<commit_message>
Actualización del dashboard. Inclusión de nuevas imágenes para el apartado metodología de la memoria.  Borrador de entrega de la memoria  y última versión de la memoria.
</commit_message>
<xml_diff>
--- a/Versiones/14MBID_TFM_Jhon Fajardo Rodas_v1.docx
+++ b/Versiones/14MBID_TFM_Jhon Fajardo Rodas_v1.docx
@@ -552,7 +552,21 @@
               <w:rPr>
                 <w:color w:val="FFFFFF" w:themeColor="background1"/>
               </w:rPr>
-              <w:t>Director/a de TFM: Raúl Reyero Díez</w:t>
+              <w:t xml:space="preserve">Director/a de TFM: Raúl </w:t>
+            </w:r>
+            <w:proofErr w:type="spellStart"/>
+            <w:r>
+              <w:rPr>
+                <w:color w:val="FFFFFF" w:themeColor="background1"/>
+              </w:rPr>
+              <w:t>Reyero</w:t>
+            </w:r>
+            <w:proofErr w:type="spellEnd"/>
+            <w:r>
+              <w:rPr>
+                <w:color w:val="FFFFFF" w:themeColor="background1"/>
+              </w:rPr>
+              <w:t xml:space="preserve"> Díez</w:t>
             </w:r>
           </w:p>
         </w:tc>
@@ -627,12 +641,21 @@
         </w:rPr>
         <w:t xml:space="preserve">00 </w:t>
       </w:r>
+      <w:proofErr w:type="gramStart"/>
       <w:r>
         <w:rPr>
           <w:sz w:val="20"/>
           <w:szCs w:val="20"/>
         </w:rPr>
-        <w:t xml:space="preserve">Octubre </w:t>
+        <w:t>Octubre</w:t>
+      </w:r>
+      <w:proofErr w:type="gramEnd"/>
+      <w:r>
+        <w:rPr>
+          <w:sz w:val="20"/>
+          <w:szCs w:val="20"/>
+        </w:rPr>
+        <w:t xml:space="preserve"> </w:t>
       </w:r>
       <w:r>
         <w:rPr>
@@ -2076,64 +2099,108 @@
           <w:strike/>
           <w:color w:val="FF0000"/>
         </w:rPr>
-        <w:t>En mi opinión el modelo xxxxxx es muy bueno...</w:t>
-      </w:r>
-      <w:r>
-        <w:rPr>
-          <w:color w:val="FF0000"/>
-        </w:rPr>
-        <w:t>” cambiar a “A la vista de los datos analizados o fuentes consultadas el modelo está obteniendo buenos resultados…”. Está permitido dar tu opinión siempre que lo precise y esté argumentada.</w:t>
-      </w:r>
-    </w:p>
-    <w:p>
-      <w:pPr>
-        <w:rPr>
-          <w:color w:val="FF0000"/>
-        </w:rPr>
-      </w:pPr>
-      <w:r>
-        <w:rPr>
-          <w:color w:val="FF0000"/>
-        </w:rPr>
-        <w:t>La claridad en la redacción del texto para la compresión del mismo es fundamental. Trata descomponer oraciones excesivamente compuestas en simples. Evita en la medida de lo posible oraciones subordinadas.</w:t>
-      </w:r>
-    </w:p>
-    <w:p>
-      <w:pPr>
-        <w:rPr>
-          <w:color w:val="FF0000"/>
-        </w:rPr>
-      </w:pPr>
-      <w:r>
-        <w:rPr>
-          <w:color w:val="FF0000"/>
-        </w:rPr>
-        <w:t>Evita usar estructuras generales o estereotipos del tipo “</w:t>
-      </w:r>
+        <w:t xml:space="preserve">En mi opinión el modelo </w:t>
+      </w:r>
+      <w:proofErr w:type="spellStart"/>
       <w:r>
         <w:rPr>
           <w:strike/>
           <w:color w:val="FF0000"/>
         </w:rPr>
+        <w:t>xxxxxx</w:t>
+      </w:r>
+      <w:proofErr w:type="spellEnd"/>
+      <w:r>
+        <w:rPr>
+          <w:strike/>
+          <w:color w:val="FF0000"/>
+        </w:rPr>
+        <w:t xml:space="preserve"> es muy bueno...</w:t>
+      </w:r>
+      <w:r>
+        <w:rPr>
+          <w:color w:val="FF0000"/>
+        </w:rPr>
+        <w:t>” cambiar a “A la vista de los datos analizados o fuentes consultadas el modelo está obteniendo buenos resultados…”. Está permitido dar tu opinión siempre que lo precise y esté argumentada.</w:t>
+      </w:r>
+    </w:p>
+    <w:p>
+      <w:pPr>
+        <w:rPr>
+          <w:color w:val="FF0000"/>
+        </w:rPr>
+      </w:pPr>
+      <w:r>
+        <w:rPr>
+          <w:color w:val="FF0000"/>
+        </w:rPr>
+        <w:t xml:space="preserve">La claridad en la redacción del texto para la compresión </w:t>
+      </w:r>
+      <w:proofErr w:type="gramStart"/>
+      <w:r>
+        <w:rPr>
+          <w:color w:val="FF0000"/>
+        </w:rPr>
+        <w:t>del mismo</w:t>
+      </w:r>
+      <w:proofErr w:type="gramEnd"/>
+      <w:r>
+        <w:rPr>
+          <w:color w:val="FF0000"/>
+        </w:rPr>
+        <w:t xml:space="preserve"> es fundamental. Trata descomponer oraciones excesivamente compuestas en simples. Evita en la medida de lo posible oraciones subordinadas.</w:t>
+      </w:r>
+    </w:p>
+    <w:p>
+      <w:pPr>
+        <w:rPr>
+          <w:color w:val="FF0000"/>
+        </w:rPr>
+      </w:pPr>
+      <w:r>
+        <w:rPr>
+          <w:color w:val="FF0000"/>
+        </w:rPr>
+        <w:t>Evita usar estructuras generales o estereotipos del tipo “</w:t>
+      </w:r>
+      <w:r>
+        <w:rPr>
+          <w:strike/>
+          <w:color w:val="FF0000"/>
+        </w:rPr>
         <w:t>Como afirman numerosos expertos…</w:t>
       </w:r>
       <w:r>
         <w:rPr>
           <w:color w:val="FF0000"/>
         </w:rPr>
-        <w:t>” y sustitúyelos por “De acuerdo a los datos o información obtenidos …”</w:t>
-      </w:r>
-    </w:p>
-    <w:p>
-      <w:pPr>
+        <w:t>” y sustitúyelos por “</w:t>
+      </w:r>
+      <w:proofErr w:type="gramStart"/>
+      <w:r>
         <w:rPr>
           <w:color w:val="FF0000"/>
         </w:rPr>
-      </w:pPr>
+        <w:t>De acuerdo a</w:t>
+      </w:r>
+      <w:proofErr w:type="gramEnd"/>
       <w:r>
         <w:rPr>
           <w:color w:val="FF0000"/>
         </w:rPr>
+        <w:t xml:space="preserve"> los datos o información obtenidos …”</w:t>
+      </w:r>
+    </w:p>
+    <w:p>
+      <w:pPr>
+        <w:rPr>
+          <w:color w:val="FF0000"/>
+        </w:rPr>
+      </w:pPr>
+      <w:r>
+        <w:rPr>
+          <w:color w:val="FF0000"/>
+        </w:rPr>
         <w:t>Evita usar las expresiones demasiado coloquiales, el humor o la ironía.</w:t>
       </w:r>
     </w:p>
@@ -2172,7 +2239,21 @@
         <w:rPr>
           <w:color w:val="FF0000"/>
         </w:rPr>
-        <w:t>(Abstract) al final del resumen</w:t>
+        <w:t>(</w:t>
+      </w:r>
+      <w:proofErr w:type="spellStart"/>
+      <w:r>
+        <w:rPr>
+          <w:color w:val="FF0000"/>
+        </w:rPr>
+        <w:t>Abstract</w:t>
+      </w:r>
+      <w:proofErr w:type="spellEnd"/>
+      <w:r>
+        <w:rPr>
+          <w:color w:val="FF0000"/>
+        </w:rPr>
+        <w:t>) al final del resumen</w:t>
       </w:r>
       <w:r>
         <w:rPr>
@@ -2201,6 +2282,7 @@
       <w:r>
         <w:t xml:space="preserve"> Entre 4 y 8 palabras clave (</w:t>
       </w:r>
+      <w:proofErr w:type="spellStart"/>
       <w:r>
         <w:rPr>
           <w:i/>
@@ -2208,6 +2290,7 @@
         </w:rPr>
         <w:t>keywords</w:t>
       </w:r>
+      <w:proofErr w:type="spellEnd"/>
       <w:r>
         <w:t>).</w:t>
       </w:r>
@@ -2902,12 +2985,37 @@
       <w:r>
         <w:t xml:space="preserve">Para comprender el papel del análisis de datos en la toma de decisiones empresarial se requiere, en primer lugar, una mirada hacia atrás que permita identificar los principales hitos históricos que han dado forma a este campo. En esta línea, en el artículo de (Parra et al., 2023) se ofrece una revisión muy completa, abarcando siete décadas, desde 1950 hasta 2020 de evolución del proceso de toma de decisiones, </w:t>
       </w:r>
-      <w:r>
-        <w:rPr>
-          <w:i/>
-          <w:iCs/>
-        </w:rPr>
-        <w:t xml:space="preserve">Decision-Making Process </w:t>
+      <w:proofErr w:type="spellStart"/>
+      <w:r>
+        <w:rPr>
+          <w:i/>
+          <w:iCs/>
+        </w:rPr>
+        <w:t>Decision-Making</w:t>
+      </w:r>
+      <w:proofErr w:type="spellEnd"/>
+      <w:r>
+        <w:rPr>
+          <w:i/>
+          <w:iCs/>
+        </w:rPr>
+        <w:t xml:space="preserve"> </w:t>
+      </w:r>
+      <w:proofErr w:type="spellStart"/>
+      <w:r>
+        <w:rPr>
+          <w:i/>
+          <w:iCs/>
+        </w:rPr>
+        <w:t>Process</w:t>
+      </w:r>
+      <w:proofErr w:type="spellEnd"/>
+      <w:r>
+        <w:rPr>
+          <w:i/>
+          <w:iCs/>
+        </w:rPr>
+        <w:t xml:space="preserve"> </w:t>
       </w:r>
       <w:r>
         <w:t xml:space="preserve">(DMP), basada en la información. Los autores plantean el paralelismo a la hora de entender el proceso entre los avances tecnológicos con los cambios en las necesidades y capacidades de las organizaciones. </w:t>
@@ -2921,23 +3029,68 @@
         <w:lastRenderedPageBreak/>
         <w:t xml:space="preserve">apoyada en modelos matemáticos. Posteriormente, durante los años sesenta y setenta, la aparición de los </w:t>
       </w:r>
-      <w:r>
-        <w:rPr>
-          <w:i/>
-          <w:iCs/>
-        </w:rPr>
-        <w:t>Decision Support Systems</w:t>
-      </w:r>
+      <w:proofErr w:type="spellStart"/>
+      <w:r>
+        <w:rPr>
+          <w:i/>
+          <w:iCs/>
+        </w:rPr>
+        <w:t>Decision</w:t>
+      </w:r>
+      <w:proofErr w:type="spellEnd"/>
+      <w:r>
+        <w:rPr>
+          <w:i/>
+          <w:iCs/>
+        </w:rPr>
+        <w:t xml:space="preserve"> </w:t>
+      </w:r>
+      <w:proofErr w:type="spellStart"/>
+      <w:r>
+        <w:rPr>
+          <w:i/>
+          <w:iCs/>
+        </w:rPr>
+        <w:t>Support</w:t>
+      </w:r>
+      <w:proofErr w:type="spellEnd"/>
+      <w:r>
+        <w:rPr>
+          <w:i/>
+          <w:iCs/>
+        </w:rPr>
+        <w:t xml:space="preserve"> </w:t>
+      </w:r>
+      <w:proofErr w:type="spellStart"/>
+      <w:r>
+        <w:rPr>
+          <w:i/>
+          <w:iCs/>
+        </w:rPr>
+        <w:t>Systems</w:t>
+      </w:r>
+      <w:proofErr w:type="spellEnd"/>
       <w:r>
         <w:t xml:space="preserve"> (DSS) abrió una nueva etapa al integrar bases de datos y algoritmos de decisión con una interfaz accesible para los responsables de la toma de decisiones de las distintas organizaciones. Esta evolución continuó en los ochenta y noventa con la consolidación de los sistemas de </w:t>
       </w:r>
-      <w:r>
-        <w:rPr>
-          <w:i/>
-          <w:iCs/>
-        </w:rPr>
-        <w:t>Business Intelligence</w:t>
-      </w:r>
+      <w:proofErr w:type="gramStart"/>
+      <w:r>
+        <w:rPr>
+          <w:i/>
+          <w:iCs/>
+        </w:rPr>
+        <w:t xml:space="preserve">Business </w:t>
+      </w:r>
+      <w:proofErr w:type="spellStart"/>
+      <w:r>
+        <w:rPr>
+          <w:i/>
+          <w:iCs/>
+        </w:rPr>
+        <w:t>Intelligence</w:t>
+      </w:r>
+      <w:proofErr w:type="spellEnd"/>
+      <w:proofErr w:type="gramEnd"/>
       <w:r>
         <w:t xml:space="preserve"> (BI), que democratizaron el acceso a datos internos de la organización y facilitaron la generación de reportes y cuadros de mando. </w:t>
       </w:r>
@@ -2951,7 +3104,119 @@
           <w:i/>
           <w:iCs/>
         </w:rPr>
-        <w:t>(Circumplex Hierarchical Representation of Organization Maturity Assessment),</w:t>
+        <w:t>(</w:t>
+      </w:r>
+      <w:proofErr w:type="spellStart"/>
+      <w:r>
+        <w:rPr>
+          <w:i/>
+          <w:iCs/>
+        </w:rPr>
+        <w:t>Circumplex</w:t>
+      </w:r>
+      <w:proofErr w:type="spellEnd"/>
+      <w:r>
+        <w:rPr>
+          <w:i/>
+          <w:iCs/>
+        </w:rPr>
+        <w:t xml:space="preserve"> </w:t>
+      </w:r>
+      <w:proofErr w:type="spellStart"/>
+      <w:r>
+        <w:rPr>
+          <w:i/>
+          <w:iCs/>
+        </w:rPr>
+        <w:t>Hierarchical</w:t>
+      </w:r>
+      <w:proofErr w:type="spellEnd"/>
+      <w:r>
+        <w:rPr>
+          <w:i/>
+          <w:iCs/>
+        </w:rPr>
+        <w:t xml:space="preserve"> </w:t>
+      </w:r>
+      <w:proofErr w:type="spellStart"/>
+      <w:r>
+        <w:rPr>
+          <w:i/>
+          <w:iCs/>
+        </w:rPr>
+        <w:t>Representation</w:t>
+      </w:r>
+      <w:proofErr w:type="spellEnd"/>
+      <w:r>
+        <w:rPr>
+          <w:i/>
+          <w:iCs/>
+        </w:rPr>
+        <w:t xml:space="preserve"> </w:t>
+      </w:r>
+      <w:proofErr w:type="spellStart"/>
+      <w:r>
+        <w:rPr>
+          <w:i/>
+          <w:iCs/>
+        </w:rPr>
+        <w:t>of</w:t>
+      </w:r>
+      <w:proofErr w:type="spellEnd"/>
+      <w:r>
+        <w:rPr>
+          <w:i/>
+          <w:iCs/>
+        </w:rPr>
+        <w:t xml:space="preserve"> </w:t>
+      </w:r>
+      <w:proofErr w:type="spellStart"/>
+      <w:r>
+        <w:rPr>
+          <w:i/>
+          <w:iCs/>
+        </w:rPr>
+        <w:t>Organization</w:t>
+      </w:r>
+      <w:proofErr w:type="spellEnd"/>
+      <w:r>
+        <w:rPr>
+          <w:i/>
+          <w:iCs/>
+        </w:rPr>
+        <w:t xml:space="preserve"> </w:t>
+      </w:r>
+      <w:proofErr w:type="spellStart"/>
+      <w:r>
+        <w:rPr>
+          <w:i/>
+          <w:iCs/>
+        </w:rPr>
+        <w:t>Maturity</w:t>
+      </w:r>
+      <w:proofErr w:type="spellEnd"/>
+      <w:r>
+        <w:rPr>
+          <w:i/>
+          <w:iCs/>
+        </w:rPr>
+        <w:t xml:space="preserve"> </w:t>
+      </w:r>
+      <w:proofErr w:type="spellStart"/>
+      <w:r>
+        <w:rPr>
+          <w:i/>
+          <w:iCs/>
+        </w:rPr>
+        <w:t>Assessment</w:t>
+      </w:r>
+      <w:proofErr w:type="spellEnd"/>
+      <w:r>
+        <w:rPr>
+          <w:i/>
+          <w:iCs/>
+        </w:rPr>
+        <w:t>),</w:t>
       </w:r>
       <w:r>
         <w:t xml:space="preserve"> que permite evaluar el grado de madurez de una organización en el uso de la información para la toma de decisiones. Este modelo resulta relevante porque no sólo documenta la evolución histórica, sino que ofrece una herramienta de diagnóstico para situar a cada empresa en un continuo de madurez informacional. </w:t>
@@ -2966,11 +3231,28 @@
           <w:i/>
           <w:iCs/>
         </w:rPr>
-        <w:t xml:space="preserve">data-driven </w:t>
+        <w:t>data-</w:t>
+      </w:r>
+      <w:proofErr w:type="spellStart"/>
+      <w:r>
+        <w:rPr>
+          <w:i/>
+          <w:iCs/>
+        </w:rPr>
+        <w:t>driven</w:t>
+      </w:r>
+      <w:proofErr w:type="spellEnd"/>
+      <w:r>
+        <w:rPr>
+          <w:i/>
+          <w:iCs/>
+        </w:rPr>
+        <w:t xml:space="preserve"> </w:t>
       </w:r>
       <w:r>
         <w:t xml:space="preserve">a convertirse en </w:t>
       </w:r>
+      <w:proofErr w:type="spellStart"/>
       <w:r>
         <w:rPr>
           <w:i/>
@@ -2978,9 +3260,11 @@
         </w:rPr>
         <w:t>algorithm-driven</w:t>
       </w:r>
+      <w:proofErr w:type="spellEnd"/>
       <w:r>
         <w:t xml:space="preserve">. En este escenario emergente, los algoritmos – basados en aprendizaje automático e inteligencia artificial- no solo apoyan la decisión, sino que pueden llegar a automatizarla en ciertos contextos. De esta forma, el papel del directivo ya no consiste únicamente en interpretar reportes o </w:t>
       </w:r>
+      <w:proofErr w:type="spellStart"/>
       <w:r>
         <w:rPr>
           <w:i/>
@@ -2988,14 +3272,24 @@
         </w:rPr>
         <w:t>dashboards</w:t>
       </w:r>
+      <w:proofErr w:type="spellEnd"/>
       <w:r>
         <w:t xml:space="preserve">, sino en gestionar ecosistema híbrido donde coexisten decisiones humanas y recomendaciones generadas por sistemas inteligentes. </w:t>
       </w:r>
     </w:p>
     <w:p>
       <w:r>
-        <w:t xml:space="preserve">La revisión histórica de (Parra et al., 2023) ￼ puede complementarse con estudios más recientes que analizan la evolución de la analítica de datos en contextos empresariales específicos. Vidgen, Shaw y Grant (2017), por ejemplo, estudian los retos de gestión en la creación de valor a partir de la analítica en sectores como la logística y el </w:t>
-      </w:r>
+        <w:t xml:space="preserve">La revisión histórica de (Parra et al., 2023) ￼ puede complementarse con estudios más recientes que analizan la evolución de la analítica de datos en contextos empresariales específicos. </w:t>
+      </w:r>
+      <w:proofErr w:type="spellStart"/>
+      <w:r>
+        <w:t>Vidgen</w:t>
+      </w:r>
+      <w:proofErr w:type="spellEnd"/>
+      <w:r>
+        <w:t xml:space="preserve">, Shaw y Grant (2017), por ejemplo, estudian los retos de gestión en la creación de valor a partir de la analítica en sectores como la logística y el </w:t>
+      </w:r>
+      <w:proofErr w:type="spellStart"/>
       <w:r>
         <w:rPr>
           <w:i/>
@@ -3003,6 +3297,7 @@
         </w:rPr>
         <w:t>retail</w:t>
       </w:r>
+      <w:proofErr w:type="spellEnd"/>
       <w:r>
         <w:t xml:space="preserve">. Los autores identifican cuatro grandes desafíos: (1) </w:t>
       </w:r>
@@ -3044,20 +3339,68 @@
         <w:t>el desarrollo de la analítica como una capacidad dinámica</w:t>
       </w:r>
       <w:r>
-        <w:t xml:space="preserve">, que requiere adaptarse continuamente a cambios tecnológicos y del mercado. En conjunto, estos hallazgos ponen de relieve que la evolución del análisis de datos no solo es tecnológica, sino también organizacional y cultural (Vidgen et al., 2017). </w:t>
+        <w:t>, que requiere adaptarse continuamente a cambios tecnológicos y del mercado. En conjunto, estos hallazgos ponen de relieve que la evolución del análisis de datos no solo es tecnológica, sino también organizacional y cultural (</w:t>
+      </w:r>
+      <w:proofErr w:type="spellStart"/>
+      <w:r>
+        <w:t>Vidgen</w:t>
+      </w:r>
+      <w:proofErr w:type="spellEnd"/>
+      <w:r>
+        <w:t xml:space="preserve"> et al., 2017). </w:t>
       </w:r>
     </w:p>
     <w:p>
       <w:r>
         <w:lastRenderedPageBreak/>
-        <w:t>De manera complementaria, Chen, Preston y Swink (2015) aportan evidencia empírica desde la gestión de la cadena de suministro, mostrando cómo el uso intensivo de</w:t>
-      </w:r>
-      <w:r>
-        <w:rPr>
-          <w:i/>
-          <w:iCs/>
-        </w:rPr>
-        <w:t xml:space="preserve"> big data analytics </w:t>
+        <w:t xml:space="preserve">De manera complementaria, Chen, Preston y </w:t>
+      </w:r>
+      <w:proofErr w:type="spellStart"/>
+      <w:r>
+        <w:t>Swink</w:t>
+      </w:r>
+      <w:proofErr w:type="spellEnd"/>
+      <w:r>
+        <w:t xml:space="preserve"> (2015) aportan evidencia empírica desde la gestión de la cadena de suministro, mostrando cómo el uso intensivo de</w:t>
+      </w:r>
+      <w:r>
+        <w:rPr>
+          <w:i/>
+          <w:iCs/>
+        </w:rPr>
+        <w:t xml:space="preserve"> </w:t>
+      </w:r>
+      <w:proofErr w:type="spellStart"/>
+      <w:r>
+        <w:rPr>
+          <w:i/>
+          <w:iCs/>
+        </w:rPr>
+        <w:t>big</w:t>
+      </w:r>
+      <w:proofErr w:type="spellEnd"/>
+      <w:r>
+        <w:rPr>
+          <w:i/>
+          <w:iCs/>
+        </w:rPr>
+        <w:t xml:space="preserve"> data </w:t>
+      </w:r>
+      <w:proofErr w:type="spellStart"/>
+      <w:r>
+        <w:rPr>
+          <w:i/>
+          <w:iCs/>
+        </w:rPr>
+        <w:t>analytics</w:t>
+      </w:r>
+      <w:proofErr w:type="spellEnd"/>
+      <w:r>
+        <w:rPr>
+          <w:i/>
+          <w:iCs/>
+        </w:rPr>
+        <w:t xml:space="preserve"> </w:t>
       </w:r>
       <w:r>
         <w:t xml:space="preserve">contribuye tanto en la eficiencia operativa como a la generación de valor estratégico. Su estudio distingue dos efectos principales: por un lado, la mejora de procesos internos mediante la optimización de inventarios, transporte y aprovisionamiento; y por otro, la creación de valor externo, reflejado en mayor satisfacción del cliente y nuevas oportunidades de negocio. No obstante, los autores advierten que este impacto positivo depende de la alineación entre capacidades tecnológicas y organizativas, es decir, de la existencia de procesos, estructuras y competencias que permitan convertir los datos en conocimiento útil para la decisión. Esta conclusión resuena con la advertencia de (Parra et al., 2023) acerca de la brecha entre el potencial de la analítica y su aplicación real. </w:t>
@@ -3095,12 +3438,30 @@
           <w:numId w:val="1"/>
         </w:numPr>
       </w:pPr>
-      <w:r>
-        <w:rPr>
-          <w:b/>
-          <w:bCs/>
-        </w:rPr>
-        <w:t xml:space="preserve">Business Intelligence y Big Data (1990-2000): </w:t>
+      <w:proofErr w:type="gramStart"/>
+      <w:r>
+        <w:rPr>
+          <w:b/>
+          <w:bCs/>
+        </w:rPr>
+        <w:t xml:space="preserve">Business </w:t>
+      </w:r>
+      <w:proofErr w:type="spellStart"/>
+      <w:r>
+        <w:rPr>
+          <w:b/>
+          <w:bCs/>
+        </w:rPr>
+        <w:t>Intelligence</w:t>
+      </w:r>
+      <w:proofErr w:type="spellEnd"/>
+      <w:proofErr w:type="gramEnd"/>
+      <w:r>
+        <w:rPr>
+          <w:b/>
+          <w:bCs/>
+        </w:rPr>
+        <w:t xml:space="preserve"> y Big Data (1990-2000): </w:t>
       </w:r>
       <w:r>
         <w:t>generalización del acceso a datos</w:t>
@@ -3128,15 +3489,48 @@
           <w:iCs/>
         </w:rPr>
       </w:pPr>
-      <w:r>
-        <w:rPr>
-          <w:b/>
-          <w:bCs/>
-        </w:rPr>
-        <w:t>Advance Analytics y algoritmos prescriptivos (2010-2020):</w:t>
-      </w:r>
-      <w:r>
-        <w:t xml:space="preserve"> auge del machine learning, del </w:t>
+      <w:proofErr w:type="spellStart"/>
+      <w:r>
+        <w:rPr>
+          <w:b/>
+          <w:bCs/>
+        </w:rPr>
+        <w:t>Advance</w:t>
+      </w:r>
+      <w:proofErr w:type="spellEnd"/>
+      <w:r>
+        <w:rPr>
+          <w:b/>
+          <w:bCs/>
+        </w:rPr>
+        <w:t xml:space="preserve"> </w:t>
+      </w:r>
+      <w:proofErr w:type="spellStart"/>
+      <w:r>
+        <w:rPr>
+          <w:b/>
+          <w:bCs/>
+        </w:rPr>
+        <w:t>Analytics</w:t>
+      </w:r>
+      <w:proofErr w:type="spellEnd"/>
+      <w:r>
+        <w:rPr>
+          <w:b/>
+          <w:bCs/>
+        </w:rPr>
+        <w:t xml:space="preserve"> y algoritmos prescriptivos (2010-2020):</w:t>
+      </w:r>
+      <w:r>
+        <w:t xml:space="preserve"> auge del machine </w:t>
+      </w:r>
+      <w:proofErr w:type="spellStart"/>
+      <w:r>
+        <w:t>learning</w:t>
+      </w:r>
+      <w:proofErr w:type="spellEnd"/>
+      <w:r>
+        <w:t xml:space="preserve">, del </w:t>
       </w:r>
       <w:r>
         <w:t>análisis</w:t>
@@ -3144,17 +3538,34 @@
       <w:r>
         <w:t xml:space="preserve"> predictivo y prescriptivo, y transición hacia organizaciones </w:t>
       </w:r>
-      <w:r>
-        <w:rPr>
-          <w:i/>
-          <w:iCs/>
-        </w:rPr>
-        <w:t xml:space="preserve">algorithm-driven. </w:t>
-      </w:r>
-    </w:p>
-    <w:p>
-      <w:r>
-        <w:t>Este recorrido histórico, sustentado en (Parra et al., 2023) y complementado con las contribuciones (Chen et al., 2015; Vidgen et al., 2017</w:t>
+      <w:proofErr w:type="spellStart"/>
+      <w:r>
+        <w:rPr>
+          <w:i/>
+          <w:iCs/>
+        </w:rPr>
+        <w:t>algorithm-driven</w:t>
+      </w:r>
+      <w:proofErr w:type="spellEnd"/>
+      <w:r>
+        <w:rPr>
+          <w:i/>
+          <w:iCs/>
+        </w:rPr>
+        <w:t xml:space="preserve">. </w:t>
+      </w:r>
+    </w:p>
+    <w:p>
+      <w:r>
+        <w:t xml:space="preserve">Este recorrido histórico, sustentado en (Parra et al., 2023) y complementado con las contribuciones (Chen et al., 2015; </w:t>
+      </w:r>
+      <w:proofErr w:type="spellStart"/>
+      <w:r>
+        <w:t>Vidgen</w:t>
+      </w:r>
+      <w:proofErr w:type="spellEnd"/>
+      <w:r>
+        <w:t xml:space="preserve"> et al., 2017</w:t>
       </w:r>
       <w:r>
         <w:t>),</w:t>
@@ -3221,7 +3632,39 @@
           <w:i/>
           <w:iCs/>
         </w:rPr>
-        <w:t>(Resourced-Based View y Knowledge-Based View)</w:t>
+        <w:t>(</w:t>
+      </w:r>
+      <w:proofErr w:type="spellStart"/>
+      <w:r>
+        <w:rPr>
+          <w:i/>
+          <w:iCs/>
+        </w:rPr>
+        <w:t>Resourced-Based</w:t>
+      </w:r>
+      <w:proofErr w:type="spellEnd"/>
+      <w:r>
+        <w:rPr>
+          <w:i/>
+          <w:iCs/>
+        </w:rPr>
+        <w:t xml:space="preserve"> View y </w:t>
+      </w:r>
+      <w:proofErr w:type="spellStart"/>
+      <w:r>
+        <w:rPr>
+          <w:i/>
+          <w:iCs/>
+        </w:rPr>
+        <w:t>Knowledge-Based</w:t>
+      </w:r>
+      <w:proofErr w:type="spellEnd"/>
+      <w:r>
+        <w:rPr>
+          <w:i/>
+          <w:iCs/>
+        </w:rPr>
+        <w:t xml:space="preserve"> View)</w:t>
       </w:r>
       <w:r>
         <w:rPr>
@@ -3247,7 +3690,23 @@
           <w:i/>
           <w:iCs/>
         </w:rPr>
-        <w:t xml:space="preserve">(Dynamic Capabillities) </w:t>
+        <w:t xml:space="preserve">(Dynamic </w:t>
+      </w:r>
+      <w:proofErr w:type="spellStart"/>
+      <w:r>
+        <w:rPr>
+          <w:i/>
+          <w:iCs/>
+        </w:rPr>
+        <w:t>Capabillities</w:t>
+      </w:r>
+      <w:proofErr w:type="spellEnd"/>
+      <w:r>
+        <w:rPr>
+          <w:i/>
+          <w:iCs/>
+        </w:rPr>
+        <w:t xml:space="preserve">) </w:t>
       </w:r>
       <w:r>
         <w:t>que articula cómo las organizaciones reconfiguran capacidades para exp</w:t>
@@ -3286,6 +3745,7 @@
         </w:rPr>
         <w:t>RBV / KBV (</w:t>
       </w:r>
+      <w:proofErr w:type="spellStart"/>
       <w:r>
         <w:rPr>
           <w:rFonts w:eastAsia="Arial"/>
@@ -3295,17 +3755,30 @@
           <w:iCs/>
           <w:color w:val="000000" w:themeColor="text1"/>
         </w:rPr>
-        <w:t>Resource-Based View</w:t>
-      </w:r>
+        <w:t>Resource-Based</w:t>
+      </w:r>
+      <w:proofErr w:type="spellEnd"/>
       <w:r>
         <w:rPr>
           <w:rFonts w:eastAsia="Arial"/>
           <w:b/>
           <w:bCs/>
+          <w:i/>
+          <w:iCs/>
+          <w:color w:val="000000" w:themeColor="text1"/>
+        </w:rPr>
+        <w:t xml:space="preserve"> View</w:t>
+      </w:r>
+      <w:r>
+        <w:rPr>
+          <w:rFonts w:eastAsia="Arial"/>
+          <w:b/>
+          <w:bCs/>
           <w:color w:val="000000" w:themeColor="text1"/>
         </w:rPr>
         <w:t xml:space="preserve"> y la </w:t>
       </w:r>
+      <w:proofErr w:type="spellStart"/>
       <w:r>
         <w:rPr>
           <w:rFonts w:eastAsia="Arial"/>
@@ -3315,7 +3788,19 @@
           <w:iCs/>
           <w:color w:val="000000" w:themeColor="text1"/>
         </w:rPr>
-        <w:t>Knowledge-Based View)</w:t>
+        <w:t>Knowledge-Based</w:t>
+      </w:r>
+      <w:proofErr w:type="spellEnd"/>
+      <w:r>
+        <w:rPr>
+          <w:rFonts w:eastAsia="Arial"/>
+          <w:b/>
+          <w:bCs/>
+          <w:i/>
+          <w:iCs/>
+          <w:color w:val="000000" w:themeColor="text1"/>
+        </w:rPr>
+        <w:t xml:space="preserve"> View)</w:t>
       </w:r>
       <w:r>
         <w:rPr>
@@ -3335,6 +3820,7 @@
       <w:r>
         <w:t xml:space="preserve">La </w:t>
       </w:r>
+      <w:proofErr w:type="spellStart"/>
       <w:r>
         <w:rPr>
           <w:rFonts w:eastAsia="Arial"/>
@@ -3342,15 +3828,26 @@
           <w:iCs/>
           <w:color w:val="000000" w:themeColor="text1"/>
         </w:rPr>
-        <w:t>Resource-Based View</w:t>
-      </w:r>
+        <w:t>Resource-Based</w:t>
+      </w:r>
+      <w:proofErr w:type="spellEnd"/>
       <w:r>
         <w:rPr>
           <w:rFonts w:eastAsia="Arial"/>
+          <w:i/>
+          <w:iCs/>
+          <w:color w:val="000000" w:themeColor="text1"/>
+        </w:rPr>
+        <w:t xml:space="preserve"> View</w:t>
+      </w:r>
+      <w:r>
+        <w:rPr>
+          <w:rFonts w:eastAsia="Arial"/>
           <w:color w:val="000000" w:themeColor="text1"/>
         </w:rPr>
         <w:t xml:space="preserve"> y la </w:t>
       </w:r>
+      <w:proofErr w:type="spellStart"/>
       <w:r>
         <w:rPr>
           <w:rFonts w:eastAsia="Arial"/>
@@ -3358,7 +3855,17 @@
           <w:iCs/>
           <w:color w:val="000000" w:themeColor="text1"/>
         </w:rPr>
-        <w:t xml:space="preserve">Knowledge-Based View </w:t>
+        <w:t>Knowledge-Based</w:t>
+      </w:r>
+      <w:proofErr w:type="spellEnd"/>
+      <w:r>
+        <w:rPr>
+          <w:rFonts w:eastAsia="Arial"/>
+          <w:i/>
+          <w:iCs/>
+          <w:color w:val="000000" w:themeColor="text1"/>
+        </w:rPr>
+        <w:t xml:space="preserve"> View </w:t>
       </w:r>
       <w:r>
         <w:rPr>
@@ -3446,13 +3953,37 @@
           <w:iCs/>
           <w:color w:val="000000" w:themeColor="text1"/>
         </w:rPr>
-        <w:t>Dynamic Capabilities:</w:t>
-      </w:r>
+        <w:t xml:space="preserve">Dynamic </w:t>
+      </w:r>
+      <w:proofErr w:type="spellStart"/>
       <w:r>
         <w:rPr>
           <w:rFonts w:eastAsia="Arial"/>
           <w:b/>
           <w:bCs/>
+          <w:i/>
+          <w:iCs/>
+          <w:color w:val="000000" w:themeColor="text1"/>
+        </w:rPr>
+        <w:t>Capabilities</w:t>
+      </w:r>
+      <w:proofErr w:type="spellEnd"/>
+      <w:r>
+        <w:rPr>
+          <w:rFonts w:eastAsia="Arial"/>
+          <w:b/>
+          <w:bCs/>
+          <w:i/>
+          <w:iCs/>
+          <w:color w:val="000000" w:themeColor="text1"/>
+        </w:rPr>
+        <w:t>:</w:t>
+      </w:r>
+      <w:r>
+        <w:rPr>
+          <w:rFonts w:eastAsia="Arial"/>
+          <w:b/>
+          <w:bCs/>
           <w:color w:val="000000" w:themeColor="text1"/>
         </w:rPr>
         <w:t xml:space="preserve"> adaptación y reconfiguración para capturar valor.</w:t>
@@ -3479,7 +4010,27 @@
           <w:iCs/>
           <w:color w:val="000000" w:themeColor="text1"/>
         </w:rPr>
-        <w:t xml:space="preserve">Dynamic Capabillities </w:t>
+        <w:t xml:space="preserve">Dynamic </w:t>
+      </w:r>
+      <w:proofErr w:type="spellStart"/>
+      <w:r>
+        <w:rPr>
+          <w:rFonts w:eastAsia="Arial"/>
+          <w:i/>
+          <w:iCs/>
+          <w:color w:val="000000" w:themeColor="text1"/>
+        </w:rPr>
+        <w:t>Capabillities</w:t>
+      </w:r>
+      <w:proofErr w:type="spellEnd"/>
+      <w:r>
+        <w:rPr>
+          <w:rFonts w:eastAsia="Arial"/>
+          <w:i/>
+          <w:iCs/>
+          <w:color w:val="000000" w:themeColor="text1"/>
+        </w:rPr>
+        <w:t xml:space="preserve"> </w:t>
       </w:r>
       <w:sdt>
         <w:sdtPr>
@@ -3529,6 +4080,7 @@
         </w:rPr>
         <w:t xml:space="preserve">námicas incluyen la habilidad para identificar oportunidades analíticas, integrar </w:t>
       </w:r>
+      <w:proofErr w:type="spellStart"/>
       <w:r>
         <w:rPr>
           <w:rFonts w:eastAsia="Arial"/>
@@ -3536,7 +4088,17 @@
           <w:iCs/>
           <w:color w:val="000000" w:themeColor="text1"/>
         </w:rPr>
-        <w:t xml:space="preserve">insights </w:t>
+        <w:t>insights</w:t>
+      </w:r>
+      <w:proofErr w:type="spellEnd"/>
+      <w:r>
+        <w:rPr>
+          <w:rFonts w:eastAsia="Arial"/>
+          <w:i/>
+          <w:iCs/>
+          <w:color w:val="000000" w:themeColor="text1"/>
+        </w:rPr>
+        <w:t xml:space="preserve"> </w:t>
       </w:r>
       <w:r>
         <w:rPr>
@@ -3636,7 +4198,21 @@
             <w:rPr>
               <w:color w:val="000000" w:themeColor="text1"/>
             </w:rPr>
-            <w:t>(Lo &amp; Pachamanova, 2023)</w:t>
+            <w:t xml:space="preserve">(Lo &amp; </w:t>
+          </w:r>
+          <w:proofErr w:type="spellStart"/>
+          <w:r>
+            <w:rPr>
+              <w:color w:val="000000" w:themeColor="text1"/>
+            </w:rPr>
+            <w:t>Pachamanova</w:t>
+          </w:r>
+          <w:proofErr w:type="spellEnd"/>
+          <w:r>
+            <w:rPr>
+              <w:color w:val="000000" w:themeColor="text1"/>
+            </w:rPr>
+            <w:t>, 2023)</w:t>
           </w:r>
         </w:sdtContent>
       </w:sdt>
@@ -3651,8 +4227,17 @@
           <w:i/>
           <w:iCs/>
         </w:rPr>
-        <w:t>causal prescriptive analytics</w:t>
-      </w:r>
+        <w:t xml:space="preserve">causal prescriptive </w:t>
+      </w:r>
+      <w:proofErr w:type="spellStart"/>
+      <w:r>
+        <w:rPr>
+          <w:i/>
+          <w:iCs/>
+        </w:rPr>
+        <w:t>analytics</w:t>
+      </w:r>
+      <w:proofErr w:type="spellEnd"/>
       <w:r>
         <w:t xml:space="preserve"> de siete preguntas que rehacen el paradigma clásico de optimización p</w:t>
       </w:r>
@@ -3739,6 +4324,7 @@
         </w:rPr>
         <w:t xml:space="preserve">necesaria, por ejemplo, marketing directo, </w:t>
       </w:r>
+      <w:proofErr w:type="spellStart"/>
       <w:r>
         <w:rPr>
           <w:rFonts w:eastAsia="Arial"/>
@@ -3748,6 +4334,7 @@
         </w:rPr>
         <w:t>pricing</w:t>
       </w:r>
+      <w:proofErr w:type="spellEnd"/>
       <w:r>
         <w:rPr>
           <w:rFonts w:eastAsia="Arial"/>
@@ -3755,6 +4342,7 @@
         </w:rPr>
         <w:t xml:space="preserve">, retención de clientes, y cuando la relación X→Y es conocida por construcción, por ejemplo, </w:t>
       </w:r>
+      <w:proofErr w:type="spellStart"/>
       <w:r>
         <w:rPr>
           <w:rFonts w:eastAsia="Arial"/>
@@ -3764,6 +4352,7 @@
         </w:rPr>
         <w:t>routing</w:t>
       </w:r>
+      <w:proofErr w:type="spellEnd"/>
       <w:r>
         <w:rPr>
           <w:rFonts w:eastAsia="Arial"/>
@@ -3792,15 +4381,27 @@
           <w:iCs/>
           <w:color w:val="000000" w:themeColor="text1"/>
         </w:rPr>
-        <w:t>causal inference</w:t>
-      </w:r>
+        <w:t xml:space="preserve">causal </w:t>
+      </w:r>
+      <w:proofErr w:type="spellStart"/>
       <w:r>
         <w:rPr>
           <w:rFonts w:eastAsia="Arial"/>
+          <w:i/>
+          <w:iCs/>
+          <w:color w:val="000000" w:themeColor="text1"/>
+        </w:rPr>
+        <w:t>inference</w:t>
+      </w:r>
+      <w:proofErr w:type="spellEnd"/>
+      <w:r>
+        <w:rPr>
+          <w:rFonts w:eastAsia="Arial"/>
           <w:color w:val="000000" w:themeColor="text1"/>
         </w:rPr>
         <w:t xml:space="preserve"> (RCT, </w:t>
       </w:r>
+      <w:proofErr w:type="spellStart"/>
       <w:r>
         <w:rPr>
           <w:rFonts w:eastAsia="Arial"/>
@@ -3810,12 +4411,45 @@
         </w:rPr>
         <w:t>matching</w:t>
       </w:r>
+      <w:proofErr w:type="spellEnd"/>
       <w:r>
         <w:rPr>
           <w:rFonts w:eastAsia="Arial"/>
           <w:color w:val="000000" w:themeColor="text1"/>
         </w:rPr>
-        <w:t xml:space="preserve">, IV, dif-en –dif) cuando la intervención altera la función que </w:t>
+        <w:t xml:space="preserve">, IV, </w:t>
+      </w:r>
+      <w:proofErr w:type="spellStart"/>
+      <w:r>
+        <w:rPr>
+          <w:rFonts w:eastAsia="Arial"/>
+          <w:color w:val="000000" w:themeColor="text1"/>
+        </w:rPr>
+        <w:t>dif</w:t>
+      </w:r>
+      <w:proofErr w:type="spellEnd"/>
+      <w:r>
+        <w:rPr>
+          <w:rFonts w:eastAsia="Arial"/>
+          <w:color w:val="000000" w:themeColor="text1"/>
+        </w:rPr>
+        <w:t>-en –</w:t>
+      </w:r>
+      <w:proofErr w:type="spellStart"/>
+      <w:r>
+        <w:rPr>
+          <w:rFonts w:eastAsia="Arial"/>
+          <w:color w:val="000000" w:themeColor="text1"/>
+        </w:rPr>
+        <w:t>dif</w:t>
+      </w:r>
+      <w:proofErr w:type="spellEnd"/>
+      <w:r>
+        <w:rPr>
+          <w:rFonts w:eastAsia="Arial"/>
+          <w:color w:val="000000" w:themeColor="text1"/>
+        </w:rPr>
+        <w:t xml:space="preserve">) cuando la intervención altera la función que </w:t>
       </w:r>
       <w:r>
         <w:rPr>
@@ -3872,7 +4506,35 @@
             <w:rPr>
               <w:color w:val="000000" w:themeColor="text1"/>
             </w:rPr>
-            <w:t>(Wissuchek &amp; Zschech, 2025)</w:t>
+            <w:t>(</w:t>
+          </w:r>
+          <w:proofErr w:type="spellStart"/>
+          <w:r>
+            <w:rPr>
+              <w:color w:val="000000" w:themeColor="text1"/>
+            </w:rPr>
+            <w:t>Wissuchek</w:t>
+          </w:r>
+          <w:proofErr w:type="spellEnd"/>
+          <w:r>
+            <w:rPr>
+              <w:color w:val="000000" w:themeColor="text1"/>
+            </w:rPr>
+            <w:t xml:space="preserve"> &amp; </w:t>
+          </w:r>
+          <w:proofErr w:type="spellStart"/>
+          <w:r>
+            <w:rPr>
+              <w:color w:val="000000" w:themeColor="text1"/>
+            </w:rPr>
+            <w:t>Zschech</w:t>
+          </w:r>
+          <w:proofErr w:type="spellEnd"/>
+          <w:r>
+            <w:rPr>
+              <w:color w:val="000000" w:themeColor="text1"/>
+            </w:rPr>
+            <w:t>, 2025)</w:t>
           </w:r>
         </w:sdtContent>
       </w:sdt>
@@ -3894,8 +4556,36 @@
           <w:iCs/>
           <w:color w:val="000000" w:themeColor="text1"/>
         </w:rPr>
-        <w:t>Prescriptive Analytics Systems</w:t>
-      </w:r>
+        <w:t xml:space="preserve">Prescriptive </w:t>
+      </w:r>
+      <w:proofErr w:type="spellStart"/>
+      <w:r>
+        <w:rPr>
+          <w:i/>
+          <w:iCs/>
+          <w:color w:val="000000" w:themeColor="text1"/>
+        </w:rPr>
+        <w:t>Analytics</w:t>
+      </w:r>
+      <w:proofErr w:type="spellEnd"/>
+      <w:r>
+        <w:rPr>
+          <w:i/>
+          <w:iCs/>
+          <w:color w:val="000000" w:themeColor="text1"/>
+        </w:rPr>
+        <w:t xml:space="preserve"> </w:t>
+      </w:r>
+      <w:proofErr w:type="spellStart"/>
+      <w:r>
+        <w:rPr>
+          <w:i/>
+          <w:iCs/>
+          <w:color w:val="000000" w:themeColor="text1"/>
+        </w:rPr>
+        <w:t>Systems</w:t>
+      </w:r>
+      <w:proofErr w:type="spellEnd"/>
       <w:r>
         <w:rPr>
           <w:color w:val="000000" w:themeColor="text1"/>
@@ -3957,7 +4647,21 @@
             <w:rPr>
               <w:color w:val="000000" w:themeColor="text1"/>
             </w:rPr>
-            <w:t>(Relich, 2023)</w:t>
+            <w:t>(</w:t>
+          </w:r>
+          <w:proofErr w:type="spellStart"/>
+          <w:r>
+            <w:rPr>
+              <w:color w:val="000000" w:themeColor="text1"/>
+            </w:rPr>
+            <w:t>Relich</w:t>
+          </w:r>
+          <w:proofErr w:type="spellEnd"/>
+          <w:r>
+            <w:rPr>
+              <w:color w:val="000000" w:themeColor="text1"/>
+            </w:rPr>
+            <w:t>, 2023)</w:t>
           </w:r>
         </w:sdtContent>
       </w:sdt>
@@ -3973,7 +4677,43 @@
           <w:iCs/>
           <w:color w:val="000000" w:themeColor="text1"/>
         </w:rPr>
-        <w:t xml:space="preserve">Machine Learning, programming </w:t>
+        <w:t xml:space="preserve">Machine </w:t>
+      </w:r>
+      <w:proofErr w:type="spellStart"/>
+      <w:r>
+        <w:rPr>
+          <w:i/>
+          <w:iCs/>
+          <w:color w:val="000000" w:themeColor="text1"/>
+        </w:rPr>
+        <w:t>Learning</w:t>
+      </w:r>
+      <w:proofErr w:type="spellEnd"/>
+      <w:r>
+        <w:rPr>
+          <w:i/>
+          <w:iCs/>
+          <w:color w:val="000000" w:themeColor="text1"/>
+        </w:rPr>
+        <w:t xml:space="preserve">, </w:t>
+      </w:r>
+      <w:proofErr w:type="spellStart"/>
+      <w:r>
+        <w:rPr>
+          <w:i/>
+          <w:iCs/>
+          <w:color w:val="000000" w:themeColor="text1"/>
+        </w:rPr>
+        <w:t>programming</w:t>
+      </w:r>
+      <w:proofErr w:type="spellEnd"/>
+      <w:r>
+        <w:rPr>
+          <w:i/>
+          <w:iCs/>
+          <w:color w:val="000000" w:themeColor="text1"/>
+        </w:rPr>
+        <w:t xml:space="preserve"> </w:t>
       </w:r>
       <w:r>
         <w:rPr>
@@ -3987,13 +4727,51 @@
           <w:iCs/>
           <w:color w:val="000000" w:themeColor="text1"/>
         </w:rPr>
-        <w:t>causal inference</w:t>
-      </w:r>
-      <w:r>
-        <w:rPr>
-          <w:color w:val="000000" w:themeColor="text1"/>
-        </w:rPr>
-        <w:t xml:space="preserve"> o experiencia/teoría), (ii) la predicción alimenta correctamente el motor prescriptivo, y (iii) el despliegue respeta limitaciones operativas y de gobernanza.</w:t>
+        <w:t xml:space="preserve">causal </w:t>
+      </w:r>
+      <w:proofErr w:type="spellStart"/>
+      <w:r>
+        <w:rPr>
+          <w:i/>
+          <w:iCs/>
+          <w:color w:val="000000" w:themeColor="text1"/>
+        </w:rPr>
+        <w:t>inference</w:t>
+      </w:r>
+      <w:proofErr w:type="spellEnd"/>
+      <w:r>
+        <w:rPr>
+          <w:color w:val="000000" w:themeColor="text1"/>
+        </w:rPr>
+        <w:t xml:space="preserve"> o experiencia/teoría), (</w:t>
+      </w:r>
+      <w:proofErr w:type="spellStart"/>
+      <w:r>
+        <w:rPr>
+          <w:color w:val="000000" w:themeColor="text1"/>
+        </w:rPr>
+        <w:t>ii</w:t>
+      </w:r>
+      <w:proofErr w:type="spellEnd"/>
+      <w:r>
+        <w:rPr>
+          <w:color w:val="000000" w:themeColor="text1"/>
+        </w:rPr>
+        <w:t>) la predicción alimenta correctamente el motor prescriptivo, y (</w:t>
+      </w:r>
+      <w:proofErr w:type="spellStart"/>
+      <w:r>
+        <w:rPr>
+          <w:color w:val="000000" w:themeColor="text1"/>
+        </w:rPr>
+        <w:t>iii</w:t>
+      </w:r>
+      <w:proofErr w:type="spellEnd"/>
+      <w:r>
+        <w:rPr>
+          <w:color w:val="000000" w:themeColor="text1"/>
+        </w:rPr>
+        <w:t>) el despliegue respeta limitaciones operativas y de gobernanza.</w:t>
       </w:r>
     </w:p>
     <w:p>
@@ -4058,7 +4836,21 @@
             <w:rPr>
               <w:color w:val="000000" w:themeColor="text1"/>
             </w:rPr>
-            <w:t>(Lo &amp; Pachamanova, 2023)</w:t>
+            <w:t xml:space="preserve">(Lo &amp; </w:t>
+          </w:r>
+          <w:proofErr w:type="spellStart"/>
+          <w:r>
+            <w:rPr>
+              <w:color w:val="000000" w:themeColor="text1"/>
+            </w:rPr>
+            <w:t>Pachamanova</w:t>
+          </w:r>
+          <w:proofErr w:type="spellEnd"/>
+          <w:r>
+            <w:rPr>
+              <w:color w:val="000000" w:themeColor="text1"/>
+            </w:rPr>
+            <w:t>, 2023)</w:t>
           </w:r>
         </w:sdtContent>
       </w:sdt>
@@ -4116,7 +4908,21 @@
             <w:rPr>
               <w:color w:val="000000" w:themeColor="text1"/>
             </w:rPr>
-            <w:t>(Lo &amp; Pachamanova, 2023)</w:t>
+            <w:t xml:space="preserve">(Lo &amp; </w:t>
+          </w:r>
+          <w:proofErr w:type="spellStart"/>
+          <w:r>
+            <w:rPr>
+              <w:color w:val="000000" w:themeColor="text1"/>
+            </w:rPr>
+            <w:t>Pachamanova</w:t>
+          </w:r>
+          <w:proofErr w:type="spellEnd"/>
+          <w:r>
+            <w:rPr>
+              <w:color w:val="000000" w:themeColor="text1"/>
+            </w:rPr>
+            <w:t>, 2023)</w:t>
           </w:r>
         </w:sdtContent>
       </w:sdt>
@@ -4144,7 +4950,35 @@
         <w:rPr>
           <w:color w:val="000000" w:themeColor="text1"/>
         </w:rPr>
-        <w:t xml:space="preserve">cuando X altera la función entre X y Y, se requieren diseños experimentales o técnicas de causal inference; cuando no, la optimización puede usar relaciones conocidas o estimadas predictivamente </w:t>
+        <w:t xml:space="preserve">cuando X altera la función entre X y </w:t>
+      </w:r>
+      <w:proofErr w:type="spellStart"/>
+      <w:r>
+        <w:rPr>
+          <w:color w:val="000000" w:themeColor="text1"/>
+        </w:rPr>
+        <w:t>Y</w:t>
+      </w:r>
+      <w:proofErr w:type="spellEnd"/>
+      <w:r>
+        <w:rPr>
+          <w:color w:val="000000" w:themeColor="text1"/>
+        </w:rPr>
+        <w:t xml:space="preserve">, se requieren diseños experimentales o técnicas de causal </w:t>
+      </w:r>
+      <w:proofErr w:type="spellStart"/>
+      <w:r>
+        <w:rPr>
+          <w:color w:val="000000" w:themeColor="text1"/>
+        </w:rPr>
+        <w:t>inference</w:t>
+      </w:r>
+      <w:proofErr w:type="spellEnd"/>
+      <w:r>
+        <w:rPr>
+          <w:color w:val="000000" w:themeColor="text1"/>
+        </w:rPr>
+        <w:t xml:space="preserve">; cuando no, la optimización puede usar relaciones conocidas o estimadas predictivamente </w:t>
       </w:r>
       <w:sdt>
         <w:sdtPr>
@@ -4159,7 +4993,21 @@
             <w:rPr>
               <w:color w:val="000000" w:themeColor="text1"/>
             </w:rPr>
-            <w:t>(Lo &amp; Pachamanova, 2023)</w:t>
+            <w:t xml:space="preserve">(Lo &amp; </w:t>
+          </w:r>
+          <w:proofErr w:type="spellStart"/>
+          <w:r>
+            <w:rPr>
+              <w:color w:val="000000" w:themeColor="text1"/>
+            </w:rPr>
+            <w:t>Pachamanova</w:t>
+          </w:r>
+          <w:proofErr w:type="spellEnd"/>
+          <w:r>
+            <w:rPr>
+              <w:color w:val="000000" w:themeColor="text1"/>
+            </w:rPr>
+            <w:t>, 2023)</w:t>
           </w:r>
         </w:sdtContent>
       </w:sdt>
@@ -4206,7 +5054,21 @@
         <w:rPr>
           <w:color w:val="000000" w:themeColor="text1"/>
         </w:rPr>
-        <w:t xml:space="preserve">os PAS deben incorporar explicabilidad, gobernanza y mecanismos de aceptación para que la recomendación se transforme en acción. Esto es central para que el efecto causal proyectado en el modelo se materialice en la organización </w:t>
+        <w:t xml:space="preserve">os PAS deben incorporar </w:t>
+      </w:r>
+      <w:proofErr w:type="spellStart"/>
+      <w:r>
+        <w:rPr>
+          <w:color w:val="000000" w:themeColor="text1"/>
+        </w:rPr>
+        <w:t>explicabilidad</w:t>
+      </w:r>
+      <w:proofErr w:type="spellEnd"/>
+      <w:r>
+        <w:rPr>
+          <w:color w:val="000000" w:themeColor="text1"/>
+        </w:rPr>
+        <w:t xml:space="preserve">, gobernanza y mecanismos de aceptación para que la recomendación se transforme en acción. Esto es central para que el efecto causal proyectado en el modelo se materialice en la organización </w:t>
       </w:r>
       <w:sdt>
         <w:sdtPr>
@@ -4221,7 +5083,35 @@
             <w:rPr>
               <w:color w:val="000000" w:themeColor="text1"/>
             </w:rPr>
-            <w:t>(Wissuchek &amp; Zschech, 2025)</w:t>
+            <w:t>(</w:t>
+          </w:r>
+          <w:proofErr w:type="spellStart"/>
+          <w:r>
+            <w:rPr>
+              <w:color w:val="000000" w:themeColor="text1"/>
+            </w:rPr>
+            <w:t>Wissuchek</w:t>
+          </w:r>
+          <w:proofErr w:type="spellEnd"/>
+          <w:r>
+            <w:rPr>
+              <w:color w:val="000000" w:themeColor="text1"/>
+            </w:rPr>
+            <w:t xml:space="preserve"> &amp; </w:t>
+          </w:r>
+          <w:proofErr w:type="spellStart"/>
+          <w:r>
+            <w:rPr>
+              <w:color w:val="000000" w:themeColor="text1"/>
+            </w:rPr>
+            <w:t>Zschech</w:t>
+          </w:r>
+          <w:proofErr w:type="spellEnd"/>
+          <w:r>
+            <w:rPr>
+              <w:color w:val="000000" w:themeColor="text1"/>
+            </w:rPr>
+            <w:t>, 2025)</w:t>
           </w:r>
         </w:sdtContent>
       </w:sdt>
@@ -4264,7 +5154,49 @@
         <w:rPr>
           <w:color w:val="000000" w:themeColor="text1"/>
         </w:rPr>
-        <w:t xml:space="preserve">Los modelos teóricos y conceptuales convergen en un mapa causal operacional: la intervención analítica (X: modelos, campañas, precios, rutas) → produce resultados intermedios estimables (Y: lift, demanda prevista, tiempo de servicio) → que, cuando están alineados con el objetivo organizacional (Z: profit, eficiencia, sostenibilidad), permiten optimizar la toma de decisiones. La conversión exitosa de X en Z depende de capacidades organizacionales (RBV/KBV), de la habilidad para reconfigurarlas (Dynamic Capabilities), de la formulación y validación causal (lo que exige el marco de </w:t>
+        <w:t xml:space="preserve">Los modelos teóricos y conceptuales convergen en un mapa causal operacional: la intervención analítica (X: modelos, campañas, precios, rutas) → produce resultados intermedios estimables (Y: </w:t>
+      </w:r>
+      <w:proofErr w:type="spellStart"/>
+      <w:r>
+        <w:rPr>
+          <w:color w:val="000000" w:themeColor="text1"/>
+        </w:rPr>
+        <w:t>lift</w:t>
+      </w:r>
+      <w:proofErr w:type="spellEnd"/>
+      <w:r>
+        <w:rPr>
+          <w:color w:val="000000" w:themeColor="text1"/>
+        </w:rPr>
+        <w:t xml:space="preserve">, demanda prevista, tiempo de servicio) → que, cuando están alineados con el objetivo organizacional (Z: </w:t>
+      </w:r>
+      <w:proofErr w:type="spellStart"/>
+      <w:r>
+        <w:rPr>
+          <w:color w:val="000000" w:themeColor="text1"/>
+        </w:rPr>
+        <w:t>profit</w:t>
+      </w:r>
+      <w:proofErr w:type="spellEnd"/>
+      <w:r>
+        <w:rPr>
+          <w:color w:val="000000" w:themeColor="text1"/>
+        </w:rPr>
+        <w:t xml:space="preserve">, eficiencia, sostenibilidad), permiten optimizar la toma de decisiones. La conversión exitosa de X en Z depende de capacidades organizacionales (RBV/KBV), de la habilidad para reconfigurarlas (Dynamic </w:t>
+      </w:r>
+      <w:proofErr w:type="spellStart"/>
+      <w:r>
+        <w:rPr>
+          <w:color w:val="000000" w:themeColor="text1"/>
+        </w:rPr>
+        <w:t>Capabilities</w:t>
+      </w:r>
+      <w:proofErr w:type="spellEnd"/>
+      <w:r>
+        <w:rPr>
+          <w:color w:val="000000" w:themeColor="text1"/>
+        </w:rPr>
+        <w:t xml:space="preserve">), de la formulación y validación causal (lo que exige el marco de </w:t>
       </w:r>
       <w:sdt>
         <w:sdtPr>
@@ -4279,7 +5211,21 @@
             <w:rPr>
               <w:color w:val="000000" w:themeColor="text1"/>
             </w:rPr>
-            <w:t>(Lo &amp; Pachamanova, 2023)</w:t>
+            <w:t xml:space="preserve">(Lo &amp; </w:t>
+          </w:r>
+          <w:proofErr w:type="spellStart"/>
+          <w:r>
+            <w:rPr>
+              <w:color w:val="000000" w:themeColor="text1"/>
+            </w:rPr>
+            <w:t>Pachamanova</w:t>
+          </w:r>
+          <w:proofErr w:type="spellEnd"/>
+          <w:r>
+            <w:rPr>
+              <w:color w:val="000000" w:themeColor="text1"/>
+            </w:rPr>
+            <w:t>, 2023)</w:t>
           </w:r>
         </w:sdtContent>
       </w:sdt>
@@ -4305,7 +5251,35 @@
             <w:rPr>
               <w:color w:val="000000" w:themeColor="text1"/>
             </w:rPr>
-            <w:t>(Wissuchek &amp; Zschech, 2025)</w:t>
+            <w:t>(</w:t>
+          </w:r>
+          <w:proofErr w:type="spellStart"/>
+          <w:r>
+            <w:rPr>
+              <w:color w:val="000000" w:themeColor="text1"/>
+            </w:rPr>
+            <w:t>Wissuchek</w:t>
+          </w:r>
+          <w:proofErr w:type="spellEnd"/>
+          <w:r>
+            <w:rPr>
+              <w:color w:val="000000" w:themeColor="text1"/>
+            </w:rPr>
+            <w:t xml:space="preserve"> &amp; </w:t>
+          </w:r>
+          <w:proofErr w:type="spellStart"/>
+          <w:r>
+            <w:rPr>
+              <w:color w:val="000000" w:themeColor="text1"/>
+            </w:rPr>
+            <w:t>Zschech</w:t>
+          </w:r>
+          <w:proofErr w:type="spellEnd"/>
+          <w:r>
+            <w:rPr>
+              <w:color w:val="000000" w:themeColor="text1"/>
+            </w:rPr>
+            <w:t>, 2025)</w:t>
           </w:r>
         </w:sdtContent>
       </w:sdt>
@@ -4364,7 +5338,35 @@
             <w:rPr>
               <w:color w:val="000000" w:themeColor="text1"/>
             </w:rPr>
-            <w:t>(Schnegg &amp; Möller, 2022)</w:t>
+            <w:t>(</w:t>
+          </w:r>
+          <w:proofErr w:type="spellStart"/>
+          <w:r>
+            <w:rPr>
+              <w:color w:val="000000" w:themeColor="text1"/>
+            </w:rPr>
+            <w:t>Schnegg</w:t>
+          </w:r>
+          <w:proofErr w:type="spellEnd"/>
+          <w:r>
+            <w:rPr>
+              <w:color w:val="000000" w:themeColor="text1"/>
+            </w:rPr>
+            <w:t xml:space="preserve"> &amp; </w:t>
+          </w:r>
+          <w:proofErr w:type="spellStart"/>
+          <w:r>
+            <w:rPr>
+              <w:color w:val="000000" w:themeColor="text1"/>
+            </w:rPr>
+            <w:t>Möller</w:t>
+          </w:r>
+          <w:proofErr w:type="spellEnd"/>
+          <w:r>
+            <w:rPr>
+              <w:color w:val="000000" w:themeColor="text1"/>
+            </w:rPr>
+            <w:t>, 2022)</w:t>
           </w:r>
         </w:sdtContent>
       </w:sdt>
@@ -4406,7 +5408,71 @@
           <w:i/>
           <w:iCs/>
         </w:rPr>
-        <w:t>(Cross-Industry Standard Process for Data Mining)</w:t>
+        <w:t>(Cross-</w:t>
+      </w:r>
+      <w:proofErr w:type="spellStart"/>
+      <w:r>
+        <w:rPr>
+          <w:i/>
+          <w:iCs/>
+        </w:rPr>
+        <w:t>Industry</w:t>
+      </w:r>
+      <w:proofErr w:type="spellEnd"/>
+      <w:r>
+        <w:rPr>
+          <w:i/>
+          <w:iCs/>
+        </w:rPr>
+        <w:t xml:space="preserve"> Standard </w:t>
+      </w:r>
+      <w:proofErr w:type="spellStart"/>
+      <w:r>
+        <w:rPr>
+          <w:i/>
+          <w:iCs/>
+        </w:rPr>
+        <w:t>Process</w:t>
+      </w:r>
+      <w:proofErr w:type="spellEnd"/>
+      <w:r>
+        <w:rPr>
+          <w:i/>
+          <w:iCs/>
+        </w:rPr>
+        <w:t xml:space="preserve"> </w:t>
+      </w:r>
+      <w:proofErr w:type="spellStart"/>
+      <w:r>
+        <w:rPr>
+          <w:i/>
+          <w:iCs/>
+        </w:rPr>
+        <w:t>for</w:t>
+      </w:r>
+      <w:proofErr w:type="spellEnd"/>
+      <w:r>
+        <w:rPr>
+          <w:i/>
+          <w:iCs/>
+        </w:rPr>
+        <w:t xml:space="preserve"> Data </w:t>
+      </w:r>
+      <w:proofErr w:type="spellStart"/>
+      <w:r>
+        <w:rPr>
+          <w:i/>
+          <w:iCs/>
+        </w:rPr>
+        <w:t>Mining</w:t>
+      </w:r>
+      <w:proofErr w:type="spellEnd"/>
+      <w:r>
+        <w:rPr>
+          <w:i/>
+          <w:iCs/>
+        </w:rPr>
+        <w:t>)</w:t>
       </w:r>
       <w:r>
         <w:t xml:space="preserve"> es uno de los marcos de trabajo más reconocidos y utilizados en el sector para guiar este tipo de proyectos. Su estructura cíclica y de seis fases permite una aproximación rigurosa y adaptable a los desafíos del análisis de datos. Este proceso ayuda a garantizar que el proyecto se mantenga enfocado en los objetivos de negocio y que el resultado sea una solución efectiva y sostenible.</w:t>
@@ -4434,7 +5500,27 @@
           <w:i/>
           <w:iCs/>
         </w:rPr>
-        <w:t>Business Understanding)</w:t>
+        <w:t xml:space="preserve">Business </w:t>
+      </w:r>
+      <w:proofErr w:type="spellStart"/>
+      <w:r>
+        <w:rPr>
+          <w:b/>
+          <w:bCs/>
+          <w:i/>
+          <w:iCs/>
+        </w:rPr>
+        <w:t>Understanding</w:t>
+      </w:r>
+      <w:proofErr w:type="spellEnd"/>
+      <w:r>
+        <w:rPr>
+          <w:b/>
+          <w:bCs/>
+          <w:i/>
+          <w:iCs/>
+        </w:rPr>
+        <w:t>)</w:t>
       </w:r>
       <w:r>
         <w:rPr>
@@ -4459,7 +5545,35 @@
             <w:rPr>
               <w:color w:val="000000" w:themeColor="text1"/>
             </w:rPr>
-            <w:t>(Schnegg &amp; Möller, 2022)</w:t>
+            <w:t>(</w:t>
+          </w:r>
+          <w:proofErr w:type="spellStart"/>
+          <w:r>
+            <w:rPr>
+              <w:color w:val="000000" w:themeColor="text1"/>
+            </w:rPr>
+            <w:t>Schnegg</w:t>
+          </w:r>
+          <w:proofErr w:type="spellEnd"/>
+          <w:r>
+            <w:rPr>
+              <w:color w:val="000000" w:themeColor="text1"/>
+            </w:rPr>
+            <w:t xml:space="preserve"> &amp; </w:t>
+          </w:r>
+          <w:proofErr w:type="spellStart"/>
+          <w:r>
+            <w:rPr>
+              <w:color w:val="000000" w:themeColor="text1"/>
+            </w:rPr>
+            <w:t>Möller</w:t>
+          </w:r>
+          <w:proofErr w:type="spellEnd"/>
+          <w:r>
+            <w:rPr>
+              <w:color w:val="000000" w:themeColor="text1"/>
+            </w:rPr>
+            <w:t>, 2022)</w:t>
           </w:r>
         </w:sdtContent>
       </w:sdt>
@@ -4494,7 +5608,27 @@
           <w:i/>
           <w:iCs/>
         </w:rPr>
-        <w:t>(Data Understanding):</w:t>
+        <w:t xml:space="preserve">(Data </w:t>
+      </w:r>
+      <w:proofErr w:type="spellStart"/>
+      <w:r>
+        <w:rPr>
+          <w:b/>
+          <w:bCs/>
+          <w:i/>
+          <w:iCs/>
+        </w:rPr>
+        <w:t>Understanding</w:t>
+      </w:r>
+      <w:proofErr w:type="spellEnd"/>
+      <w:r>
+        <w:rPr>
+          <w:b/>
+          <w:bCs/>
+          <w:i/>
+          <w:iCs/>
+        </w:rPr>
+        <w:t>):</w:t>
       </w:r>
       <w:r>
         <w:rPr>
@@ -4523,7 +5657,21 @@
             <w:rPr>
               <w:color w:val="000000" w:themeColor="text1"/>
             </w:rPr>
-            <w:t>(Mach-Król, 2022)</w:t>
+            <w:t>(Mach-</w:t>
+          </w:r>
+          <w:proofErr w:type="spellStart"/>
+          <w:r>
+            <w:rPr>
+              <w:color w:val="000000" w:themeColor="text1"/>
+            </w:rPr>
+            <w:t>Król</w:t>
+          </w:r>
+          <w:proofErr w:type="spellEnd"/>
+          <w:r>
+            <w:rPr>
+              <w:color w:val="000000" w:themeColor="text1"/>
+            </w:rPr>
+            <w:t>, 2022)</w:t>
           </w:r>
         </w:sdtContent>
       </w:sdt>
@@ -4558,7 +5706,27 @@
           <w:i/>
           <w:iCs/>
         </w:rPr>
-        <w:t>(Data Preparation):</w:t>
+        <w:t xml:space="preserve">(Data </w:t>
+      </w:r>
+      <w:proofErr w:type="spellStart"/>
+      <w:r>
+        <w:rPr>
+          <w:b/>
+          <w:bCs/>
+          <w:i/>
+          <w:iCs/>
+        </w:rPr>
+        <w:t>Preparation</w:t>
+      </w:r>
+      <w:proofErr w:type="spellEnd"/>
+      <w:r>
+        <w:rPr>
+          <w:b/>
+          <w:bCs/>
+          <w:i/>
+          <w:iCs/>
+        </w:rPr>
+        <w:t>):</w:t>
       </w:r>
       <w:r>
         <w:rPr>
@@ -4586,19 +5754,42 @@
             <w:rPr>
               <w:color w:val="000000" w:themeColor="text1"/>
             </w:rPr>
-            <w:t>(Jahani et al., 2023)</w:t>
+            <w:t>(</w:t>
+          </w:r>
+          <w:proofErr w:type="spellStart"/>
+          <w:r>
+            <w:rPr>
+              <w:color w:val="000000" w:themeColor="text1"/>
+            </w:rPr>
+            <w:t>Jahani</w:t>
+          </w:r>
+          <w:proofErr w:type="spellEnd"/>
+          <w:r>
+            <w:rPr>
+              <w:color w:val="000000" w:themeColor="text1"/>
+            </w:rPr>
+            <w:t xml:space="preserve"> et al., 2023)</w:t>
           </w:r>
         </w:sdtContent>
       </w:sdt>
       <w:r>
         <w:t xml:space="preserve">. Los datos se limpian, transforman, seleccionan y construyen para el modelado. Un buen gobierno del dato y la correcta gestión de los sistemas de almacenamiento, como los data </w:t>
       </w:r>
-      <w:r>
-        <w:rPr>
-          <w:i/>
-          <w:iCs/>
-        </w:rPr>
-        <w:t xml:space="preserve">warehouses </w:t>
+      <w:proofErr w:type="spellStart"/>
+      <w:r>
+        <w:rPr>
+          <w:i/>
+          <w:iCs/>
+        </w:rPr>
+        <w:t>warehouses</w:t>
+      </w:r>
+      <w:proofErr w:type="spellEnd"/>
+      <w:r>
+        <w:rPr>
+          <w:i/>
+          <w:iCs/>
+        </w:rPr>
+        <w:t xml:space="preserve"> </w:t>
       </w:r>
       <w:r>
         <w:t xml:space="preserve">o </w:t>
@@ -4608,8 +5799,17 @@
           <w:i/>
           <w:iCs/>
         </w:rPr>
-        <w:t>data lakes</w:t>
-      </w:r>
+        <w:t xml:space="preserve">data </w:t>
+      </w:r>
+      <w:proofErr w:type="spellStart"/>
+      <w:r>
+        <w:rPr>
+          <w:i/>
+          <w:iCs/>
+        </w:rPr>
+        <w:t>lakes</w:t>
+      </w:r>
+      <w:proofErr w:type="spellEnd"/>
       <w:r>
         <w:t>, son fundamentales para que esta etapa sea eficiente. La preparación adecuada de los datos es la base sobre la que se construye cualquier modelo analítico robusto.</w:t>
       </w:r>
@@ -4645,7 +5845,27 @@
           <w:i/>
           <w:iCs/>
         </w:rPr>
-        <w:t>(Modeling)</w:t>
+        <w:t>(</w:t>
+      </w:r>
+      <w:proofErr w:type="spellStart"/>
+      <w:r>
+        <w:rPr>
+          <w:b/>
+          <w:bCs/>
+          <w:i/>
+          <w:iCs/>
+        </w:rPr>
+        <w:t>Modeling</w:t>
+      </w:r>
+      <w:proofErr w:type="spellEnd"/>
+      <w:r>
+        <w:rPr>
+          <w:b/>
+          <w:bCs/>
+          <w:i/>
+          <w:iCs/>
+        </w:rPr>
+        <w:t>)</w:t>
       </w:r>
       <w:r>
         <w:rPr>
@@ -4670,7 +5890,21 @@
             <w:rPr>
               <w:color w:val="000000" w:themeColor="text1"/>
             </w:rPr>
-            <w:t>(Jahani et al., 2023)</w:t>
+            <w:t>(</w:t>
+          </w:r>
+          <w:proofErr w:type="spellStart"/>
+          <w:r>
+            <w:rPr>
+              <w:color w:val="000000" w:themeColor="text1"/>
+            </w:rPr>
+            <w:t>Jahani</w:t>
+          </w:r>
+          <w:proofErr w:type="spellEnd"/>
+          <w:r>
+            <w:rPr>
+              <w:color w:val="000000" w:themeColor="text1"/>
+            </w:rPr>
+            <w:t xml:space="preserve"> et al., 2023)</w:t>
           </w:r>
         </w:sdtContent>
       </w:sdt>
@@ -4698,14 +5932,25 @@
         </w:rPr>
         <w:t>Evaluación (</w:t>
       </w:r>
-      <w:r>
-        <w:rPr>
-          <w:b/>
-          <w:bCs/>
-          <w:i/>
-          <w:iCs/>
-        </w:rPr>
-        <w:t>Evaluation)</w:t>
+      <w:proofErr w:type="spellStart"/>
+      <w:r>
+        <w:rPr>
+          <w:b/>
+          <w:bCs/>
+          <w:i/>
+          <w:iCs/>
+        </w:rPr>
+        <w:t>Evaluation</w:t>
+      </w:r>
+      <w:proofErr w:type="spellEnd"/>
+      <w:r>
+        <w:rPr>
+          <w:b/>
+          <w:bCs/>
+          <w:i/>
+          <w:iCs/>
+        </w:rPr>
+        <w:t>)</w:t>
       </w:r>
       <w:r>
         <w:rPr>
@@ -4717,6 +5962,7 @@
       <w:r>
         <w:t xml:space="preserve">El modelo construido se evalúa para determinar su precisión y eficacia en la resolución del problema de negocio. Un aspecto importante de esta fase es el de generar confianza en la solución analítica, un rol en el que la figura del líder del proyecto, como el </w:t>
       </w:r>
+      <w:proofErr w:type="spellStart"/>
       <w:r>
         <w:rPr>
           <w:i/>
@@ -4724,6 +5970,7 @@
         </w:rPr>
         <w:t>controller</w:t>
       </w:r>
+      <w:proofErr w:type="spellEnd"/>
       <w:r>
         <w:t xml:space="preserve">, es fundamental para asegurar la aceptación por parte de la alta dirección y otros actores clave de la organización </w:t>
       </w:r>
@@ -4740,7 +5987,35 @@
             <w:rPr>
               <w:color w:val="000000" w:themeColor="text1"/>
             </w:rPr>
-            <w:t>(Schnegg &amp; Möller, 2022)</w:t>
+            <w:t>(</w:t>
+          </w:r>
+          <w:proofErr w:type="spellStart"/>
+          <w:r>
+            <w:rPr>
+              <w:color w:val="000000" w:themeColor="text1"/>
+            </w:rPr>
+            <w:t>Schnegg</w:t>
+          </w:r>
+          <w:proofErr w:type="spellEnd"/>
+          <w:r>
+            <w:rPr>
+              <w:color w:val="000000" w:themeColor="text1"/>
+            </w:rPr>
+            <w:t xml:space="preserve"> &amp; </w:t>
+          </w:r>
+          <w:proofErr w:type="spellStart"/>
+          <w:r>
+            <w:rPr>
+              <w:color w:val="000000" w:themeColor="text1"/>
+            </w:rPr>
+            <w:t>Möller</w:t>
+          </w:r>
+          <w:proofErr w:type="spellEnd"/>
+          <w:r>
+            <w:rPr>
+              <w:color w:val="000000" w:themeColor="text1"/>
+            </w:rPr>
+            <w:t>, 2022)</w:t>
           </w:r>
         </w:sdtContent>
       </w:sdt>
@@ -4768,14 +6043,25 @@
         </w:rPr>
         <w:t>Despliegue (</w:t>
       </w:r>
-      <w:r>
-        <w:rPr>
-          <w:b/>
-          <w:bCs/>
-          <w:i/>
-          <w:iCs/>
-        </w:rPr>
-        <w:t>Deployment)</w:t>
+      <w:proofErr w:type="spellStart"/>
+      <w:r>
+        <w:rPr>
+          <w:b/>
+          <w:bCs/>
+          <w:i/>
+          <w:iCs/>
+        </w:rPr>
+        <w:t>Deployment</w:t>
+      </w:r>
+      <w:proofErr w:type="spellEnd"/>
+      <w:r>
+        <w:rPr>
+          <w:b/>
+          <w:bCs/>
+          <w:i/>
+          <w:iCs/>
+        </w:rPr>
+        <w:t>)</w:t>
       </w:r>
       <w:r>
         <w:rPr>
@@ -4805,7 +6091,21 @@
             <w:rPr>
               <w:color w:val="000000" w:themeColor="text1"/>
             </w:rPr>
-            <w:t>(Mach-Król, 2022)</w:t>
+            <w:t>(Mach-</w:t>
+          </w:r>
+          <w:proofErr w:type="spellStart"/>
+          <w:r>
+            <w:rPr>
+              <w:color w:val="000000" w:themeColor="text1"/>
+            </w:rPr>
+            <w:t>Król</w:t>
+          </w:r>
+          <w:proofErr w:type="spellEnd"/>
+          <w:r>
+            <w:rPr>
+              <w:color w:val="000000" w:themeColor="text1"/>
+            </w:rPr>
+            <w:t>, 2022)</w:t>
           </w:r>
         </w:sdtContent>
       </w:sdt>
@@ -4853,7 +6153,23 @@
         <w:t xml:space="preserve">Software de Big Data y Analítica: </w:t>
       </w:r>
       <w:r>
-        <w:t xml:space="preserve">Para la gestión de grandes volúmenes de datos, se mencionan las plataformas de Big Data, como el ecosistema Hadoop. Para el análisis y la visualización, las empresas recurren a herramientas como SAP, IBM, Oracle y software especializado como anyLogistix y LLamasoft </w:t>
+        <w:t xml:space="preserve">Para la gestión de grandes volúmenes de datos, se mencionan las plataformas de Big Data, como el ecosistema Hadoop. Para el análisis y la visualización, las empresas recurren a herramientas como SAP, IBM, Oracle y software especializado como </w:t>
+      </w:r>
+      <w:proofErr w:type="spellStart"/>
+      <w:r>
+        <w:t>anyLogistix</w:t>
+      </w:r>
+      <w:proofErr w:type="spellEnd"/>
+      <w:r>
+        <w:t xml:space="preserve"> y </w:t>
+      </w:r>
+      <w:proofErr w:type="spellStart"/>
+      <w:r>
+        <w:t>LLamasoft</w:t>
+      </w:r>
+      <w:proofErr w:type="spellEnd"/>
+      <w:r>
+        <w:t xml:space="preserve"> </w:t>
       </w:r>
       <w:sdt>
         <w:sdtPr>
@@ -4868,7 +6184,21 @@
             <w:rPr>
               <w:color w:val="000000" w:themeColor="text1"/>
             </w:rPr>
-            <w:t>(Jahani et al., 2023)</w:t>
+            <w:t>(</w:t>
+          </w:r>
+          <w:proofErr w:type="spellStart"/>
+          <w:r>
+            <w:rPr>
+              <w:color w:val="000000" w:themeColor="text1"/>
+            </w:rPr>
+            <w:t>Jahani</w:t>
+          </w:r>
+          <w:proofErr w:type="spellEnd"/>
+          <w:r>
+            <w:rPr>
+              <w:color w:val="000000" w:themeColor="text1"/>
+            </w:rPr>
+            <w:t xml:space="preserve"> et al., 2023)</w:t>
           </w:r>
         </w:sdtContent>
       </w:sdt>
@@ -4917,7 +6247,21 @@
             <w:rPr>
               <w:color w:val="000000" w:themeColor="text1"/>
             </w:rPr>
-            <w:t>(Moesmann &amp; Pedersen, 2025)</w:t>
+            <w:t>(</w:t>
+          </w:r>
+          <w:proofErr w:type="spellStart"/>
+          <w:r>
+            <w:rPr>
+              <w:color w:val="000000" w:themeColor="text1"/>
+            </w:rPr>
+            <w:t>Moesmann</w:t>
+          </w:r>
+          <w:proofErr w:type="spellEnd"/>
+          <w:r>
+            <w:rPr>
+              <w:color w:val="000000" w:themeColor="text1"/>
+            </w:rPr>
+            <w:t xml:space="preserve"> &amp; Pedersen, 2025)</w:t>
           </w:r>
         </w:sdtContent>
       </w:sdt>
@@ -4933,14 +6277,45 @@
           <w:numId w:val="5"/>
         </w:numPr>
       </w:pPr>
-      <w:r>
-        <w:rPr>
-          <w:b/>
-          <w:bCs/>
-          <w:i/>
-          <w:iCs/>
-        </w:rPr>
-        <w:t>Predict-Then-Prescribe (PTP):</w:t>
+      <w:proofErr w:type="spellStart"/>
+      <w:r>
+        <w:rPr>
+          <w:b/>
+          <w:bCs/>
+          <w:i/>
+          <w:iCs/>
+        </w:rPr>
+        <w:t>Predict</w:t>
+      </w:r>
+      <w:proofErr w:type="spellEnd"/>
+      <w:r>
+        <w:rPr>
+          <w:b/>
+          <w:bCs/>
+          <w:i/>
+          <w:iCs/>
+        </w:rPr>
+        <w:t>-</w:t>
+      </w:r>
+      <w:proofErr w:type="spellStart"/>
+      <w:r>
+        <w:rPr>
+          <w:b/>
+          <w:bCs/>
+          <w:i/>
+          <w:iCs/>
+        </w:rPr>
+        <w:t>Then</w:t>
+      </w:r>
+      <w:proofErr w:type="spellEnd"/>
+      <w:r>
+        <w:rPr>
+          <w:b/>
+          <w:bCs/>
+          <w:i/>
+          <w:iCs/>
+        </w:rPr>
+        <w:t>-Prescribe (PTP):</w:t>
       </w:r>
       <w:r>
         <w:t xml:space="preserve"> Este es un patrón secuencial. Primero se utiliza un modelo predictivo (por ejemplo, de aprendizaje automático) para prever un resultado futuro, y luego se aplica un modelo prescriptivo (por ejemplo, de optimización) para recomendar la mejor acción basándose en esa predicción.</w:t>
@@ -4954,14 +6329,25 @@
           <w:numId w:val="5"/>
         </w:numPr>
       </w:pPr>
-      <w:r>
-        <w:rPr>
-          <w:b/>
-          <w:bCs/>
-          <w:i/>
-          <w:iCs/>
-        </w:rPr>
-        <w:t>Predicting-while-Prescribing (PWP):</w:t>
+      <w:proofErr w:type="spellStart"/>
+      <w:r>
+        <w:rPr>
+          <w:b/>
+          <w:bCs/>
+          <w:i/>
+          <w:iCs/>
+        </w:rPr>
+        <w:t>Predicting-while-Prescribing</w:t>
+      </w:r>
+      <w:proofErr w:type="spellEnd"/>
+      <w:r>
+        <w:rPr>
+          <w:b/>
+          <w:bCs/>
+          <w:i/>
+          <w:iCs/>
+        </w:rPr>
+        <w:t xml:space="preserve"> (PWP):</w:t>
       </w:r>
       <w:r>
         <w:t xml:space="preserve"> Este patrón integra la predicción y la prescripción en un solo paso. Los modelos de optimización se alimentan directamente de los datos en tiempo real para generar recomendaciones, sin una fase de predicción intermedia explícita.</w:t>
@@ -5000,7 +6386,35 @@
             <w:rPr>
               <w:color w:val="000000" w:themeColor="text1"/>
             </w:rPr>
-            <w:t>(Schnegg &amp; Möller, 2022)</w:t>
+            <w:t>(</w:t>
+          </w:r>
+          <w:proofErr w:type="spellStart"/>
+          <w:r>
+            <w:rPr>
+              <w:color w:val="000000" w:themeColor="text1"/>
+            </w:rPr>
+            <w:t>Schnegg</w:t>
+          </w:r>
+          <w:proofErr w:type="spellEnd"/>
+          <w:r>
+            <w:rPr>
+              <w:color w:val="000000" w:themeColor="text1"/>
+            </w:rPr>
+            <w:t xml:space="preserve"> &amp; </w:t>
+          </w:r>
+          <w:proofErr w:type="spellStart"/>
+          <w:r>
+            <w:rPr>
+              <w:color w:val="000000" w:themeColor="text1"/>
+            </w:rPr>
+            <w:t>Möller</w:t>
+          </w:r>
+          <w:proofErr w:type="spellEnd"/>
+          <w:r>
+            <w:rPr>
+              <w:color w:val="000000" w:themeColor="text1"/>
+            </w:rPr>
+            <w:t>, 2022)</w:t>
           </w:r>
         </w:sdtContent>
       </w:sdt>
@@ -5045,12 +6459,21 @@
       <w:r>
         <w:t xml:space="preserve">La presencia de un líder, como un </w:t>
       </w:r>
-      <w:r>
-        <w:rPr>
-          <w:i/>
-          <w:iCs/>
-        </w:rPr>
-        <w:t xml:space="preserve">controller </w:t>
+      <w:proofErr w:type="spellStart"/>
+      <w:r>
+        <w:rPr>
+          <w:i/>
+          <w:iCs/>
+        </w:rPr>
+        <w:t>controller</w:t>
+      </w:r>
+      <w:proofErr w:type="spellEnd"/>
+      <w:r>
+        <w:rPr>
+          <w:i/>
+          <w:iCs/>
+        </w:rPr>
+        <w:t xml:space="preserve"> </w:t>
       </w:r>
       <w:r>
         <w:t xml:space="preserve">que impulse el proyecto y genere confianza en las soluciones </w:t>
@@ -5091,7 +6514,21 @@
             <w:rPr>
               <w:color w:val="000000" w:themeColor="text1"/>
             </w:rPr>
-            <w:t>(Mach-Król, 2022)</w:t>
+            <w:t>(Mach-</w:t>
+          </w:r>
+          <w:proofErr w:type="spellStart"/>
+          <w:r>
+            <w:rPr>
+              <w:color w:val="000000" w:themeColor="text1"/>
+            </w:rPr>
+            <w:t>Król</w:t>
+          </w:r>
+          <w:proofErr w:type="spellEnd"/>
+          <w:r>
+            <w:rPr>
+              <w:color w:val="000000" w:themeColor="text1"/>
+            </w:rPr>
+            <w:t>, 2022)</w:t>
           </w:r>
         </w:sdtContent>
       </w:sdt>
@@ -5155,7 +6592,23 @@
           <w:b/>
           <w:bCs/>
         </w:rPr>
-        <w:t>Técnicas regresivas: simplicidad y Inteligibilidad.</w:t>
+        <w:t xml:space="preserve">Técnicas regresivas: simplicidad </w:t>
+      </w:r>
+      <w:proofErr w:type="spellStart"/>
+      <w:r>
+        <w:rPr>
+          <w:b/>
+          <w:bCs/>
+        </w:rPr>
+        <w:t>y</w:t>
+      </w:r>
+      <w:proofErr w:type="spellEnd"/>
+      <w:r>
+        <w:rPr>
+          <w:b/>
+          <w:bCs/>
+        </w:rPr>
+        <w:t xml:space="preserve"> Inteligibilidad.</w:t>
       </w:r>
     </w:p>
     <w:p>
@@ -5231,21 +6684,85 @@
           <w:iCs/>
           <w:color w:val="000000" w:themeColor="text1"/>
         </w:rPr>
-        <w:t xml:space="preserve">(machine learning) </w:t>
-      </w:r>
-      <w:r>
-        <w:rPr>
-          <w:color w:val="000000" w:themeColor="text1"/>
-        </w:rPr>
-        <w:t xml:space="preserve">y la disponibilidad de grandes volúmenes de datos. Algoritmos como Random Forest, XGBoost, redes neuronales artificiales y máquinas de soporte vectorial permiten modelar relaciones complejas y no lineales, ofreciendo altos niveles de precisión en tareas como la predicción de demanda, el análisis de abandono de clientes </w:t>
-      </w:r>
-      <w:r>
-        <w:rPr>
-          <w:i/>
-          <w:iCs/>
-          <w:color w:val="000000" w:themeColor="text1"/>
-        </w:rPr>
-        <w:t>(churn)</w:t>
+        <w:t xml:space="preserve">(machine </w:t>
+      </w:r>
+      <w:proofErr w:type="spellStart"/>
+      <w:r>
+        <w:rPr>
+          <w:i/>
+          <w:iCs/>
+          <w:color w:val="000000" w:themeColor="text1"/>
+        </w:rPr>
+        <w:t>learning</w:t>
+      </w:r>
+      <w:proofErr w:type="spellEnd"/>
+      <w:r>
+        <w:rPr>
+          <w:i/>
+          <w:iCs/>
+          <w:color w:val="000000" w:themeColor="text1"/>
+        </w:rPr>
+        <w:t xml:space="preserve">) </w:t>
+      </w:r>
+      <w:r>
+        <w:rPr>
+          <w:color w:val="000000" w:themeColor="text1"/>
+        </w:rPr>
+        <w:t xml:space="preserve">y la disponibilidad de grandes volúmenes de datos. Algoritmos como </w:t>
+      </w:r>
+      <w:proofErr w:type="spellStart"/>
+      <w:r>
+        <w:rPr>
+          <w:color w:val="000000" w:themeColor="text1"/>
+        </w:rPr>
+        <w:t>Random</w:t>
+      </w:r>
+      <w:proofErr w:type="spellEnd"/>
+      <w:r>
+        <w:rPr>
+          <w:color w:val="000000" w:themeColor="text1"/>
+        </w:rPr>
+        <w:t xml:space="preserve"> Forest, </w:t>
+      </w:r>
+      <w:proofErr w:type="spellStart"/>
+      <w:r>
+        <w:rPr>
+          <w:color w:val="000000" w:themeColor="text1"/>
+        </w:rPr>
+        <w:t>XGBoost</w:t>
+      </w:r>
+      <w:proofErr w:type="spellEnd"/>
+      <w:r>
+        <w:rPr>
+          <w:color w:val="000000" w:themeColor="text1"/>
+        </w:rPr>
+        <w:t xml:space="preserve">, redes neuronales artificiales y máquinas de soporte vectorial permiten modelar relaciones complejas y no lineales, ofreciendo altos niveles de precisión en tareas como la predicción de demanda, el análisis de abandono de clientes </w:t>
+      </w:r>
+      <w:r>
+        <w:rPr>
+          <w:i/>
+          <w:iCs/>
+          <w:color w:val="000000" w:themeColor="text1"/>
+        </w:rPr>
+        <w:t>(</w:t>
+      </w:r>
+      <w:proofErr w:type="spellStart"/>
+      <w:r>
+        <w:rPr>
+          <w:i/>
+          <w:iCs/>
+          <w:color w:val="000000" w:themeColor="text1"/>
+        </w:rPr>
+        <w:t>churn</w:t>
+      </w:r>
+      <w:proofErr w:type="spellEnd"/>
+      <w:r>
+        <w:rPr>
+          <w:i/>
+          <w:iCs/>
+          <w:color w:val="000000" w:themeColor="text1"/>
+        </w:rPr>
+        <w:t>)</w:t>
       </w:r>
       <w:r>
         <w:rPr>
@@ -5281,7 +6798,21 @@
         <w:rPr>
           <w:color w:val="000000" w:themeColor="text1"/>
         </w:rPr>
-        <w:t xml:space="preserve"> realizaron un estudio empírico en empresas de mercados emergentes, demostrando que la capacidad analítica predictiva tiene un impacto significativo en la calidad de las decisiones empresariales. En particular, se observó que las organizaciones que integran modelos de machine learning en sus procesos </w:t>
+        <w:t xml:space="preserve"> realizaron un estudio empírico en empresas de mercados emergentes, demostrando que la capacidad analítica predictiva tiene un impacto significativo en la calidad de las decisiones empresariales. En particular, se observó que las organizaciones que integran modelos de machine </w:t>
+      </w:r>
+      <w:proofErr w:type="spellStart"/>
+      <w:r>
+        <w:rPr>
+          <w:color w:val="000000" w:themeColor="text1"/>
+        </w:rPr>
+        <w:t>learning</w:t>
+      </w:r>
+      <w:proofErr w:type="spellEnd"/>
+      <w:r>
+        <w:rPr>
+          <w:color w:val="000000" w:themeColor="text1"/>
+        </w:rPr>
+        <w:t xml:space="preserve"> en sus procesos </w:t>
       </w:r>
       <w:r>
         <w:rPr>
@@ -5303,6 +6834,7 @@
         </w:rPr>
         <w:t>Una de las principales limitaciones de los modelos predictivos es su falta de interpretabilidad, especialmente en algoritmos de tipo caja negra como las redes neuronales profundas. Esta opacidad puede generar resistencia por parte de los directivos, quienes necesitan comprender el razonamiento detrás de las recomendaciones para tomar decisiones informadas. Además, existe el riesgo de sobreajuste (</w:t>
       </w:r>
+      <w:proofErr w:type="spellStart"/>
       <w:r>
         <w:rPr>
           <w:i/>
@@ -5311,6 +6843,7 @@
         </w:rPr>
         <w:t>overfitting</w:t>
       </w:r>
+      <w:proofErr w:type="spellEnd"/>
       <w:r>
         <w:rPr>
           <w:color w:val="000000" w:themeColor="text1"/>
@@ -5347,6 +6880,7 @@
         </w:rPr>
         <w:t xml:space="preserve">Las técnicas prescriptivas representan el siguiente nivel en la evolución del análisis de datos, ya que no sólo predicen lo que podría ocurrir, sino que recomiendan acciones óptimas para alcanzar objetivos específicos. Estas técnicas incluyen modelos de optimización matemática, simulación, análisis de decisiones multicriterio y, más recientemente, modelos de </w:t>
       </w:r>
+      <w:proofErr w:type="spellStart"/>
       <w:r>
         <w:rPr>
           <w:i/>
@@ -5355,6 +6889,7 @@
         </w:rPr>
         <w:t>uplift</w:t>
       </w:r>
+      <w:proofErr w:type="spellEnd"/>
       <w:r>
         <w:rPr>
           <w:color w:val="000000" w:themeColor="text1"/>
@@ -5382,7 +6917,35 @@
             <w:rPr>
               <w:color w:val="000000" w:themeColor="text1"/>
             </w:rPr>
-            <w:t>(Gubela &amp; Lessmann, 2021)</w:t>
+            <w:t>(</w:t>
+          </w:r>
+          <w:proofErr w:type="spellStart"/>
+          <w:r>
+            <w:rPr>
+              <w:color w:val="000000" w:themeColor="text1"/>
+            </w:rPr>
+            <w:t>Gubela</w:t>
+          </w:r>
+          <w:proofErr w:type="spellEnd"/>
+          <w:r>
+            <w:rPr>
+              <w:color w:val="000000" w:themeColor="text1"/>
+            </w:rPr>
+            <w:t xml:space="preserve"> &amp; </w:t>
+          </w:r>
+          <w:proofErr w:type="spellStart"/>
+          <w:r>
+            <w:rPr>
+              <w:color w:val="000000" w:themeColor="text1"/>
+            </w:rPr>
+            <w:t>Lessmann</w:t>
+          </w:r>
+          <w:proofErr w:type="spellEnd"/>
+          <w:r>
+            <w:rPr>
+              <w:color w:val="000000" w:themeColor="text1"/>
+            </w:rPr>
+            <w:t>, 2021)</w:t>
           </w:r>
         </w:sdtContent>
       </w:sdt>
@@ -5392,13 +6955,23 @@
         </w:rPr>
         <w:t xml:space="preserve"> introduce el uso de modelos de </w:t>
       </w:r>
-      <w:r>
-        <w:rPr>
-          <w:i/>
-          <w:iCs/>
-          <w:color w:val="000000" w:themeColor="text1"/>
-        </w:rPr>
-        <w:t xml:space="preserve">uplift </w:t>
+      <w:proofErr w:type="spellStart"/>
+      <w:r>
+        <w:rPr>
+          <w:i/>
+          <w:iCs/>
+          <w:color w:val="000000" w:themeColor="text1"/>
+        </w:rPr>
+        <w:t>uplift</w:t>
+      </w:r>
+      <w:proofErr w:type="spellEnd"/>
+      <w:r>
+        <w:rPr>
+          <w:i/>
+          <w:iCs/>
+          <w:color w:val="000000" w:themeColor="text1"/>
+        </w:rPr>
+        <w:t xml:space="preserve"> </w:t>
       </w:r>
       <w:r>
         <w:rPr>
@@ -5406,13 +6979,23 @@
         </w:rPr>
         <w:t xml:space="preserve">en campañas de marketing, los cuales permiten estimar el efecto causal de una intervención (por ejemplo, una promoción) sobre el comportamiento del cliente. A diferencia de los modelos tradicionales de respuesta, los modelos de </w:t>
       </w:r>
-      <w:r>
-        <w:rPr>
-          <w:i/>
-          <w:iCs/>
-          <w:color w:val="000000" w:themeColor="text1"/>
-        </w:rPr>
-        <w:t xml:space="preserve">uplift </w:t>
+      <w:proofErr w:type="spellStart"/>
+      <w:r>
+        <w:rPr>
+          <w:i/>
+          <w:iCs/>
+          <w:color w:val="000000" w:themeColor="text1"/>
+        </w:rPr>
+        <w:t>uplift</w:t>
+      </w:r>
+      <w:proofErr w:type="spellEnd"/>
+      <w:r>
+        <w:rPr>
+          <w:i/>
+          <w:iCs/>
+          <w:color w:val="000000" w:themeColor="text1"/>
+        </w:rPr>
+        <w:t xml:space="preserve"> </w:t>
       </w:r>
       <w:r>
         <w:rPr>
@@ -5433,19 +7016,55 @@
         </w:rPr>
         <w:t xml:space="preserve">Una de las contribuciones más relevantes de este enfoque es la incorporación de métricas centradas en el valor del negocio, como el beneficio esperado por cliente o el </w:t>
       </w:r>
-      <w:r>
-        <w:rPr>
-          <w:i/>
-          <w:iCs/>
-          <w:color w:val="000000" w:themeColor="text1"/>
-        </w:rPr>
-        <w:t>Qini coefficient</w:t>
-      </w:r>
-      <w:r>
-        <w:rPr>
-          <w:color w:val="000000" w:themeColor="text1"/>
-        </w:rPr>
-        <w:t>, que permiten evaluar el impacto económico de las decisiones prescriptivas. No obstante, los autores advierten que la evaluación de estos modelos es compleja debido a la naturaleza contrafactual del tratamiento, lo que exige diseños experimentales o cuasi-experimentales para estimar efectos causales con precisión.</w:t>
+      <w:proofErr w:type="spellStart"/>
+      <w:r>
+        <w:rPr>
+          <w:i/>
+          <w:iCs/>
+          <w:color w:val="000000" w:themeColor="text1"/>
+        </w:rPr>
+        <w:t>Qini</w:t>
+      </w:r>
+      <w:proofErr w:type="spellEnd"/>
+      <w:r>
+        <w:rPr>
+          <w:i/>
+          <w:iCs/>
+          <w:color w:val="000000" w:themeColor="text1"/>
+        </w:rPr>
+        <w:t xml:space="preserve"> </w:t>
+      </w:r>
+      <w:proofErr w:type="spellStart"/>
+      <w:r>
+        <w:rPr>
+          <w:i/>
+          <w:iCs/>
+          <w:color w:val="000000" w:themeColor="text1"/>
+        </w:rPr>
+        <w:t>coefficient</w:t>
+      </w:r>
+      <w:proofErr w:type="spellEnd"/>
+      <w:r>
+        <w:rPr>
+          <w:color w:val="000000" w:themeColor="text1"/>
+        </w:rPr>
+        <w:t xml:space="preserve">, que permiten evaluar el impacto económico de las decisiones prescriptivas. No obstante, los autores advierten que la evaluación de estos modelos es compleja debido a la naturaleza contrafactual del tratamiento, lo que exige diseños experimentales o </w:t>
+      </w:r>
+      <w:proofErr w:type="spellStart"/>
+      <w:proofErr w:type="gramStart"/>
+      <w:r>
+        <w:rPr>
+          <w:color w:val="000000" w:themeColor="text1"/>
+        </w:rPr>
+        <w:t>cuasi-experimentales</w:t>
+      </w:r>
+      <w:proofErr w:type="spellEnd"/>
+      <w:proofErr w:type="gramEnd"/>
+      <w:r>
+        <w:rPr>
+          <w:color w:val="000000" w:themeColor="text1"/>
+        </w:rPr>
+        <w:t xml:space="preserve"> para estimar efectos causales con precisión.</w:t>
       </w:r>
     </w:p>
     <w:p>
@@ -5635,7 +7254,21 @@
             <w:rPr>
               <w:color w:val="000000" w:themeColor="text1"/>
             </w:rPr>
-            <w:t>(Liu &amp; Lai, 2025)</w:t>
+            <w:t xml:space="preserve">(Liu &amp; </w:t>
+          </w:r>
+          <w:proofErr w:type="spellStart"/>
+          <w:r>
+            <w:rPr>
+              <w:color w:val="000000" w:themeColor="text1"/>
+            </w:rPr>
+            <w:t>Lai</w:t>
+          </w:r>
+          <w:proofErr w:type="spellEnd"/>
+          <w:r>
+            <w:rPr>
+              <w:color w:val="000000" w:themeColor="text1"/>
+            </w:rPr>
+            <w:t>, 2025)</w:t>
           </w:r>
         </w:sdtContent>
       </w:sdt>
@@ -5683,7 +7316,21 @@
             <w:rPr>
               <w:color w:val="000000" w:themeColor="text1"/>
             </w:rPr>
-            <w:t>(Relich, 2023)</w:t>
+            <w:t>(</w:t>
+          </w:r>
+          <w:proofErr w:type="spellStart"/>
+          <w:r>
+            <w:rPr>
+              <w:color w:val="000000" w:themeColor="text1"/>
+            </w:rPr>
+            <w:t>Relich</w:t>
+          </w:r>
+          <w:proofErr w:type="spellEnd"/>
+          <w:r>
+            <w:rPr>
+              <w:color w:val="000000" w:themeColor="text1"/>
+            </w:rPr>
+            <w:t>, 2023)</w:t>
           </w:r>
         </w:sdtContent>
       </w:sdt>
@@ -5708,29 +7355,91 @@
             <w:rPr>
               <w:color w:val="000000" w:themeColor="text1"/>
             </w:rPr>
-            <w:t>(Gubela &amp; Lessmann, 2021)</w:t>
+            <w:t>(</w:t>
+          </w:r>
+          <w:proofErr w:type="spellStart"/>
+          <w:r>
+            <w:rPr>
+              <w:color w:val="000000" w:themeColor="text1"/>
+            </w:rPr>
+            <w:t>Gubela</w:t>
+          </w:r>
+          <w:proofErr w:type="spellEnd"/>
+          <w:r>
+            <w:rPr>
+              <w:color w:val="000000" w:themeColor="text1"/>
+            </w:rPr>
+            <w:t xml:space="preserve"> &amp; </w:t>
+          </w:r>
+          <w:proofErr w:type="spellStart"/>
+          <w:r>
+            <w:rPr>
+              <w:color w:val="000000" w:themeColor="text1"/>
+            </w:rPr>
+            <w:t>Lessmann</w:t>
+          </w:r>
+          <w:proofErr w:type="spellEnd"/>
+          <w:r>
+            <w:rPr>
+              <w:color w:val="000000" w:themeColor="text1"/>
+            </w:rPr>
+            <w:t>, 2021)</w:t>
           </w:r>
         </w:sdtContent>
       </w:sdt>
       <w:r>
         <w:t xml:space="preserve"> introduce métricas específicas para evaluar modelos prescriptivos, como el </w:t>
       </w:r>
-      <w:r>
-        <w:rPr>
-          <w:i/>
-          <w:iCs/>
-        </w:rPr>
-        <w:t xml:space="preserve">Qini coefficient </w:t>
+      <w:proofErr w:type="spellStart"/>
+      <w:r>
+        <w:rPr>
+          <w:i/>
+          <w:iCs/>
+        </w:rPr>
+        <w:t>Qini</w:t>
+      </w:r>
+      <w:proofErr w:type="spellEnd"/>
+      <w:r>
+        <w:rPr>
+          <w:i/>
+          <w:iCs/>
+        </w:rPr>
+        <w:t xml:space="preserve"> </w:t>
+      </w:r>
+      <w:proofErr w:type="spellStart"/>
+      <w:r>
+        <w:rPr>
+          <w:i/>
+          <w:iCs/>
+        </w:rPr>
+        <w:t>coefficient</w:t>
+      </w:r>
+      <w:proofErr w:type="spellEnd"/>
+      <w:r>
+        <w:rPr>
+          <w:i/>
+          <w:iCs/>
+        </w:rPr>
+        <w:t xml:space="preserve"> </w:t>
       </w:r>
       <w:r>
         <w:t xml:space="preserve">y el </w:t>
       </w:r>
-      <w:r>
-        <w:rPr>
-          <w:i/>
-          <w:iCs/>
-        </w:rPr>
-        <w:t>uplift score</w:t>
+      <w:proofErr w:type="spellStart"/>
+      <w:r>
+        <w:rPr>
+          <w:i/>
+          <w:iCs/>
+        </w:rPr>
+        <w:t>uplift</w:t>
+      </w:r>
+      <w:proofErr w:type="spellEnd"/>
+      <w:r>
+        <w:rPr>
+          <w:i/>
+          <w:iCs/>
+        </w:rPr>
+        <w:t xml:space="preserve"> score</w:t>
       </w:r>
       <w:r>
         <w:t xml:space="preserve">, que permiten medir el impacto incremental de una acción sobre el comportamiento del </w:t>
@@ -5784,12 +7493,85 @@
       <w:r>
         <w:t xml:space="preserve">Además, se han propuesto marcos como el </w:t>
       </w:r>
-      <w:r>
-        <w:rPr>
-          <w:i/>
-          <w:iCs/>
-        </w:rPr>
-        <w:t>Balanced Scorecard y los OKRs (Objectives and Key Results)</w:t>
+      <w:proofErr w:type="spellStart"/>
+      <w:r>
+        <w:rPr>
+          <w:i/>
+          <w:iCs/>
+        </w:rPr>
+        <w:t>Balanced</w:t>
+      </w:r>
+      <w:proofErr w:type="spellEnd"/>
+      <w:r>
+        <w:rPr>
+          <w:i/>
+          <w:iCs/>
+        </w:rPr>
+        <w:t xml:space="preserve"> </w:t>
+      </w:r>
+      <w:proofErr w:type="spellStart"/>
+      <w:r>
+        <w:rPr>
+          <w:i/>
+          <w:iCs/>
+        </w:rPr>
+        <w:t>Scorecard</w:t>
+      </w:r>
+      <w:proofErr w:type="spellEnd"/>
+      <w:r>
+        <w:rPr>
+          <w:i/>
+          <w:iCs/>
+        </w:rPr>
+        <w:t xml:space="preserve"> y los </w:t>
+      </w:r>
+      <w:proofErr w:type="spellStart"/>
+      <w:r>
+        <w:rPr>
+          <w:i/>
+          <w:iCs/>
+        </w:rPr>
+        <w:t>OKRs</w:t>
+      </w:r>
+      <w:proofErr w:type="spellEnd"/>
+      <w:r>
+        <w:rPr>
+          <w:i/>
+          <w:iCs/>
+        </w:rPr>
+        <w:t xml:space="preserve"> (</w:t>
+      </w:r>
+      <w:proofErr w:type="spellStart"/>
+      <w:r>
+        <w:rPr>
+          <w:i/>
+          <w:iCs/>
+        </w:rPr>
+        <w:t>Objectives</w:t>
+      </w:r>
+      <w:proofErr w:type="spellEnd"/>
+      <w:r>
+        <w:rPr>
+          <w:i/>
+          <w:iCs/>
+        </w:rPr>
+        <w:t xml:space="preserve"> and Key </w:t>
+      </w:r>
+      <w:proofErr w:type="spellStart"/>
+      <w:r>
+        <w:rPr>
+          <w:i/>
+          <w:iCs/>
+        </w:rPr>
+        <w:t>Results</w:t>
+      </w:r>
+      <w:proofErr w:type="spellEnd"/>
+      <w:r>
+        <w:rPr>
+          <w:i/>
+          <w:iCs/>
+        </w:rPr>
+        <w:t>)</w:t>
       </w:r>
       <w:r>
         <w:t xml:space="preserve"> para vincular decisiones basadas en datos con objetivos estratégicos. Estos enfoques permiten una evaluación multidimensional que incluye perspectivas financieras, de clientes, de procesos internos y de aprendizaje organizacional.</w:t>
@@ -5814,6 +7596,7 @@
       <w:r>
         <w:t xml:space="preserve">La evidencia empírica muestra que el impacto del análisis de datos varía según el sector y el tipo de decisión. En el sector </w:t>
       </w:r>
+      <w:proofErr w:type="spellStart"/>
       <w:r>
         <w:rPr>
           <w:i/>
@@ -5821,6 +7604,7 @@
         </w:rPr>
         <w:t>retail</w:t>
       </w:r>
+      <w:proofErr w:type="spellEnd"/>
       <w:r>
         <w:t xml:space="preserve">, por ejemplo, el uso de modelos de series temporales y aprendizaje profundo ha permitido mejorar la precisión en la predicción de ventas, lo que se traduce en una mejor planificación de inventario y reducción de pérdidas por exceso o falta de stock </w:t>
       </w:r>
@@ -5837,7 +7621,21 @@
             <w:rPr>
               <w:color w:val="000000" w:themeColor="text1"/>
             </w:rPr>
-            <w:t>(Pavlyshenko, 2020)</w:t>
+            <w:t>(</w:t>
+          </w:r>
+          <w:proofErr w:type="spellStart"/>
+          <w:r>
+            <w:rPr>
+              <w:color w:val="000000" w:themeColor="text1"/>
+            </w:rPr>
+            <w:t>Pavlyshenko</w:t>
+          </w:r>
+          <w:proofErr w:type="spellEnd"/>
+          <w:r>
+            <w:rPr>
+              <w:color w:val="000000" w:themeColor="text1"/>
+            </w:rPr>
+            <w:t>, 2020)</w:t>
           </w:r>
         </w:sdtContent>
       </w:sdt>
@@ -5862,7 +7660,21 @@
             <w:rPr>
               <w:color w:val="000000" w:themeColor="text1"/>
             </w:rPr>
-            <w:t>(Relich, 2023)</w:t>
+            <w:t>(</w:t>
+          </w:r>
+          <w:proofErr w:type="spellStart"/>
+          <w:r>
+            <w:rPr>
+              <w:color w:val="000000" w:themeColor="text1"/>
+            </w:rPr>
+            <w:t>Relich</w:t>
+          </w:r>
+          <w:proofErr w:type="spellEnd"/>
+          <w:r>
+            <w:rPr>
+              <w:color w:val="000000" w:themeColor="text1"/>
+            </w:rPr>
+            <w:t>, 2023)</w:t>
           </w:r>
         </w:sdtContent>
       </w:sdt>
@@ -5887,7 +7699,21 @@
             <w:rPr>
               <w:color w:val="000000" w:themeColor="text1"/>
             </w:rPr>
-            <w:t>(Liu &amp; Lai, 2025)</w:t>
+            <w:t xml:space="preserve">(Liu &amp; </w:t>
+          </w:r>
+          <w:proofErr w:type="spellStart"/>
+          <w:r>
+            <w:rPr>
+              <w:color w:val="000000" w:themeColor="text1"/>
+            </w:rPr>
+            <w:t>Lai</w:t>
+          </w:r>
+          <w:proofErr w:type="spellEnd"/>
+          <w:r>
+            <w:rPr>
+              <w:color w:val="000000" w:themeColor="text1"/>
+            </w:rPr>
+            <w:t>, 2025)</w:t>
           </w:r>
         </w:sdtContent>
       </w:sdt>
@@ -5990,7 +7816,23 @@
           <w:i/>
           <w:iCs/>
         </w:rPr>
-        <w:t>(machine learning)</w:t>
+        <w:t xml:space="preserve">(machine </w:t>
+      </w:r>
+      <w:proofErr w:type="spellStart"/>
+      <w:r>
+        <w:rPr>
+          <w:i/>
+          <w:iCs/>
+        </w:rPr>
+        <w:t>learning</w:t>
+      </w:r>
+      <w:proofErr w:type="spellEnd"/>
+      <w:r>
+        <w:rPr>
+          <w:i/>
+          <w:iCs/>
+        </w:rPr>
+        <w:t>)</w:t>
       </w:r>
       <w:r>
         <w:t xml:space="preserve"> y el análisis prescriptivo se han convertido en pilares fundamentales para la toma de decisiones basada en evidencia. La literatura académica reciente ha abordado estos enfoques desde múltiples perspectivas, evidenciando avances significativos, pero también señalando desafíos metodológicos, tecnológicos y organizacionales que limitan su adopción plena.</w:t>
@@ -6033,12 +7875,34 @@
             <w:rPr>
               <w:color w:val="000000" w:themeColor="text1"/>
             </w:rPr>
-            <w:t>(Pavlyshenko, 2020)</w:t>
+            <w:t>(</w:t>
+          </w:r>
+          <w:proofErr w:type="spellStart"/>
+          <w:r>
+            <w:rPr>
+              <w:color w:val="000000" w:themeColor="text1"/>
+            </w:rPr>
+            <w:t>Pavlyshenko</w:t>
+          </w:r>
+          <w:proofErr w:type="spellEnd"/>
+          <w:r>
+            <w:rPr>
+              <w:color w:val="000000" w:themeColor="text1"/>
+            </w:rPr>
+            <w:t>, 2020)</w:t>
           </w:r>
         </w:sdtContent>
       </w:sdt>
       <w:r>
-        <w:t xml:space="preserve"> sobre series temporales en ventas demuestra cómo el uso de Deep Q-Learning —una técnica de aprendizaje por refuerzo— permite optimizar decisiones de inventario y planificación comercial en tiempo real. Este enfoque supera las limitaciones de los modelos tradicionales al incorporar retroalimentación continua y aprendizaje adaptativo, lo que resulta especialmente útil en sectores con alta volatilidad.</w:t>
+        <w:t xml:space="preserve"> sobre series temporales en ventas demuestra cómo el uso de Deep Q-</w:t>
+      </w:r>
+      <w:proofErr w:type="spellStart"/>
+      <w:r>
+        <w:t>Learning</w:t>
+      </w:r>
+      <w:proofErr w:type="spellEnd"/>
+      <w:r>
+        <w:t xml:space="preserve"> —una técnica de aprendizaje por refuerzo— permite optimizar decisiones de inventario y planificación comercial en tiempo real. Este enfoque supera las limitaciones de los modelos tradicionales al incorporar retroalimentación continua y aprendizaje adaptativo, lo que resulta especialmente útil en sectores con alta volatilidad.</w:t>
       </w:r>
     </w:p>
     <w:p>
@@ -6061,12 +7925,34 @@
             <w:rPr>
               <w:color w:val="000000" w:themeColor="text1"/>
             </w:rPr>
-            <w:t>(Liu &amp; Lai, 2025)</w:t>
+            <w:t xml:space="preserve">(Liu &amp; </w:t>
+          </w:r>
+          <w:proofErr w:type="spellStart"/>
+          <w:r>
+            <w:rPr>
+              <w:color w:val="000000" w:themeColor="text1"/>
+            </w:rPr>
+            <w:t>Lai</w:t>
+          </w:r>
+          <w:proofErr w:type="spellEnd"/>
+          <w:r>
+            <w:rPr>
+              <w:color w:val="000000" w:themeColor="text1"/>
+            </w:rPr>
+            <w:t>, 2025)</w:t>
           </w:r>
         </w:sdtContent>
       </w:sdt>
       <w:r>
-        <w:t xml:space="preserve"> destaca la integración de herramientas de decisión con modelos de machine learning en la gestión de operaciones. Los autores evidencian que esta combinación mejora la eficiencia en la asignación de recursos, la planificación de producción y la respuesta ante eventos inesperados, lo que se traduce en una mejora sustancial en indicadores operativos y estratégicos.</w:t>
+        <w:t xml:space="preserve"> destaca la integración de herramientas de decisión con modelos de machine </w:t>
+      </w:r>
+      <w:proofErr w:type="spellStart"/>
+      <w:r>
+        <w:t>learning</w:t>
+      </w:r>
+      <w:proofErr w:type="spellEnd"/>
+      <w:r>
+        <w:t xml:space="preserve"> en la gestión de operaciones. Los autores evidencian que esta combinación mejora la eficiencia en la asignación de recursos, la planificación de producción y la respuesta ante eventos inesperados, lo que se traduce en una mejora sustancial en indicadores operativos y estratégicos.</w:t>
       </w:r>
     </w:p>
     <w:p>
@@ -6099,8 +7985,17 @@
           <w:i/>
           <w:iCs/>
         </w:rPr>
-        <w:t>prescriptive analytics</w:t>
-      </w:r>
+        <w:t xml:space="preserve">prescriptive </w:t>
+      </w:r>
+      <w:proofErr w:type="spellStart"/>
+      <w:r>
+        <w:rPr>
+          <w:i/>
+          <w:iCs/>
+        </w:rPr>
+        <w:t>analytics</w:t>
+      </w:r>
+      <w:proofErr w:type="spellEnd"/>
       <w:r>
         <w:t xml:space="preserve"> realizada por </w:t>
       </w:r>
@@ -6117,7 +8012,35 @@
             <w:rPr>
               <w:color w:val="000000" w:themeColor="text1"/>
             </w:rPr>
-            <w:t>(Wissuchek &amp; Zschech, 2025)</w:t>
+            <w:t>(</w:t>
+          </w:r>
+          <w:proofErr w:type="spellStart"/>
+          <w:r>
+            <w:rPr>
+              <w:color w:val="000000" w:themeColor="text1"/>
+            </w:rPr>
+            <w:t>Wissuchek</w:t>
+          </w:r>
+          <w:proofErr w:type="spellEnd"/>
+          <w:r>
+            <w:rPr>
+              <w:color w:val="000000" w:themeColor="text1"/>
+            </w:rPr>
+            <w:t xml:space="preserve"> &amp; </w:t>
+          </w:r>
+          <w:proofErr w:type="spellStart"/>
+          <w:r>
+            <w:rPr>
+              <w:color w:val="000000" w:themeColor="text1"/>
+            </w:rPr>
+            <w:t>Zschech</w:t>
+          </w:r>
+          <w:proofErr w:type="spellEnd"/>
+          <w:r>
+            <w:rPr>
+              <w:color w:val="000000" w:themeColor="text1"/>
+            </w:rPr>
+            <w:t>, 2025)</w:t>
           </w:r>
         </w:sdtContent>
       </w:sdt>
@@ -6142,7 +8065,21 @@
             <w:rPr>
               <w:color w:val="000000" w:themeColor="text1"/>
             </w:rPr>
-            <w:t>(Relich, 2023)</w:t>
+            <w:t>(</w:t>
+          </w:r>
+          <w:proofErr w:type="spellStart"/>
+          <w:r>
+            <w:rPr>
+              <w:color w:val="000000" w:themeColor="text1"/>
+            </w:rPr>
+            <w:t>Relich</w:t>
+          </w:r>
+          <w:proofErr w:type="spellEnd"/>
+          <w:r>
+            <w:rPr>
+              <w:color w:val="000000" w:themeColor="text1"/>
+            </w:rPr>
+            <w:t>, 2023)</w:t>
           </w:r>
         </w:sdtContent>
       </w:sdt>
@@ -6201,7 +8138,21 @@
             <w:rPr>
               <w:color w:val="000000" w:themeColor="text1"/>
             </w:rPr>
-            <w:t>(Liu &amp; Lai, 2025)</w:t>
+            <w:t xml:space="preserve">(Liu &amp; </w:t>
+          </w:r>
+          <w:proofErr w:type="spellStart"/>
+          <w:r>
+            <w:rPr>
+              <w:color w:val="000000" w:themeColor="text1"/>
+            </w:rPr>
+            <w:t>Lai</w:t>
+          </w:r>
+          <w:proofErr w:type="spellEnd"/>
+          <w:r>
+            <w:rPr>
+              <w:color w:val="000000" w:themeColor="text1"/>
+            </w:rPr>
+            <w:t>, 2025)</w:t>
           </w:r>
         </w:sdtContent>
       </w:sdt>
@@ -6221,7 +8172,21 @@
             <w:rPr>
               <w:color w:val="000000" w:themeColor="text1"/>
             </w:rPr>
-            <w:t>(Relich, 2023)</w:t>
+            <w:t>(</w:t>
+          </w:r>
+          <w:proofErr w:type="spellStart"/>
+          <w:r>
+            <w:rPr>
+              <w:color w:val="000000" w:themeColor="text1"/>
+            </w:rPr>
+            <w:t>Relich</w:t>
+          </w:r>
+          <w:proofErr w:type="spellEnd"/>
+          <w:r>
+            <w:rPr>
+              <w:color w:val="000000" w:themeColor="text1"/>
+            </w:rPr>
+            <w:t>, 2023)</w:t>
           </w:r>
         </w:sdtContent>
       </w:sdt>
@@ -6257,7 +8222,21 @@
             <w:rPr>
               <w:color w:val="000000" w:themeColor="text1"/>
             </w:rPr>
-            <w:t>(Relich, 2023)</w:t>
+            <w:t>(</w:t>
+          </w:r>
+          <w:proofErr w:type="spellStart"/>
+          <w:r>
+            <w:rPr>
+              <w:color w:val="000000" w:themeColor="text1"/>
+            </w:rPr>
+            <w:t>Relich</w:t>
+          </w:r>
+          <w:proofErr w:type="spellEnd"/>
+          <w:r>
+            <w:rPr>
+              <w:color w:val="000000" w:themeColor="text1"/>
+            </w:rPr>
+            <w:t>, 2023)</w:t>
           </w:r>
         </w:sdtContent>
       </w:sdt>
@@ -6276,12 +8255,21 @@
           <w:numId w:val="3"/>
         </w:numPr>
       </w:pPr>
-      <w:r>
-        <w:rPr>
-          <w:b/>
-          <w:bCs/>
-        </w:rPr>
-        <w:t xml:space="preserve">Retail y ventas: </w:t>
+      <w:proofErr w:type="spellStart"/>
+      <w:r>
+        <w:rPr>
+          <w:b/>
+          <w:bCs/>
+        </w:rPr>
+        <w:t>Retail</w:t>
+      </w:r>
+      <w:proofErr w:type="spellEnd"/>
+      <w:r>
+        <w:rPr>
+          <w:b/>
+          <w:bCs/>
+        </w:rPr>
+        <w:t xml:space="preserve"> y ventas: </w:t>
       </w:r>
       <w:sdt>
         <w:sdtPr>
@@ -6296,7 +8284,21 @@
             <w:rPr>
               <w:color w:val="000000" w:themeColor="text1"/>
             </w:rPr>
-            <w:t>(Pavlyshenko, 2020)</w:t>
+            <w:t>(</w:t>
+          </w:r>
+          <w:proofErr w:type="spellStart"/>
+          <w:r>
+            <w:rPr>
+              <w:color w:val="000000" w:themeColor="text1"/>
+            </w:rPr>
+            <w:t>Pavlyshenko</w:t>
+          </w:r>
+          <w:proofErr w:type="spellEnd"/>
+          <w:r>
+            <w:rPr>
+              <w:color w:val="000000" w:themeColor="text1"/>
+            </w:rPr>
+            <w:t>, 2020)</w:t>
           </w:r>
         </w:sdtContent>
       </w:sdt>
@@ -6335,7 +8337,21 @@
             <w:rPr>
               <w:color w:val="000000" w:themeColor="text1"/>
             </w:rPr>
-            <w:t>(Shoush &amp; Dumas, 2024)</w:t>
+            <w:t>(</w:t>
+          </w:r>
+          <w:proofErr w:type="spellStart"/>
+          <w:r>
+            <w:rPr>
+              <w:color w:val="000000" w:themeColor="text1"/>
+            </w:rPr>
+            <w:t>Shoush</w:t>
+          </w:r>
+          <w:proofErr w:type="spellEnd"/>
+          <w:r>
+            <w:rPr>
+              <w:color w:val="000000" w:themeColor="text1"/>
+            </w:rPr>
+            <w:t xml:space="preserve"> &amp; Dumas, 2024)</w:t>
           </w:r>
         </w:sdtContent>
       </w:sdt>
@@ -6522,22 +8538,23 @@
           <w:color w:val="FF0000"/>
           <w:lang w:eastAsia="es-ES"/>
         </w:rPr>
-        <w:t xml:space="preserve">El marco teórico es el conocimiento mínimo que resulta indispensable y necesario para poder comprender el problema y las características del mismo.  </w:t>
-      </w:r>
-    </w:p>
-    <w:p>
-      <w:pPr>
+        <w:t xml:space="preserve">El marco teórico es el conocimiento mínimo que resulta indispensable y necesario para poder comprender el problema y las características </w:t>
+      </w:r>
+      <w:proofErr w:type="gramStart"/>
+      <w:r>
         <w:rPr>
           <w:color w:val="FF0000"/>
           <w:lang w:eastAsia="es-ES"/>
         </w:rPr>
-      </w:pPr>
+        <w:t>del mismo</w:t>
+      </w:r>
+      <w:proofErr w:type="gramEnd"/>
       <w:r>
         <w:rPr>
           <w:color w:val="FF0000"/>
           <w:lang w:eastAsia="es-ES"/>
         </w:rPr>
-        <w:t xml:space="preserve">No es necesario mantener el título “Estado del Arte”. Se puede sustituir por un titulo relacionado con las bases teóricas del proyecto. </w:t>
+        <w:t xml:space="preserve">.  </w:t>
       </w:r>
     </w:p>
     <w:p>
@@ -6552,30 +8569,93 @@
           <w:color w:val="FF0000"/>
           <w:lang w:eastAsia="es-ES"/>
         </w:rPr>
-        <w:t>Añadir todas las secciones que sean necesarias para presentar una estructura coherente.</w:t>
-      </w:r>
-    </w:p>
-    <w:p>
-      <w:pPr>
+        <w:t xml:space="preserve">No es necesario mantener el título “Estado del Arte”. Se puede sustituir por un </w:t>
+      </w:r>
+      <w:proofErr w:type="spellStart"/>
+      <w:r>
         <w:rPr>
           <w:color w:val="FF0000"/>
           <w:lang w:eastAsia="es-ES"/>
         </w:rPr>
-      </w:pPr>
-    </w:p>
-    <w:p>
-      <w:pPr>
+        <w:t>titulo</w:t>
+      </w:r>
+      <w:proofErr w:type="spellEnd"/>
+      <w:r>
         <w:rPr>
           <w:color w:val="FF0000"/>
           <w:lang w:eastAsia="es-ES"/>
         </w:rPr>
-      </w:pPr>
-      <w:r>
+        <w:t xml:space="preserve"> relacionado con las bases teóricas del proyecto. </w:t>
+      </w:r>
+    </w:p>
+    <w:p>
+      <w:pPr>
         <w:rPr>
           <w:color w:val="FF0000"/>
           <w:lang w:eastAsia="es-ES"/>
         </w:rPr>
-        <w:t>Las imágenes deben estar referidas en el texto para que cualquier descripción acompañada de una figura pueda entenderse en el contexto. Ejemplo: Se habilita un servidor con Jupyter como se puede ver en la Figura 1, en el cual se puede disponer de diferentes kernels de programación (Python, R, Julia…).</w:t>
+      </w:pPr>
+      <w:r>
+        <w:rPr>
+          <w:color w:val="FF0000"/>
+          <w:lang w:eastAsia="es-ES"/>
+        </w:rPr>
+        <w:t>Añadir todas las secciones que sean necesarias para presentar una estructura coherente.</w:t>
+      </w:r>
+    </w:p>
+    <w:p>
+      <w:pPr>
+        <w:rPr>
+          <w:color w:val="FF0000"/>
+          <w:lang w:eastAsia="es-ES"/>
+        </w:rPr>
+      </w:pPr>
+    </w:p>
+    <w:p>
+      <w:pPr>
+        <w:rPr>
+          <w:color w:val="FF0000"/>
+          <w:lang w:eastAsia="es-ES"/>
+        </w:rPr>
+      </w:pPr>
+      <w:r>
+        <w:rPr>
+          <w:color w:val="FF0000"/>
+          <w:lang w:eastAsia="es-ES"/>
+        </w:rPr>
+        <w:t xml:space="preserve">Las imágenes deben estar referidas en el texto para que cualquier descripción acompañada de una figura pueda entenderse en el contexto. Ejemplo: Se habilita un servidor con </w:t>
+      </w:r>
+      <w:proofErr w:type="spellStart"/>
+      <w:r>
+        <w:rPr>
+          <w:color w:val="FF0000"/>
+          <w:lang w:eastAsia="es-ES"/>
+        </w:rPr>
+        <w:t>Jupyter</w:t>
+      </w:r>
+      <w:proofErr w:type="spellEnd"/>
+      <w:r>
+        <w:rPr>
+          <w:color w:val="FF0000"/>
+          <w:lang w:eastAsia="es-ES"/>
+        </w:rPr>
+        <w:t xml:space="preserve"> como se puede ver en la Figura 1, en el cual se puede disponer de diferentes </w:t>
+      </w:r>
+      <w:proofErr w:type="spellStart"/>
+      <w:r>
+        <w:rPr>
+          <w:color w:val="FF0000"/>
+          <w:lang w:eastAsia="es-ES"/>
+        </w:rPr>
+        <w:t>kernels</w:t>
+      </w:r>
+      <w:proofErr w:type="spellEnd"/>
+      <w:r>
+        <w:rPr>
+          <w:color w:val="FF0000"/>
+          <w:lang w:eastAsia="es-ES"/>
+        </w:rPr>
+        <w:t xml:space="preserve"> de programación (Python, R, Julia…).</w:t>
       </w:r>
     </w:p>
     <w:p>
@@ -6663,7 +8743,21 @@
         <w:rPr>
           <w:color w:val="FF0000"/>
         </w:rPr>
-        <w:t>. Arquitectura Jupyter Cliente - Servidor. Fuente: https://www.paradigmadigital.com/dev/jupyter-data-science-aplicada/</w:t>
+        <w:t xml:space="preserve">. Arquitectura </w:t>
+      </w:r>
+      <w:proofErr w:type="spellStart"/>
+      <w:r>
+        <w:rPr>
+          <w:color w:val="FF0000"/>
+        </w:rPr>
+        <w:t>Jupyter</w:t>
+      </w:r>
+      <w:proofErr w:type="spellEnd"/>
+      <w:r>
+        <w:rPr>
+          <w:color w:val="FF0000"/>
+        </w:rPr>
+        <w:t xml:space="preserve"> Cliente - Servidor. Fuente: https://www.paradigmadigital.com/dev/jupyter-data-science-aplicada/</w:t>
       </w:r>
     </w:p>
     <w:p>
@@ -6693,7 +8787,23 @@
           <w:color w:val="FF0000"/>
           <w:lang w:eastAsia="es-ES"/>
         </w:rPr>
-        <w:t>Está permitido el uso de viñetado:</w:t>
+        <w:t xml:space="preserve">Está permitido el uso de </w:t>
+      </w:r>
+      <w:proofErr w:type="spellStart"/>
+      <w:r>
+        <w:rPr>
+          <w:color w:val="FF0000"/>
+          <w:lang w:eastAsia="es-ES"/>
+        </w:rPr>
+        <w:t>viñetado</w:t>
+      </w:r>
+      <w:proofErr w:type="spellEnd"/>
+      <w:r>
+        <w:rPr>
+          <w:color w:val="FF0000"/>
+          <w:lang w:eastAsia="es-ES"/>
+        </w:rPr>
+        <w:t>:</w:t>
       </w:r>
     </w:p>
     <w:p>
@@ -6791,12 +8901,21 @@
           <w:lang w:eastAsia="es-ES"/>
         </w:rPr>
       </w:pPr>
+      <w:proofErr w:type="spellStart"/>
       <w:r>
         <w:rPr>
           <w:color w:val="FF0000"/>
           <w:lang w:eastAsia="es-ES"/>
         </w:rPr>
-        <w:t>Item 1</w:t>
+        <w:t>Item</w:t>
+      </w:r>
+      <w:proofErr w:type="spellEnd"/>
+      <w:r>
+        <w:rPr>
+          <w:color w:val="FF0000"/>
+          <w:lang w:eastAsia="es-ES"/>
+        </w:rPr>
+        <w:t xml:space="preserve"> 1</w:t>
       </w:r>
     </w:p>
     <w:p>
@@ -6811,12 +8930,21 @@
           <w:lang w:eastAsia="es-ES"/>
         </w:rPr>
       </w:pPr>
+      <w:proofErr w:type="spellStart"/>
       <w:r>
         <w:rPr>
           <w:color w:val="FF0000"/>
           <w:lang w:eastAsia="es-ES"/>
         </w:rPr>
-        <w:t>Item 2</w:t>
+        <w:t>Item</w:t>
+      </w:r>
+      <w:proofErr w:type="spellEnd"/>
+      <w:r>
+        <w:rPr>
+          <w:color w:val="FF0000"/>
+          <w:lang w:eastAsia="es-ES"/>
+        </w:rPr>
+        <w:t xml:space="preserve"> 2</w:t>
       </w:r>
     </w:p>
     <w:p>
@@ -7046,7 +9174,21 @@
         <w:rPr>
           <w:lang w:eastAsia="es-ES"/>
         </w:rPr>
-        <w:t>Habla sobre las las dificultades que te has encontrado y las perspectivas para el futuro de este trabajo.</w:t>
+        <w:t xml:space="preserve">Habla sobre las </w:t>
+      </w:r>
+      <w:proofErr w:type="spellStart"/>
+      <w:r>
+        <w:rPr>
+          <w:lang w:eastAsia="es-ES"/>
+        </w:rPr>
+        <w:t>las</w:t>
+      </w:r>
+      <w:proofErr w:type="spellEnd"/>
+      <w:r>
+        <w:rPr>
+          <w:lang w:eastAsia="es-ES"/>
+        </w:rPr>
+        <w:t xml:space="preserve"> dificultades que te has encontrado y las perspectivas para el futuro de este trabajo.</w:t>
       </w:r>
       <w:r>
         <w:br w:type="page"/>
@@ -7090,11 +9232,19 @@
           <w:lang w:eastAsia="es-ES"/>
         </w:rPr>
       </w:pPr>
+      <w:proofErr w:type="gramStart"/>
       <w:r>
         <w:rPr>
           <w:lang w:eastAsia="es-ES"/>
         </w:rPr>
-        <w:t>La normativa a seguir para hacer referencias será APA.</w:t>
+        <w:t>La normativa a seguir</w:t>
+      </w:r>
+      <w:proofErr w:type="gramEnd"/>
+      <w:r>
+        <w:rPr>
+          <w:lang w:eastAsia="es-ES"/>
+        </w:rPr>
+        <w:t xml:space="preserve"> para hacer referencias será APA.</w:t>
       </w:r>
     </w:p>
     <w:p>
@@ -7142,7 +9292,21 @@
         <w:rPr>
           <w:lang w:eastAsia="es-ES"/>
         </w:rPr>
-        <w:t xml:space="preserve">Microsoft Copilot. (2025). Herramienta de generación de texto asistida por inteligencia artificial. Microsoft. </w:t>
+        <w:t xml:space="preserve">Microsoft </w:t>
+      </w:r>
+      <w:proofErr w:type="spellStart"/>
+      <w:r>
+        <w:rPr>
+          <w:lang w:eastAsia="es-ES"/>
+        </w:rPr>
+        <w:t>Copilot</w:t>
+      </w:r>
+      <w:proofErr w:type="spellEnd"/>
+      <w:r>
+        <w:rPr>
+          <w:lang w:eastAsia="es-ES"/>
+        </w:rPr>
+        <w:t xml:space="preserve">. (2025). Herramienta de generación de texto asistida por inteligencia artificial. Microsoft. </w:t>
       </w:r>
       <w:hyperlink r:id="rId12">
         <w:r>
@@ -7154,715 +9318,6 @@
         </w:r>
       </w:hyperlink>
     </w:p>
-    <w:sdt>
-      <w:sdtPr>
-        <w:tag w:val="MENDELEY_BIBLIOGRAPHY"/>
-        <w:id w:val="1801114456"/>
-        <w:placeholder>
-          <w:docPart w:val="DefaultPlaceholder_-1854013440"/>
-        </w:placeholder>
-      </w:sdtPr>
-      <w:sdtContent>
-        <w:p>
-          <w:pPr>
-            <w:spacing w:after="0"/>
-            <w:ind w:left="480" w:hanging="480"/>
-            <w:rPr>
-              <w:lang w:val="en-US"/>
-            </w:rPr>
-          </w:pPr>
-          <w:r>
-            <w:t xml:space="preserve">Chatterjee, S., Chaudhuri, R., Gupta, S., Sivarajah, U., &amp; Bag, S. (2023). </w:t>
-          </w:r>
-          <w:r>
-            <w:rPr>
-              <w:lang w:val="en-US"/>
-            </w:rPr>
-            <w:t xml:space="preserve">Assessing the impact of big data analytics on decision-making processes, forecasting, and performance of a firm. </w:t>
-          </w:r>
-          <w:r>
-            <w:rPr>
-              <w:i/>
-              <w:iCs/>
-              <w:lang w:val="en-US"/>
-            </w:rPr>
-            <w:t>Technological Forecasting and Social Change</w:t>
-          </w:r>
-          <w:r>
-            <w:rPr>
-              <w:lang w:val="en-US"/>
-            </w:rPr>
-            <w:t xml:space="preserve">, </w:t>
-          </w:r>
-          <w:r>
-            <w:rPr>
-              <w:i/>
-              <w:iCs/>
-              <w:lang w:val="en-US"/>
-            </w:rPr>
-            <w:t>196</w:t>
-          </w:r>
-          <w:r>
-            <w:rPr>
-              <w:lang w:val="en-US"/>
-            </w:rPr>
-            <w:t xml:space="preserve">. </w:t>
-          </w:r>
-          <w:hyperlink r:id="rId13">
-            <w:r>
-              <w:rPr>
-                <w:rStyle w:val="Hipervnculo"/>
-                <w:lang w:val="en-US"/>
-              </w:rPr>
-              <w:t>https://doi.org/10.1016/j.techfore.2023.122824</w:t>
-            </w:r>
-          </w:hyperlink>
-        </w:p>
-        <w:p>
-          <w:pPr>
-            <w:spacing w:after="0"/>
-            <w:ind w:left="480" w:hanging="480"/>
-            <w:rPr>
-              <w:lang w:val="en-US"/>
-            </w:rPr>
-          </w:pPr>
-          <w:r>
-            <w:rPr>
-              <w:lang w:val="en-US"/>
-            </w:rPr>
-            <w:t xml:space="preserve">Chen, D. Q., Preston, D. S., &amp; Swink, M. (2015). How the use of big data analytics affects value creation in supply chain management. </w:t>
-          </w:r>
-          <w:r>
-            <w:rPr>
-              <w:i/>
-              <w:iCs/>
-              <w:lang w:val="en-US"/>
-            </w:rPr>
-            <w:t>Journal of Management Information Systems</w:t>
-          </w:r>
-          <w:r>
-            <w:rPr>
-              <w:lang w:val="en-US"/>
-            </w:rPr>
-            <w:t xml:space="preserve">, </w:t>
-          </w:r>
-          <w:r>
-            <w:rPr>
-              <w:i/>
-              <w:iCs/>
-              <w:lang w:val="en-US"/>
-            </w:rPr>
-            <w:t>32</w:t>
-          </w:r>
-          <w:r>
-            <w:rPr>
-              <w:lang w:val="en-US"/>
-            </w:rPr>
-            <w:t xml:space="preserve">(4), 4–39. </w:t>
-          </w:r>
-          <w:hyperlink r:id="rId14">
-            <w:r>
-              <w:rPr>
-                <w:rStyle w:val="Hipervnculo"/>
-                <w:lang w:val="en-US"/>
-              </w:rPr>
-              <w:t>https://doi.org/10.1080/07421222.2015.1138364</w:t>
-            </w:r>
-          </w:hyperlink>
-        </w:p>
-        <w:p>
-          <w:pPr>
-            <w:spacing w:after="0"/>
-            <w:ind w:left="480" w:hanging="480"/>
-            <w:rPr>
-              <w:lang w:val="en-US"/>
-            </w:rPr>
-          </w:pPr>
-          <w:r>
-            <w:rPr>
-              <w:lang w:val="en-US"/>
-            </w:rPr>
-            <w:t xml:space="preserve">Gubela, R. M., &amp; Lessmann, S. (2021). Uplift modeling with value-driven evaluation metrics. </w:t>
-          </w:r>
-          <w:r>
-            <w:rPr>
-              <w:i/>
-              <w:iCs/>
-              <w:lang w:val="en-US"/>
-            </w:rPr>
-            <w:t>Decision Support Systems</w:t>
-          </w:r>
-          <w:r>
-            <w:rPr>
-              <w:lang w:val="en-US"/>
-            </w:rPr>
-            <w:t xml:space="preserve">, </w:t>
-          </w:r>
-          <w:r>
-            <w:rPr>
-              <w:i/>
-              <w:iCs/>
-              <w:lang w:val="en-US"/>
-            </w:rPr>
-            <w:t>150</w:t>
-          </w:r>
-          <w:r>
-            <w:rPr>
-              <w:lang w:val="en-US"/>
-            </w:rPr>
-            <w:t xml:space="preserve">. </w:t>
-          </w:r>
-          <w:hyperlink r:id="rId15">
-            <w:r>
-              <w:rPr>
-                <w:rStyle w:val="Hipervnculo"/>
-                <w:lang w:val="en-US"/>
-              </w:rPr>
-              <w:t>https://doi.org/10.1016/J.DSS.2021.113648</w:t>
-            </w:r>
-          </w:hyperlink>
-        </w:p>
-        <w:p>
-          <w:pPr>
-            <w:spacing w:after="0"/>
-            <w:ind w:left="480" w:hanging="480"/>
-            <w:rPr>
-              <w:lang w:val="en-US"/>
-            </w:rPr>
-          </w:pPr>
-          <w:r>
-            <w:rPr>
-              <w:lang w:val="en-US"/>
-            </w:rPr>
-            <w:t xml:space="preserve">Jahani, H., Jain, R., &amp; Ivanov, D. (2023). Data science and big data analytics: a systematic review of methodologies used in the supply chain and logistics research. </w:t>
-          </w:r>
-          <w:r>
-            <w:rPr>
-              <w:i/>
-              <w:iCs/>
-              <w:lang w:val="en-US"/>
-            </w:rPr>
-            <w:t>Annals of Operations Research</w:t>
-          </w:r>
-          <w:r>
-            <w:rPr>
-              <w:lang w:val="en-US"/>
-            </w:rPr>
-            <w:t xml:space="preserve">. </w:t>
-          </w:r>
-          <w:hyperlink r:id="rId16">
-            <w:r>
-              <w:rPr>
-                <w:rStyle w:val="Hipervnculo"/>
-                <w:lang w:val="en-US"/>
-              </w:rPr>
-              <w:t>https://doi.org/10.1007/S10479-023-05390-7</w:t>
-            </w:r>
-          </w:hyperlink>
-        </w:p>
-        <w:p>
-          <w:pPr>
-            <w:spacing w:after="0"/>
-            <w:ind w:left="480" w:hanging="480"/>
-            <w:rPr>
-              <w:lang w:val="en-US"/>
-            </w:rPr>
-          </w:pPr>
-          <w:r>
-            <w:rPr>
-              <w:lang w:val="en-US"/>
-            </w:rPr>
-            <w:t xml:space="preserve">Li, L., Lin, J., Ouyang, Y., &amp; Luo, X. (Robert). (2022). Evaluating the impact of big data analytics usage on the decision-making quality of organizations. </w:t>
-          </w:r>
-          <w:r>
-            <w:rPr>
-              <w:i/>
-              <w:iCs/>
-              <w:lang w:val="en-US"/>
-            </w:rPr>
-            <w:t>Technological Forecasting and Social Change</w:t>
-          </w:r>
-          <w:r>
-            <w:rPr>
-              <w:lang w:val="en-US"/>
-            </w:rPr>
-            <w:t xml:space="preserve">, </w:t>
-          </w:r>
-          <w:r>
-            <w:rPr>
-              <w:i/>
-              <w:iCs/>
-              <w:lang w:val="en-US"/>
-            </w:rPr>
-            <w:t>175</w:t>
-          </w:r>
-          <w:r>
-            <w:rPr>
-              <w:lang w:val="en-US"/>
-            </w:rPr>
-            <w:t xml:space="preserve">, 121355. </w:t>
-          </w:r>
-          <w:hyperlink r:id="rId17">
-            <w:r>
-              <w:rPr>
-                <w:rStyle w:val="Hipervnculo"/>
-                <w:lang w:val="en-US"/>
-              </w:rPr>
-              <w:t>https://doi.org/10.1016/J.TECHFORE.2021.121355</w:t>
-            </w:r>
-          </w:hyperlink>
-        </w:p>
-        <w:p>
-          <w:pPr>
-            <w:spacing w:after="0"/>
-            <w:ind w:left="480" w:hanging="480"/>
-            <w:rPr>
-              <w:lang w:val="en-US"/>
-            </w:rPr>
-          </w:pPr>
-          <w:r>
-            <w:rPr>
-              <w:lang w:val="en-US"/>
-            </w:rPr>
-            <w:t xml:space="preserve">Liu, W., &amp; Lai, X. (2025). Integrating decision tools for efficient operations management through innovative approaches. </w:t>
-          </w:r>
-          <w:r>
-            <w:rPr>
-              <w:i/>
-              <w:iCs/>
-              <w:lang w:val="en-US"/>
-            </w:rPr>
-            <w:t>Scientific Reports</w:t>
-          </w:r>
-          <w:r>
-            <w:rPr>
-              <w:lang w:val="en-US"/>
-            </w:rPr>
-            <w:t xml:space="preserve">, </w:t>
-          </w:r>
-          <w:r>
-            <w:rPr>
-              <w:i/>
-              <w:iCs/>
-              <w:lang w:val="en-US"/>
-            </w:rPr>
-            <w:t>15</w:t>
-          </w:r>
-          <w:r>
-            <w:rPr>
-              <w:lang w:val="en-US"/>
-            </w:rPr>
-            <w:t xml:space="preserve">(1). </w:t>
-          </w:r>
-          <w:hyperlink r:id="rId18">
-            <w:r>
-              <w:rPr>
-                <w:rStyle w:val="Hipervnculo"/>
-                <w:lang w:val="en-US"/>
-              </w:rPr>
-              <w:t>https://doi.org/10.1038/s41598-025-99022-8</w:t>
-            </w:r>
-          </w:hyperlink>
-        </w:p>
-        <w:p>
-          <w:pPr>
-            <w:spacing w:after="0"/>
-            <w:ind w:left="480" w:hanging="480"/>
-            <w:rPr>
-              <w:lang w:val="en-US"/>
-            </w:rPr>
-          </w:pPr>
-          <w:r>
-            <w:rPr>
-              <w:lang w:val="en-US"/>
-            </w:rPr>
-            <w:t xml:space="preserve">Lo, V. S. Y., &amp; Pachamanova, D. A. (2023). From Meaningful Data Science to Impactful Decisions: The Importance of Being Causally Prescriptive. </w:t>
-          </w:r>
-          <w:r>
-            <w:rPr>
-              <w:i/>
-              <w:iCs/>
-              <w:lang w:val="en-US"/>
-            </w:rPr>
-            <w:t>Data Science Journal</w:t>
-          </w:r>
-          <w:r>
-            <w:rPr>
-              <w:lang w:val="en-US"/>
-            </w:rPr>
-            <w:t xml:space="preserve">, </w:t>
-          </w:r>
-          <w:r>
-            <w:rPr>
-              <w:i/>
-              <w:iCs/>
-              <w:lang w:val="en-US"/>
-            </w:rPr>
-            <w:t>22</w:t>
-          </w:r>
-          <w:r>
-            <w:rPr>
-              <w:lang w:val="en-US"/>
-            </w:rPr>
-            <w:t xml:space="preserve">(1). </w:t>
-          </w:r>
-          <w:hyperlink r:id="rId19">
-            <w:r>
-              <w:rPr>
-                <w:rStyle w:val="Hipervnculo"/>
-                <w:lang w:val="en-US"/>
-              </w:rPr>
-              <w:t>https://doi.org/10.5334/dsj-2023-008</w:t>
-            </w:r>
-          </w:hyperlink>
-        </w:p>
-        <w:p>
-          <w:pPr>
-            <w:spacing w:after="0"/>
-            <w:ind w:left="480" w:hanging="480"/>
-            <w:rPr>
-              <w:lang w:val="en-US"/>
-            </w:rPr>
-          </w:pPr>
-          <w:r>
-            <w:rPr>
-              <w:lang w:val="en-US"/>
-            </w:rPr>
-            <w:t xml:space="preserve">Mach-Król, M. (2022). Conceptual Framework for Implementing Temporal Big Data Analytics in Companies. </w:t>
-          </w:r>
-          <w:r>
-            <w:rPr>
-              <w:i/>
-              <w:iCs/>
-              <w:lang w:val="en-US"/>
-            </w:rPr>
-            <w:t>Applied Sciences (Switzerland)</w:t>
-          </w:r>
-          <w:r>
-            <w:rPr>
-              <w:lang w:val="en-US"/>
-            </w:rPr>
-            <w:t xml:space="preserve">, </w:t>
-          </w:r>
-          <w:r>
-            <w:rPr>
-              <w:i/>
-              <w:iCs/>
-              <w:lang w:val="en-US"/>
-            </w:rPr>
-            <w:t>12</w:t>
-          </w:r>
-          <w:r>
-            <w:rPr>
-              <w:lang w:val="en-US"/>
-            </w:rPr>
-            <w:t xml:space="preserve">(23). </w:t>
-          </w:r>
-          <w:hyperlink r:id="rId20">
-            <w:r>
-              <w:rPr>
-                <w:rStyle w:val="Hipervnculo"/>
-                <w:lang w:val="en-US"/>
-              </w:rPr>
-              <w:t>https://doi.org/10.3390/APP122312265</w:t>
-            </w:r>
-          </w:hyperlink>
-        </w:p>
-        <w:p>
-          <w:pPr>
-            <w:spacing w:after="0"/>
-            <w:ind w:left="480" w:hanging="480"/>
-            <w:rPr>
-              <w:lang w:val="en-US"/>
-            </w:rPr>
-          </w:pPr>
-          <w:r>
-            <w:rPr>
-              <w:lang w:val="en-US"/>
-            </w:rPr>
-            <w:lastRenderedPageBreak/>
-            <w:t xml:space="preserve">Moesmann, M., &amp; Pedersen, T. B. (2025). Data-driven prescriptive analytics applications: A comprehensive survey. </w:t>
-          </w:r>
-          <w:r>
-            <w:rPr>
-              <w:i/>
-              <w:iCs/>
-              <w:lang w:val="en-US"/>
-            </w:rPr>
-            <w:t>Information Systems</w:t>
-          </w:r>
-          <w:r>
-            <w:rPr>
-              <w:lang w:val="en-US"/>
-            </w:rPr>
-            <w:t xml:space="preserve">, </w:t>
-          </w:r>
-          <w:r>
-            <w:rPr>
-              <w:i/>
-              <w:iCs/>
-              <w:lang w:val="en-US"/>
-            </w:rPr>
-            <w:t>134</w:t>
-          </w:r>
-          <w:r>
-            <w:rPr>
-              <w:lang w:val="en-US"/>
-            </w:rPr>
-            <w:t xml:space="preserve">. </w:t>
-          </w:r>
-          <w:hyperlink r:id="rId21">
-            <w:r>
-              <w:rPr>
-                <w:rStyle w:val="Hipervnculo"/>
-                <w:lang w:val="en-US"/>
-              </w:rPr>
-              <w:t>https://doi.org/10.1016/J.IS.2025.102576</w:t>
-            </w:r>
-          </w:hyperlink>
-        </w:p>
-        <w:p>
-          <w:pPr>
-            <w:spacing w:after="0"/>
-            <w:ind w:left="480" w:hanging="480"/>
-            <w:rPr>
-              <w:lang w:val="en-US"/>
-            </w:rPr>
-          </w:pPr>
-          <w:r>
-            <w:rPr>
-              <w:lang w:val="en-US"/>
-            </w:rPr>
-            <w:t xml:space="preserve">Pavlyshenko, B. M. (2020). SALES TIME SERIES ANALYTICS USING DEEP Q-LEARNING. </w:t>
-          </w:r>
-          <w:r>
-            <w:rPr>
-              <w:i/>
-              <w:iCs/>
-              <w:lang w:val="en-US"/>
-            </w:rPr>
-            <w:t>International Journal of Computing</w:t>
-          </w:r>
-          <w:r>
-            <w:rPr>
-              <w:lang w:val="en-US"/>
-            </w:rPr>
-            <w:t xml:space="preserve">, </w:t>
-          </w:r>
-          <w:r>
-            <w:rPr>
-              <w:i/>
-              <w:iCs/>
-              <w:lang w:val="en-US"/>
-            </w:rPr>
-            <w:t>19</w:t>
-          </w:r>
-          <w:r>
-            <w:rPr>
-              <w:lang w:val="en-US"/>
-            </w:rPr>
-            <w:t xml:space="preserve">(3), 434–441. </w:t>
-          </w:r>
-          <w:hyperlink r:id="rId22">
-            <w:r>
-              <w:rPr>
-                <w:rStyle w:val="Hipervnculo"/>
-                <w:lang w:val="en-US"/>
-              </w:rPr>
-              <w:t>https://doi.org/10.47839/IJC.19.3.1892</w:t>
-            </w:r>
-          </w:hyperlink>
-        </w:p>
-        <w:p>
-          <w:pPr>
-            <w:spacing w:after="0"/>
-            <w:ind w:left="480" w:hanging="480"/>
-            <w:rPr>
-              <w:lang w:val="en-US"/>
-            </w:rPr>
-          </w:pPr>
-          <w:r>
-            <w:rPr>
-              <w:lang w:val="en-US"/>
-            </w:rPr>
-            <w:t xml:space="preserve">Relich, M. (2023). Predictive and Prescriptive Analytics in Identifying Opportunities for Improving Sustainable Manufacturing. </w:t>
-          </w:r>
-          <w:r>
-            <w:rPr>
-              <w:i/>
-              <w:iCs/>
-              <w:lang w:val="en-US"/>
-            </w:rPr>
-            <w:t>Sustainability (Switzerland)</w:t>
-          </w:r>
-          <w:r>
-            <w:rPr>
-              <w:lang w:val="en-US"/>
-            </w:rPr>
-            <w:t xml:space="preserve">, </w:t>
-          </w:r>
-          <w:r>
-            <w:rPr>
-              <w:i/>
-              <w:iCs/>
-              <w:lang w:val="en-US"/>
-            </w:rPr>
-            <w:t>15</w:t>
-          </w:r>
-          <w:r>
-            <w:rPr>
-              <w:lang w:val="en-US"/>
-            </w:rPr>
-            <w:t xml:space="preserve">(9). </w:t>
-          </w:r>
-          <w:hyperlink r:id="rId23">
-            <w:r>
-              <w:rPr>
-                <w:rStyle w:val="Hipervnculo"/>
-                <w:lang w:val="en-US"/>
-              </w:rPr>
-              <w:t>https://doi.org/10.3390/su15097667</w:t>
-            </w:r>
-          </w:hyperlink>
-        </w:p>
-        <w:p>
-          <w:pPr>
-            <w:spacing w:after="0"/>
-            <w:ind w:left="480" w:hanging="480"/>
-            <w:rPr>
-              <w:lang w:val="en-US"/>
-            </w:rPr>
-          </w:pPr>
-          <w:r>
-            <w:rPr>
-              <w:lang w:val="en-US"/>
-            </w:rPr>
-            <w:t xml:space="preserve">Schnegg, M., &amp; Möller, K. (2022). Strategies for data analytics projects in business performance forecasting: a field study. </w:t>
-          </w:r>
-          <w:r>
-            <w:rPr>
-              <w:i/>
-              <w:iCs/>
-              <w:lang w:val="en-US"/>
-            </w:rPr>
-            <w:t>Journal of Management Control</w:t>
-          </w:r>
-          <w:r>
-            <w:rPr>
-              <w:lang w:val="en-US"/>
-            </w:rPr>
-            <w:t xml:space="preserve">, </w:t>
-          </w:r>
-          <w:r>
-            <w:rPr>
-              <w:i/>
-              <w:iCs/>
-              <w:lang w:val="en-US"/>
-            </w:rPr>
-            <w:t>33</w:t>
-          </w:r>
-          <w:r>
-            <w:rPr>
-              <w:lang w:val="en-US"/>
-            </w:rPr>
-            <w:t xml:space="preserve">(2), 241–271. </w:t>
-          </w:r>
-          <w:hyperlink r:id="rId24">
-            <w:r>
-              <w:rPr>
-                <w:rStyle w:val="Hipervnculo"/>
-                <w:lang w:val="en-US"/>
-              </w:rPr>
-              <w:t>https://doi.org/10.1007/S00187-022-00338-7</w:t>
-            </w:r>
-          </w:hyperlink>
-        </w:p>
-        <w:p>
-          <w:pPr>
-            <w:spacing w:after="0"/>
-            <w:ind w:left="480" w:hanging="480"/>
-            <w:rPr>
-              <w:lang w:val="en-US"/>
-            </w:rPr>
-          </w:pPr>
-          <w:r>
-            <w:rPr>
-              <w:lang w:val="en-US"/>
-            </w:rPr>
-            <w:t xml:space="preserve">Shoush, M., &amp; Dumas, M. (2024). Prescriptive Process Monitoring Under Resource Constraints: A Reinforcement Learning Approach. </w:t>
-          </w:r>
-          <w:r>
-            <w:rPr>
-              <w:i/>
-              <w:iCs/>
-              <w:lang w:val="en-US"/>
-            </w:rPr>
-            <w:t>KI - Kunstliche Intelligenz</w:t>
-          </w:r>
-          <w:r>
-            <w:rPr>
-              <w:lang w:val="en-US"/>
-            </w:rPr>
-            <w:t xml:space="preserve">. </w:t>
-          </w:r>
-          <w:hyperlink r:id="rId25">
-            <w:r>
-              <w:rPr>
-                <w:rStyle w:val="Hipervnculo"/>
-                <w:lang w:val="en-US"/>
-              </w:rPr>
-              <w:t>https://doi.org/10.1007/s13218-024-00881-6</w:t>
-            </w:r>
-          </w:hyperlink>
-        </w:p>
-        <w:p>
-          <w:pPr>
-            <w:spacing w:after="0"/>
-            <w:ind w:left="480" w:hanging="480"/>
-            <w:rPr>
-              <w:lang w:val="en-US"/>
-            </w:rPr>
-          </w:pPr>
-          <w:r>
-            <w:rPr>
-              <w:lang w:val="en-US"/>
-            </w:rPr>
-            <w:t xml:space="preserve">Wissuchek, C., &amp; Zschech, P. (2025). Prescriptive analytics systems revised: a systematic literature review from an information systems perspective. </w:t>
-          </w:r>
-          <w:r>
-            <w:rPr>
-              <w:i/>
-              <w:iCs/>
-              <w:lang w:val="en-US"/>
-            </w:rPr>
-            <w:t>Information Systems and E-Business Management</w:t>
-          </w:r>
-          <w:r>
-            <w:rPr>
-              <w:lang w:val="en-US"/>
-            </w:rPr>
-            <w:t xml:space="preserve">. </w:t>
-          </w:r>
-          <w:hyperlink r:id="rId26">
-            <w:r>
-              <w:rPr>
-                <w:rStyle w:val="Hipervnculo"/>
-                <w:lang w:val="en-US"/>
-              </w:rPr>
-              <w:t>https://doi.org/10.1007/s10257-024-00688-w</w:t>
-            </w:r>
-          </w:hyperlink>
-        </w:p>
-        <w:p>
-          <w:r>
-            <w:rPr>
-              <w:lang w:val="en-US"/>
-            </w:rPr>
-            <w:t xml:space="preserve"> </w:t>
-          </w:r>
-        </w:p>
-      </w:sdtContent>
-    </w:sdt>
     <w:p>
       <w:r>
         <w:br w:type="page"/>
@@ -8066,10 +9521,10 @@
       </w:r>
     </w:p>
     <w:sectPr>
-      <w:headerReference w:type="even" r:id="rId27"/>
-      <w:headerReference w:type="default" r:id="rId28"/>
-      <w:footerReference w:type="even" r:id="rId29"/>
-      <w:footerReference w:type="default" r:id="rId30"/>
+      <w:headerReference w:type="even" r:id="rId13"/>
+      <w:headerReference w:type="default" r:id="rId14"/>
+      <w:footerReference w:type="even" r:id="rId15"/>
+      <w:footerReference w:type="default" r:id="rId16"/>
       <w:pgSz w:w="11906" w:h="16838" w:code="9"/>
       <w:pgMar w:top="2492" w:right="1701" w:bottom="1244" w:left="1701" w:header="708" w:footer="708" w:gutter="0"/>
       <w:cols w:space="720"/>
@@ -11973,9 +13428,11 @@
   <w:rsids>
     <w:rsidRoot w:val="00401EE5"/>
     <w:rsid w:val="00401EE5"/>
+    <w:rsid w:val="005444DA"/>
     <w:rsid w:val="006C778D"/>
     <w:rsid w:val="00725418"/>
     <w:rsid w:val="007273E0"/>
+    <w:rsid w:val="00D011C2"/>
     <w:rsid w:val="00E707ED"/>
     <w:rsid w:val="00F35EFE"/>
   </w:rsids>

</xml_diff>

<commit_message>
Actualización de los prompts y se añade la tabla RSL. Se actualiza la imagen del pantel de simulación  y el panel en el dashboard. Se actualiza la última versión de la memoria.
</commit_message>
<xml_diff>
--- a/Versiones/14MBID_TFM_Jhon Fajardo Rodas_v1.docx
+++ b/Versiones/14MBID_TFM_Jhon Fajardo Rodas_v1.docx
@@ -3890,6 +3890,9 @@
       </w:r>
       <w:sdt>
         <w:sdtPr>
+          <w:rPr>
+            <w:color w:val="000000"/>
+          </w:rPr>
           <w:tag w:val="MENDELEY_CITATION_v3_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"/>
           <w:id w:val="2071816785"/>
           <w:placeholder>
@@ -3900,7 +3903,7 @@
           <w:r>
             <w:rPr>
               <w:rFonts w:eastAsia="Arial"/>
-              <w:color w:val="000000" w:themeColor="text1"/>
+              <w:color w:val="000000"/>
             </w:rPr>
             <w:t>(Chen et al., 2015)</w:t>
           </w:r>
@@ -4034,6 +4037,9 @@
       </w:r>
       <w:sdt>
         <w:sdtPr>
+          <w:rPr>
+            <w:color w:val="000000"/>
+          </w:rPr>
           <w:tag w:val="MENDELEY_CITATION_v3_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"/>
           <w:id w:val="1199054385"/>
           <w:placeholder>
@@ -4046,7 +4052,7 @@
               <w:rFonts w:eastAsia="Arial"/>
               <w:i/>
               <w:iCs/>
-              <w:color w:val="000000" w:themeColor="text1"/>
+              <w:color w:val="000000"/>
             </w:rPr>
             <w:t>(Li et al., 22022)</w:t>
           </w:r>
@@ -4187,6 +4193,9 @@
       </w:pPr>
       <w:sdt>
         <w:sdtPr>
+          <w:rPr>
+            <w:color w:val="000000"/>
+          </w:rPr>
           <w:tag w:val="MENDELEY_CITATION_v3_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"/>
           <w:id w:val="1272659360"/>
           <w:placeholder>
@@ -4196,21 +4205,24 @@
         <w:sdtContent>
           <w:r>
             <w:rPr>
-              <w:color w:val="000000" w:themeColor="text1"/>
+              <w:rFonts w:eastAsia="Times New Roman"/>
+              <w:color w:val="000000"/>
             </w:rPr>
             <w:t xml:space="preserve">(Lo &amp; </w:t>
           </w:r>
           <w:proofErr w:type="spellStart"/>
           <w:r>
             <w:rPr>
-              <w:color w:val="000000" w:themeColor="text1"/>
+              <w:rFonts w:eastAsia="Times New Roman"/>
+              <w:color w:val="000000"/>
             </w:rPr>
             <w:t>Pachamanova</w:t>
           </w:r>
           <w:proofErr w:type="spellEnd"/>
           <w:r>
             <w:rPr>
-              <w:color w:val="000000" w:themeColor="text1"/>
+              <w:rFonts w:eastAsia="Times New Roman"/>
+              <w:color w:val="000000"/>
             </w:rPr>
             <w:t>, 2023)</w:t>
           </w:r>
@@ -4495,6 +4507,9 @@
     <w:p>
       <w:sdt>
         <w:sdtPr>
+          <w:rPr>
+            <w:color w:val="000000"/>
+          </w:rPr>
           <w:tag w:val="MENDELEY_CITATION_v3_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"/>
           <w:id w:val="949372455"/>
           <w:placeholder>
@@ -4504,35 +4519,40 @@
         <w:sdtContent>
           <w:r>
             <w:rPr>
-              <w:color w:val="000000" w:themeColor="text1"/>
+              <w:rFonts w:eastAsia="Times New Roman"/>
+              <w:color w:val="000000"/>
             </w:rPr>
             <w:t>(</w:t>
           </w:r>
           <w:proofErr w:type="spellStart"/>
           <w:r>
             <w:rPr>
-              <w:color w:val="000000" w:themeColor="text1"/>
+              <w:rFonts w:eastAsia="Times New Roman"/>
+              <w:color w:val="000000"/>
             </w:rPr>
             <w:t>Wissuchek</w:t>
           </w:r>
           <w:proofErr w:type="spellEnd"/>
           <w:r>
             <w:rPr>
-              <w:color w:val="000000" w:themeColor="text1"/>
+              <w:rFonts w:eastAsia="Times New Roman"/>
+              <w:color w:val="000000"/>
             </w:rPr>
             <w:t xml:space="preserve"> &amp; </w:t>
           </w:r>
           <w:proofErr w:type="spellStart"/>
           <w:r>
             <w:rPr>
-              <w:color w:val="000000" w:themeColor="text1"/>
+              <w:rFonts w:eastAsia="Times New Roman"/>
+              <w:color w:val="000000"/>
             </w:rPr>
             <w:t>Zschech</w:t>
           </w:r>
           <w:proofErr w:type="spellEnd"/>
           <w:r>
             <w:rPr>
-              <w:color w:val="000000" w:themeColor="text1"/>
+              <w:rFonts w:eastAsia="Times New Roman"/>
+              <w:color w:val="000000"/>
             </w:rPr>
             <w:t>, 2025)</w:t>
           </w:r>
@@ -4636,6 +4656,9 @@
       </w:r>
       <w:sdt>
         <w:sdtPr>
+          <w:rPr>
+            <w:color w:val="000000"/>
+          </w:rPr>
           <w:tag w:val="MENDELEY_CITATION_v3_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"/>
           <w:id w:val="696480577"/>
           <w:placeholder>
@@ -4645,21 +4668,21 @@
         <w:sdtContent>
           <w:r>
             <w:rPr>
-              <w:color w:val="000000" w:themeColor="text1"/>
+              <w:color w:val="000000"/>
             </w:rPr>
             <w:t>(</w:t>
           </w:r>
           <w:proofErr w:type="spellStart"/>
           <w:r>
             <w:rPr>
-              <w:color w:val="000000" w:themeColor="text1"/>
+              <w:color w:val="000000"/>
             </w:rPr>
             <w:t>Relich</w:t>
           </w:r>
           <w:proofErr w:type="spellEnd"/>
           <w:r>
             <w:rPr>
-              <w:color w:val="000000" w:themeColor="text1"/>
+              <w:color w:val="000000"/>
             </w:rPr>
             <w:t>, 2023)</w:t>
           </w:r>
@@ -4825,6 +4848,9 @@
       </w:r>
       <w:sdt>
         <w:sdtPr>
+          <w:rPr>
+            <w:color w:val="000000"/>
+          </w:rPr>
           <w:tag w:val="MENDELEY_CITATION_v3_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"/>
           <w:id w:val="890235996"/>
           <w:placeholder>
@@ -4834,21 +4860,24 @@
         <w:sdtContent>
           <w:r>
             <w:rPr>
-              <w:color w:val="000000" w:themeColor="text1"/>
+              <w:rFonts w:eastAsia="Times New Roman"/>
+              <w:color w:val="000000"/>
             </w:rPr>
             <w:t xml:space="preserve">(Lo &amp; </w:t>
           </w:r>
           <w:proofErr w:type="spellStart"/>
           <w:r>
             <w:rPr>
-              <w:color w:val="000000" w:themeColor="text1"/>
+              <w:rFonts w:eastAsia="Times New Roman"/>
+              <w:color w:val="000000"/>
             </w:rPr>
             <w:t>Pachamanova</w:t>
           </w:r>
           <w:proofErr w:type="spellEnd"/>
           <w:r>
             <w:rPr>
-              <w:color w:val="000000" w:themeColor="text1"/>
+              <w:rFonts w:eastAsia="Times New Roman"/>
+              <w:color w:val="000000"/>
             </w:rPr>
             <w:t>, 2023)</w:t>
           </w:r>
@@ -4897,6 +4926,9 @@
       </w:r>
       <w:sdt>
         <w:sdtPr>
+          <w:rPr>
+            <w:color w:val="000000"/>
+          </w:rPr>
           <w:tag w:val="MENDELEY_CITATION_v3_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"/>
           <w:id w:val="1046779611"/>
           <w:placeholder>
@@ -4906,21 +4938,24 @@
         <w:sdtContent>
           <w:r>
             <w:rPr>
-              <w:color w:val="000000" w:themeColor="text1"/>
+              <w:rFonts w:eastAsia="Times New Roman"/>
+              <w:color w:val="000000"/>
             </w:rPr>
             <w:t xml:space="preserve">(Lo &amp; </w:t>
           </w:r>
           <w:proofErr w:type="spellStart"/>
           <w:r>
             <w:rPr>
-              <w:color w:val="000000" w:themeColor="text1"/>
+              <w:rFonts w:eastAsia="Times New Roman"/>
+              <w:color w:val="000000"/>
             </w:rPr>
             <w:t>Pachamanova</w:t>
           </w:r>
           <w:proofErr w:type="spellEnd"/>
           <w:r>
             <w:rPr>
-              <w:color w:val="000000" w:themeColor="text1"/>
+              <w:rFonts w:eastAsia="Times New Roman"/>
+              <w:color w:val="000000"/>
             </w:rPr>
             <w:t>, 2023)</w:t>
           </w:r>
@@ -4982,6 +5017,9 @@
       </w:r>
       <w:sdt>
         <w:sdtPr>
+          <w:rPr>
+            <w:color w:val="000000"/>
+          </w:rPr>
           <w:tag w:val="MENDELEY_CITATION_v3_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"/>
           <w:id w:val="972246584"/>
           <w:placeholder>
@@ -4991,21 +5029,24 @@
         <w:sdtContent>
           <w:r>
             <w:rPr>
-              <w:color w:val="000000" w:themeColor="text1"/>
+              <w:rFonts w:eastAsia="Times New Roman"/>
+              <w:color w:val="000000"/>
             </w:rPr>
             <w:t xml:space="preserve">(Lo &amp; </w:t>
           </w:r>
           <w:proofErr w:type="spellStart"/>
           <w:r>
             <w:rPr>
-              <w:color w:val="000000" w:themeColor="text1"/>
+              <w:rFonts w:eastAsia="Times New Roman"/>
+              <w:color w:val="000000"/>
             </w:rPr>
             <w:t>Pachamanova</w:t>
           </w:r>
           <w:proofErr w:type="spellEnd"/>
           <w:r>
             <w:rPr>
-              <w:color w:val="000000" w:themeColor="text1"/>
+              <w:rFonts w:eastAsia="Times New Roman"/>
+              <w:color w:val="000000"/>
             </w:rPr>
             <w:t>, 2023)</w:t>
           </w:r>
@@ -5072,6 +5113,9 @@
       </w:r>
       <w:sdt>
         <w:sdtPr>
+          <w:rPr>
+            <w:color w:val="000000"/>
+          </w:rPr>
           <w:tag w:val="MENDELEY_CITATION_v3_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"/>
           <w:id w:val="1451780270"/>
           <w:placeholder>
@@ -5081,35 +5125,40 @@
         <w:sdtContent>
           <w:r>
             <w:rPr>
-              <w:color w:val="000000" w:themeColor="text1"/>
+              <w:rFonts w:eastAsia="Times New Roman"/>
+              <w:color w:val="000000"/>
             </w:rPr>
             <w:t>(</w:t>
           </w:r>
           <w:proofErr w:type="spellStart"/>
           <w:r>
             <w:rPr>
-              <w:color w:val="000000" w:themeColor="text1"/>
+              <w:rFonts w:eastAsia="Times New Roman"/>
+              <w:color w:val="000000"/>
             </w:rPr>
             <w:t>Wissuchek</w:t>
           </w:r>
           <w:proofErr w:type="spellEnd"/>
           <w:r>
             <w:rPr>
-              <w:color w:val="000000" w:themeColor="text1"/>
+              <w:rFonts w:eastAsia="Times New Roman"/>
+              <w:color w:val="000000"/>
             </w:rPr>
             <w:t xml:space="preserve"> &amp; </w:t>
           </w:r>
           <w:proofErr w:type="spellStart"/>
           <w:r>
             <w:rPr>
-              <w:color w:val="000000" w:themeColor="text1"/>
+              <w:rFonts w:eastAsia="Times New Roman"/>
+              <w:color w:val="000000"/>
             </w:rPr>
             <w:t>Zschech</w:t>
           </w:r>
           <w:proofErr w:type="spellEnd"/>
           <w:r>
             <w:rPr>
-              <w:color w:val="000000" w:themeColor="text1"/>
+              <w:rFonts w:eastAsia="Times New Roman"/>
+              <w:color w:val="000000"/>
             </w:rPr>
             <w:t>, 2025)</w:t>
           </w:r>
@@ -5200,6 +5249,9 @@
       </w:r>
       <w:sdt>
         <w:sdtPr>
+          <w:rPr>
+            <w:color w:val="000000"/>
+          </w:rPr>
           <w:tag w:val="MENDELEY_CITATION_v3_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"/>
           <w:id w:val="1777593122"/>
           <w:placeholder>
@@ -5209,21 +5261,24 @@
         <w:sdtContent>
           <w:r>
             <w:rPr>
-              <w:color w:val="000000" w:themeColor="text1"/>
+              <w:rFonts w:eastAsia="Times New Roman"/>
+              <w:color w:val="000000"/>
             </w:rPr>
             <w:t xml:space="preserve">(Lo &amp; </w:t>
           </w:r>
           <w:proofErr w:type="spellStart"/>
           <w:r>
             <w:rPr>
-              <w:color w:val="000000" w:themeColor="text1"/>
+              <w:rFonts w:eastAsia="Times New Roman"/>
+              <w:color w:val="000000"/>
             </w:rPr>
             <w:t>Pachamanova</w:t>
           </w:r>
           <w:proofErr w:type="spellEnd"/>
           <w:r>
             <w:rPr>
-              <w:color w:val="000000" w:themeColor="text1"/>
+              <w:rFonts w:eastAsia="Times New Roman"/>
+              <w:color w:val="000000"/>
             </w:rPr>
             <w:t>, 2023)</w:t>
           </w:r>
@@ -5240,6 +5295,9 @@
       </w:r>
       <w:sdt>
         <w:sdtPr>
+          <w:rPr>
+            <w:color w:val="000000"/>
+          </w:rPr>
           <w:tag w:val="MENDELEY_CITATION_v3_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"/>
           <w:id w:val="227094233"/>
           <w:placeholder>
@@ -5249,35 +5307,40 @@
         <w:sdtContent>
           <w:r>
             <w:rPr>
-              <w:color w:val="000000" w:themeColor="text1"/>
+              <w:rFonts w:eastAsia="Times New Roman"/>
+              <w:color w:val="000000"/>
             </w:rPr>
             <w:t>(</w:t>
           </w:r>
           <w:proofErr w:type="spellStart"/>
           <w:r>
             <w:rPr>
-              <w:color w:val="000000" w:themeColor="text1"/>
+              <w:rFonts w:eastAsia="Times New Roman"/>
+              <w:color w:val="000000"/>
             </w:rPr>
             <w:t>Wissuchek</w:t>
           </w:r>
           <w:proofErr w:type="spellEnd"/>
           <w:r>
             <w:rPr>
-              <w:color w:val="000000" w:themeColor="text1"/>
+              <w:rFonts w:eastAsia="Times New Roman"/>
+              <w:color w:val="000000"/>
             </w:rPr>
             <w:t xml:space="preserve"> &amp; </w:t>
           </w:r>
           <w:proofErr w:type="spellStart"/>
           <w:r>
             <w:rPr>
-              <w:color w:val="000000" w:themeColor="text1"/>
+              <w:rFonts w:eastAsia="Times New Roman"/>
+              <w:color w:val="000000"/>
             </w:rPr>
             <w:t>Zschech</w:t>
           </w:r>
           <w:proofErr w:type="spellEnd"/>
           <w:r>
             <w:rPr>
-              <w:color w:val="000000" w:themeColor="text1"/>
+              <w:rFonts w:eastAsia="Times New Roman"/>
+              <w:color w:val="000000"/>
             </w:rPr>
             <w:t>, 2025)</w:t>
           </w:r>
@@ -5327,6 +5390,9 @@
       </w:r>
       <w:sdt>
         <w:sdtPr>
+          <w:rPr>
+            <w:color w:val="000000"/>
+          </w:rPr>
           <w:tag w:val="MENDELEY_CITATION_v3_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"/>
           <w:id w:val="952268729"/>
           <w:placeholder>
@@ -5336,35 +5402,40 @@
         <w:sdtContent>
           <w:r>
             <w:rPr>
-              <w:color w:val="000000" w:themeColor="text1"/>
+              <w:rFonts w:eastAsia="Times New Roman"/>
+              <w:color w:val="000000"/>
             </w:rPr>
             <w:t>(</w:t>
           </w:r>
           <w:proofErr w:type="spellStart"/>
           <w:r>
             <w:rPr>
-              <w:color w:val="000000" w:themeColor="text1"/>
+              <w:rFonts w:eastAsia="Times New Roman"/>
+              <w:color w:val="000000"/>
             </w:rPr>
             <w:t>Schnegg</w:t>
           </w:r>
           <w:proofErr w:type="spellEnd"/>
           <w:r>
             <w:rPr>
-              <w:color w:val="000000" w:themeColor="text1"/>
+              <w:rFonts w:eastAsia="Times New Roman"/>
+              <w:color w:val="000000"/>
             </w:rPr>
             <w:t xml:space="preserve"> &amp; </w:t>
           </w:r>
           <w:proofErr w:type="spellStart"/>
           <w:r>
             <w:rPr>
-              <w:color w:val="000000" w:themeColor="text1"/>
+              <w:rFonts w:eastAsia="Times New Roman"/>
+              <w:color w:val="000000"/>
             </w:rPr>
             <w:t>Möller</w:t>
           </w:r>
           <w:proofErr w:type="spellEnd"/>
           <w:r>
             <w:rPr>
-              <w:color w:val="000000" w:themeColor="text1"/>
+              <w:rFonts w:eastAsia="Times New Roman"/>
+              <w:color w:val="000000"/>
             </w:rPr>
             <w:t>, 2022)</w:t>
           </w:r>
@@ -5534,6 +5605,9 @@
       </w:r>
       <w:sdt>
         <w:sdtPr>
+          <w:rPr>
+            <w:color w:val="000000"/>
+          </w:rPr>
           <w:tag w:val="MENDELEY_CITATION_v3_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"/>
           <w:id w:val="1789271178"/>
           <w:placeholder>
@@ -5543,35 +5617,40 @@
         <w:sdtContent>
           <w:r>
             <w:rPr>
-              <w:color w:val="000000" w:themeColor="text1"/>
+              <w:rFonts w:eastAsia="Times New Roman"/>
+              <w:color w:val="000000"/>
             </w:rPr>
             <w:t>(</w:t>
           </w:r>
           <w:proofErr w:type="spellStart"/>
           <w:r>
             <w:rPr>
-              <w:color w:val="000000" w:themeColor="text1"/>
+              <w:rFonts w:eastAsia="Times New Roman"/>
+              <w:color w:val="000000"/>
             </w:rPr>
             <w:t>Schnegg</w:t>
           </w:r>
           <w:proofErr w:type="spellEnd"/>
           <w:r>
             <w:rPr>
-              <w:color w:val="000000" w:themeColor="text1"/>
+              <w:rFonts w:eastAsia="Times New Roman"/>
+              <w:color w:val="000000"/>
             </w:rPr>
             <w:t xml:space="preserve"> &amp; </w:t>
           </w:r>
           <w:proofErr w:type="spellStart"/>
           <w:r>
             <w:rPr>
-              <w:color w:val="000000" w:themeColor="text1"/>
+              <w:rFonts w:eastAsia="Times New Roman"/>
+              <w:color w:val="000000"/>
             </w:rPr>
             <w:t>Möller</w:t>
           </w:r>
           <w:proofErr w:type="spellEnd"/>
           <w:r>
             <w:rPr>
-              <w:color w:val="000000" w:themeColor="text1"/>
+              <w:rFonts w:eastAsia="Times New Roman"/>
+              <w:color w:val="000000"/>
             </w:rPr>
             <w:t>, 2022)</w:t>
           </w:r>
@@ -5646,6 +5725,9 @@
       </w:r>
       <w:sdt>
         <w:sdtPr>
+          <w:rPr>
+            <w:color w:val="000000"/>
+          </w:rPr>
           <w:tag w:val="MENDELEY_CITATION_v3_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"/>
           <w:id w:val="717506808"/>
           <w:placeholder>
@@ -5655,21 +5737,21 @@
         <w:sdtContent>
           <w:r>
             <w:rPr>
-              <w:color w:val="000000" w:themeColor="text1"/>
+              <w:color w:val="000000"/>
             </w:rPr>
             <w:t>(Mach-</w:t>
           </w:r>
           <w:proofErr w:type="spellStart"/>
           <w:r>
             <w:rPr>
-              <w:color w:val="000000" w:themeColor="text1"/>
+              <w:color w:val="000000"/>
             </w:rPr>
             <w:t>Król</w:t>
           </w:r>
           <w:proofErr w:type="spellEnd"/>
           <w:r>
             <w:rPr>
-              <w:color w:val="000000" w:themeColor="text1"/>
+              <w:color w:val="000000"/>
             </w:rPr>
             <w:t>, 2022)</w:t>
           </w:r>
@@ -5743,6 +5825,9 @@
       </w:r>
       <w:sdt>
         <w:sdtPr>
+          <w:rPr>
+            <w:color w:val="000000"/>
+          </w:rPr>
           <w:tag w:val="MENDELEY_CITATION_v3_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"/>
           <w:id w:val="1404244154"/>
           <w:placeholder>
@@ -5752,21 +5837,21 @@
         <w:sdtContent>
           <w:r>
             <w:rPr>
-              <w:color w:val="000000" w:themeColor="text1"/>
+              <w:color w:val="000000"/>
             </w:rPr>
             <w:t>(</w:t>
           </w:r>
           <w:proofErr w:type="spellStart"/>
           <w:r>
             <w:rPr>
-              <w:color w:val="000000" w:themeColor="text1"/>
+              <w:color w:val="000000"/>
             </w:rPr>
             <w:t>Jahani</w:t>
           </w:r>
           <w:proofErr w:type="spellEnd"/>
           <w:r>
             <w:rPr>
-              <w:color w:val="000000" w:themeColor="text1"/>
+              <w:color w:val="000000"/>
             </w:rPr>
             <w:t xml:space="preserve"> et al., 2023)</w:t>
           </w:r>
@@ -5879,6 +5964,9 @@
       </w:r>
       <w:sdt>
         <w:sdtPr>
+          <w:rPr>
+            <w:color w:val="000000"/>
+          </w:rPr>
           <w:tag w:val="MENDELEY_CITATION_v3_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"/>
           <w:id w:val="1829490047"/>
           <w:placeholder>
@@ -5888,21 +5976,21 @@
         <w:sdtContent>
           <w:r>
             <w:rPr>
-              <w:color w:val="000000" w:themeColor="text1"/>
+              <w:color w:val="000000"/>
             </w:rPr>
             <w:t>(</w:t>
           </w:r>
           <w:proofErr w:type="spellStart"/>
           <w:r>
             <w:rPr>
-              <w:color w:val="000000" w:themeColor="text1"/>
+              <w:color w:val="000000"/>
             </w:rPr>
             <w:t>Jahani</w:t>
           </w:r>
           <w:proofErr w:type="spellEnd"/>
           <w:r>
             <w:rPr>
-              <w:color w:val="000000" w:themeColor="text1"/>
+              <w:color w:val="000000"/>
             </w:rPr>
             <w:t xml:space="preserve"> et al., 2023)</w:t>
           </w:r>
@@ -5976,6 +6064,9 @@
       </w:r>
       <w:sdt>
         <w:sdtPr>
+          <w:rPr>
+            <w:color w:val="000000"/>
+          </w:rPr>
           <w:tag w:val="MENDELEY_CITATION_v3_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"/>
           <w:id w:val="2056440215"/>
           <w:placeholder>
@@ -5985,35 +6076,40 @@
         <w:sdtContent>
           <w:r>
             <w:rPr>
-              <w:color w:val="000000" w:themeColor="text1"/>
+              <w:rFonts w:eastAsia="Times New Roman"/>
+              <w:color w:val="000000"/>
             </w:rPr>
             <w:t>(</w:t>
           </w:r>
           <w:proofErr w:type="spellStart"/>
           <w:r>
             <w:rPr>
-              <w:color w:val="000000" w:themeColor="text1"/>
+              <w:rFonts w:eastAsia="Times New Roman"/>
+              <w:color w:val="000000"/>
             </w:rPr>
             <w:t>Schnegg</w:t>
           </w:r>
           <w:proofErr w:type="spellEnd"/>
           <w:r>
             <w:rPr>
-              <w:color w:val="000000" w:themeColor="text1"/>
+              <w:rFonts w:eastAsia="Times New Roman"/>
+              <w:color w:val="000000"/>
             </w:rPr>
             <w:t xml:space="preserve"> &amp; </w:t>
           </w:r>
           <w:proofErr w:type="spellStart"/>
           <w:r>
             <w:rPr>
-              <w:color w:val="000000" w:themeColor="text1"/>
+              <w:rFonts w:eastAsia="Times New Roman"/>
+              <w:color w:val="000000"/>
             </w:rPr>
             <w:t>Möller</w:t>
           </w:r>
           <w:proofErr w:type="spellEnd"/>
           <w:r>
             <w:rPr>
-              <w:color w:val="000000" w:themeColor="text1"/>
+              <w:rFonts w:eastAsia="Times New Roman"/>
+              <w:color w:val="000000"/>
             </w:rPr>
             <w:t>, 2022)</w:t>
           </w:r>
@@ -6080,6 +6176,9 @@
       </w:r>
       <w:sdt>
         <w:sdtPr>
+          <w:rPr>
+            <w:color w:val="000000"/>
+          </w:rPr>
           <w:tag w:val="MENDELEY_CITATION_v3_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"/>
           <w:id w:val="1690168210"/>
           <w:placeholder>
@@ -6089,21 +6188,21 @@
         <w:sdtContent>
           <w:r>
             <w:rPr>
-              <w:color w:val="000000" w:themeColor="text1"/>
+              <w:color w:val="000000"/>
             </w:rPr>
             <w:t>(Mach-</w:t>
           </w:r>
           <w:proofErr w:type="spellStart"/>
           <w:r>
             <w:rPr>
-              <w:color w:val="000000" w:themeColor="text1"/>
+              <w:color w:val="000000"/>
             </w:rPr>
             <w:t>Król</w:t>
           </w:r>
           <w:proofErr w:type="spellEnd"/>
           <w:r>
             <w:rPr>
-              <w:color w:val="000000" w:themeColor="text1"/>
+              <w:color w:val="000000"/>
             </w:rPr>
             <w:t>, 2022)</w:t>
           </w:r>
@@ -6173,6 +6272,9 @@
       </w:r>
       <w:sdt>
         <w:sdtPr>
+          <w:rPr>
+            <w:color w:val="000000"/>
+          </w:rPr>
           <w:tag w:val="MENDELEY_CITATION_v3_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"/>
           <w:id w:val="983293047"/>
           <w:placeholder>
@@ -6182,21 +6284,21 @@
         <w:sdtContent>
           <w:r>
             <w:rPr>
-              <w:color w:val="000000" w:themeColor="text1"/>
+              <w:color w:val="000000"/>
             </w:rPr>
             <w:t>(</w:t>
           </w:r>
           <w:proofErr w:type="spellStart"/>
           <w:r>
             <w:rPr>
-              <w:color w:val="000000" w:themeColor="text1"/>
+              <w:color w:val="000000"/>
             </w:rPr>
             <w:t>Jahani</w:t>
           </w:r>
           <w:proofErr w:type="spellEnd"/>
           <w:r>
             <w:rPr>
-              <w:color w:val="000000" w:themeColor="text1"/>
+              <w:color w:val="000000"/>
             </w:rPr>
             <w:t xml:space="preserve"> et al., 2023)</w:t>
           </w:r>
@@ -6236,6 +6338,9 @@
       </w:r>
       <w:sdt>
         <w:sdtPr>
+          <w:rPr>
+            <w:color w:val="000000"/>
+          </w:rPr>
           <w:tag w:val="MENDELEY_CITATION_v3_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"/>
           <w:id w:val="427596446"/>
           <w:placeholder>
@@ -6245,21 +6350,24 @@
         <w:sdtContent>
           <w:r>
             <w:rPr>
-              <w:color w:val="000000" w:themeColor="text1"/>
+              <w:rFonts w:eastAsia="Times New Roman"/>
+              <w:color w:val="000000"/>
             </w:rPr>
             <w:t>(</w:t>
           </w:r>
           <w:proofErr w:type="spellStart"/>
           <w:r>
             <w:rPr>
-              <w:color w:val="000000" w:themeColor="text1"/>
+              <w:rFonts w:eastAsia="Times New Roman"/>
+              <w:color w:val="000000"/>
             </w:rPr>
             <w:t>Moesmann</w:t>
           </w:r>
           <w:proofErr w:type="spellEnd"/>
           <w:r>
             <w:rPr>
-              <w:color w:val="000000" w:themeColor="text1"/>
+              <w:rFonts w:eastAsia="Times New Roman"/>
+              <w:color w:val="000000"/>
             </w:rPr>
             <w:t xml:space="preserve"> &amp; Pedersen, 2025)</w:t>
           </w:r>
@@ -6375,6 +6483,9 @@
       </w:r>
       <w:sdt>
         <w:sdtPr>
+          <w:rPr>
+            <w:color w:val="000000"/>
+          </w:rPr>
           <w:tag w:val="MENDELEY_CITATION_v3_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"/>
           <w:id w:val="2048326948"/>
           <w:placeholder>
@@ -6384,35 +6495,40 @@
         <w:sdtContent>
           <w:r>
             <w:rPr>
-              <w:color w:val="000000" w:themeColor="text1"/>
+              <w:rFonts w:eastAsia="Times New Roman"/>
+              <w:color w:val="000000"/>
             </w:rPr>
             <w:t>(</w:t>
           </w:r>
           <w:proofErr w:type="spellStart"/>
           <w:r>
             <w:rPr>
-              <w:color w:val="000000" w:themeColor="text1"/>
+              <w:rFonts w:eastAsia="Times New Roman"/>
+              <w:color w:val="000000"/>
             </w:rPr>
             <w:t>Schnegg</w:t>
           </w:r>
           <w:proofErr w:type="spellEnd"/>
           <w:r>
             <w:rPr>
-              <w:color w:val="000000" w:themeColor="text1"/>
+              <w:rFonts w:eastAsia="Times New Roman"/>
+              <w:color w:val="000000"/>
             </w:rPr>
             <w:t xml:space="preserve"> &amp; </w:t>
           </w:r>
           <w:proofErr w:type="spellStart"/>
           <w:r>
             <w:rPr>
-              <w:color w:val="000000" w:themeColor="text1"/>
+              <w:rFonts w:eastAsia="Times New Roman"/>
+              <w:color w:val="000000"/>
             </w:rPr>
             <w:t>Möller</w:t>
           </w:r>
           <w:proofErr w:type="spellEnd"/>
           <w:r>
             <w:rPr>
-              <w:color w:val="000000" w:themeColor="text1"/>
+              <w:rFonts w:eastAsia="Times New Roman"/>
+              <w:color w:val="000000"/>
             </w:rPr>
             <w:t>, 2022)</w:t>
           </w:r>
@@ -6503,6 +6619,9 @@
       </w:r>
       <w:sdt>
         <w:sdtPr>
+          <w:rPr>
+            <w:color w:val="000000"/>
+          </w:rPr>
           <w:tag w:val="MENDELEY_CITATION_v3_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"/>
           <w:id w:val="1092303101"/>
           <w:placeholder>
@@ -6512,21 +6631,21 @@
         <w:sdtContent>
           <w:r>
             <w:rPr>
-              <w:color w:val="000000" w:themeColor="text1"/>
+              <w:color w:val="000000"/>
             </w:rPr>
             <w:t>(Mach-</w:t>
           </w:r>
           <w:proofErr w:type="spellStart"/>
           <w:r>
             <w:rPr>
-              <w:color w:val="000000" w:themeColor="text1"/>
+              <w:color w:val="000000"/>
             </w:rPr>
             <w:t>Król</w:t>
           </w:r>
           <w:proofErr w:type="spellEnd"/>
           <w:r>
             <w:rPr>
-              <w:color w:val="000000" w:themeColor="text1"/>
+              <w:color w:val="000000"/>
             </w:rPr>
             <w:t>, 2022)</w:t>
           </w:r>
@@ -6627,6 +6746,9 @@
       </w:r>
       <w:sdt>
         <w:sdtPr>
+          <w:rPr>
+            <w:color w:val="000000"/>
+          </w:rPr>
           <w:tag w:val="MENDELEY_CITATION_v3_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"/>
           <w:id w:val="1966370427"/>
           <w:placeholder>
@@ -6636,7 +6758,7 @@
         <w:sdtContent>
           <w:r>
             <w:rPr>
-              <w:color w:val="000000" w:themeColor="text1"/>
+              <w:color w:val="000000"/>
             </w:rPr>
             <w:t>(Li et al., 2022)</w:t>
           </w:r>
@@ -6779,6 +6901,9 @@
       </w:pPr>
       <w:sdt>
         <w:sdtPr>
+          <w:rPr>
+            <w:color w:val="000000"/>
+          </w:rPr>
           <w:tag w:val="MENDELEY_CITATION_v3_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"/>
           <w:id w:val="453939311"/>
           <w:placeholder>
@@ -6788,7 +6913,7 @@
         <w:sdtContent>
           <w:r>
             <w:rPr>
-              <w:color w:val="000000" w:themeColor="text1"/>
+              <w:color w:val="000000"/>
             </w:rPr>
             <w:t>(Chatterjee et al., 2023)</w:t>
           </w:r>
@@ -6906,6 +7031,9 @@
       </w:r>
       <w:sdt>
         <w:sdtPr>
+          <w:rPr>
+            <w:color w:val="000000"/>
+          </w:rPr>
           <w:tag w:val="MENDELEY_CITATION_v3_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"/>
           <w:id w:val="1887750026"/>
           <w:placeholder>
@@ -6915,35 +7043,40 @@
         <w:sdtContent>
           <w:r>
             <w:rPr>
-              <w:color w:val="000000" w:themeColor="text1"/>
+              <w:rFonts w:eastAsia="Times New Roman"/>
+              <w:color w:val="000000"/>
             </w:rPr>
             <w:t>(</w:t>
           </w:r>
           <w:proofErr w:type="spellStart"/>
           <w:r>
             <w:rPr>
-              <w:color w:val="000000" w:themeColor="text1"/>
+              <w:rFonts w:eastAsia="Times New Roman"/>
+              <w:color w:val="000000"/>
             </w:rPr>
             <w:t>Gubela</w:t>
           </w:r>
           <w:proofErr w:type="spellEnd"/>
           <w:r>
             <w:rPr>
-              <w:color w:val="000000" w:themeColor="text1"/>
+              <w:rFonts w:eastAsia="Times New Roman"/>
+              <w:color w:val="000000"/>
             </w:rPr>
             <w:t xml:space="preserve"> &amp; </w:t>
           </w:r>
           <w:proofErr w:type="spellStart"/>
           <w:r>
             <w:rPr>
-              <w:color w:val="000000" w:themeColor="text1"/>
+              <w:rFonts w:eastAsia="Times New Roman"/>
+              <w:color w:val="000000"/>
             </w:rPr>
             <w:t>Lessmann</w:t>
           </w:r>
           <w:proofErr w:type="spellEnd"/>
           <w:r>
             <w:rPr>
-              <w:color w:val="000000" w:themeColor="text1"/>
+              <w:rFonts w:eastAsia="Times New Roman"/>
+              <w:color w:val="000000"/>
             </w:rPr>
             <w:t>, 2021)</w:t>
           </w:r>
@@ -7133,6 +7266,9 @@
       </w:r>
       <w:sdt>
         <w:sdtPr>
+          <w:rPr>
+            <w:color w:val="000000"/>
+          </w:rPr>
           <w:tag w:val="MENDELEY_CITATION_v3_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"/>
           <w:id w:val="1141218475"/>
           <w:placeholder>
@@ -7142,7 +7278,7 @@
         <w:sdtContent>
           <w:r>
             <w:rPr>
-              <w:color w:val="000000" w:themeColor="text1"/>
+              <w:color w:val="000000"/>
             </w:rPr>
             <w:t>(Chatterjee et al., 2023)</w:t>
           </w:r>
@@ -7243,6 +7379,9 @@
       </w:r>
       <w:sdt>
         <w:sdtPr>
+          <w:rPr>
+            <w:color w:val="000000"/>
+          </w:rPr>
           <w:tag w:val="MENDELEY_CITATION_v3_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"/>
           <w:id w:val="32143192"/>
           <w:placeholder>
@@ -7252,21 +7391,24 @@
         <w:sdtContent>
           <w:r>
             <w:rPr>
-              <w:color w:val="000000" w:themeColor="text1"/>
+              <w:rFonts w:eastAsia="Times New Roman"/>
+              <w:color w:val="000000"/>
             </w:rPr>
             <w:t xml:space="preserve">(Liu &amp; </w:t>
           </w:r>
           <w:proofErr w:type="spellStart"/>
           <w:r>
             <w:rPr>
-              <w:color w:val="000000" w:themeColor="text1"/>
+              <w:rFonts w:eastAsia="Times New Roman"/>
+              <w:color w:val="000000"/>
             </w:rPr>
             <w:t>Lai</w:t>
           </w:r>
           <w:proofErr w:type="spellEnd"/>
           <w:r>
             <w:rPr>
-              <w:color w:val="000000" w:themeColor="text1"/>
+              <w:rFonts w:eastAsia="Times New Roman"/>
+              <w:color w:val="000000"/>
             </w:rPr>
             <w:t>, 2025)</w:t>
           </w:r>
@@ -7305,6 +7447,9 @@
       </w:r>
       <w:sdt>
         <w:sdtPr>
+          <w:rPr>
+            <w:color w:val="000000"/>
+          </w:rPr>
           <w:tag w:val="MENDELEY_CITATION_v3_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"/>
           <w:id w:val="850394515"/>
           <w:placeholder>
@@ -7314,21 +7459,21 @@
         <w:sdtContent>
           <w:r>
             <w:rPr>
-              <w:color w:val="000000" w:themeColor="text1"/>
+              <w:color w:val="000000"/>
             </w:rPr>
             <w:t>(</w:t>
           </w:r>
           <w:proofErr w:type="spellStart"/>
           <w:r>
             <w:rPr>
-              <w:color w:val="000000" w:themeColor="text1"/>
+              <w:color w:val="000000"/>
             </w:rPr>
             <w:t>Relich</w:t>
           </w:r>
           <w:proofErr w:type="spellEnd"/>
           <w:r>
             <w:rPr>
-              <w:color w:val="000000" w:themeColor="text1"/>
+              <w:color w:val="000000"/>
             </w:rPr>
             <w:t>, 2023)</w:t>
           </w:r>
@@ -7344,6 +7489,9 @@
       </w:r>
       <w:sdt>
         <w:sdtPr>
+          <w:rPr>
+            <w:color w:val="000000"/>
+          </w:rPr>
           <w:tag w:val="MENDELEY_CITATION_v3_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"/>
           <w:id w:val="1054058920"/>
           <w:placeholder>
@@ -7353,35 +7501,40 @@
         <w:sdtContent>
           <w:r>
             <w:rPr>
-              <w:color w:val="000000" w:themeColor="text1"/>
+              <w:rFonts w:eastAsia="Times New Roman"/>
+              <w:color w:val="000000"/>
             </w:rPr>
             <w:t>(</w:t>
           </w:r>
           <w:proofErr w:type="spellStart"/>
           <w:r>
             <w:rPr>
-              <w:color w:val="000000" w:themeColor="text1"/>
+              <w:rFonts w:eastAsia="Times New Roman"/>
+              <w:color w:val="000000"/>
             </w:rPr>
             <w:t>Gubela</w:t>
           </w:r>
           <w:proofErr w:type="spellEnd"/>
           <w:r>
             <w:rPr>
-              <w:color w:val="000000" w:themeColor="text1"/>
+              <w:rFonts w:eastAsia="Times New Roman"/>
+              <w:color w:val="000000"/>
             </w:rPr>
             <w:t xml:space="preserve"> &amp; </w:t>
           </w:r>
           <w:proofErr w:type="spellStart"/>
           <w:r>
             <w:rPr>
-              <w:color w:val="000000" w:themeColor="text1"/>
+              <w:rFonts w:eastAsia="Times New Roman"/>
+              <w:color w:val="000000"/>
             </w:rPr>
             <w:t>Lessmann</w:t>
           </w:r>
           <w:proofErr w:type="spellEnd"/>
           <w:r>
             <w:rPr>
-              <w:color w:val="000000" w:themeColor="text1"/>
+              <w:rFonts w:eastAsia="Times New Roman"/>
+              <w:color w:val="000000"/>
             </w:rPr>
             <w:t>, 2021)</w:t>
           </w:r>
@@ -7470,6 +7623,9 @@
       </w:r>
       <w:sdt>
         <w:sdtPr>
+          <w:rPr>
+            <w:color w:val="000000"/>
+          </w:rPr>
           <w:tag w:val="MENDELEY_CITATION_v3_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"/>
           <w:id w:val="1605830622"/>
           <w:placeholder>
@@ -7479,7 +7635,7 @@
         <w:sdtContent>
           <w:r>
             <w:rPr>
-              <w:color w:val="000000" w:themeColor="text1"/>
+              <w:color w:val="000000"/>
             </w:rPr>
             <w:t>(Li et al., 2022)</w:t>
           </w:r>
@@ -7610,6 +7766,9 @@
       </w:r>
       <w:sdt>
         <w:sdtPr>
+          <w:rPr>
+            <w:color w:val="000000"/>
+          </w:rPr>
           <w:tag w:val="MENDELEY_CITATION_v3_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"/>
           <w:id w:val="685256109"/>
           <w:placeholder>
@@ -7619,21 +7778,21 @@
         <w:sdtContent>
           <w:r>
             <w:rPr>
-              <w:color w:val="000000" w:themeColor="text1"/>
+              <w:color w:val="000000"/>
             </w:rPr>
             <w:t>(</w:t>
           </w:r>
           <w:proofErr w:type="spellStart"/>
           <w:r>
             <w:rPr>
-              <w:color w:val="000000" w:themeColor="text1"/>
+              <w:color w:val="000000"/>
             </w:rPr>
             <w:t>Pavlyshenko</w:t>
           </w:r>
           <w:proofErr w:type="spellEnd"/>
           <w:r>
             <w:rPr>
-              <w:color w:val="000000" w:themeColor="text1"/>
+              <w:color w:val="000000"/>
             </w:rPr>
             <w:t>, 2020)</w:t>
           </w:r>
@@ -7649,6 +7808,9 @@
       </w:r>
       <w:sdt>
         <w:sdtPr>
+          <w:rPr>
+            <w:color w:val="000000"/>
+          </w:rPr>
           <w:tag w:val="MENDELEY_CITATION_v3_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"/>
           <w:id w:val="1110556536"/>
           <w:placeholder>
@@ -7658,21 +7820,21 @@
         <w:sdtContent>
           <w:r>
             <w:rPr>
-              <w:color w:val="000000" w:themeColor="text1"/>
+              <w:color w:val="000000"/>
             </w:rPr>
             <w:t>(</w:t>
           </w:r>
           <w:proofErr w:type="spellStart"/>
           <w:r>
             <w:rPr>
-              <w:color w:val="000000" w:themeColor="text1"/>
+              <w:color w:val="000000"/>
             </w:rPr>
             <w:t>Relich</w:t>
           </w:r>
           <w:proofErr w:type="spellEnd"/>
           <w:r>
             <w:rPr>
-              <w:color w:val="000000" w:themeColor="text1"/>
+              <w:color w:val="000000"/>
             </w:rPr>
             <w:t>, 2023)</w:t>
           </w:r>
@@ -7688,6 +7850,9 @@
       </w:r>
       <w:sdt>
         <w:sdtPr>
+          <w:rPr>
+            <w:color w:val="000000"/>
+          </w:rPr>
           <w:tag w:val="MENDELEY_CITATION_v3_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"/>
           <w:id w:val="1035466035"/>
           <w:placeholder>
@@ -7697,21 +7862,24 @@
         <w:sdtContent>
           <w:r>
             <w:rPr>
-              <w:color w:val="000000" w:themeColor="text1"/>
+              <w:rFonts w:eastAsia="Times New Roman"/>
+              <w:color w:val="000000"/>
             </w:rPr>
             <w:t xml:space="preserve">(Liu &amp; </w:t>
           </w:r>
           <w:proofErr w:type="spellStart"/>
           <w:r>
             <w:rPr>
-              <w:color w:val="000000" w:themeColor="text1"/>
+              <w:rFonts w:eastAsia="Times New Roman"/>
+              <w:color w:val="000000"/>
             </w:rPr>
             <w:t>Lai</w:t>
           </w:r>
           <w:proofErr w:type="spellEnd"/>
           <w:r>
             <w:rPr>
-              <w:color w:val="000000" w:themeColor="text1"/>
+              <w:rFonts w:eastAsia="Times New Roman"/>
+              <w:color w:val="000000"/>
             </w:rPr>
             <w:t>, 2025)</w:t>
           </w:r>
@@ -7730,6 +7898,9 @@
       </w:r>
       <w:sdt>
         <w:sdtPr>
+          <w:rPr>
+            <w:color w:val="000000"/>
+          </w:rPr>
           <w:tag w:val="MENDELEY_CITATION_v3_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"/>
           <w:id w:val="798167115"/>
           <w:placeholder>
@@ -7739,7 +7910,7 @@
         <w:sdtContent>
           <w:r>
             <w:rPr>
-              <w:color w:val="000000" w:themeColor="text1"/>
+              <w:color w:val="000000"/>
             </w:rPr>
             <w:t>(Li et al., 2022)</w:t>
           </w:r>
@@ -7864,6 +8035,9 @@
       </w:r>
       <w:sdt>
         <w:sdtPr>
+          <w:rPr>
+            <w:color w:val="000000"/>
+          </w:rPr>
           <w:tag w:val="MENDELEY_CITATION_v3_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"/>
           <w:id w:val="1648310794"/>
           <w:placeholder>
@@ -7873,21 +8047,21 @@
         <w:sdtContent>
           <w:r>
             <w:rPr>
-              <w:color w:val="000000" w:themeColor="text1"/>
+              <w:color w:val="000000"/>
             </w:rPr>
             <w:t>(</w:t>
           </w:r>
           <w:proofErr w:type="spellStart"/>
           <w:r>
             <w:rPr>
-              <w:color w:val="000000" w:themeColor="text1"/>
+              <w:color w:val="000000"/>
             </w:rPr>
             <w:t>Pavlyshenko</w:t>
           </w:r>
           <w:proofErr w:type="spellEnd"/>
           <w:r>
             <w:rPr>
-              <w:color w:val="000000" w:themeColor="text1"/>
+              <w:color w:val="000000"/>
             </w:rPr>
             <w:t>, 2020)</w:t>
           </w:r>
@@ -7914,6 +8088,9 @@
       </w:r>
       <w:sdt>
         <w:sdtPr>
+          <w:rPr>
+            <w:color w:val="000000"/>
+          </w:rPr>
           <w:tag w:val="MENDELEY_CITATION_v3_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"/>
           <w:id w:val="2034768473"/>
           <w:placeholder>
@@ -7923,21 +8100,24 @@
         <w:sdtContent>
           <w:r>
             <w:rPr>
-              <w:color w:val="000000" w:themeColor="text1"/>
+              <w:rFonts w:eastAsia="Times New Roman"/>
+              <w:color w:val="000000"/>
             </w:rPr>
             <w:t xml:space="preserve">(Liu &amp; </w:t>
           </w:r>
           <w:proofErr w:type="spellStart"/>
           <w:r>
             <w:rPr>
-              <w:color w:val="000000" w:themeColor="text1"/>
+              <w:rFonts w:eastAsia="Times New Roman"/>
+              <w:color w:val="000000"/>
             </w:rPr>
             <w:t>Lai</w:t>
           </w:r>
           <w:proofErr w:type="spellEnd"/>
           <w:r>
             <w:rPr>
-              <w:color w:val="000000" w:themeColor="text1"/>
+              <w:rFonts w:eastAsia="Times New Roman"/>
+              <w:color w:val="000000"/>
             </w:rPr>
             <w:t>, 2025)</w:t>
           </w:r>
@@ -8001,6 +8181,9 @@
       </w:r>
       <w:sdt>
         <w:sdtPr>
+          <w:rPr>
+            <w:color w:val="000000"/>
+          </w:rPr>
           <w:tag w:val="MENDELEY_CITATION_v3_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"/>
           <w:id w:val="1867377458"/>
           <w:placeholder>
@@ -8010,35 +8193,40 @@
         <w:sdtContent>
           <w:r>
             <w:rPr>
-              <w:color w:val="000000" w:themeColor="text1"/>
+              <w:rFonts w:eastAsia="Times New Roman"/>
+              <w:color w:val="000000"/>
             </w:rPr>
             <w:t>(</w:t>
           </w:r>
           <w:proofErr w:type="spellStart"/>
           <w:r>
             <w:rPr>
-              <w:color w:val="000000" w:themeColor="text1"/>
+              <w:rFonts w:eastAsia="Times New Roman"/>
+              <w:color w:val="000000"/>
             </w:rPr>
             <w:t>Wissuchek</w:t>
           </w:r>
           <w:proofErr w:type="spellEnd"/>
           <w:r>
             <w:rPr>
-              <w:color w:val="000000" w:themeColor="text1"/>
+              <w:rFonts w:eastAsia="Times New Roman"/>
+              <w:color w:val="000000"/>
             </w:rPr>
             <w:t xml:space="preserve"> &amp; </w:t>
           </w:r>
           <w:proofErr w:type="spellStart"/>
           <w:r>
             <w:rPr>
-              <w:color w:val="000000" w:themeColor="text1"/>
+              <w:rFonts w:eastAsia="Times New Roman"/>
+              <w:color w:val="000000"/>
             </w:rPr>
             <w:t>Zschech</w:t>
           </w:r>
           <w:proofErr w:type="spellEnd"/>
           <w:r>
             <w:rPr>
-              <w:color w:val="000000" w:themeColor="text1"/>
+              <w:rFonts w:eastAsia="Times New Roman"/>
+              <w:color w:val="000000"/>
             </w:rPr>
             <w:t>, 2025)</w:t>
           </w:r>
@@ -8054,6 +8242,9 @@
       </w:r>
       <w:sdt>
         <w:sdtPr>
+          <w:rPr>
+            <w:color w:val="000000"/>
+          </w:rPr>
           <w:tag w:val="MENDELEY_CITATION_v3_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"/>
           <w:id w:val="1913364382"/>
           <w:placeholder>
@@ -8063,21 +8254,21 @@
         <w:sdtContent>
           <w:r>
             <w:rPr>
-              <w:color w:val="000000" w:themeColor="text1"/>
+              <w:color w:val="000000"/>
             </w:rPr>
             <w:t>(</w:t>
           </w:r>
           <w:proofErr w:type="spellStart"/>
           <w:r>
             <w:rPr>
-              <w:color w:val="000000" w:themeColor="text1"/>
+              <w:color w:val="000000"/>
             </w:rPr>
             <w:t>Relich</w:t>
           </w:r>
           <w:proofErr w:type="spellEnd"/>
           <w:r>
             <w:rPr>
-              <w:color w:val="000000" w:themeColor="text1"/>
+              <w:color w:val="000000"/>
             </w:rPr>
             <w:t>, 2023)</w:t>
           </w:r>
@@ -8127,6 +8318,9 @@
       </w:r>
       <w:sdt>
         <w:sdtPr>
+          <w:rPr>
+            <w:color w:val="000000"/>
+          </w:rPr>
           <w:tag w:val="MENDELEY_CITATION_v3_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"/>
           <w:id w:val="965522973"/>
           <w:placeholder>
@@ -8136,21 +8330,24 @@
         <w:sdtContent>
           <w:r>
             <w:rPr>
-              <w:color w:val="000000" w:themeColor="text1"/>
+              <w:rFonts w:eastAsia="Times New Roman"/>
+              <w:color w:val="000000"/>
             </w:rPr>
             <w:t xml:space="preserve">(Liu &amp; </w:t>
           </w:r>
           <w:proofErr w:type="spellStart"/>
           <w:r>
             <w:rPr>
-              <w:color w:val="000000" w:themeColor="text1"/>
+              <w:rFonts w:eastAsia="Times New Roman"/>
+              <w:color w:val="000000"/>
             </w:rPr>
             <w:t>Lai</w:t>
           </w:r>
           <w:proofErr w:type="spellEnd"/>
           <w:r>
             <w:rPr>
-              <w:color w:val="000000" w:themeColor="text1"/>
+              <w:rFonts w:eastAsia="Times New Roman"/>
+              <w:color w:val="000000"/>
             </w:rPr>
             <w:t>, 2025)</w:t>
           </w:r>
@@ -8161,6 +8358,9 @@
       </w:r>
       <w:sdt>
         <w:sdtPr>
+          <w:rPr>
+            <w:color w:val="000000"/>
+          </w:rPr>
           <w:tag w:val="MENDELEY_CITATION_v3_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"/>
           <w:id w:val="989271209"/>
           <w:placeholder>
@@ -8170,21 +8370,21 @@
         <w:sdtContent>
           <w:r>
             <w:rPr>
-              <w:color w:val="000000" w:themeColor="text1"/>
+              <w:color w:val="000000"/>
             </w:rPr>
             <w:t>(</w:t>
           </w:r>
           <w:proofErr w:type="spellStart"/>
           <w:r>
             <w:rPr>
-              <w:color w:val="000000" w:themeColor="text1"/>
+              <w:color w:val="000000"/>
             </w:rPr>
             <w:t>Relich</w:t>
           </w:r>
           <w:proofErr w:type="spellEnd"/>
           <w:r>
             <w:rPr>
-              <w:color w:val="000000" w:themeColor="text1"/>
+              <w:color w:val="000000"/>
             </w:rPr>
             <w:t>, 2023)</w:t>
           </w:r>
@@ -8211,6 +8411,9 @@
       </w:r>
       <w:sdt>
         <w:sdtPr>
+          <w:rPr>
+            <w:color w:val="000000"/>
+          </w:rPr>
           <w:tag w:val="MENDELEY_CITATION_v3_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"/>
           <w:id w:val="1481141946"/>
           <w:placeholder>
@@ -8220,21 +8423,21 @@
         <w:sdtContent>
           <w:r>
             <w:rPr>
-              <w:color w:val="000000" w:themeColor="text1"/>
+              <w:color w:val="000000"/>
             </w:rPr>
             <w:t>(</w:t>
           </w:r>
           <w:proofErr w:type="spellStart"/>
           <w:r>
             <w:rPr>
-              <w:color w:val="000000" w:themeColor="text1"/>
+              <w:color w:val="000000"/>
             </w:rPr>
             <w:t>Relich</w:t>
           </w:r>
           <w:proofErr w:type="spellEnd"/>
           <w:r>
             <w:rPr>
-              <w:color w:val="000000" w:themeColor="text1"/>
+              <w:color w:val="000000"/>
             </w:rPr>
             <w:t>, 2023)</w:t>
           </w:r>
@@ -8273,6 +8476,9 @@
       </w:r>
       <w:sdt>
         <w:sdtPr>
+          <w:rPr>
+            <w:color w:val="000000"/>
+          </w:rPr>
           <w:tag w:val="MENDELEY_CITATION_v3_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"/>
           <w:id w:val="2141212650"/>
           <w:placeholder>
@@ -8282,21 +8488,21 @@
         <w:sdtContent>
           <w:r>
             <w:rPr>
-              <w:color w:val="000000" w:themeColor="text1"/>
+              <w:color w:val="000000"/>
             </w:rPr>
             <w:t>(</w:t>
           </w:r>
           <w:proofErr w:type="spellStart"/>
           <w:r>
             <w:rPr>
-              <w:color w:val="000000" w:themeColor="text1"/>
+              <w:color w:val="000000"/>
             </w:rPr>
             <w:t>Pavlyshenko</w:t>
           </w:r>
           <w:proofErr w:type="spellEnd"/>
           <w:r>
             <w:rPr>
-              <w:color w:val="000000" w:themeColor="text1"/>
+              <w:color w:val="000000"/>
             </w:rPr>
             <w:t>, 2020)</w:t>
           </w:r>
@@ -8326,6 +8532,9 @@
       </w:r>
       <w:sdt>
         <w:sdtPr>
+          <w:rPr>
+            <w:color w:val="000000"/>
+          </w:rPr>
           <w:tag w:val="MENDELEY_CITATION_v3_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"/>
           <w:id w:val="129655975"/>
           <w:placeholder>
@@ -8335,21 +8544,24 @@
         <w:sdtContent>
           <w:r>
             <w:rPr>
-              <w:color w:val="000000" w:themeColor="text1"/>
+              <w:rFonts w:eastAsia="Times New Roman"/>
+              <w:color w:val="000000"/>
             </w:rPr>
             <w:t>(</w:t>
           </w:r>
           <w:proofErr w:type="spellStart"/>
           <w:r>
             <w:rPr>
-              <w:color w:val="000000" w:themeColor="text1"/>
+              <w:rFonts w:eastAsia="Times New Roman"/>
+              <w:color w:val="000000"/>
             </w:rPr>
             <w:t>Shoush</w:t>
           </w:r>
           <w:proofErr w:type="spellEnd"/>
           <w:r>
             <w:rPr>
-              <w:color w:val="000000" w:themeColor="text1"/>
+              <w:rFonts w:eastAsia="Times New Roman"/>
+              <w:color w:val="000000"/>
             </w:rPr>
             <w:t xml:space="preserve"> &amp; Dumas, 2024)</w:t>
           </w:r>
@@ -13427,12 +13639,14 @@
   </w:compat>
   <w:rsids>
     <w:rsidRoot w:val="00401EE5"/>
+    <w:rsid w:val="00233A59"/>
     <w:rsid w:val="00401EE5"/>
     <w:rsid w:val="005444DA"/>
     <w:rsid w:val="006C778D"/>
     <w:rsid w:val="00725418"/>
     <w:rsid w:val="007273E0"/>
     <w:rsid w:val="00D011C2"/>
+    <w:rsid w:val="00D93DF4"/>
     <w:rsid w:val="00E707ED"/>
     <w:rsid w:val="00F35EFE"/>
   </w:rsids>
@@ -14189,10 +14403,10 @@
     <we:reference id="WA104382081" version="1.55.1.0" store="en-US" storeType="omex"/>
   </we:alternateReferences>
   <we:properties>
-    <we:property name="MENDELEY_CITATIONS" value="[{&quot;citationID&quot;:&quot;MENDELEY_CITATION_c20b92f0-88d7-4042-854f-1c27ca42aeba&quot;,&quot;properties&quot;:{&quot;noteIndex&quot;:0},&quot;isEdited&quot;:false,&quot;manualOverride&quot;:{&quot;isManuallyOverridden&quot;:false,&quot;citeprocText&quot;:&quot;(Chen et al., 2015)&quot;,&quot;manualOverrideText&quot;:&quot;&quot;},&quot;citationTag&quot;:&quot;MENDELEY_CITATION_v3_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&quot;,&quot;citationItems&quot;:[{&quot;id&quot;:&quot;c6123ffa-ce65-33cc-85b0-6ac6e9e037b5&quot;,&quot;itemData&quot;:{&quot;type&quot;:&quot;article-journal&quot;,&quot;id&quot;:&quot;c6123ffa-ce65-33cc-85b0-6ac6e9e037b5&quot;,&quot;title&quot;:&quot;How the use of big data analytics affects value creation in supply chain management&quot;,&quot;author&quot;:[{&quot;family&quot;:&quot;Chen&quot;,&quot;given&quot;:&quot;Daniel Q.&quot;,&quot;parse-names&quot;:false,&quot;dropping-particle&quot;:&quot;&quot;,&quot;non-dropping-particle&quot;:&quot;&quot;},{&quot;family&quot;:&quot;Preston&quot;,&quot;given&quot;:&quot;David S.&quot;,&quot;parse-names&quot;:false,&quot;dropping-particle&quot;:&quot;&quot;,&quot;non-dropping-particle&quot;:&quot;&quot;},{&quot;family&quot;:&quot;Swink&quot;,&quot;given&quot;:&quot;Morgan&quot;,&quot;parse-names&quot;:false,&quot;dropping-particle&quot;:&quot;&quot;,&quot;non-dropping-particle&quot;:&quot;&quot;}],&quot;container-title&quot;:&quot;Journal of Management Information Systems&quot;,&quot;accessed&quot;:{&quot;date-parts&quot;:[[2025,9,19]]},&quot;DOI&quot;:&quot;10.1080/07421222.2015.1138364&quot;,&quot;ISSN&quot;:&quot;1557928X&quot;,&quot;issued&quot;:{&quot;date-parts&quot;:[[2015,10,2]]},&quot;page&quot;:&quot;4-39&quot;,&quot;abstract&quot;:&quot;Despite numerous testimonials of first movers, the underlying mechanisms of organizations big data analytics (BDA) usage deserves close investigation. Our study addresses two essential research questions: (1) How does organizational BDA usage affect value creation? and (2) What are key antecedents of organizational-level BDA usage? We draw on dynamic capabilities theory to conceptualize BDA use as a unique information processing capability that brings competitive advantage to organizations. Furthermore, we employ the technology-organization-environment (TOE) framework to identify and theorize paths via which factors influence the actual usage of BDA. Survey data collected from 161 U.S.-based companies show that: organizational-level BDA usage affects organizational value creation; the degree to which BDA usage influences such creation is moderated by environmental dynamism; technological factors directly influence organizational BDA usage; and organizational and environmental factors indirectly influence organizational BDA usage through top management support. Collectively, these findings provide a theory-based understanding of the impacts and antecedents of organizational BDA usage, while also providing guidance regarding what managers should expect from usage of this rapidly emerging technology.&quot;,&quot;publisher&quot;:&quot;Routledge&quot;,&quot;issue&quot;:&quot;4&quot;,&quot;volume&quot;:&quot;32&quot;,&quot;container-title-short&quot;:&quot;&quot;},&quot;isTemporary&quot;:false}]},{&quot;citationID&quot;:&quot;MENDELEY_CITATION_d1ded204-0067-4436-883b-0904d0ff4de0&quot;,&quot;properties&quot;:{&quot;noteIndex&quot;:0},&quot;isEdited&quot;:false,&quot;manualOverride&quot;:{&quot;isManuallyOverridden&quot;:true,&quot;citeprocText&quot;:&quot;(Li et al., 2022)&quot;,&quot;manualOverrideText&quot;:&quot;(Li et al., 22022)&quot;},&quot;citationTag&quot;:&quot;MENDELEY_CITATION_v3_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&quot;,&quot;citationItems&quot;:[{&quot;id&quot;:&quot;83bf2f1d-4584-319f-8372-29cc6a4afcb3&quot;,&quot;itemData&quot;:{&quot;type&quot;:&quot;article-journal&quot;,&quot;id&quot;:&quot;83bf2f1d-4584-319f-8372-29cc6a4afcb3&quot;,&quot;title&quot;:&quot;Evaluating the impact of big data analytics usage on the decision-making quality of organizations&quot;,&quot;author&quot;:[{&quot;family&quot;:&quot;Li&quot;,&quot;given&quot;:&quot;Lei&quot;,&quot;parse-names&quot;:false,&quot;dropping-particle&quot;:&quot;&quot;,&quot;non-dropping-particle&quot;:&quot;&quot;},{&quot;family&quot;:&quot;Lin&quot;,&quot;given&quot;:&quot;Jiabao&quot;,&quot;parse-names&quot;:false,&quot;dropping-particle&quot;:&quot;&quot;,&quot;non-dropping-particle&quot;:&quot;&quot;},{&quot;family&quot;:&quot;Ouyang&quot;,&quot;given&quot;:&quot;Ye&quot;,&quot;parse-names&quot;:false,&quot;dropping-particle&quot;:&quot;&quot;,&quot;non-dropping-particle&quot;:&quot;&quot;},{&quot;family&quot;:&quot;Luo&quot;,&quot;given&quot;:&quot;Xin (Robert)&quot;,&quot;parse-names&quot;:false,&quot;dropping-particle&quot;:&quot;&quot;,&quot;non-dropping-particle&quot;:&quot;&quot;}],&quot;container-title&quot;:&quot;Technological Forecasting and Social Change&quot;,&quot;container-title-short&quot;:&quot;Technol Forecast Soc Change&quot;,&quot;accessed&quot;:{&quot;date-parts&quot;:[[2025,9,19]]},&quot;DOI&quot;:&quot;10.1016/J.TECHFORE.2021.121355&quot;,&quot;ISSN&quot;:&quot;0040-1625&quot;,&quot;URL&quot;:&quot;https://www.sciencedirect.com/science/article/abs/pii/S0040162521007861&quot;,&quot;issued&quot;:{&quot;date-parts&quot;:[[2022,2,1]]},&quot;page&quot;:&quot;121355&quot;,&quot;abstract&quot;:&quot;Big data initiatives are critical for transforming traditional organizational decision making into data-driven decision making. However, prior information systems research has not paid enough attention to the impact of big data analytics usage on decision-making quality. Drawing on the dynamic capability theory, this study investigated the impact of big data analytics usage on decision-making quality and tested the mediating effect of data analytics capabilities. We collected data from 240 agricultural firms in China. The empirical results showed that big data analytics usage had a positive impact on decision-making quality and that data analytics capabilities played a mediating role in the relationship between big data analytics usage and decision-making quality. Hence, firms should not only popularize big data analytics usage in their business activities but also take measures to improve their data analytics capabilities, which will improve their decision-making quality toward competitive advantages.&quot;,&quot;publisher&quot;:&quot;North-Holland&quot;,&quot;volume&quot;:&quot;175&quot;},&quot;isTemporary&quot;:false}]},{&quot;citationID&quot;:&quot;MENDELEY_CITATION_dc349a0f-334f-4ca3-a565-3c409623d906&quot;,&quot;properties&quot;:{&quot;noteIndex&quot;:0},&quot;isEdited&quot;:false,&quot;manualOverride&quot;:{&quot;isManuallyOverridden&quot;:false,&quot;citeprocText&quot;:&quot;(Lo &amp;#38; Pachamanova, 2023)&quot;,&quot;manualOverrideText&quot;:&quot;&quot;},&quot;citationTag&quot;:&quot;MENDELEY_CITATION_v3_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&quot;,&quot;citationItems&quot;:[{&quot;id&quot;:&quot;17ef0366-796d-348d-bdf3-6ed0bb46898c&quot;,&quot;itemData&quot;:{&quot;type&quot;:&quot;article-journal&quot;,&quot;id&quot;:&quot;17ef0366-796d-348d-bdf3-6ed0bb46898c&quot;,&quot;title&quot;:&quot;From Meaningful Data Science to Impactful Decisions: The Importance of Being Causally Prescriptive&quot;,&quot;author&quot;:[{&quot;family&quot;:&quot;Lo&quot;,&quot;given&quot;:&quot;Victor S.Y.&quot;,&quot;parse-names&quot;:false,&quot;dropping-particle&quot;:&quot;&quot;,&quot;non-dropping-particle&quot;:&quot;&quot;},{&quot;family&quot;:&quot;Pachamanova&quot;,&quot;given&quot;:&quot;Dessislava A.&quot;,&quot;parse-names&quot;:false,&quot;dropping-particle&quot;:&quot;&quot;,&quot;non-dropping-particle&quot;:&quot;&quot;}],&quot;container-title&quot;:&quot;Data Science Journal&quot;,&quot;container-title-short&quot;:&quot;Data Sci J&quot;,&quot;accessed&quot;:{&quot;date-parts&quot;:[[2025,9,19]]},&quot;DOI&quot;:&quot;10.5334/dsj-2023-008&quot;,&quot;ISSN&quot;:&quot;16831470&quot;,&quot;URL&quot;:&quot;https://www-scopus-com.universidadviu.idm.oclc.org/pages/publications/85160018171?origin=resultslist&quot;,&quot;issued&quot;:{&quot;date-parts&quot;:[[2023]]},&quot;abstract&quot;:&quot;This article proposes a framework for transition from traditional data science, where the focus is on extracting value from available data, to goal-driven analytical decision-making, where the business objective is defined first, through integration of various analytical techniques in a common setting. We discuss the link between predictive analytics and prescriptive analytics in the context of formulating the problem and assert that all prescriptive analytics problem formulations assume a causal link between decisions and outcomes. We emphasize the role of predictive analytics and causal inference in specifying the causal link between decisions and outcomes accurately and ultimately in aligning the analysis with the business objectives. We offer practical examples that integrate various required analytics tasks and describe scenarios where causal inference is required versus not required. © 2023 The Author(s).&quot;,&quot;publisher&quot;:&quot;Ubiquity Press&quot;,&quot;issue&quot;:&quot;1&quot;,&quot;volume&quot;:&quot;22&quot;},&quot;isTemporary&quot;:false}]},{&quot;citationID&quot;:&quot;MENDELEY_CITATION_89113836-ff18-4adb-a63e-283a24614d7b&quot;,&quot;properties&quot;:{&quot;noteIndex&quot;:0},&quot;isEdited&quot;:false,&quot;manualOverride&quot;:{&quot;isManuallyOverridden&quot;:false,&quot;citeprocText&quot;:&quot;(Wissuchek &amp;#38; Zschech, 2025)&quot;,&quot;manualOverrideText&quot;:&quot;&quot;},&quot;citationTag&quot;:&quot;MENDELEY_CITATION_v3_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&quot;,&quot;citationItems&quot;:[{&quot;id&quot;:&quot;52a509c5-f772-3b76-92bf-c201e98d05d0&quot;,&quot;itemData&quot;:{&quot;type&quot;:&quot;article-journal&quot;,&quot;id&quot;:&quot;52a509c5-f772-3b76-92bf-c201e98d05d0&quot;,&quot;title&quot;:&quot;Prescriptive analytics systems revised: a systematic literature review from an information systems perspective&quot;,&quot;author&quot;:[{&quot;family&quot;:&quot;Wissuchek&quot;,&quot;given&quot;:&quot;Christopher&quot;,&quot;parse-names&quot;:false,&quot;dropping-particle&quot;:&quot;&quot;,&quot;non-dropping-particle&quot;:&quot;&quot;},{&quot;family&quot;:&quot;Zschech&quot;,&quot;given&quot;:&quot;Patrick&quot;,&quot;parse-names&quot;:false,&quot;dropping-particle&quot;:&quot;&quot;,&quot;non-dropping-particle&quot;:&quot;&quot;}],&quot;container-title&quot;:&quot;Information Systems and e-Business Management&quot;,&quot;accessed&quot;:{&quot;date-parts&quot;:[[2025,9,19]]},&quot;DOI&quot;:&quot;10.1007/s10257-024-00688-w&quot;,&quot;ISSN&quot;:&quot;16179854&quot;,&quot;URL&quot;:&quot;https://www-scopus-com.universidadviu.idm.oclc.org/pages/publications/85202768095?origin=resultslist&quot;,&quot;issued&quot;:{&quot;date-parts&quot;:[[2025,6,1]]},&quot;abstract&quot;:&quot;Prescriptive Analytics Systems (PAS) represent the most mature iteration of business analytics, significantly enhancing organizational decision-making. Recently, research has gained traction, with various technological innovations, including machine learning and artificial intelligence, significantly influencing the design of PAS. Although recent studies highlight these developments, the rising trend focuses on broader implications, such as the synergies and delegation between systems and users in organizational decision-making environments. Against this backdrop, we utilized a systematic literature review of 262 articles to build on this evolving perspective. Guided by general systems theory and socio-technical thinking, the concept of an information systems artifact directed this review. Our first objective was to clarify the essential subsystems, identifying 23 constituent components of PAS. Subsequently, we delved into the meta-level design of PAS, emphasizing the synergy and delegation between the human decision-maker and prescriptive analytics in supporting organizational decisions. From this exploration, four distinct system archetypes emerged: advisory, executive, adaptive, and self-governing PAS. Lastly, we engaged with affordance theory, illuminating the action potential of PAS. Our study advances the perspective on PAS, specifically from a broader socio-technical and information systems viewpoint, highlighting six distinct research directions, acting as a launchpad for future research in the domain. © The Author(s) 2024.&quot;,&quot;publisher&quot;:&quot;Springer Science and Business Media Deutschland GmbH&quot;,&quot;container-title-short&quot;:&quot;&quot;},&quot;isTemporary&quot;:false}]},{&quot;citationID&quot;:&quot;MENDELEY_CITATION_33ddd504-2e7f-46ad-961e-e94fe6eccca4&quot;,&quot;properties&quot;:{&quot;noteIndex&quot;:0},&quot;isEdited&quot;:false,&quot;manualOverride&quot;:{&quot;isManuallyOverridden&quot;:false,&quot;citeprocText&quot;:&quot;(Relich, 2023)&quot;,&quot;manualOverrideText&quot;:&quot;&quot;},&quot;citationItems&quot;:[{&quot;id&quot;:&quot;6a2b6a71-7ea4-3ec4-b947-cf79e7d2c5f3&quot;,&quot;itemData&quot;:{&quot;type&quot;:&quot;article-journal&quot;,&quot;id&quot;:&quot;6a2b6a71-7ea4-3ec4-b947-cf79e7d2c5f3&quot;,&quot;title&quot;:&quot;Predictive and Prescriptive Analytics in Identifying Opportunities for Improving Sustainable Manufacturing&quot;,&quot;author&quot;:[{&quot;family&quot;:&quot;Relich&quot;,&quot;given&quot;:&quot;Marcin&quot;,&quot;parse-names&quot;:false,&quot;dropping-particle&quot;:&quot;&quot;,&quot;non-dropping-particle&quot;:&quot;&quot;}],&quot;container-title&quot;:&quot;Sustainability (Switzerland)&quot;,&quot;accessed&quot;:{&quot;date-parts&quot;:[[2025,9,19]]},&quot;DOI&quot;:&quot;10.3390/su15097667&quot;,&quot;ISSN&quot;:&quot;20711050&quot;,&quot;URL&quot;:&quot;https://www-scopus-com.universidadviu.idm.oclc.org/pages/publications/85159368110?origin=resultslist&quot;,&quot;issued&quot;:{&quot;date-parts&quot;:[[2023,5,1]]},&quot;abstract&quot;:&quot;Environmental issues and sustainability performance are more and more significant in today’s business world. A growing number of manufacturing companies are searching for changes to improve their sustainability in the areas of products and manufacturing processes. These changes should be introduced in the design process and affect the whole product life cycle. This paper is concerned with developing a method based on predictive and prescriptive analytics to identify opportunities for increasing sustainable manufacturing through changes incorporated at the product design stage. Predictive analytics uses parametric models obtained from regression analysis and artificial neural networks in order to predict sustainability performance. In turn, prescriptive analytics refers to the identification of opportunities for improving sustainability performance in manufacturing, and it is based on a constraint programming implemented within a constraint satisfaction problem (CSP). The specification of sustainability performance in terms of a CSP provides a pertinent framework for identifying all admissible solutions (if there are any) of the considered problem. The identified opportunities for improving sustainability performance are dedicated to specialists in product development, and aim to reduce both resources used in manufacturing and negative effects on the environment. The applicability of the proposed method is illustrated through reducing the number of defective products in manufacturing. © 2023 by the author.&quot;,&quot;publisher&quot;:&quot;MDPI&quot;,&quot;issue&quot;:&quot;9&quot;,&quot;volume&quot;:&quot;15&quot;,&quot;container-title-short&quot;:&quot;&quot;},&quot;isTemporary&quot;:false}],&quot;citationTag&quot;:&quot;MENDELEY_CITATION_v3_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&quot;},{&quot;citationID&quot;:&quot;MENDELEY_CITATION_fb54c748-5b07-49b7-8f2c-d63423d56eac&quot;,&quot;properties&quot;:{&quot;noteIndex&quot;:0},&quot;isEdited&quot;:false,&quot;manualOverride&quot;:{&quot;isManuallyOverridden&quot;:false,&quot;citeprocText&quot;:&quot;(Lo &amp;#38; Pachamanova, 2023)&quot;,&quot;manualOverrideText&quot;:&quot;&quot;},&quot;citationTag&quot;:&quot;MENDELEY_CITATION_v3_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&quot;,&quot;citationItems&quot;:[{&quot;id&quot;:&quot;17ef0366-796d-348d-bdf3-6ed0bb46898c&quot;,&quot;itemData&quot;:{&quot;type&quot;:&quot;article-journal&quot;,&quot;id&quot;:&quot;17ef0366-796d-348d-bdf3-6ed0bb46898c&quot;,&quot;title&quot;:&quot;From Meaningful Data Science to Impactful Decisions: The Importance of Being Causally Prescriptive&quot;,&quot;author&quot;:[{&quot;family&quot;:&quot;Lo&quot;,&quot;given&quot;:&quot;Victor S.Y.&quot;,&quot;parse-names&quot;:false,&quot;dropping-particle&quot;:&quot;&quot;,&quot;non-dropping-particle&quot;:&quot;&quot;},{&quot;family&quot;:&quot;Pachamanova&quot;,&quot;given&quot;:&quot;Dessislava A.&quot;,&quot;parse-names&quot;:false,&quot;dropping-particle&quot;:&quot;&quot;,&quot;non-dropping-particle&quot;:&quot;&quot;}],&quot;container-title&quot;:&quot;Data Science Journal&quot;,&quot;container-title-short&quot;:&quot;Data Sci J&quot;,&quot;accessed&quot;:{&quot;date-parts&quot;:[[2025,9,19]]},&quot;DOI&quot;:&quot;10.5334/dsj-2023-008&quot;,&quot;ISSN&quot;:&quot;16831470&quot;,&quot;URL&quot;:&quot;https://www-scopus-com.universidadviu.idm.oclc.org/pages/publications/85160018171?origin=resultslist&quot;,&quot;issued&quot;:{&quot;date-parts&quot;:[[2023]]},&quot;abstract&quot;:&quot;This article proposes a framework for transition from traditional data science, where the focus is on extracting value from available data, to goal-driven analytical decision-making, where the business objective is defined first, through integration of various analytical techniques in a common setting. We discuss the link between predictive analytics and prescriptive analytics in the context of formulating the problem and assert that all prescriptive analytics problem formulations assume a causal link between decisions and outcomes. We emphasize the role of predictive analytics and causal inference in specifying the causal link between decisions and outcomes accurately and ultimately in aligning the analysis with the business objectives. We offer practical examples that integrate various required analytics tasks and describe scenarios where causal inference is required versus not required. © 2023 The Author(s).&quot;,&quot;publisher&quot;:&quot;Ubiquity Press&quot;,&quot;issue&quot;:&quot;1&quot;,&quot;volume&quot;:&quot;22&quot;},&quot;isTemporary&quot;:false}]},{&quot;citationID&quot;:&quot;MENDELEY_CITATION_7d231a86-c134-4d20-87d3-035fa0fc8788&quot;,&quot;properties&quot;:{&quot;noteIndex&quot;:0},&quot;isEdited&quot;:false,&quot;manualOverride&quot;:{&quot;isManuallyOverridden&quot;:false,&quot;citeprocText&quot;:&quot;(Lo &amp;#38; Pachamanova, 2023)&quot;,&quot;manualOverrideText&quot;:&quot;&quot;},&quot;citationTag&quot;:&quot;MENDELEY_CITATION_v3_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&quot;,&quot;citationItems&quot;:[{&quot;id&quot;:&quot;17ef0366-796d-348d-bdf3-6ed0bb46898c&quot;,&quot;itemData&quot;:{&quot;type&quot;:&quot;article-journal&quot;,&quot;id&quot;:&quot;17ef0366-796d-348d-bdf3-6ed0bb46898c&quot;,&quot;title&quot;:&quot;From Meaningful Data Science to Impactful Decisions: The Importance of Being Causally Prescriptive&quot;,&quot;author&quot;:[{&quot;family&quot;:&quot;Lo&quot;,&quot;given&quot;:&quot;Victor S.Y.&quot;,&quot;parse-names&quot;:false,&quot;dropping-particle&quot;:&quot;&quot;,&quot;non-dropping-particle&quot;:&quot;&quot;},{&quot;family&quot;:&quot;Pachamanova&quot;,&quot;given&quot;:&quot;Dessislava A.&quot;,&quot;parse-names&quot;:false,&quot;dropping-particle&quot;:&quot;&quot;,&quot;non-dropping-particle&quot;:&quot;&quot;}],&quot;container-title&quot;:&quot;Data Science Journal&quot;,&quot;container-title-short&quot;:&quot;Data Sci J&quot;,&quot;accessed&quot;:{&quot;date-parts&quot;:[[2025,9,19]]},&quot;DOI&quot;:&quot;10.5334/dsj-2023-008&quot;,&quot;ISSN&quot;:&quot;16831470&quot;,&quot;URL&quot;:&quot;https://www-scopus-com.universidadviu.idm.oclc.org/pages/publications/85160018171?origin=resultslist&quot;,&quot;issued&quot;:{&quot;date-parts&quot;:[[2023]]},&quot;abstract&quot;:&quot;This article proposes a framework for transition from traditional data science, where the focus is on extracting value from available data, to goal-driven analytical decision-making, where the business objective is defined first, through integration of various analytical techniques in a common setting. We discuss the link between predictive analytics and prescriptive analytics in the context of formulating the problem and assert that all prescriptive analytics problem formulations assume a causal link between decisions and outcomes. We emphasize the role of predictive analytics and causal inference in specifying the causal link between decisions and outcomes accurately and ultimately in aligning the analysis with the business objectives. We offer practical examples that integrate various required analytics tasks and describe scenarios where causal inference is required versus not required. © 2023 The Author(s).&quot;,&quot;publisher&quot;:&quot;Ubiquity Press&quot;,&quot;issue&quot;:&quot;1&quot;,&quot;volume&quot;:&quot;22&quot;},&quot;isTemporary&quot;:false}]},{&quot;citationID&quot;:&quot;MENDELEY_CITATION_a2d2958e-1689-4b97-9d43-0a613bab5f45&quot;,&quot;properties&quot;:{&quot;noteIndex&quot;:0},&quot;isEdited&quot;:false,&quot;manualOverride&quot;:{&quot;isManuallyOverridden&quot;:false,&quot;citeprocText&quot;:&quot;(Lo &amp;#38; Pachamanova, 2023)&quot;,&quot;manualOverrideText&quot;:&quot;&quot;},&quot;citationTag&quot;:&quot;MENDELEY_CITATION_v3_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&quot;,&quot;citationItems&quot;:[{&quot;id&quot;:&quot;17ef0366-796d-348d-bdf3-6ed0bb46898c&quot;,&quot;itemData&quot;:{&quot;type&quot;:&quot;article-journal&quot;,&quot;id&quot;:&quot;17ef0366-796d-348d-bdf3-6ed0bb46898c&quot;,&quot;title&quot;:&quot;From Meaningful Data Science to Impactful Decisions: The Importance of Being Causally Prescriptive&quot;,&quot;author&quot;:[{&quot;family&quot;:&quot;Lo&quot;,&quot;given&quot;:&quot;Victor S.Y.&quot;,&quot;parse-names&quot;:false,&quot;dropping-particle&quot;:&quot;&quot;,&quot;non-dropping-particle&quot;:&quot;&quot;},{&quot;family&quot;:&quot;Pachamanova&quot;,&quot;given&quot;:&quot;Dessislava A.&quot;,&quot;parse-names&quot;:false,&quot;dropping-particle&quot;:&quot;&quot;,&quot;non-dropping-particle&quot;:&quot;&quot;}],&quot;container-title&quot;:&quot;Data Science Journal&quot;,&quot;container-title-short&quot;:&quot;Data Sci J&quot;,&quot;accessed&quot;:{&quot;date-parts&quot;:[[2025,9,19]]},&quot;DOI&quot;:&quot;10.5334/dsj-2023-008&quot;,&quot;ISSN&quot;:&quot;16831470&quot;,&quot;URL&quot;:&quot;https://www-scopus-com.universidadviu.idm.oclc.org/pages/publications/85160018171?origin=resultslist&quot;,&quot;issued&quot;:{&quot;date-parts&quot;:[[2023]]},&quot;abstract&quot;:&quot;This article proposes a framework for transition from traditional data science, where the focus is on extracting value from available data, to goal-driven analytical decision-making, where the business objective is defined first, through integration of various analytical techniques in a common setting. We discuss the link between predictive analytics and prescriptive analytics in the context of formulating the problem and assert that all prescriptive analytics problem formulations assume a causal link between decisions and outcomes. We emphasize the role of predictive analytics and causal inference in specifying the causal link between decisions and outcomes accurately and ultimately in aligning the analysis with the business objectives. We offer practical examples that integrate various required analytics tasks and describe scenarios where causal inference is required versus not required. © 2023 The Author(s).&quot;,&quot;publisher&quot;:&quot;Ubiquity Press&quot;,&quot;issue&quot;:&quot;1&quot;,&quot;volume&quot;:&quot;22&quot;},&quot;isTemporary&quot;:false,&quot;suppress-author&quot;:false,&quot;composite&quot;:false,&quot;author-only&quot;:false}]},{&quot;citationID&quot;:&quot;MENDELEY_CITATION_6e80ac2c-69c3-4352-b81f-e7ec7a260c34&quot;,&quot;properties&quot;:{&quot;noteIndex&quot;:0},&quot;isEdited&quot;:false,&quot;manualOverride&quot;:{&quot;isManuallyOverridden&quot;:false,&quot;citeprocText&quot;:&quot;(Wissuchek &amp;#38; Zschech, 2025)&quot;,&quot;manualOverrideText&quot;:&quot;&quot;},&quot;citationTag&quot;:&quot;MENDELEY_CITATION_v3_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&quot;,&quot;citationItems&quot;:[{&quot;id&quot;:&quot;52a509c5-f772-3b76-92bf-c201e98d05d0&quot;,&quot;itemData&quot;:{&quot;type&quot;:&quot;article-journal&quot;,&quot;id&quot;:&quot;52a509c5-f772-3b76-92bf-c201e98d05d0&quot;,&quot;title&quot;:&quot;Prescriptive analytics systems revised: a systematic literature review from an information systems perspective&quot;,&quot;author&quot;:[{&quot;family&quot;:&quot;Wissuchek&quot;,&quot;given&quot;:&quot;Christopher&quot;,&quot;parse-names&quot;:false,&quot;dropping-particle&quot;:&quot;&quot;,&quot;non-dropping-particle&quot;:&quot;&quot;},{&quot;family&quot;:&quot;Zschech&quot;,&quot;given&quot;:&quot;Patrick&quot;,&quot;parse-names&quot;:false,&quot;dropping-particle&quot;:&quot;&quot;,&quot;non-dropping-particle&quot;:&quot;&quot;}],&quot;container-title&quot;:&quot;Information Systems and e-Business Management&quot;,&quot;accessed&quot;:{&quot;date-parts&quot;:[[2025,9,19]]},&quot;DOI&quot;:&quot;10.1007/s10257-024-00688-w&quot;,&quot;ISSN&quot;:&quot;16179854&quot;,&quot;URL&quot;:&quot;https://www-scopus-com.universidadviu.idm.oclc.org/pages/publications/85202768095?origin=resultslist&quot;,&quot;issued&quot;:{&quot;date-parts&quot;:[[2025,6,1]]},&quot;abstract&quot;:&quot;Prescriptive Analytics Systems (PAS) represent the most mature iteration of business analytics, significantly enhancing organizational decision-making. Recently, research has gained traction, with various technological innovations, including machine learning and artificial intelligence, significantly influencing the design of PAS. Although recent studies highlight these developments, the rising trend focuses on broader implications, such as the synergies and delegation between systems and users in organizational decision-making environments. Against this backdrop, we utilized a systematic literature review of 262 articles to build on this evolving perspective. Guided by general systems theory and socio-technical thinking, the concept of an information systems artifact directed this review. Our first objective was to clarify the essential subsystems, identifying 23 constituent components of PAS. Subsequently, we delved into the meta-level design of PAS, emphasizing the synergy and delegation between the human decision-maker and prescriptive analytics in supporting organizational decisions. From this exploration, four distinct system archetypes emerged: advisory, executive, adaptive, and self-governing PAS. Lastly, we engaged with affordance theory, illuminating the action potential of PAS. Our study advances the perspective on PAS, specifically from a broader socio-technical and information systems viewpoint, highlighting six distinct research directions, acting as a launchpad for future research in the domain. © The Author(s) 2024.&quot;,&quot;publisher&quot;:&quot;Springer Science and Business Media Deutschland GmbH&quot;,&quot;container-title-short&quot;:&quot;&quot;},&quot;isTemporary&quot;:false}]},{&quot;citationID&quot;:&quot;MENDELEY_CITATION_9c2c20c7-719b-43d9-8bc3-38678d306457&quot;,&quot;properties&quot;:{&quot;noteIndex&quot;:0},&quot;isEdited&quot;:false,&quot;manualOverride&quot;:{&quot;isManuallyOverridden&quot;:false,&quot;citeprocText&quot;:&quot;(Lo &amp;#38; Pachamanova, 2023)&quot;,&quot;manualOverrideText&quot;:&quot;&quot;},&quot;citationTag&quot;:&quot;MENDELEY_CITATION_v3_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&quot;,&quot;citationItems&quot;:[{&quot;id&quot;:&quot;17ef0366-796d-348d-bdf3-6ed0bb46898c&quot;,&quot;itemData&quot;:{&quot;type&quot;:&quot;article-journal&quot;,&quot;id&quot;:&quot;17ef0366-796d-348d-bdf3-6ed0bb46898c&quot;,&quot;title&quot;:&quot;From Meaningful Data Science to Impactful Decisions: The Importance of Being Causally Prescriptive&quot;,&quot;author&quot;:[{&quot;family&quot;:&quot;Lo&quot;,&quot;given&quot;:&quot;Victor S.Y.&quot;,&quot;parse-names&quot;:false,&quot;dropping-particle&quot;:&quot;&quot;,&quot;non-dropping-particle&quot;:&quot;&quot;},{&quot;family&quot;:&quot;Pachamanova&quot;,&quot;given&quot;:&quot;Dessislava A.&quot;,&quot;parse-names&quot;:false,&quot;dropping-particle&quot;:&quot;&quot;,&quot;non-dropping-particle&quot;:&quot;&quot;}],&quot;container-title&quot;:&quot;Data Science Journal&quot;,&quot;container-title-short&quot;:&quot;Data Sci J&quot;,&quot;accessed&quot;:{&quot;date-parts&quot;:[[2025,9,19]]},&quot;DOI&quot;:&quot;10.5334/dsj-2023-008&quot;,&quot;ISSN&quot;:&quot;16831470&quot;,&quot;URL&quot;:&quot;https://www-scopus-com.universidadviu.idm.oclc.org/pages/publications/85160018171?origin=resultslist&quot;,&quot;issued&quot;:{&quot;date-parts&quot;:[[2023]]},&quot;abstract&quot;:&quot;This article proposes a framework for transition from traditional data science, where the focus is on extracting value from available data, to goal-driven analytical decision-making, where the business objective is defined first, through integration of various analytical techniques in a common setting. We discuss the link between predictive analytics and prescriptive analytics in the context of formulating the problem and assert that all prescriptive analytics problem formulations assume a causal link between decisions and outcomes. We emphasize the role of predictive analytics and causal inference in specifying the causal link between decisions and outcomes accurately and ultimately in aligning the analysis with the business objectives. We offer practical examples that integrate various required analytics tasks and describe scenarios where causal inference is required versus not required. © 2023 The Author(s).&quot;,&quot;publisher&quot;:&quot;Ubiquity Press&quot;,&quot;issue&quot;:&quot;1&quot;,&quot;volume&quot;:&quot;22&quot;},&quot;isTemporary&quot;:false,&quot;suppress-author&quot;:false,&quot;composite&quot;:false,&quot;author-only&quot;:false}]},{&quot;citationID&quot;:&quot;MENDELEY_CITATION_3c0d9842-1ebd-4499-a513-791d7d190399&quot;,&quot;properties&quot;:{&quot;noteIndex&quot;:0},&quot;isEdited&quot;:false,&quot;manualOverride&quot;:{&quot;isManuallyOverridden&quot;:false,&quot;citeprocText&quot;:&quot;(Wissuchek &amp;#38; Zschech, 2025)&quot;,&quot;manualOverrideText&quot;:&quot;&quot;},&quot;citationTag&quot;:&quot;MENDELEY_CITATION_v3_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&quot;,&quot;citationItems&quot;:[{&quot;id&quot;:&quot;52a509c5-f772-3b76-92bf-c201e98d05d0&quot;,&quot;itemData&quot;:{&quot;type&quot;:&quot;article-journal&quot;,&quot;id&quot;:&quot;52a509c5-f772-3b76-92bf-c201e98d05d0&quot;,&quot;title&quot;:&quot;Prescriptive analytics systems revised: a systematic literature review from an information systems perspective&quot;,&quot;author&quot;:[{&quot;family&quot;:&quot;Wissuchek&quot;,&quot;given&quot;:&quot;Christopher&quot;,&quot;parse-names&quot;:false,&quot;dropping-particle&quot;:&quot;&quot;,&quot;non-dropping-particle&quot;:&quot;&quot;},{&quot;family&quot;:&quot;Zschech&quot;,&quot;given&quot;:&quot;Patrick&quot;,&quot;parse-names&quot;:false,&quot;dropping-particle&quot;:&quot;&quot;,&quot;non-dropping-particle&quot;:&quot;&quot;}],&quot;container-title&quot;:&quot;Information Systems and e-Business Management&quot;,&quot;accessed&quot;:{&quot;date-parts&quot;:[[2025,9,19]]},&quot;DOI&quot;:&quot;10.1007/s10257-024-00688-w&quot;,&quot;ISSN&quot;:&quot;16179854&quot;,&quot;URL&quot;:&quot;https://www-scopus-com.universidadviu.idm.oclc.org/pages/publications/85202768095?origin=resultslist&quot;,&quot;issued&quot;:{&quot;date-parts&quot;:[[2025,6,1]]},&quot;abstract&quot;:&quot;Prescriptive Analytics Systems (PAS) represent the most mature iteration of business analytics, significantly enhancing organizational decision-making. Recently, research has gained traction, with various technological innovations, including machine learning and artificial intelligence, significantly influencing the design of PAS. Although recent studies highlight these developments, the rising trend focuses on broader implications, such as the synergies and delegation between systems and users in organizational decision-making environments. Against this backdrop, we utilized a systematic literature review of 262 articles to build on this evolving perspective. Guided by general systems theory and socio-technical thinking, the concept of an information systems artifact directed this review. Our first objective was to clarify the essential subsystems, identifying 23 constituent components of PAS. Subsequently, we delved into the meta-level design of PAS, emphasizing the synergy and delegation between the human decision-maker and prescriptive analytics in supporting organizational decisions. From this exploration, four distinct system archetypes emerged: advisory, executive, adaptive, and self-governing PAS. Lastly, we engaged with affordance theory, illuminating the action potential of PAS. Our study advances the perspective on PAS, specifically from a broader socio-technical and information systems viewpoint, highlighting six distinct research directions, acting as a launchpad for future research in the domain. © The Author(s) 2024.&quot;,&quot;publisher&quot;:&quot;Springer Science and Business Media Deutschland GmbH&quot;,&quot;container-title-short&quot;:&quot;&quot;},&quot;isTemporary&quot;:false,&quot;suppress-author&quot;:false,&quot;composite&quot;:false,&quot;author-only&quot;:false}]},{&quot;citationID&quot;:&quot;MENDELEY_CITATION_dadf7414-1d05-414f-b2dc-117d32e81c39&quot;,&quot;properties&quot;:{&quot;noteIndex&quot;:0},&quot;isEdited&quot;:false,&quot;manualOverride&quot;:{&quot;isManuallyOverridden&quot;:false,&quot;citeprocText&quot;:&quot;(Schnegg &amp;#38; Möller, 2022)&quot;,&quot;manualOverrideText&quot;:&quot;&quot;},&quot;citationTag&quot;:&quot;MENDELEY_CITATION_v3_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&quot;,&quot;citationItems&quot;:[{&quot;id&quot;:&quot;fa869f64-1f8e-31de-9887-cfa35335e781&quot;,&quot;itemData&quot;:{&quot;type&quot;:&quot;article-journal&quot;,&quot;id&quot;:&quot;fa869f64-1f8e-31de-9887-cfa35335e781&quot;,&quot;title&quot;:&quot;Strategies for data analytics projects in business performance forecasting: a field study&quot;,&quot;author&quot;:[{&quot;family&quot;:&quot;Schnegg&quot;,&quot;given&quot;:&quot;Maël&quot;,&quot;parse-names&quot;:false,&quot;dropping-particle&quot;:&quot;&quot;,&quot;non-dropping-particle&quot;:&quot;&quot;},{&quot;family&quot;:&quot;Möller&quot;,&quot;given&quot;:&quot;Klaus&quot;,&quot;parse-names&quot;:false,&quot;dropping-particle&quot;:&quot;&quot;,&quot;non-dropping-particle&quot;:&quot;&quot;}],&quot;container-title&quot;:&quot;Journal of Management Control&quot;,&quot;accessed&quot;:{&quot;date-parts&quot;:[[2025,9,21]]},&quot;DOI&quot;:&quot;10.1007/S00187-022-00338-7&quot;,&quot;ISSN&quot;:&quot;2191477X&quot;,&quot;issued&quot;:{&quot;date-parts&quot;:[[2022,6,1]]},&quot;page&quot;:&quot;241-271&quot;,&quot;abstract&quot;:&quot;Data analytics is applied in various fields, including business performance forecasting, but companies struggle with its implementation. Following a cross-sectional field study approach, we make two contributions. First, we elaborate on the central role played by the head controller in generating trust in analytics solutions and thus, making the project successful. Second, we identify three patterns in the way companies plan, implement, and then use data analytics in the context of business performance forecasting. The two successful patterns are the ones that start with a limited but tangible objective (either in term of information precision, or rapidity of processing) that can be expended in a second time.&quot;,&quot;publisher&quot;:&quot;Springer Science and Business Media Deutschland GmbH&quot;,&quot;issue&quot;:&quot;2&quot;,&quot;volume&quot;:&quot;33&quot;,&quot;container-title-short&quot;:&quot;&quot;},&quot;isTemporary&quot;:false}]},{&quot;citationID&quot;:&quot;MENDELEY_CITATION_708898e4-5507-40f4-acca-e7ee242d9226&quot;,&quot;properties&quot;:{&quot;noteIndex&quot;:0},&quot;isEdited&quot;:false,&quot;manualOverride&quot;:{&quot;isManuallyOverridden&quot;:false,&quot;citeprocText&quot;:&quot;(Schnegg &amp;#38; Möller, 2022)&quot;,&quot;manualOverrideText&quot;:&quot;&quot;},&quot;citationTag&quot;:&quot;MENDELEY_CITATION_v3_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&quot;,&quot;citationItems&quot;:[{&quot;id&quot;:&quot;fa869f64-1f8e-31de-9887-cfa35335e781&quot;,&quot;itemData&quot;:{&quot;type&quot;:&quot;article-journal&quot;,&quot;id&quot;:&quot;fa869f64-1f8e-31de-9887-cfa35335e781&quot;,&quot;title&quot;:&quot;Strategies for data analytics projects in business performance forecasting: a field study&quot;,&quot;author&quot;:[{&quot;family&quot;:&quot;Schnegg&quot;,&quot;given&quot;:&quot;Maël&quot;,&quot;parse-names&quot;:false,&quot;dropping-particle&quot;:&quot;&quot;,&quot;non-dropping-particle&quot;:&quot;&quot;},{&quot;family&quot;:&quot;Möller&quot;,&quot;given&quot;:&quot;Klaus&quot;,&quot;parse-names&quot;:false,&quot;dropping-particle&quot;:&quot;&quot;,&quot;non-dropping-particle&quot;:&quot;&quot;}],&quot;container-title&quot;:&quot;Journal of Management Control&quot;,&quot;accessed&quot;:{&quot;date-parts&quot;:[[2025,9,21]]},&quot;DOI&quot;:&quot;10.1007/S00187-022-00338-7&quot;,&quot;ISSN&quot;:&quot;2191477X&quot;,&quot;issued&quot;:{&quot;date-parts&quot;:[[2022,6,1]]},&quot;page&quot;:&quot;241-271&quot;,&quot;abstract&quot;:&quot;Data analytics is applied in various fields, including business performance forecasting, but companies struggle with its implementation. Following a cross-sectional field study approach, we make two contributions. First, we elaborate on the central role played by the head controller in generating trust in analytics solutions and thus, making the project successful. Second, we identify three patterns in the way companies plan, implement, and then use data analytics in the context of business performance forecasting. The two successful patterns are the ones that start with a limited but tangible objective (either in term of information precision, or rapidity of processing) that can be expended in a second time.&quot;,&quot;publisher&quot;:&quot;Springer Science and Business Media Deutschland GmbH&quot;,&quot;issue&quot;:&quot;2&quot;,&quot;volume&quot;:&quot;33&quot;,&quot;container-title-short&quot;:&quot;&quot;},&quot;isTemporary&quot;:false,&quot;suppress-author&quot;:false,&quot;composite&quot;:false,&quot;author-only&quot;:false}]},{&quot;citationID&quot;:&quot;MENDELEY_CITATION_60d98750-7cae-4508-9852-2942717def7b&quot;,&quot;properties&quot;:{&quot;noteIndex&quot;:0},&quot;isEdited&quot;:false,&quot;manualOverride&quot;:{&quot;isManuallyOverridden&quot;:false,&quot;citeprocText&quot;:&quot;(Mach-Król, 2022)&quot;,&quot;manualOverrideText&quot;:&quot;&quot;},&quot;citationTag&quot;:&quot;MENDELEY_CITATION_v3_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&quot;,&quot;citationItems&quot;:[{&quot;id&quot;:&quot;64e4269a-310b-325e-8e71-3cec06f6d7ae&quot;,&quot;itemData&quot;:{&quot;type&quot;:&quot;article-journal&quot;,&quot;id&quot;:&quot;64e4269a-310b-325e-8e71-3cec06f6d7ae&quot;,&quot;title&quot;:&quot;Conceptual Framework for Implementing Temporal Big Data Analytics in Companies&quot;,&quot;author&quot;:[{&quot;family&quot;:&quot;Mach-Król&quot;,&quot;given&quot;:&quot;Maria&quot;,&quot;parse-names&quot;:false,&quot;dropping-particle&quot;:&quot;&quot;,&quot;non-dropping-particle&quot;:&quot;&quot;}],&quot;container-title&quot;:&quot;Applied Sciences (Switzerland)&quot;,&quot;accessed&quot;:{&quot;date-parts&quot;:[[2025,9,21]]},&quot;DOI&quot;:&quot;10.3390/APP122312265&quot;,&quot;ISSN&quot;:&quot;20763417&quot;,&quot;issued&quot;:{&quot;date-parts&quot;:[[2022,12,1]]},&quot;abstract&quot;:&quot;Considering the time dimension in big data analytics allows for a more complete insight into the analyzed phenomena and thus for gaining a competitive advantage on the market. The entrepreneurs also reported the need for temporal big data analytics, when interviewed by the author. Hence, the main goal of this article is to create a conceptual framework for applying temporal big data analytics (TBDA) in businesses. It is determined that a temporal framework is required. Existing big data implementation frameworks are discussed. The requirements for the successful implementation of temporal big data analytics are shown. Finally, the conceptual framework for organizational adoption of temporal big data analytics is offered and verified. The most important findings of this study are: proving that effective implementation of big data analytics in companies requires open consideration of time; demonstrating the usefulness of the leagile approach in the implementation of TBDA in companies; proposing a comprehensive conceptual framework for TBDA implementation; indicating possible success measures of the TBDA implementation in the company. The study has been conducted according to the Design Science Research in Information Systems (DSRIS) methodology. IT, business leaders, and policymakers can use the findings of this article to plan and develop temporal big data analytics in their enterprises. The report provides useful information on how to implement temporal big data in companies.&quot;,&quot;publisher&quot;:&quot;MDPI&quot;,&quot;issue&quot;:&quot;23&quot;,&quot;volume&quot;:&quot;12&quot;,&quot;container-title-short&quot;:&quot;&quot;},&quot;isTemporary&quot;:false,&quot;suppress-author&quot;:false,&quot;composite&quot;:false,&quot;author-only&quot;:false}]},{&quot;citationID&quot;:&quot;MENDELEY_CITATION_65e69042-effa-4b82-a191-9e94ad1520db&quot;,&quot;properties&quot;:{&quot;noteIndex&quot;:0},&quot;isEdited&quot;:false,&quot;manualOverride&quot;:{&quot;isManuallyOverridden&quot;:false,&quot;citeprocText&quot;:&quot;(Jahani et al., 2023)&quot;,&quot;manualOverrideText&quot;:&quot;&quot;},&quot;citationTag&quot;:&quot;MENDELEY_CITATION_v3_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&quot;,&quot;citationItems&quot;:[{&quot;id&quot;:&quot;d1dcce2c-0d81-34d6-b82e-b68da2ba552e&quot;,&quot;itemData&quot;:{&quot;type&quot;:&quot;article-journal&quot;,&quot;id&quot;:&quot;d1dcce2c-0d81-34d6-b82e-b68da2ba552e&quot;,&quot;title&quot;:&quot;Data science and big data analytics: a systematic review of methodologies used in the supply chain and logistics research&quot;,&quot;author&quot;:[{&quot;family&quot;:&quot;Jahani&quot;,&quot;given&quot;:&quot;Hamed&quot;,&quot;parse-names&quot;:false,&quot;dropping-particle&quot;:&quot;&quot;,&quot;non-dropping-particle&quot;:&quot;&quot;},{&quot;family&quot;:&quot;Jain&quot;,&quot;given&quot;:&quot;Richa&quot;,&quot;parse-names&quot;:false,&quot;dropping-particle&quot;:&quot;&quot;,&quot;non-dropping-particle&quot;:&quot;&quot;},{&quot;family&quot;:&quot;Ivanov&quot;,&quot;given&quot;:&quot;Dmitry&quot;,&quot;parse-names&quot;:false,&quot;dropping-particle&quot;:&quot;&quot;,&quot;non-dropping-particle&quot;:&quot;&quot;}],&quot;container-title&quot;:&quot;Annals of Operations Research&quot;,&quot;container-title-short&quot;:&quot;Ann Oper Res&quot;,&quot;accessed&quot;:{&quot;date-parts&quot;:[[2025,9,21]]},&quot;DOI&quot;:&quot;10.1007/S10479-023-05390-7&quot;,&quot;ISSN&quot;:&quot;15729338&quot;,&quot;issued&quot;:{&quot;date-parts&quot;:[[2023]]},&quot;abstract&quot;:&quot;Data science and big data analytics (DS &amp;BDA) methodologies and tools are used extensively in supply chains and logistics (SC &amp;L). However, the existing insights are scattered over different literature sources and there is a lack of a structured and unbiased review methodology to systematise DS &amp;BDA application areas in the SC &amp;L comprehensively covering efficiency, resilience and sustainability paradigms. In this study, we first propose an unique systematic review methodology for the field of DS &amp;BDA in SC &amp;L. Second, we use the methodology proposed for a systematic literature review on DS &amp;BDA techniques in the SC &amp;L fields aiming at classifying the existing DS &amp;BDA models/techniques employed, structuring their practical application areas, identifying the research gaps and potential future research directions. We analyse 364 publications which use a variety of DS &amp;BDA-driven modelling methods for SC &amp;L processes across different decision-making levels. Our analysis is triangulated across efficiency, resilience, and sustainability perspectives. The developed review methodology and proposed novel classifications and categorisations can be used by researchers and practitioners alike for a structured analysis and applications of DS &amp;BDA in SC &amp;L.&quot;,&quot;publisher&quot;:&quot;Springer&quot;},&quot;isTemporary&quot;:false,&quot;suppress-author&quot;:false,&quot;composite&quot;:false,&quot;author-only&quot;:false}]},{&quot;citationID&quot;:&quot;MENDELEY_CITATION_7d33036a-a7c0-4d60-87d7-5235e1925fd4&quot;,&quot;properties&quot;:{&quot;noteIndex&quot;:0},&quot;isEdited&quot;:false,&quot;manualOverride&quot;:{&quot;isManuallyOverridden&quot;:false,&quot;citeprocText&quot;:&quot;(Jahani et al., 2023)&quot;,&quot;manualOverrideText&quot;:&quot;&quot;},&quot;citationTag&quot;:&quot;MENDELEY_CITATION_v3_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&quot;,&quot;citationItems&quot;:[{&quot;id&quot;:&quot;d1dcce2c-0d81-34d6-b82e-b68da2ba552e&quot;,&quot;itemData&quot;:{&quot;type&quot;:&quot;article-journal&quot;,&quot;id&quot;:&quot;d1dcce2c-0d81-34d6-b82e-b68da2ba552e&quot;,&quot;title&quot;:&quot;Data science and big data analytics: a systematic review of methodologies used in the supply chain and logistics research&quot;,&quot;author&quot;:[{&quot;family&quot;:&quot;Jahani&quot;,&quot;given&quot;:&quot;Hamed&quot;,&quot;parse-names&quot;:false,&quot;dropping-particle&quot;:&quot;&quot;,&quot;non-dropping-particle&quot;:&quot;&quot;},{&quot;family&quot;:&quot;Jain&quot;,&quot;given&quot;:&quot;Richa&quot;,&quot;parse-names&quot;:false,&quot;dropping-particle&quot;:&quot;&quot;,&quot;non-dropping-particle&quot;:&quot;&quot;},{&quot;family&quot;:&quot;Ivanov&quot;,&quot;given&quot;:&quot;Dmitry&quot;,&quot;parse-names&quot;:false,&quot;dropping-particle&quot;:&quot;&quot;,&quot;non-dropping-particle&quot;:&quot;&quot;}],&quot;container-title&quot;:&quot;Annals of Operations Research&quot;,&quot;container-title-short&quot;:&quot;Ann Oper Res&quot;,&quot;accessed&quot;:{&quot;date-parts&quot;:[[2025,9,21]]},&quot;DOI&quot;:&quot;10.1007/S10479-023-05390-7&quot;,&quot;ISSN&quot;:&quot;15729338&quot;,&quot;issued&quot;:{&quot;date-parts&quot;:[[2023]]},&quot;abstract&quot;:&quot;Data science and big data analytics (DS &amp;BDA) methodologies and tools are used extensively in supply chains and logistics (SC &amp;L). However, the existing insights are scattered over different literature sources and there is a lack of a structured and unbiased review methodology to systematise DS &amp;BDA application areas in the SC &amp;L comprehensively covering efficiency, resilience and sustainability paradigms. In this study, we first propose an unique systematic review methodology for the field of DS &amp;BDA in SC &amp;L. Second, we use the methodology proposed for a systematic literature review on DS &amp;BDA techniques in the SC &amp;L fields aiming at classifying the existing DS &amp;BDA models/techniques employed, structuring their practical application areas, identifying the research gaps and potential future research directions. We analyse 364 publications which use a variety of DS &amp;BDA-driven modelling methods for SC &amp;L processes across different decision-making levels. Our analysis is triangulated across efficiency, resilience, and sustainability perspectives. The developed review methodology and proposed novel classifications and categorisations can be used by researchers and practitioners alike for a structured analysis and applications of DS &amp;BDA in SC &amp;L.&quot;,&quot;publisher&quot;:&quot;Springer&quot;},&quot;isTemporary&quot;:false,&quot;suppress-author&quot;:false,&quot;composite&quot;:false,&quot;author-only&quot;:false}]},{&quot;citationID&quot;:&quot;MENDELEY_CITATION_aa73fb4f-b53e-4b7f-8f6a-4118a987e03a&quot;,&quot;properties&quot;:{&quot;noteIndex&quot;:0},&quot;isEdited&quot;:false,&quot;manualOverride&quot;:{&quot;isManuallyOverridden&quot;:false,&quot;citeprocText&quot;:&quot;(Schnegg &amp;#38; Möller, 2022)&quot;,&quot;manualOverrideText&quot;:&quot;&quot;},&quot;citationTag&quot;:&quot;MENDELEY_CITATION_v3_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&quot;,&quot;citationItems&quot;:[{&quot;id&quot;:&quot;fa869f64-1f8e-31de-9887-cfa35335e781&quot;,&quot;itemData&quot;:{&quot;type&quot;:&quot;article-journal&quot;,&quot;id&quot;:&quot;fa869f64-1f8e-31de-9887-cfa35335e781&quot;,&quot;title&quot;:&quot;Strategies for data analytics projects in business performance forecasting: a field study&quot;,&quot;author&quot;:[{&quot;family&quot;:&quot;Schnegg&quot;,&quot;given&quot;:&quot;Maël&quot;,&quot;parse-names&quot;:false,&quot;dropping-particle&quot;:&quot;&quot;,&quot;non-dropping-particle&quot;:&quot;&quot;},{&quot;family&quot;:&quot;Möller&quot;,&quot;given&quot;:&quot;Klaus&quot;,&quot;parse-names&quot;:false,&quot;dropping-particle&quot;:&quot;&quot;,&quot;non-dropping-particle&quot;:&quot;&quot;}],&quot;container-title&quot;:&quot;Journal of Management Control&quot;,&quot;accessed&quot;:{&quot;date-parts&quot;:[[2025,9,21]]},&quot;DOI&quot;:&quot;10.1007/S00187-022-00338-7&quot;,&quot;ISSN&quot;:&quot;2191477X&quot;,&quot;issued&quot;:{&quot;date-parts&quot;:[[2022,6,1]]},&quot;page&quot;:&quot;241-271&quot;,&quot;abstract&quot;:&quot;Data analytics is applied in various fields, including business performance forecasting, but companies struggle with its implementation. Following a cross-sectional field study approach, we make two contributions. First, we elaborate on the central role played by the head controller in generating trust in analytics solutions and thus, making the project successful. Second, we identify three patterns in the way companies plan, implement, and then use data analytics in the context of business performance forecasting. The two successful patterns are the ones that start with a limited but tangible objective (either in term of information precision, or rapidity of processing) that can be expended in a second time.&quot;,&quot;publisher&quot;:&quot;Springer Science and Business Media Deutschland GmbH&quot;,&quot;issue&quot;:&quot;2&quot;,&quot;volume&quot;:&quot;33&quot;,&quot;container-title-short&quot;:&quot;&quot;},&quot;isTemporary&quot;:false,&quot;suppress-author&quot;:false,&quot;composite&quot;:false,&quot;author-only&quot;:false}]},{&quot;citationID&quot;:&quot;MENDELEY_CITATION_a66e33da-768a-41f6-89ce-d81c96ea72ef&quot;,&quot;properties&quot;:{&quot;noteIndex&quot;:0},&quot;isEdited&quot;:false,&quot;manualOverride&quot;:{&quot;isManuallyOverridden&quot;:false,&quot;citeprocText&quot;:&quot;(Mach-Król, 2022)&quot;,&quot;manualOverrideText&quot;:&quot;&quot;},&quot;citationTag&quot;:&quot;MENDELEY_CITATION_v3_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&quot;,&quot;citationItems&quot;:[{&quot;id&quot;:&quot;64e4269a-310b-325e-8e71-3cec06f6d7ae&quot;,&quot;itemData&quot;:{&quot;type&quot;:&quot;article-journal&quot;,&quot;id&quot;:&quot;64e4269a-310b-325e-8e71-3cec06f6d7ae&quot;,&quot;title&quot;:&quot;Conceptual Framework for Implementing Temporal Big Data Analytics in Companies&quot;,&quot;author&quot;:[{&quot;family&quot;:&quot;Mach-Król&quot;,&quot;given&quot;:&quot;Maria&quot;,&quot;parse-names&quot;:false,&quot;dropping-particle&quot;:&quot;&quot;,&quot;non-dropping-particle&quot;:&quot;&quot;}],&quot;container-title&quot;:&quot;Applied Sciences (Switzerland)&quot;,&quot;accessed&quot;:{&quot;date-parts&quot;:[[2025,9,21]]},&quot;DOI&quot;:&quot;10.3390/APP122312265&quot;,&quot;ISSN&quot;:&quot;20763417&quot;,&quot;issued&quot;:{&quot;date-parts&quot;:[[2022,12,1]]},&quot;abstract&quot;:&quot;Considering the time dimension in big data analytics allows for a more complete insight into the analyzed phenomena and thus for gaining a competitive advantage on the market. The entrepreneurs also reported the need for temporal big data analytics, when interviewed by the author. Hence, the main goal of this article is to create a conceptual framework for applying temporal big data analytics (TBDA) in businesses. It is determined that a temporal framework is required. Existing big data implementation frameworks are discussed. The requirements for the successful implementation of temporal big data analytics are shown. Finally, the conceptual framework for organizational adoption of temporal big data analytics is offered and verified. The most important findings of this study are: proving that effective implementation of big data analytics in companies requires open consideration of time; demonstrating the usefulness of the leagile approach in the implementation of TBDA in companies; proposing a comprehensive conceptual framework for TBDA implementation; indicating possible success measures of the TBDA implementation in the company. The study has been conducted according to the Design Science Research in Information Systems (DSRIS) methodology. IT, business leaders, and policymakers can use the findings of this article to plan and develop temporal big data analytics in their enterprises. The report provides useful information on how to implement temporal big data in companies.&quot;,&quot;publisher&quot;:&quot;MDPI&quot;,&quot;issue&quot;:&quot;23&quot;,&quot;volume&quot;:&quot;12&quot;,&quot;container-title-short&quot;:&quot;&quot;},&quot;isTemporary&quot;:false,&quot;suppress-author&quot;:false,&quot;composite&quot;:false,&quot;author-only&quot;:false}]},{&quot;citationID&quot;:&quot;MENDELEY_CITATION_6bc5cfd8-4f1f-4b0e-a98b-112e7bfde9be&quot;,&quot;properties&quot;:{&quot;noteIndex&quot;:0},&quot;isEdited&quot;:false,&quot;manualOverride&quot;:{&quot;isManuallyOverridden&quot;:false,&quot;citeprocText&quot;:&quot;(Jahani et al., 2023)&quot;,&quot;manualOverrideText&quot;:&quot;&quot;},&quot;citationTag&quot;:&quot;MENDELEY_CITATION_v3_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&quot;,&quot;citationItems&quot;:[{&quot;id&quot;:&quot;d1dcce2c-0d81-34d6-b82e-b68da2ba552e&quot;,&quot;itemData&quot;:{&quot;type&quot;:&quot;article-journal&quot;,&quot;id&quot;:&quot;d1dcce2c-0d81-34d6-b82e-b68da2ba552e&quot;,&quot;title&quot;:&quot;Data science and big data analytics: a systematic review of methodologies used in the supply chain and logistics research&quot;,&quot;author&quot;:[{&quot;family&quot;:&quot;Jahani&quot;,&quot;given&quot;:&quot;Hamed&quot;,&quot;parse-names&quot;:false,&quot;dropping-particle&quot;:&quot;&quot;,&quot;non-dropping-particle&quot;:&quot;&quot;},{&quot;family&quot;:&quot;Jain&quot;,&quot;given&quot;:&quot;Richa&quot;,&quot;parse-names&quot;:false,&quot;dropping-particle&quot;:&quot;&quot;,&quot;non-dropping-particle&quot;:&quot;&quot;},{&quot;family&quot;:&quot;Ivanov&quot;,&quot;given&quot;:&quot;Dmitry&quot;,&quot;parse-names&quot;:false,&quot;dropping-particle&quot;:&quot;&quot;,&quot;non-dropping-particle&quot;:&quot;&quot;}],&quot;container-title&quot;:&quot;Annals of Operations Research&quot;,&quot;container-title-short&quot;:&quot;Ann Oper Res&quot;,&quot;accessed&quot;:{&quot;date-parts&quot;:[[2025,9,21]]},&quot;DOI&quot;:&quot;10.1007/S10479-023-05390-7&quot;,&quot;ISSN&quot;:&quot;15729338&quot;,&quot;issued&quot;:{&quot;date-parts&quot;:[[2023]]},&quot;abstract&quot;:&quot;Data science and big data analytics (DS &amp;BDA) methodologies and tools are used extensively in supply chains and logistics (SC &amp;L). However, the existing insights are scattered over different literature sources and there is a lack of a structured and unbiased review methodology to systematise DS &amp;BDA application areas in the SC &amp;L comprehensively covering efficiency, resilience and sustainability paradigms. In this study, we first propose an unique systematic review methodology for the field of DS &amp;BDA in SC &amp;L. Second, we use the methodology proposed for a systematic literature review on DS &amp;BDA techniques in the SC &amp;L fields aiming at classifying the existing DS &amp;BDA models/techniques employed, structuring their practical application areas, identifying the research gaps and potential future research directions. We analyse 364 publications which use a variety of DS &amp;BDA-driven modelling methods for SC &amp;L processes across different decision-making levels. Our analysis is triangulated across efficiency, resilience, and sustainability perspectives. The developed review methodology and proposed novel classifications and categorisations can be used by researchers and practitioners alike for a structured analysis and applications of DS &amp;BDA in SC &amp;L.&quot;,&quot;publisher&quot;:&quot;Springer&quot;},&quot;isTemporary&quot;:false,&quot;suppress-author&quot;:false,&quot;composite&quot;:false,&quot;author-only&quot;:false}]},{&quot;citationID&quot;:&quot;MENDELEY_CITATION_570d39b2-150f-46d4-90c6-14c54d135596&quot;,&quot;properties&quot;:{&quot;noteIndex&quot;:0},&quot;isEdited&quot;:false,&quot;manualOverride&quot;:{&quot;isManuallyOverridden&quot;:false,&quot;citeprocText&quot;:&quot;(Moesmann &amp;#38; Pedersen, 2025)&quot;,&quot;manualOverrideText&quot;:&quot;&quot;},&quot;citationTag&quot;:&quot;MENDELEY_CITATION_v3_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&quot;,&quot;citationItems&quot;:[{&quot;id&quot;:&quot;a3f22752-4adf-3d7b-b56b-0f2d38b19b68&quot;,&quot;itemData&quot;:{&quot;type&quot;:&quot;article-journal&quot;,&quot;id&quot;:&quot;a3f22752-4adf-3d7b-b56b-0f2d38b19b68&quot;,&quot;title&quot;:&quot;Data-driven prescriptive analytics applications: A comprehensive survey&quot;,&quot;author&quot;:[{&quot;family&quot;:&quot;Moesmann&quot;,&quot;given&quot;:&quot;Martin&quot;,&quot;parse-names&quot;:false,&quot;dropping-particle&quot;:&quot;&quot;,&quot;non-dropping-particle&quot;:&quot;&quot;},{&quot;family&quot;:&quot;Pedersen&quot;,&quot;given&quot;:&quot;Torben Bach&quot;,&quot;parse-names&quot;:false,&quot;dropping-particle&quot;:&quot;&quot;,&quot;non-dropping-particle&quot;:&quot;&quot;}],&quot;container-title&quot;:&quot;Information Systems&quot;,&quot;container-title-short&quot;:&quot;Inf Syst&quot;,&quot;accessed&quot;:{&quot;date-parts&quot;:[[2025,9,19]]},&quot;DOI&quot;:&quot;10.1016/J.IS.2025.102576&quot;,&quot;ISSN&quot;:&quot;03064379&quot;,&quot;issued&quot;:{&quot;date-parts&quot;:[[2025,10,1]]},&quot;abstract&quot;:&quot;Prescriptive Analytics (PSA), an emerging business analytics field suggesting concrete options for solving business problems, has seen an increasing amount of interest after more than a decade of multidisciplinary research. This paper is a comprehensive survey of existing applications within PSA in terms of their use cases, methodologies, and possible future research directions. To ensure a manageable scope, we focus on PSA applications that develop data-driven, automatic workflows, i.e., Data-Driven PSA (DPSA). Following a systematic methodology, we identify and include 104 papers in our survey. As our key contributions, we derive a number of novel taxonomies of the field and use them to analyse the field's temporal development. In terms of use cases, we derive 10 application domains for DPSA, from Healthcare to Manufacturing, and subsumed problem types within each. In terms of individual method usage, we derive 5 method types and map them to a comprehensive taxonomy of method usage within DPSA applications, covering mathematical optimization, data mining and machine learning, probabilistic modelling, domain expertise, as well as simulations. As for combined method usage, we provide a statistical overview of how different method usage combinations are distributed and derive 2 generic workflow patterns along with subsumed workflow patterns, combining methods by either sequential or simultaneous relationships. Finally, we derive 5 possible research directions based on frequently recurring issues among surveyed papers, suggesting new frontiers in terms of methods, tools, and use cases.&quot;,&quot;publisher&quot;:&quot;Elsevier Ltd&quot;,&quot;volume&quot;:&quot;134&quot;},&quot;isTemporary&quot;:false,&quot;suppress-author&quot;:false,&quot;composite&quot;:false,&quot;author-only&quot;:false}]},{&quot;citationID&quot;:&quot;MENDELEY_CITATION_549df288-3e89-4baa-9880-7cf2a1405098&quot;,&quot;properties&quot;:{&quot;noteIndex&quot;:0},&quot;isEdited&quot;:false,&quot;manualOverride&quot;:{&quot;isManuallyOverridden&quot;:false,&quot;citeprocText&quot;:&quot;(Schnegg &amp;#38; Möller, 2022)&quot;,&quot;manualOverrideText&quot;:&quot;&quot;},&quot;citationTag&quot;:&quot;MENDELEY_CITATION_v3_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&quot;,&quot;citationItems&quot;:[{&quot;id&quot;:&quot;fa869f64-1f8e-31de-9887-cfa35335e781&quot;,&quot;itemData&quot;:{&quot;type&quot;:&quot;article-journal&quot;,&quot;id&quot;:&quot;fa869f64-1f8e-31de-9887-cfa35335e781&quot;,&quot;title&quot;:&quot;Strategies for data analytics projects in business performance forecasting: a field study&quot;,&quot;author&quot;:[{&quot;family&quot;:&quot;Schnegg&quot;,&quot;given&quot;:&quot;Maël&quot;,&quot;parse-names&quot;:false,&quot;dropping-particle&quot;:&quot;&quot;,&quot;non-dropping-particle&quot;:&quot;&quot;},{&quot;family&quot;:&quot;Möller&quot;,&quot;given&quot;:&quot;Klaus&quot;,&quot;parse-names&quot;:false,&quot;dropping-particle&quot;:&quot;&quot;,&quot;non-dropping-particle&quot;:&quot;&quot;}],&quot;container-title&quot;:&quot;Journal of Management Control&quot;,&quot;accessed&quot;:{&quot;date-parts&quot;:[[2025,9,21]]},&quot;DOI&quot;:&quot;10.1007/S00187-022-00338-7&quot;,&quot;ISSN&quot;:&quot;2191477X&quot;,&quot;issued&quot;:{&quot;date-parts&quot;:[[2022,6,1]]},&quot;page&quot;:&quot;241-271&quot;,&quot;abstract&quot;:&quot;Data analytics is applied in various fields, including business performance forecasting, but companies struggle with its implementation. Following a cross-sectional field study approach, we make two contributions. First, we elaborate on the central role played by the head controller in generating trust in analytics solutions and thus, making the project successful. Second, we identify three patterns in the way companies plan, implement, and then use data analytics in the context of business performance forecasting. The two successful patterns are the ones that start with a limited but tangible objective (either in term of information precision, or rapidity of processing) that can be expended in a second time.&quot;,&quot;publisher&quot;:&quot;Springer Science and Business Media Deutschland GmbH&quot;,&quot;issue&quot;:&quot;2&quot;,&quot;volume&quot;:&quot;33&quot;,&quot;container-title-short&quot;:&quot;&quot;},&quot;isTemporary&quot;:false,&quot;suppress-author&quot;:false,&quot;composite&quot;:false,&quot;author-only&quot;:false}]},{&quot;citationID&quot;:&quot;MENDELEY_CITATION_325d13a2-7e57-458e-b20a-e04e76c6b2c4&quot;,&quot;properties&quot;:{&quot;noteIndex&quot;:0},&quot;isEdited&quot;:false,&quot;manualOverride&quot;:{&quot;isManuallyOverridden&quot;:false,&quot;citeprocText&quot;:&quot;(Mach-Król, 2022)&quot;,&quot;manualOverrideText&quot;:&quot;&quot;},&quot;citationTag&quot;:&quot;MENDELEY_CITATION_v3_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&quot;,&quot;citationItems&quot;:[{&quot;id&quot;:&quot;64e4269a-310b-325e-8e71-3cec06f6d7ae&quot;,&quot;itemData&quot;:{&quot;type&quot;:&quot;article-journal&quot;,&quot;id&quot;:&quot;64e4269a-310b-325e-8e71-3cec06f6d7ae&quot;,&quot;title&quot;:&quot;Conceptual Framework for Implementing Temporal Big Data Analytics in Companies&quot;,&quot;author&quot;:[{&quot;family&quot;:&quot;Mach-Król&quot;,&quot;given&quot;:&quot;Maria&quot;,&quot;parse-names&quot;:false,&quot;dropping-particle&quot;:&quot;&quot;,&quot;non-dropping-particle&quot;:&quot;&quot;}],&quot;container-title&quot;:&quot;Applied Sciences (Switzerland)&quot;,&quot;accessed&quot;:{&quot;date-parts&quot;:[[2025,9,21]]},&quot;DOI&quot;:&quot;10.3390/APP122312265&quot;,&quot;ISSN&quot;:&quot;20763417&quot;,&quot;issued&quot;:{&quot;date-parts&quot;:[[2022,12,1]]},&quot;abstract&quot;:&quot;Considering the time dimension in big data analytics allows for a more complete insight into the analyzed phenomena and thus for gaining a competitive advantage on the market. The entrepreneurs also reported the need for temporal big data analytics, when interviewed by the author. Hence, the main goal of this article is to create a conceptual framework for applying temporal big data analytics (TBDA) in businesses. It is determined that a temporal framework is required. Existing big data implementation frameworks are discussed. The requirements for the successful implementation of temporal big data analytics are shown. Finally, the conceptual framework for organizational adoption of temporal big data analytics is offered and verified. The most important findings of this study are: proving that effective implementation of big data analytics in companies requires open consideration of time; demonstrating the usefulness of the leagile approach in the implementation of TBDA in companies; proposing a comprehensive conceptual framework for TBDA implementation; indicating possible success measures of the TBDA implementation in the company. The study has been conducted according to the Design Science Research in Information Systems (DSRIS) methodology. IT, business leaders, and policymakers can use the findings of this article to plan and develop temporal big data analytics in their enterprises. The report provides useful information on how to implement temporal big data in companies.&quot;,&quot;publisher&quot;:&quot;MDPI&quot;,&quot;issue&quot;:&quot;23&quot;,&quot;volume&quot;:&quot;12&quot;,&quot;container-title-short&quot;:&quot;&quot;},&quot;isTemporary&quot;:false,&quot;suppress-author&quot;:false,&quot;composite&quot;:false,&quot;author-only&quot;:false}]},{&quot;citationID&quot;:&quot;MENDELEY_CITATION_726b79d4-0972-4d11-a717-da4cb9a40597&quot;,&quot;properties&quot;:{&quot;noteIndex&quot;:0},&quot;isEdited&quot;:false,&quot;manualOverride&quot;:{&quot;isManuallyOverridden&quot;:false,&quot;citeprocText&quot;:&quot;(Li et al., 2022)&quot;,&quot;manualOverrideText&quot;:&quot;&quot;},&quot;citationTag&quot;:&quot;MENDELEY_CITATION_v3_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&quot;,&quot;citationItems&quot;:[{&quot;id&quot;:&quot;83bf2f1d-4584-319f-8372-29cc6a4afcb3&quot;,&quot;itemData&quot;:{&quot;type&quot;:&quot;article-journal&quot;,&quot;id&quot;:&quot;83bf2f1d-4584-319f-8372-29cc6a4afcb3&quot;,&quot;title&quot;:&quot;Evaluating the impact of big data analytics usage on the decision-making quality of organizations&quot;,&quot;author&quot;:[{&quot;family&quot;:&quot;Li&quot;,&quot;given&quot;:&quot;Lei&quot;,&quot;parse-names&quot;:false,&quot;dropping-particle&quot;:&quot;&quot;,&quot;non-dropping-particle&quot;:&quot;&quot;},{&quot;family&quot;:&quot;Lin&quot;,&quot;given&quot;:&quot;Jiabao&quot;,&quot;parse-names&quot;:false,&quot;dropping-particle&quot;:&quot;&quot;,&quot;non-dropping-particle&quot;:&quot;&quot;},{&quot;family&quot;:&quot;Ouyang&quot;,&quot;given&quot;:&quot;Ye&quot;,&quot;parse-names&quot;:false,&quot;dropping-particle&quot;:&quot;&quot;,&quot;non-dropping-particle&quot;:&quot;&quot;},{&quot;family&quot;:&quot;Luo&quot;,&quot;given&quot;:&quot;Xin (Robert)&quot;,&quot;parse-names&quot;:false,&quot;dropping-particle&quot;:&quot;&quot;,&quot;non-dropping-particle&quot;:&quot;&quot;}],&quot;container-title&quot;:&quot;Technological Forecasting and Social Change&quot;,&quot;container-title-short&quot;:&quot;Technol Forecast Soc Change&quot;,&quot;accessed&quot;:{&quot;date-parts&quot;:[[2025,9,19]]},&quot;DOI&quot;:&quot;10.1016/J.TECHFORE.2021.121355&quot;,&quot;ISSN&quot;:&quot;0040-1625&quot;,&quot;URL&quot;:&quot;https://www.sciencedirect.com/science/article/abs/pii/S0040162521007861&quot;,&quot;issued&quot;:{&quot;date-parts&quot;:[[2022,2,1]]},&quot;page&quot;:&quot;121355&quot;,&quot;abstract&quot;:&quot;Big data initiatives are critical for transforming traditional organizational decision making into data-driven decision making. However, prior information systems research has not paid enough attention to the impact of big data analytics usage on decision-making quality. Drawing on the dynamic capability theory, this study investigated the impact of big data analytics usage on decision-making quality and tested the mediating effect of data analytics capabilities. We collected data from 240 agricultural firms in China. The empirical results showed that big data analytics usage had a positive impact on decision-making quality and that data analytics capabilities played a mediating role in the relationship between big data analytics usage and decision-making quality. Hence, firms should not only popularize big data analytics usage in their business activities but also take measures to improve their data analytics capabilities, which will improve their decision-making quality toward competitive advantages.&quot;,&quot;publisher&quot;:&quot;North-Holland&quot;,&quot;volume&quot;:&quot;175&quot;},&quot;isTemporary&quot;:false,&quot;suppress-author&quot;:false,&quot;composite&quot;:false,&quot;author-only&quot;:false}]},{&quot;citationID&quot;:&quot;MENDELEY_CITATION_2a876452-2f41-4279-8e30-d3f254e20fcc&quot;,&quot;properties&quot;:{&quot;noteIndex&quot;:0},&quot;isEdited&quot;:false,&quot;manualOverride&quot;:{&quot;isManuallyOverridden&quot;:false,&quot;citeprocText&quot;:&quot;(Chatterjee et al., 2023)&quot;,&quot;manualOverrideText&quot;:&quot;&quot;},&quot;citationTag&quot;:&quot;MENDELEY_CITATION_v3_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&quot;,&quot;citationItems&quot;:[{&quot;id&quot;:&quot;bc5ab890-0a24-3684-ac38-19279f19a2fd&quot;,&quot;itemData&quot;:{&quot;type&quot;:&quot;article-journal&quot;,&quot;id&quot;:&quot;bc5ab890-0a24-3684-ac38-19279f19a2fd&quot;,&quot;title&quot;:&quot;Assessing the impact of big data analytics on decision-making processes, forecasting, and performance of a firm&quot;,&quot;author&quot;:[{&quot;family&quot;:&quot;Chatterjee&quot;,&quot;given&quot;:&quot;Sheshadri&quot;,&quot;parse-names&quot;:false,&quot;dropping-particle&quot;:&quot;&quot;,&quot;non-dropping-particle&quot;:&quot;&quot;},{&quot;family&quot;:&quot;Chaudhuri&quot;,&quot;given&quot;:&quot;Ranjan&quot;,&quot;parse-names&quot;:false,&quot;dropping-particle&quot;:&quot;&quot;,&quot;non-dropping-particle&quot;:&quot;&quot;},{&quot;family&quot;:&quot;Gupta&quot;,&quot;given&quot;:&quot;Shivam&quot;,&quot;parse-names&quot;:false,&quot;dropping-particle&quot;:&quot;&quot;,&quot;non-dropping-particle&quot;:&quot;&quot;},{&quot;family&quot;:&quot;Sivarajah&quot;,&quot;given&quot;:&quot;Uthayasankar&quot;,&quot;parse-names&quot;:false,&quot;dropping-particle&quot;:&quot;&quot;,&quot;non-dropping-particle&quot;:&quot;&quot;},{&quot;family&quot;:&quot;Bag&quot;,&quot;given&quot;:&quot;Surajit&quot;,&quot;parse-names&quot;:false,&quot;dropping-particle&quot;:&quot;&quot;,&quot;non-dropping-particle&quot;:&quot;&quot;}],&quot;container-title&quot;:&quot;Technological Forecasting and Social Change&quot;,&quot;container-title-short&quot;:&quot;Technol Forecast Soc Change&quot;,&quot;accessed&quot;:{&quot;date-parts&quot;:[[2025,9,19]]},&quot;DOI&quot;:&quot;10.1016/j.techfore.2023.122824&quot;,&quot;ISSN&quot;:&quot;00401625&quot;,&quot;URL&quot;:&quot;https://www-scopus-com.universidadviu.idm.oclc.org/pages/publications/85169831251?origin=resultslist&quot;,&quot;issued&quot;:{&quot;date-parts&quot;:[[2023,11,1]]},&quot;abstract&quot;:&quot;There are various kinds of applications of BDA in the firms. Not many studies are there which deal with the impact of BDA towards issues like forecasting, decision-making, as well as performance of the firms simultaneously. So, there exists a gap in the research. In such a background, this study aims at examining the impacts of BDA on the process of decision-making, forecasting, as well as firm performance. Using resource-based view (RBV) as well as dynamic capability view (DCV) and related research studies, a research model was proposed conceptually. This conceptual model was validated taking help of PLS-SEM approach considering 366 respondents from Indian firms. This study has highlighted that smart decision making and accurate forecasting process can be achieved by using BDA. This research has demonstrated that there is a considerable influence of adoption of BDA on decision making process, forecasting process, as well as overall firm performance. However, the present study suffers from the fact that the study results depend on the cross-sectional data which could invite defects of causality and endogeneity bias. The present research work also found that there is no impact of different control variables on the firm's performance.&quot;,&quot;publisher&quot;:&quot;Elsevier Inc.&quot;,&quot;volume&quot;:&quot;196&quot;},&quot;isTemporary&quot;:false,&quot;suppress-author&quot;:false,&quot;composite&quot;:false,&quot;author-only&quot;:false}]},{&quot;citationID&quot;:&quot;MENDELEY_CITATION_f6393bb7-7063-4c2d-b90a-099609f1712c&quot;,&quot;properties&quot;:{&quot;noteIndex&quot;:0},&quot;isEdited&quot;:false,&quot;manualOverride&quot;:{&quot;isManuallyOverridden&quot;:false,&quot;citeprocText&quot;:&quot;(Gubela &amp;#38; Lessmann, 2021)&quot;,&quot;manualOverrideText&quot;:&quot;&quot;},&quot;citationTag&quot;:&quot;MENDELEY_CITATION_v3_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&quot;,&quot;citationItems&quot;:[{&quot;id&quot;:&quot;beba5113-49ac-3218-ada5-6f9d8272b58b&quot;,&quot;itemData&quot;:{&quot;type&quot;:&quot;article-journal&quot;,&quot;id&quot;:&quot;beba5113-49ac-3218-ada5-6f9d8272b58b&quot;,&quot;title&quot;:&quot;Uplift modeling with value-driven evaluation metrics&quot;,&quot;author&quot;:[{&quot;family&quot;:&quot;Gubela&quot;,&quot;given&quot;:&quot;Robin M.&quot;,&quot;parse-names&quot;:false,&quot;dropping-particle&quot;:&quot;&quot;,&quot;non-dropping-particle&quot;:&quot;&quot;},{&quot;family&quot;:&quot;Lessmann&quot;,&quot;given&quot;:&quot;Stefan&quot;,&quot;parse-names&quot;:false,&quot;dropping-particle&quot;:&quot;&quot;,&quot;non-dropping-particle&quot;:&quot;&quot;}],&quot;container-title&quot;:&quot;Decision Support Systems&quot;,&quot;container-title-short&quot;:&quot;Decis Support Syst&quot;,&quot;accessed&quot;:{&quot;date-parts&quot;:[[2025,9,19]]},&quot;DOI&quot;:&quot;10.1016/J.DSS.2021.113648&quot;,&quot;ISSN&quot;:&quot;01679236&quot;,&quot;issued&quot;:{&quot;date-parts&quot;:[[2021,11,1]]},&quot;abstract&quot;:&quot;Measuring the success of targeted marketing actions is challenging. Research on prescriptive analytics recommends uplift models to guide targeting decisions. Uplift models predict how much a marketing action will change customers' behavior, known as the individual treatment effect (ITE). Marketers can then solicit customers in decreasing order of their estimated ITE. We argue that the ITE-based targeting policy is not fully consistent with a business value maximization objective. We propose business-centric evaluation metrics that integrate estimates of the ITE and the expected business value and validate their benefits relative to the ITE-based targeting baseline using real-world marketing data. The new metrics yield remarkably higher profit across different uplift models, targeting depths, profit functions, and data sets. They further contribute to the growing field of interpretable data science by uncovering interdependencies between covariates, ITE, and profit and by clarifying whether customers are worth targeting because of high responsiveness or high value.&quot;,&quot;publisher&quot;:&quot;Elsevier B.V.&quot;,&quot;volume&quot;:&quot;150&quot;},&quot;isTemporary&quot;:false,&quot;suppress-author&quot;:false,&quot;composite&quot;:false,&quot;author-only&quot;:false}]},{&quot;citationID&quot;:&quot;MENDELEY_CITATION_dd2e2dc0-f1ed-45aa-9c0e-35611115a4be&quot;,&quot;properties&quot;:{&quot;noteIndex&quot;:0},&quot;isEdited&quot;:false,&quot;manualOverride&quot;:{&quot;isManuallyOverridden&quot;:false,&quot;citeprocText&quot;:&quot;(Chatterjee et al., 2023)&quot;,&quot;manualOverrideText&quot;:&quot;&quot;},&quot;citationTag&quot;:&quot;MENDELEY_CITATION_v3_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&quot;,&quot;citationItems&quot;:[{&quot;id&quot;:&quot;bc5ab890-0a24-3684-ac38-19279f19a2fd&quot;,&quot;itemData&quot;:{&quot;type&quot;:&quot;article-journal&quot;,&quot;id&quot;:&quot;bc5ab890-0a24-3684-ac38-19279f19a2fd&quot;,&quot;title&quot;:&quot;Assessing the impact of big data analytics on decision-making processes, forecasting, and performance of a firm&quot;,&quot;author&quot;:[{&quot;family&quot;:&quot;Chatterjee&quot;,&quot;given&quot;:&quot;Sheshadri&quot;,&quot;parse-names&quot;:false,&quot;dropping-particle&quot;:&quot;&quot;,&quot;non-dropping-particle&quot;:&quot;&quot;},{&quot;family&quot;:&quot;Chaudhuri&quot;,&quot;given&quot;:&quot;Ranjan&quot;,&quot;parse-names&quot;:false,&quot;dropping-particle&quot;:&quot;&quot;,&quot;non-dropping-particle&quot;:&quot;&quot;},{&quot;family&quot;:&quot;Gupta&quot;,&quot;given&quot;:&quot;Shivam&quot;,&quot;parse-names&quot;:false,&quot;dropping-particle&quot;:&quot;&quot;,&quot;non-dropping-particle&quot;:&quot;&quot;},{&quot;family&quot;:&quot;Sivarajah&quot;,&quot;given&quot;:&quot;Uthayasankar&quot;,&quot;parse-names&quot;:false,&quot;dropping-particle&quot;:&quot;&quot;,&quot;non-dropping-particle&quot;:&quot;&quot;},{&quot;family&quot;:&quot;Bag&quot;,&quot;given&quot;:&quot;Surajit&quot;,&quot;parse-names&quot;:false,&quot;dropping-particle&quot;:&quot;&quot;,&quot;non-dropping-particle&quot;:&quot;&quot;}],&quot;container-title&quot;:&quot;Technological Forecasting and Social Change&quot;,&quot;container-title-short&quot;:&quot;Technol Forecast Soc Change&quot;,&quot;accessed&quot;:{&quot;date-parts&quot;:[[2025,9,19]]},&quot;DOI&quot;:&quot;10.1016/j.techfore.2023.122824&quot;,&quot;ISSN&quot;:&quot;00401625&quot;,&quot;URL&quot;:&quot;https://www-scopus-com.universidadviu.idm.oclc.org/pages/publications/85169831251?origin=resultslist&quot;,&quot;issued&quot;:{&quot;date-parts&quot;:[[2023,11,1]]},&quot;abstract&quot;:&quot;There are various kinds of applications of BDA in the firms. Not many studies are there which deal with the impact of BDA towards issues like forecasting, decision-making, as well as performance of the firms simultaneously. So, there exists a gap in the research. In such a background, this study aims at examining the impacts of BDA on the process of decision-making, forecasting, as well as firm performance. Using resource-based view (RBV) as well as dynamic capability view (DCV) and related research studies, a research model was proposed conceptually. This conceptual model was validated taking help of PLS-SEM approach considering 366 respondents from Indian firms. This study has highlighted that smart decision making and accurate forecasting process can be achieved by using BDA. This research has demonstrated that there is a considerable influence of adoption of BDA on decision making process, forecasting process, as well as overall firm performance. However, the present study suffers from the fact that the study results depend on the cross-sectional data which could invite defects of causality and endogeneity bias. The present research work also found that there is no impact of different control variables on the firm's performance.&quot;,&quot;publisher&quot;:&quot;Elsevier Inc.&quot;,&quot;volume&quot;:&quot;196&quot;},&quot;isTemporary&quot;:false,&quot;suppress-author&quot;:false,&quot;composite&quot;:false,&quot;author-only&quot;:false}]},{&quot;citationID&quot;:&quot;MENDELEY_CITATION_1dad3eb8-2bb3-41c0-8ffc-b5928bc85a58&quot;,&quot;properties&quot;:{&quot;noteIndex&quot;:0},&quot;isEdited&quot;:false,&quot;manualOverride&quot;:{&quot;isManuallyOverridden&quot;:false,&quot;citeprocText&quot;:&quot;(Liu &amp;#38; Lai, 2025)&quot;,&quot;manualOverrideText&quot;:&quot;&quot;},&quot;citationTag&quot;:&quot;MENDELEY_CITATION_v3_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&quot;,&quot;citationItems&quot;:[{&quot;id&quot;:&quot;e2cbbfb3-81c9-3f35-a0a2-a56a98471fb2&quot;,&quot;itemData&quot;:{&quot;type&quot;:&quot;article-journal&quot;,&quot;id&quot;:&quot;e2cbbfb3-81c9-3f35-a0a2-a56a98471fb2&quot;,&quot;title&quot;:&quot;Integrating decision tools for efficient operations management through innovative approaches&quot;,&quot;author&quot;:[{&quot;family&quot;:&quot;Liu&quot;,&quot;given&quot;:&quot;Weidong&quot;,&quot;parse-names&quot;:false,&quot;dropping-particle&quot;:&quot;&quot;,&quot;non-dropping-particle&quot;:&quot;&quot;},{&quot;family&quot;:&quot;Lai&quot;,&quot;given&quot;:&quot;Xuewu&quot;,&quot;parse-names&quot;:false,&quot;dropping-particle&quot;:&quot;&quot;,&quot;non-dropping-particle&quot;:&quot;&quot;}],&quot;container-title&quot;:&quot;Scientific Reports&quot;,&quot;container-title-short&quot;:&quot;Sci Rep&quot;,&quot;accessed&quot;:{&quot;date-parts&quot;:[[2025,9,17]]},&quot;DOI&quot;:&quot;10.1038/s41598-025-99022-8&quot;,&quot;ISSN&quot;:&quot;20452322&quot;,&quot;PMID&quot;:&quot;40346198&quot;,&quot;URL&quot;:&quot;https://www-scopus-com.universidadviu.idm.oclc.org/pages/publications/105004707857?origin=resultslist&quot;,&quot;issued&quot;:{&quot;date-parts&quot;:[[2025,12,1]]},&quot;abstract&quot;:&quot;In a dynamic business environment, operations management (OM) is essential for enhancing efficiency, minimizing costs, and promoting sustainable growth. Traditional OM methods frequently encounter difficulties in balancing various criteria, including cost, quality, resource utilization, and adaptability, resulting in a lack of clear guidance for organizations in selecting optimal strategies. This study presents a novel decision-support framework that combines objective and subjective insights to improve OM strategy selection. This research is distinguished by its innovative integration of three advanced methodologies: CRITIC (Criteria Importance Through Intercriteria Correlation) for objective weighting, CIMAS (Criteria Importance Assessment) for subjective weight determination, and WASPAS (Weighted Aggregated Sum Product Assessment) for comprehensive strategy ranking. This hybrid weighting approach signifies a notable progression in operations management research, facilitating a balanced and practical evaluation of competing strategies. This study assesses five advanced OM approaches: lean management, automation, sustainability-driven operations, flexible workforce allocation, and data-driven decision-making, in relation to eight essential performance criteria. Our findings indicate that data-driven decision-making is a prominent strategy for achieving operational excellence, whereas alternative approaches exhibit distinct advantages across various performance dimensions. The results highlight the significant potential of multi-criteria decision-making (MCDM) techniques in assisting operations management leaders and policymakers in making informed, performance-oriented decisions. This study redefines the future of operations management by addressing efficiency and sustainability goals, offering a practical roadmap for organizations facing complex operational challenges. © The Author(s) 2025.&quot;,&quot;publisher&quot;:&quot;Nature Research&quot;,&quot;issue&quot;:&quot;1&quot;,&quot;volume&quot;:&quot;15&quot;},&quot;isTemporary&quot;:false,&quot;suppress-author&quot;:false,&quot;composite&quot;:false,&quot;author-only&quot;:false}]},{&quot;citationID&quot;:&quot;MENDELEY_CITATION_de5b3894-61b1-4b9c-8f9d-f7b4ba94af21&quot;,&quot;properties&quot;:{&quot;noteIndex&quot;:0},&quot;isEdited&quot;:false,&quot;manualOverride&quot;:{&quot;isManuallyOverridden&quot;:false,&quot;citeprocText&quot;:&quot;(Relich, 2023)&quot;,&quot;manualOverrideText&quot;:&quot;&quot;},&quot;citationTag&quot;:&quot;MENDELEY_CITATION_v3_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&quot;,&quot;citationItems&quot;:[{&quot;id&quot;:&quot;6a2b6a71-7ea4-3ec4-b947-cf79e7d2c5f3&quot;,&quot;itemData&quot;:{&quot;type&quot;:&quot;article-journal&quot;,&quot;id&quot;:&quot;6a2b6a71-7ea4-3ec4-b947-cf79e7d2c5f3&quot;,&quot;title&quot;:&quot;Predictive and Prescriptive Analytics in Identifying Opportunities for Improving Sustainable Manufacturing&quot;,&quot;author&quot;:[{&quot;family&quot;:&quot;Relich&quot;,&quot;given&quot;:&quot;Marcin&quot;,&quot;parse-names&quot;:false,&quot;dropping-particle&quot;:&quot;&quot;,&quot;non-dropping-particle&quot;:&quot;&quot;}],&quot;container-title&quot;:&quot;Sustainability (Switzerland)&quot;,&quot;accessed&quot;:{&quot;date-parts&quot;:[[2025,9,19]]},&quot;DOI&quot;:&quot;10.3390/su15097667&quot;,&quot;ISSN&quot;:&quot;20711050&quot;,&quot;URL&quot;:&quot;https://www-scopus-com.universidadviu.idm.oclc.org/pages/publications/85159368110?origin=resultslist&quot;,&quot;issued&quot;:{&quot;date-parts&quot;:[[2023,5,1]]},&quot;abstract&quot;:&quot;Environmental issues and sustainability performance are more and more significant in today’s business world. A growing number of manufacturing companies are searching for changes to improve their sustainability in the areas of products and manufacturing processes. These changes should be introduced in the design process and affect the whole product life cycle. This paper is concerned with developing a method based on predictive and prescriptive analytics to identify opportunities for increasing sustainable manufacturing through changes incorporated at the product design stage. Predictive analytics uses parametric models obtained from regression analysis and artificial neural networks in order to predict sustainability performance. In turn, prescriptive analytics refers to the identification of opportunities for improving sustainability performance in manufacturing, and it is based on a constraint programming implemented within a constraint satisfaction problem (CSP). The specification of sustainability performance in terms of a CSP provides a pertinent framework for identifying all admissible solutions (if there are any) of the considered problem. The identified opportunities for improving sustainability performance are dedicated to specialists in product development, and aim to reduce both resources used in manufacturing and negative effects on the environment. The applicability of the proposed method is illustrated through reducing the number of defective products in manufacturing. © 2023 by the author.&quot;,&quot;publisher&quot;:&quot;MDPI&quot;,&quot;issue&quot;:&quot;9&quot;,&quot;volume&quot;:&quot;15&quot;,&quot;container-title-short&quot;:&quot;&quot;},&quot;isTemporary&quot;:false,&quot;suppress-author&quot;:false,&quot;composite&quot;:false,&quot;author-only&quot;:false}]},{&quot;citationID&quot;:&quot;MENDELEY_CITATION_83ff5d08-333a-413a-a8cb-b7784a23ed2e&quot;,&quot;properties&quot;:{&quot;noteIndex&quot;:0},&quot;isEdited&quot;:false,&quot;manualOverride&quot;:{&quot;isManuallyOverridden&quot;:false,&quot;citeprocText&quot;:&quot;(Gubela &amp;#38; Lessmann, 2021)&quot;,&quot;manualOverrideText&quot;:&quot;&quot;},&quot;citationTag&quot;:&quot;MENDELEY_CITATION_v3_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&quot;,&quot;citationItems&quot;:[{&quot;id&quot;:&quot;beba5113-49ac-3218-ada5-6f9d8272b58b&quot;,&quot;itemData&quot;:{&quot;type&quot;:&quot;article-journal&quot;,&quot;id&quot;:&quot;beba5113-49ac-3218-ada5-6f9d8272b58b&quot;,&quot;title&quot;:&quot;Uplift modeling with value-driven evaluation metrics&quot;,&quot;author&quot;:[{&quot;family&quot;:&quot;Gubela&quot;,&quot;given&quot;:&quot;Robin M.&quot;,&quot;parse-names&quot;:false,&quot;dropping-particle&quot;:&quot;&quot;,&quot;non-dropping-particle&quot;:&quot;&quot;},{&quot;family&quot;:&quot;Lessmann&quot;,&quot;given&quot;:&quot;Stefan&quot;,&quot;parse-names&quot;:false,&quot;dropping-particle&quot;:&quot;&quot;,&quot;non-dropping-particle&quot;:&quot;&quot;}],&quot;container-title&quot;:&quot;Decision Support Systems&quot;,&quot;container-title-short&quot;:&quot;Decis Support Syst&quot;,&quot;accessed&quot;:{&quot;date-parts&quot;:[[2025,9,19]]},&quot;DOI&quot;:&quot;10.1016/J.DSS.2021.113648&quot;,&quot;ISSN&quot;:&quot;01679236&quot;,&quot;issued&quot;:{&quot;date-parts&quot;:[[2021,11,1]]},&quot;abstract&quot;:&quot;Measuring the success of targeted marketing actions is challenging. Research on prescriptive analytics recommends uplift models to guide targeting decisions. Uplift models predict how much a marketing action will change customers' behavior, known as the individual treatment effect (ITE). Marketers can then solicit customers in decreasing order of their estimated ITE. We argue that the ITE-based targeting policy is not fully consistent with a business value maximization objective. We propose business-centric evaluation metrics that integrate estimates of the ITE and the expected business value and validate their benefits relative to the ITE-based targeting baseline using real-world marketing data. The new metrics yield remarkably higher profit across different uplift models, targeting depths, profit functions, and data sets. They further contribute to the growing field of interpretable data science by uncovering interdependencies between covariates, ITE, and profit and by clarifying whether customers are worth targeting because of high responsiveness or high value.&quot;,&quot;publisher&quot;:&quot;Elsevier B.V.&quot;,&quot;volume&quot;:&quot;150&quot;},&quot;isTemporary&quot;:false,&quot;suppress-author&quot;:false,&quot;composite&quot;:false,&quot;author-only&quot;:false}]},{&quot;citationID&quot;:&quot;MENDELEY_CITATION_98e48649-5fdf-439e-a4f7-44a604c30f88&quot;,&quot;properties&quot;:{&quot;noteIndex&quot;:0},&quot;isEdited&quot;:false,&quot;manualOverride&quot;:{&quot;isManuallyOverridden&quot;:false,&quot;citeprocText&quot;:&quot;(Li et al., 2022)&quot;,&quot;manualOverrideText&quot;:&quot;&quot;},&quot;citationTag&quot;:&quot;MENDELEY_CITATION_v3_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&quot;,&quot;citationItems&quot;:[{&quot;id&quot;:&quot;83bf2f1d-4584-319f-8372-29cc6a4afcb3&quot;,&quot;itemData&quot;:{&quot;type&quot;:&quot;article-journal&quot;,&quot;id&quot;:&quot;83bf2f1d-4584-319f-8372-29cc6a4afcb3&quot;,&quot;title&quot;:&quot;Evaluating the impact of big data analytics usage on the decision-making quality of organizations&quot;,&quot;author&quot;:[{&quot;family&quot;:&quot;Li&quot;,&quot;given&quot;:&quot;Lei&quot;,&quot;parse-names&quot;:false,&quot;dropping-particle&quot;:&quot;&quot;,&quot;non-dropping-particle&quot;:&quot;&quot;},{&quot;family&quot;:&quot;Lin&quot;,&quot;given&quot;:&quot;Jiabao&quot;,&quot;parse-names&quot;:false,&quot;dropping-particle&quot;:&quot;&quot;,&quot;non-dropping-particle&quot;:&quot;&quot;},{&quot;family&quot;:&quot;Ouyang&quot;,&quot;given&quot;:&quot;Ye&quot;,&quot;parse-names&quot;:false,&quot;dropping-particle&quot;:&quot;&quot;,&quot;non-dropping-particle&quot;:&quot;&quot;},{&quot;family&quot;:&quot;Luo&quot;,&quot;given&quot;:&quot;Xin (Robert)&quot;,&quot;parse-names&quot;:false,&quot;dropping-particle&quot;:&quot;&quot;,&quot;non-dropping-particle&quot;:&quot;&quot;}],&quot;container-title&quot;:&quot;Technological Forecasting and Social Change&quot;,&quot;container-title-short&quot;:&quot;Technol Forecast Soc Change&quot;,&quot;accessed&quot;:{&quot;date-parts&quot;:[[2025,9,19]]},&quot;DOI&quot;:&quot;10.1016/J.TECHFORE.2021.121355&quot;,&quot;ISSN&quot;:&quot;0040-1625&quot;,&quot;URL&quot;:&quot;https://www.sciencedirect.com/science/article/abs/pii/S0040162521007861&quot;,&quot;issued&quot;:{&quot;date-parts&quot;:[[2022,2,1]]},&quot;page&quot;:&quot;121355&quot;,&quot;abstract&quot;:&quot;Big data initiatives are critical for transforming traditional organizational decision making into data-driven decision making. However, prior information systems research has not paid enough attention to the impact of big data analytics usage on decision-making quality. Drawing on the dynamic capability theory, this study investigated the impact of big data analytics usage on decision-making quality and tested the mediating effect of data analytics capabilities. We collected data from 240 agricultural firms in China. The empirical results showed that big data analytics usage had a positive impact on decision-making quality and that data analytics capabilities played a mediating role in the relationship between big data analytics usage and decision-making quality. Hence, firms should not only popularize big data analytics usage in their business activities but also take measures to improve their data analytics capabilities, which will improve their decision-making quality toward competitive advantages.&quot;,&quot;publisher&quot;:&quot;North-Holland&quot;,&quot;volume&quot;:&quot;175&quot;},&quot;isTemporary&quot;:false,&quot;suppress-author&quot;:false,&quot;composite&quot;:false,&quot;author-only&quot;:false}]},{&quot;citationID&quot;:&quot;MENDELEY_CITATION_811f7749-7af9-4fc8-8792-16a4ce7605ac&quot;,&quot;properties&quot;:{&quot;noteIndex&quot;:0},&quot;isEdited&quot;:false,&quot;manualOverride&quot;:{&quot;isManuallyOverridden&quot;:false,&quot;citeprocText&quot;:&quot;(Pavlyshenko, 2020)&quot;,&quot;manualOverrideText&quot;:&quot;&quot;},&quot;citationTag&quot;:&quot;MENDELEY_CITATION_v3_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&quot;,&quot;citationItems&quot;:[{&quot;id&quot;:&quot;2e8e6662-798d-343d-808e-77da2f720c7f&quot;,&quot;itemData&quot;:{&quot;type&quot;:&quot;article-journal&quot;,&quot;id&quot;:&quot;2e8e6662-798d-343d-808e-77da2f720c7f&quot;,&quot;title&quot;:&quot;SALES TIME SERIES ANALYTICS USING DEEP Q-LEARNING&quot;,&quot;author&quot;:[{&quot;family&quot;:&quot;Pavlyshenko&quot;,&quot;given&quot;:&quot;Bohdan M.&quot;,&quot;parse-names&quot;:false,&quot;dropping-particle&quot;:&quot;&quot;,&quot;non-dropping-particle&quot;:&quot;&quot;}],&quot;container-title&quot;:&quot;International Journal of Computing&quot;,&quot;accessed&quot;:{&quot;date-parts&quot;:[[2025,9,19]]},&quot;DOI&quot;:&quot;10.47839/IJC.19.3.1892&quot;,&quot;ISSN&quot;:&quot;23125381&quot;,&quot;URL&quot;:&quot;https://www-scopus-com.universidadviu.idm.oclc.org/pages/publications/85102530532?origin=resultslist&quot;,&quot;issued&quot;:{&quot;date-parts&quot;:[[2020]]},&quot;page&quot;:&quot;434-441&quot;,&quot;abstract&quot;:&quot;The article describes the use of deep Q-learning models in the problems of sales time series analytics. In contrast to supervised machine learning, which is a kind of passive learning, where historical data are used, Q- learning is a kind of active learning aimed at maximizing a reward by optimal sequence of actions. Model free Q-learning approach to optimal pricing strategies and supply-demand problems is considered in the work. The main idea of the study is to show that using deep Q-learning approach in time series analytics causes the sequence of actions to be optimized by maximizing the reward function when the environment for learning agent interaction can be modeled using the parametric model and in the case of using the model which is based on the historical data. In the pricing optimizing case study environment was modeled using sales dependence on extras price and randomly simulated demand. In the pricing optimizing case study, the environment was modeled using sales dependence on extra price and randomly simulated demand. In the supply-demand case study, it was proposed to use historical demand time series for environment modeling, agent states were represented by promo actions, previous demand values and weekly seasonality features. Obtained results show that using deep Q-learning, we can optimize the decision making process for price optimization and supply-demand problems. Environment modeling using parametric models and historical data can be used for the cold start of learning agent. On the next steps, after the cold start, the trained agent can be used in real business environment. © 2020. Research Institute for Intelligent Computer Systems. All rights reserved.&quot;,&quot;publisher&quot;:&quot;Research Institute of Intelligent Computer Systems&quot;,&quot;issue&quot;:&quot;3&quot;,&quot;volume&quot;:&quot;19&quot;,&quot;container-title-short&quot;:&quot;&quot;},&quot;isTemporary&quot;:false,&quot;suppress-author&quot;:false,&quot;composite&quot;:false,&quot;author-only&quot;:false}]},{&quot;citationID&quot;:&quot;MENDELEY_CITATION_c3ea16e9-1a26-4e10-b89e-39f28a988cb1&quot;,&quot;properties&quot;:{&quot;noteIndex&quot;:0},&quot;isEdited&quot;:false,&quot;manualOverride&quot;:{&quot;isManuallyOverridden&quot;:false,&quot;citeprocText&quot;:&quot;(Relich, 2023)&quot;,&quot;manualOverrideText&quot;:&quot;&quot;},&quot;citationTag&quot;:&quot;MENDELEY_CITATION_v3_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&quot;,&quot;citationItems&quot;:[{&quot;id&quot;:&quot;6a2b6a71-7ea4-3ec4-b947-cf79e7d2c5f3&quot;,&quot;itemData&quot;:{&quot;type&quot;:&quot;article-journal&quot;,&quot;id&quot;:&quot;6a2b6a71-7ea4-3ec4-b947-cf79e7d2c5f3&quot;,&quot;title&quot;:&quot;Predictive and Prescriptive Analytics in Identifying Opportunities for Improving Sustainable Manufacturing&quot;,&quot;author&quot;:[{&quot;family&quot;:&quot;Relich&quot;,&quot;given&quot;:&quot;Marcin&quot;,&quot;parse-names&quot;:false,&quot;dropping-particle&quot;:&quot;&quot;,&quot;non-dropping-particle&quot;:&quot;&quot;}],&quot;container-title&quot;:&quot;Sustainability (Switzerland)&quot;,&quot;accessed&quot;:{&quot;date-parts&quot;:[[2025,9,19]]},&quot;DOI&quot;:&quot;10.3390/su15097667&quot;,&quot;ISSN&quot;:&quot;20711050&quot;,&quot;URL&quot;:&quot;https://www-scopus-com.universidadviu.idm.oclc.org/pages/publications/85159368110?origin=resultslist&quot;,&quot;issued&quot;:{&quot;date-parts&quot;:[[2023,5,1]]},&quot;abstract&quot;:&quot;Environmental issues and sustainability performance are more and more significant in today’s business world. A growing number of manufacturing companies are searching for changes to improve their sustainability in the areas of products and manufacturing processes. These changes should be introduced in the design process and affect the whole product life cycle. This paper is concerned with developing a method based on predictive and prescriptive analytics to identify opportunities for increasing sustainable manufacturing through changes incorporated at the product design stage. Predictive analytics uses parametric models obtained from regression analysis and artificial neural networks in order to predict sustainability performance. In turn, prescriptive analytics refers to the identification of opportunities for improving sustainability performance in manufacturing, and it is based on a constraint programming implemented within a constraint satisfaction problem (CSP). The specification of sustainability performance in terms of a CSP provides a pertinent framework for identifying all admissible solutions (if there are any) of the considered problem. The identified opportunities for improving sustainability performance are dedicated to specialists in product development, and aim to reduce both resources used in manufacturing and negative effects on the environment. The applicability of the proposed method is illustrated through reducing the number of defective products in manufacturing. © 2023 by the author.&quot;,&quot;publisher&quot;:&quot;MDPI&quot;,&quot;issue&quot;:&quot;9&quot;,&quot;volume&quot;:&quot;15&quot;,&quot;container-title-short&quot;:&quot;&quot;},&quot;isTemporary&quot;:false,&quot;suppress-author&quot;:false,&quot;composite&quot;:false,&quot;author-only&quot;:false}]},{&quot;citationID&quot;:&quot;MENDELEY_CITATION_d2fe1bfe-8f08-41dd-9170-bef746e4a078&quot;,&quot;properties&quot;:{&quot;noteIndex&quot;:0},&quot;isEdited&quot;:false,&quot;manualOverride&quot;:{&quot;isManuallyOverridden&quot;:false,&quot;citeprocText&quot;:&quot;(Liu &amp;#38; Lai, 2025)&quot;,&quot;manualOverrideText&quot;:&quot;&quot;},&quot;citationTag&quot;:&quot;MENDELEY_CITATION_v3_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&quot;,&quot;citationItems&quot;:[{&quot;id&quot;:&quot;e2cbbfb3-81c9-3f35-a0a2-a56a98471fb2&quot;,&quot;itemData&quot;:{&quot;type&quot;:&quot;article-journal&quot;,&quot;id&quot;:&quot;e2cbbfb3-81c9-3f35-a0a2-a56a98471fb2&quot;,&quot;title&quot;:&quot;Integrating decision tools for efficient operations management through innovative approaches&quot;,&quot;author&quot;:[{&quot;family&quot;:&quot;Liu&quot;,&quot;given&quot;:&quot;Weidong&quot;,&quot;parse-names&quot;:false,&quot;dropping-particle&quot;:&quot;&quot;,&quot;non-dropping-particle&quot;:&quot;&quot;},{&quot;family&quot;:&quot;Lai&quot;,&quot;given&quot;:&quot;Xuewu&quot;,&quot;parse-names&quot;:false,&quot;dropping-particle&quot;:&quot;&quot;,&quot;non-dropping-particle&quot;:&quot;&quot;}],&quot;container-title&quot;:&quot;Scientific Reports&quot;,&quot;container-title-short&quot;:&quot;Sci Rep&quot;,&quot;accessed&quot;:{&quot;date-parts&quot;:[[2025,9,17]]},&quot;DOI&quot;:&quot;10.1038/s41598-025-99022-8&quot;,&quot;ISSN&quot;:&quot;20452322&quot;,&quot;PMID&quot;:&quot;40346198&quot;,&quot;URL&quot;:&quot;https://www-scopus-com.universidadviu.idm.oclc.org/pages/publications/105004707857?origin=resultslist&quot;,&quot;issued&quot;:{&quot;date-parts&quot;:[[2025,12,1]]},&quot;abstract&quot;:&quot;In a dynamic business environment, operations management (OM) is essential for enhancing efficiency, minimizing costs, and promoting sustainable growth. Traditional OM methods frequently encounter difficulties in balancing various criteria, including cost, quality, resource utilization, and adaptability, resulting in a lack of clear guidance for organizations in selecting optimal strategies. This study presents a novel decision-support framework that combines objective and subjective insights to improve OM strategy selection. This research is distinguished by its innovative integration of three advanced methodologies: CRITIC (Criteria Importance Through Intercriteria Correlation) for objective weighting, CIMAS (Criteria Importance Assessment) for subjective weight determination, and WASPAS (Weighted Aggregated Sum Product Assessment) for comprehensive strategy ranking. This hybrid weighting approach signifies a notable progression in operations management research, facilitating a balanced and practical evaluation of competing strategies. This study assesses five advanced OM approaches: lean management, automation, sustainability-driven operations, flexible workforce allocation, and data-driven decision-making, in relation to eight essential performance criteria. Our findings indicate that data-driven decision-making is a prominent strategy for achieving operational excellence, whereas alternative approaches exhibit distinct advantages across various performance dimensions. The results highlight the significant potential of multi-criteria decision-making (MCDM) techniques in assisting operations management leaders and policymakers in making informed, performance-oriented decisions. This study redefines the future of operations management by addressing efficiency and sustainability goals, offering a practical roadmap for organizations facing complex operational challenges. © The Author(s) 2025.&quot;,&quot;publisher&quot;:&quot;Nature Research&quot;,&quot;issue&quot;:&quot;1&quot;,&quot;volume&quot;:&quot;15&quot;},&quot;isTemporary&quot;:false,&quot;suppress-author&quot;:false,&quot;composite&quot;:false,&quot;author-only&quot;:false}]},{&quot;citationID&quot;:&quot;MENDELEY_CITATION_a810ae9b-b872-4305-9249-f4f79e023304&quot;,&quot;properties&quot;:{&quot;noteIndex&quot;:0},&quot;isEdited&quot;:false,&quot;manualOverride&quot;:{&quot;isManuallyOverridden&quot;:false,&quot;citeprocText&quot;:&quot;(Li et al., 2022)&quot;,&quot;manualOverrideText&quot;:&quot;&quot;},&quot;citationTag&quot;:&quot;MENDELEY_CITATION_v3_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&quot;,&quot;citationItems&quot;:[{&quot;id&quot;:&quot;83bf2f1d-4584-319f-8372-29cc6a4afcb3&quot;,&quot;itemData&quot;:{&quot;type&quot;:&quot;article-journal&quot;,&quot;id&quot;:&quot;83bf2f1d-4584-319f-8372-29cc6a4afcb3&quot;,&quot;title&quot;:&quot;Evaluating the impact of big data analytics usage on the decision-making quality of organizations&quot;,&quot;author&quot;:[{&quot;family&quot;:&quot;Li&quot;,&quot;given&quot;:&quot;Lei&quot;,&quot;parse-names&quot;:false,&quot;dropping-particle&quot;:&quot;&quot;,&quot;non-dropping-particle&quot;:&quot;&quot;},{&quot;family&quot;:&quot;Lin&quot;,&quot;given&quot;:&quot;Jiabao&quot;,&quot;parse-names&quot;:false,&quot;dropping-particle&quot;:&quot;&quot;,&quot;non-dropping-particle&quot;:&quot;&quot;},{&quot;family&quot;:&quot;Ouyang&quot;,&quot;given&quot;:&quot;Ye&quot;,&quot;parse-names&quot;:false,&quot;dropping-particle&quot;:&quot;&quot;,&quot;non-dropping-particle&quot;:&quot;&quot;},{&quot;family&quot;:&quot;Luo&quot;,&quot;given&quot;:&quot;Xin (Robert)&quot;,&quot;parse-names&quot;:false,&quot;dropping-particle&quot;:&quot;&quot;,&quot;non-dropping-particle&quot;:&quot;&quot;}],&quot;container-title&quot;:&quot;Technological Forecasting and Social Change&quot;,&quot;container-title-short&quot;:&quot;Technol Forecast Soc Change&quot;,&quot;accessed&quot;:{&quot;date-parts&quot;:[[2025,9,19]]},&quot;DOI&quot;:&quot;10.1016/J.TECHFORE.2021.121355&quot;,&quot;ISSN&quot;:&quot;0040-1625&quot;,&quot;URL&quot;:&quot;https://www.sciencedirect.com/science/article/abs/pii/S0040162521007861&quot;,&quot;issued&quot;:{&quot;date-parts&quot;:[[2022,2,1]]},&quot;page&quot;:&quot;121355&quot;,&quot;abstract&quot;:&quot;Big data initiatives are critical for transforming traditional organizational decision making into data-driven decision making. However, prior information systems research has not paid enough attention to the impact of big data analytics usage on decision-making quality. Drawing on the dynamic capability theory, this study investigated the impact of big data analytics usage on decision-making quality and tested the mediating effect of data analytics capabilities. We collected data from 240 agricultural firms in China. The empirical results showed that big data analytics usage had a positive impact on decision-making quality and that data analytics capabilities played a mediating role in the relationship between big data analytics usage and decision-making quality. Hence, firms should not only popularize big data analytics usage in their business activities but also take measures to improve their data analytics capabilities, which will improve their decision-making quality toward competitive advantages.&quot;,&quot;publisher&quot;:&quot;North-Holland&quot;,&quot;volume&quot;:&quot;175&quot;},&quot;isTemporary&quot;:false,&quot;suppress-author&quot;:false,&quot;composite&quot;:false,&quot;author-only&quot;:false}]},{&quot;citationID&quot;:&quot;MENDELEY_CITATION_40693f0d-cf80-4975-a567-cf2900940b74&quot;,&quot;properties&quot;:{&quot;noteIndex&quot;:0},&quot;isEdited&quot;:false,&quot;manualOverride&quot;:{&quot;isManuallyOverridden&quot;:false,&quot;citeprocText&quot;:&quot;(Pavlyshenko, 2020)&quot;,&quot;manualOverrideText&quot;:&quot;&quot;},&quot;citationTag&quot;:&quot;MENDELEY_CITATION_v3_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&quot;,&quot;citationItems&quot;:[{&quot;id&quot;:&quot;2e8e6662-798d-343d-808e-77da2f720c7f&quot;,&quot;itemData&quot;:{&quot;type&quot;:&quot;article-journal&quot;,&quot;id&quot;:&quot;2e8e6662-798d-343d-808e-77da2f720c7f&quot;,&quot;title&quot;:&quot;SALES TIME SERIES ANALYTICS USING DEEP Q-LEARNING&quot;,&quot;author&quot;:[{&quot;family&quot;:&quot;Pavlyshenko&quot;,&quot;given&quot;:&quot;Bohdan M.&quot;,&quot;parse-names&quot;:false,&quot;dropping-particle&quot;:&quot;&quot;,&quot;non-dropping-particle&quot;:&quot;&quot;}],&quot;container-title&quot;:&quot;International Journal of Computing&quot;,&quot;accessed&quot;:{&quot;date-parts&quot;:[[2025,9,19]]},&quot;DOI&quot;:&quot;10.47839/IJC.19.3.1892&quot;,&quot;ISSN&quot;:&quot;23125381&quot;,&quot;URL&quot;:&quot;https://www-scopus-com.universidadviu.idm.oclc.org/pages/publications/85102530532?origin=resultslist&quot;,&quot;issued&quot;:{&quot;date-parts&quot;:[[2020]]},&quot;page&quot;:&quot;434-441&quot;,&quot;abstract&quot;:&quot;The article describes the use of deep Q-learning models in the problems of sales time series analytics. In contrast to supervised machine learning, which is a kind of passive learning, where historical data are used, Q- learning is a kind of active learning aimed at maximizing a reward by optimal sequence of actions. Model free Q-learning approach to optimal pricing strategies and supply-demand problems is considered in the work. The main idea of the study is to show that using deep Q-learning approach in time series analytics causes the sequence of actions to be optimized by maximizing the reward function when the environment for learning agent interaction can be modeled using the parametric model and in the case of using the model which is based on the historical data. In the pricing optimizing case study environment was modeled using sales dependence on extras price and randomly simulated demand. In the pricing optimizing case study, the environment was modeled using sales dependence on extra price and randomly simulated demand. In the supply-demand case study, it was proposed to use historical demand time series for environment modeling, agent states were represented by promo actions, previous demand values and weekly seasonality features. Obtained results show that using deep Q-learning, we can optimize the decision making process for price optimization and supply-demand problems. Environment modeling using parametric models and historical data can be used for the cold start of learning agent. On the next steps, after the cold start, the trained agent can be used in real business environment. © 2020. Research Institute for Intelligent Computer Systems. All rights reserved.&quot;,&quot;publisher&quot;:&quot;Research Institute of Intelligent Computer Systems&quot;,&quot;issue&quot;:&quot;3&quot;,&quot;volume&quot;:&quot;19&quot;,&quot;container-title-short&quot;:&quot;&quot;},&quot;isTemporary&quot;:false,&quot;suppress-author&quot;:false,&quot;composite&quot;:false,&quot;author-only&quot;:false}]},{&quot;citationID&quot;:&quot;MENDELEY_CITATION_ea5d98d5-5e79-41d8-8c4e-0a9635705b86&quot;,&quot;properties&quot;:{&quot;noteIndex&quot;:0},&quot;isEdited&quot;:false,&quot;manualOverride&quot;:{&quot;isManuallyOverridden&quot;:false,&quot;citeprocText&quot;:&quot;(Liu &amp;#38; Lai, 2025)&quot;,&quot;manualOverrideText&quot;:&quot;&quot;},&quot;citationTag&quot;:&quot;MENDELEY_CITATION_v3_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&quot;,&quot;citationItems&quot;:[{&quot;id&quot;:&quot;e2cbbfb3-81c9-3f35-a0a2-a56a98471fb2&quot;,&quot;itemData&quot;:{&quot;type&quot;:&quot;article-journal&quot;,&quot;id&quot;:&quot;e2cbbfb3-81c9-3f35-a0a2-a56a98471fb2&quot;,&quot;title&quot;:&quot;Integrating decision tools for efficient operations management through innovative approaches&quot;,&quot;author&quot;:[{&quot;family&quot;:&quot;Liu&quot;,&quot;given&quot;:&quot;Weidong&quot;,&quot;parse-names&quot;:false,&quot;dropping-particle&quot;:&quot;&quot;,&quot;non-dropping-particle&quot;:&quot;&quot;},{&quot;family&quot;:&quot;Lai&quot;,&quot;given&quot;:&quot;Xuewu&quot;,&quot;parse-names&quot;:false,&quot;dropping-particle&quot;:&quot;&quot;,&quot;non-dropping-particle&quot;:&quot;&quot;}],&quot;container-title&quot;:&quot;Scientific Reports&quot;,&quot;container-title-short&quot;:&quot;Sci Rep&quot;,&quot;accessed&quot;:{&quot;date-parts&quot;:[[2025,9,17]]},&quot;DOI&quot;:&quot;10.1038/s41598-025-99022-8&quot;,&quot;ISSN&quot;:&quot;20452322&quot;,&quot;PMID&quot;:&quot;40346198&quot;,&quot;URL&quot;:&quot;https://www-scopus-com.universidadviu.idm.oclc.org/pages/publications/105004707857?origin=resultslist&quot;,&quot;issued&quot;:{&quot;date-parts&quot;:[[2025,12,1]]},&quot;abstract&quot;:&quot;In a dynamic business environment, operations management (OM) is essential for enhancing efficiency, minimizing costs, and promoting sustainable growth. Traditional OM methods frequently encounter difficulties in balancing various criteria, including cost, quality, resource utilization, and adaptability, resulting in a lack of clear guidance for organizations in selecting optimal strategies. This study presents a novel decision-support framework that combines objective and subjective insights to improve OM strategy selection. This research is distinguished by its innovative integration of three advanced methodologies: CRITIC (Criteria Importance Through Intercriteria Correlation) for objective weighting, CIMAS (Criteria Importance Assessment) for subjective weight determination, and WASPAS (Weighted Aggregated Sum Product Assessment) for comprehensive strategy ranking. This hybrid weighting approach signifies a notable progression in operations management research, facilitating a balanced and practical evaluation of competing strategies. This study assesses five advanced OM approaches: lean management, automation, sustainability-driven operations, flexible workforce allocation, and data-driven decision-making, in relation to eight essential performance criteria. Our findings indicate that data-driven decision-making is a prominent strategy for achieving operational excellence, whereas alternative approaches exhibit distinct advantages across various performance dimensions. The results highlight the significant potential of multi-criteria decision-making (MCDM) techniques in assisting operations management leaders and policymakers in making informed, performance-oriented decisions. This study redefines the future of operations management by addressing efficiency and sustainability goals, offering a practical roadmap for organizations facing complex operational challenges. © The Author(s) 2025.&quot;,&quot;publisher&quot;:&quot;Nature Research&quot;,&quot;issue&quot;:&quot;1&quot;,&quot;volume&quot;:&quot;15&quot;},&quot;isTemporary&quot;:false}]},{&quot;citationID&quot;:&quot;MENDELEY_CITATION_518a66ad-cb52-4e74-a028-7fee3c61c941&quot;,&quot;properties&quot;:{&quot;noteIndex&quot;:0},&quot;isEdited&quot;:false,&quot;manualOverride&quot;:{&quot;isManuallyOverridden&quot;:false,&quot;citeprocText&quot;:&quot;(Wissuchek &amp;#38; Zschech, 2025)&quot;,&quot;manualOverrideText&quot;:&quot;&quot;},&quot;citationTag&quot;:&quot;MENDELEY_CITATION_v3_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&quot;,&quot;citationItems&quot;:[{&quot;id&quot;:&quot;52a509c5-f772-3b76-92bf-c201e98d05d0&quot;,&quot;itemData&quot;:{&quot;type&quot;:&quot;article-journal&quot;,&quot;id&quot;:&quot;52a509c5-f772-3b76-92bf-c201e98d05d0&quot;,&quot;title&quot;:&quot;Prescriptive analytics systems revised: a systematic literature review from an information systems perspective&quot;,&quot;author&quot;:[{&quot;family&quot;:&quot;Wissuchek&quot;,&quot;given&quot;:&quot;Christopher&quot;,&quot;parse-names&quot;:false,&quot;dropping-particle&quot;:&quot;&quot;,&quot;non-dropping-particle&quot;:&quot;&quot;},{&quot;family&quot;:&quot;Zschech&quot;,&quot;given&quot;:&quot;Patrick&quot;,&quot;parse-names&quot;:false,&quot;dropping-particle&quot;:&quot;&quot;,&quot;non-dropping-particle&quot;:&quot;&quot;}],&quot;container-title&quot;:&quot;Information Systems and e-Business Management&quot;,&quot;accessed&quot;:{&quot;date-parts&quot;:[[2025,9,19]]},&quot;DOI&quot;:&quot;10.1007/s10257-024-00688-w&quot;,&quot;ISSN&quot;:&quot;16179854&quot;,&quot;URL&quot;:&quot;https://www-scopus-com.universidadviu.idm.oclc.org/pages/publications/85202768095?origin=resultslist&quot;,&quot;issued&quot;:{&quot;date-parts&quot;:[[2025,6,1]]},&quot;abstract&quot;:&quot;Prescriptive Analytics Systems (PAS) represent the most mature iteration of business analytics, significantly enhancing organizational decision-making. Recently, research has gained traction, with various technological innovations, including machine learning and artificial intelligence, significantly influencing the design of PAS. Although recent studies highlight these developments, the rising trend focuses on broader implications, such as the synergies and delegation between systems and users in organizational decision-making environments. Against this backdrop, we utilized a systematic literature review of 262 articles to build on this evolving perspective. Guided by general systems theory and socio-technical thinking, the concept of an information systems artifact directed this review. Our first objective was to clarify the essential subsystems, identifying 23 constituent components of PAS. Subsequently, we delved into the meta-level design of PAS, emphasizing the synergy and delegation between the human decision-maker and prescriptive analytics in supporting organizational decisions. From this exploration, four distinct system archetypes emerged: advisory, executive, adaptive, and self-governing PAS. Lastly, we engaged with affordance theory, illuminating the action potential of PAS. Our study advances the perspective on PAS, specifically from a broader socio-technical and information systems viewpoint, highlighting six distinct research directions, acting as a launchpad for future research in the domain. © The Author(s) 2024.&quot;,&quot;publisher&quot;:&quot;Springer Science and Business Media Deutschland GmbH&quot;,&quot;container-title-short&quot;:&quot;&quot;},&quot;isTemporary&quot;:false,&quot;suppress-author&quot;:false,&quot;composite&quot;:false,&quot;author-only&quot;:false}]},{&quot;citationID&quot;:&quot;MENDELEY_CITATION_fae465a6-64a3-48bc-93e1-28c55df3eebc&quot;,&quot;properties&quot;:{&quot;noteIndex&quot;:0},&quot;isEdited&quot;:false,&quot;manualOverride&quot;:{&quot;isManuallyOverridden&quot;:false,&quot;citeprocText&quot;:&quot;(Relich, 2023)&quot;,&quot;manualOverrideText&quot;:&quot;&quot;},&quot;citationTag&quot;:&quot;MENDELEY_CITATION_v3_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&quot;,&quot;citationItems&quot;:[{&quot;id&quot;:&quot;6a2b6a71-7ea4-3ec4-b947-cf79e7d2c5f3&quot;,&quot;itemData&quot;:{&quot;type&quot;:&quot;article-journal&quot;,&quot;id&quot;:&quot;6a2b6a71-7ea4-3ec4-b947-cf79e7d2c5f3&quot;,&quot;title&quot;:&quot;Predictive and Prescriptive Analytics in Identifying Opportunities for Improving Sustainable Manufacturing&quot;,&quot;author&quot;:[{&quot;family&quot;:&quot;Relich&quot;,&quot;given&quot;:&quot;Marcin&quot;,&quot;parse-names&quot;:false,&quot;dropping-particle&quot;:&quot;&quot;,&quot;non-dropping-particle&quot;:&quot;&quot;}],&quot;container-title&quot;:&quot;Sustainability (Switzerland)&quot;,&quot;accessed&quot;:{&quot;date-parts&quot;:[[2025,9,19]]},&quot;DOI&quot;:&quot;10.3390/su15097667&quot;,&quot;ISSN&quot;:&quot;20711050&quot;,&quot;URL&quot;:&quot;https://www-scopus-com.universidadviu.idm.oclc.org/pages/publications/85159368110?origin=resultslist&quot;,&quot;issued&quot;:{&quot;date-parts&quot;:[[2023,5,1]]},&quot;abstract&quot;:&quot;Environmental issues and sustainability performance are more and more significant in today’s business world. A growing number of manufacturing companies are searching for changes to improve their sustainability in the areas of products and manufacturing processes. These changes should be introduced in the design process and affect the whole product life cycle. This paper is concerned with developing a method based on predictive and prescriptive analytics to identify opportunities for increasing sustainable manufacturing through changes incorporated at the product design stage. Predictive analytics uses parametric models obtained from regression analysis and artificial neural networks in order to predict sustainability performance. In turn, prescriptive analytics refers to the identification of opportunities for improving sustainability performance in manufacturing, and it is based on a constraint programming implemented within a constraint satisfaction problem (CSP). The specification of sustainability performance in terms of a CSP provides a pertinent framework for identifying all admissible solutions (if there are any) of the considered problem. The identified opportunities for improving sustainability performance are dedicated to specialists in product development, and aim to reduce both resources used in manufacturing and negative effects on the environment. The applicability of the proposed method is illustrated through reducing the number of defective products in manufacturing. © 2023 by the author.&quot;,&quot;publisher&quot;:&quot;MDPI&quot;,&quot;issue&quot;:&quot;9&quot;,&quot;volume&quot;:&quot;15&quot;,&quot;container-title-short&quot;:&quot;&quot;},&quot;isTemporary&quot;:false,&quot;suppress-author&quot;:false,&quot;composite&quot;:false,&quot;author-only&quot;:false}]},{&quot;citationID&quot;:&quot;MENDELEY_CITATION_cd2fe46f-d69f-4903-9e67-df6a1c0997fd&quot;,&quot;properties&quot;:{&quot;noteIndex&quot;:0},&quot;isEdited&quot;:false,&quot;manualOverride&quot;:{&quot;isManuallyOverridden&quot;:false,&quot;citeprocText&quot;:&quot;(Liu &amp;#38; Lai, 2025)&quot;,&quot;manualOverrideText&quot;:&quot;&quot;},&quot;citationTag&quot;:&quot;MENDELEY_CITATION_v3_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&quot;,&quot;citationItems&quot;:[{&quot;id&quot;:&quot;e2cbbfb3-81c9-3f35-a0a2-a56a98471fb2&quot;,&quot;itemData&quot;:{&quot;type&quot;:&quot;article-journal&quot;,&quot;id&quot;:&quot;e2cbbfb3-81c9-3f35-a0a2-a56a98471fb2&quot;,&quot;title&quot;:&quot;Integrating decision tools for efficient operations management through innovative approaches&quot;,&quot;author&quot;:[{&quot;family&quot;:&quot;Liu&quot;,&quot;given&quot;:&quot;Weidong&quot;,&quot;parse-names&quot;:false,&quot;dropping-particle&quot;:&quot;&quot;,&quot;non-dropping-particle&quot;:&quot;&quot;},{&quot;family&quot;:&quot;Lai&quot;,&quot;given&quot;:&quot;Xuewu&quot;,&quot;parse-names&quot;:false,&quot;dropping-particle&quot;:&quot;&quot;,&quot;non-dropping-particle&quot;:&quot;&quot;}],&quot;container-title&quot;:&quot;Scientific Reports&quot;,&quot;container-title-short&quot;:&quot;Sci Rep&quot;,&quot;accessed&quot;:{&quot;date-parts&quot;:[[2025,9,17]]},&quot;DOI&quot;:&quot;10.1038/s41598-025-99022-8&quot;,&quot;ISSN&quot;:&quot;20452322&quot;,&quot;PMID&quot;:&quot;40346198&quot;,&quot;URL&quot;:&quot;https://www-scopus-com.universidadviu.idm.oclc.org/pages/publications/105004707857?origin=resultslist&quot;,&quot;issued&quot;:{&quot;date-parts&quot;:[[2025,12,1]]},&quot;abstract&quot;:&quot;In a dynamic business environment, operations management (OM) is essential for enhancing efficiency, minimizing costs, and promoting sustainable growth. Traditional OM methods frequently encounter difficulties in balancing various criteria, including cost, quality, resource utilization, and adaptability, resulting in a lack of clear guidance for organizations in selecting optimal strategies. This study presents a novel decision-support framework that combines objective and subjective insights to improve OM strategy selection. This research is distinguished by its innovative integration of three advanced methodologies: CRITIC (Criteria Importance Through Intercriteria Correlation) for objective weighting, CIMAS (Criteria Importance Assessment) for subjective weight determination, and WASPAS (Weighted Aggregated Sum Product Assessment) for comprehensive strategy ranking. This hybrid weighting approach signifies a notable progression in operations management research, facilitating a balanced and practical evaluation of competing strategies. This study assesses five advanced OM approaches: lean management, automation, sustainability-driven operations, flexible workforce allocation, and data-driven decision-making, in relation to eight essential performance criteria. Our findings indicate that data-driven decision-making is a prominent strategy for achieving operational excellence, whereas alternative approaches exhibit distinct advantages across various performance dimensions. The results highlight the significant potential of multi-criteria decision-making (MCDM) techniques in assisting operations management leaders and policymakers in making informed, performance-oriented decisions. This study redefines the future of operations management by addressing efficiency and sustainability goals, offering a practical roadmap for organizations facing complex operational challenges. © The Author(s) 2025.&quot;,&quot;publisher&quot;:&quot;Nature Research&quot;,&quot;issue&quot;:&quot;1&quot;,&quot;volume&quot;:&quot;15&quot;},&quot;isTemporary&quot;:false,&quot;suppress-author&quot;:false,&quot;composite&quot;:false,&quot;author-only&quot;:false}]},{&quot;citationID&quot;:&quot;MENDELEY_CITATION_9a71eb33-74a5-4c26-a728-c721df2af419&quot;,&quot;properties&quot;:{&quot;noteIndex&quot;:0},&quot;isEdited&quot;:false,&quot;manualOverride&quot;:{&quot;isManuallyOverridden&quot;:false,&quot;citeprocText&quot;:&quot;(Relich, 2023)&quot;,&quot;manualOverrideText&quot;:&quot;&quot;},&quot;citationTag&quot;:&quot;MENDELEY_CITATION_v3_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&quot;,&quot;citationItems&quot;:[{&quot;id&quot;:&quot;6a2b6a71-7ea4-3ec4-b947-cf79e7d2c5f3&quot;,&quot;itemData&quot;:{&quot;type&quot;:&quot;article-journal&quot;,&quot;id&quot;:&quot;6a2b6a71-7ea4-3ec4-b947-cf79e7d2c5f3&quot;,&quot;title&quot;:&quot;Predictive and Prescriptive Analytics in Identifying Opportunities for Improving Sustainable Manufacturing&quot;,&quot;author&quot;:[{&quot;family&quot;:&quot;Relich&quot;,&quot;given&quot;:&quot;Marcin&quot;,&quot;parse-names&quot;:false,&quot;dropping-particle&quot;:&quot;&quot;,&quot;non-dropping-particle&quot;:&quot;&quot;}],&quot;container-title&quot;:&quot;Sustainability (Switzerland)&quot;,&quot;accessed&quot;:{&quot;date-parts&quot;:[[2025,9,19]]},&quot;DOI&quot;:&quot;10.3390/su15097667&quot;,&quot;ISSN&quot;:&quot;20711050&quot;,&quot;URL&quot;:&quot;https://www-scopus-com.universidadviu.idm.oclc.org/pages/publications/85159368110?origin=resultslist&quot;,&quot;issued&quot;:{&quot;date-parts&quot;:[[2023,5,1]]},&quot;abstract&quot;:&quot;Environmental issues and sustainability performance are more and more significant in today’s business world. A growing number of manufacturing companies are searching for changes to improve their sustainability in the areas of products and manufacturing processes. These changes should be introduced in the design process and affect the whole product life cycle. This paper is concerned with developing a method based on predictive and prescriptive analytics to identify opportunities for increasing sustainable manufacturing through changes incorporated at the product design stage. Predictive analytics uses parametric models obtained from regression analysis and artificial neural networks in order to predict sustainability performance. In turn, prescriptive analytics refers to the identification of opportunities for improving sustainability performance in manufacturing, and it is based on a constraint programming implemented within a constraint satisfaction problem (CSP). The specification of sustainability performance in terms of a CSP provides a pertinent framework for identifying all admissible solutions (if there are any) of the considered problem. The identified opportunities for improving sustainability performance are dedicated to specialists in product development, and aim to reduce both resources used in manufacturing and negative effects on the environment. The applicability of the proposed method is illustrated through reducing the number of defective products in manufacturing. © 2023 by the author.&quot;,&quot;publisher&quot;:&quot;MDPI&quot;,&quot;issue&quot;:&quot;9&quot;,&quot;volume&quot;:&quot;15&quot;,&quot;container-title-short&quot;:&quot;&quot;},&quot;isTemporary&quot;:false,&quot;suppress-author&quot;:false,&quot;composite&quot;:false,&quot;author-only&quot;:false}]},{&quot;citationID&quot;:&quot;MENDELEY_CITATION_45f3c0f7-6a35-4f5e-95e9-d20408bfc02d&quot;,&quot;properties&quot;:{&quot;noteIndex&quot;:0},&quot;isEdited&quot;:false,&quot;manualOverride&quot;:{&quot;isManuallyOverridden&quot;:false,&quot;citeprocText&quot;:&quot;(Relich, 2023)&quot;,&quot;manualOverrideText&quot;:&quot;&quot;},&quot;citationTag&quot;:&quot;MENDELEY_CITATION_v3_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&quot;,&quot;citationItems&quot;:[{&quot;id&quot;:&quot;6a2b6a71-7ea4-3ec4-b947-cf79e7d2c5f3&quot;,&quot;itemData&quot;:{&quot;type&quot;:&quot;article-journal&quot;,&quot;id&quot;:&quot;6a2b6a71-7ea4-3ec4-b947-cf79e7d2c5f3&quot;,&quot;title&quot;:&quot;Predictive and Prescriptive Analytics in Identifying Opportunities for Improving Sustainable Manufacturing&quot;,&quot;author&quot;:[{&quot;family&quot;:&quot;Relich&quot;,&quot;given&quot;:&quot;Marcin&quot;,&quot;parse-names&quot;:false,&quot;dropping-particle&quot;:&quot;&quot;,&quot;non-dropping-particle&quot;:&quot;&quot;}],&quot;container-title&quot;:&quot;Sustainability (Switzerland)&quot;,&quot;accessed&quot;:{&quot;date-parts&quot;:[[2025,9,19]]},&quot;DOI&quot;:&quot;10.3390/su15097667&quot;,&quot;ISSN&quot;:&quot;20711050&quot;,&quot;URL&quot;:&quot;https://www-scopus-com.universidadviu.idm.oclc.org/pages/publications/85159368110?origin=resultslist&quot;,&quot;issued&quot;:{&quot;date-parts&quot;:[[2023,5,1]]},&quot;abstract&quot;:&quot;Environmental issues and sustainability performance are more and more significant in today’s business world. A growing number of manufacturing companies are searching for changes to improve their sustainability in the areas of products and manufacturing processes. These changes should be introduced in the design process and affect the whole product life cycle. This paper is concerned with developing a method based on predictive and prescriptive analytics to identify opportunities for increasing sustainable manufacturing through changes incorporated at the product design stage. Predictive analytics uses parametric models obtained from regression analysis and artificial neural networks in order to predict sustainability performance. In turn, prescriptive analytics refers to the identification of opportunities for improving sustainability performance in manufacturing, and it is based on a constraint programming implemented within a constraint satisfaction problem (CSP). The specification of sustainability performance in terms of a CSP provides a pertinent framework for identifying all admissible solutions (if there are any) of the considered problem. The identified opportunities for improving sustainability performance are dedicated to specialists in product development, and aim to reduce both resources used in manufacturing and negative effects on the environment. The applicability of the proposed method is illustrated through reducing the number of defective products in manufacturing. © 2023 by the author.&quot;,&quot;publisher&quot;:&quot;MDPI&quot;,&quot;issue&quot;:&quot;9&quot;,&quot;volume&quot;:&quot;15&quot;,&quot;container-title-short&quot;:&quot;&quot;},&quot;isTemporary&quot;:false,&quot;suppress-author&quot;:false,&quot;composite&quot;:false,&quot;author-only&quot;:false}]},{&quot;citationID&quot;:&quot;MENDELEY_CITATION_2e0abedf-52af-49d5-a12b-4f2121afc994&quot;,&quot;properties&quot;:{&quot;noteIndex&quot;:0},&quot;isEdited&quot;:false,&quot;manualOverride&quot;:{&quot;isManuallyOverridden&quot;:false,&quot;citeprocText&quot;:&quot;(Pavlyshenko, 2020)&quot;,&quot;manualOverrideText&quot;:&quot;&quot;},&quot;citationTag&quot;:&quot;MENDELEY_CITATION_v3_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&quot;,&quot;citationItems&quot;:[{&quot;id&quot;:&quot;2e8e6662-798d-343d-808e-77da2f720c7f&quot;,&quot;itemData&quot;:{&quot;type&quot;:&quot;article-journal&quot;,&quot;id&quot;:&quot;2e8e6662-798d-343d-808e-77da2f720c7f&quot;,&quot;title&quot;:&quot;SALES TIME SERIES ANALYTICS USING DEEP Q-LEARNING&quot;,&quot;author&quot;:[{&quot;family&quot;:&quot;Pavlyshenko&quot;,&quot;given&quot;:&quot;Bohdan M.&quot;,&quot;parse-names&quot;:false,&quot;dropping-particle&quot;:&quot;&quot;,&quot;non-dropping-particle&quot;:&quot;&quot;}],&quot;container-title&quot;:&quot;International Journal of Computing&quot;,&quot;accessed&quot;:{&quot;date-parts&quot;:[[2025,9,19]]},&quot;DOI&quot;:&quot;10.47839/IJC.19.3.1892&quot;,&quot;ISSN&quot;:&quot;23125381&quot;,&quot;URL&quot;:&quot;https://www-scopus-com.universidadviu.idm.oclc.org/pages/publications/85102530532?origin=resultslist&quot;,&quot;issued&quot;:{&quot;date-parts&quot;:[[2020]]},&quot;page&quot;:&quot;434-441&quot;,&quot;abstract&quot;:&quot;The article describes the use of deep Q-learning models in the problems of sales time series analytics. In contrast to supervised machine learning, which is a kind of passive learning, where historical data are used, Q- learning is a kind of active learning aimed at maximizing a reward by optimal sequence of actions. Model free Q-learning approach to optimal pricing strategies and supply-demand problems is considered in the work. The main idea of the study is to show that using deep Q-learning approach in time series analytics causes the sequence of actions to be optimized by maximizing the reward function when the environment for learning agent interaction can be modeled using the parametric model and in the case of using the model which is based on the historical data. In the pricing optimizing case study environment was modeled using sales dependence on extras price and randomly simulated demand. In the pricing optimizing case study, the environment was modeled using sales dependence on extra price and randomly simulated demand. In the supply-demand case study, it was proposed to use historical demand time series for environment modeling, agent states were represented by promo actions, previous demand values and weekly seasonality features. Obtained results show that using deep Q-learning, we can optimize the decision making process for price optimization and supply-demand problems. Environment modeling using parametric models and historical data can be used for the cold start of learning agent. On the next steps, after the cold start, the trained agent can be used in real business environment. © 2020. Research Institute for Intelligent Computer Systems. All rights reserved.&quot;,&quot;publisher&quot;:&quot;Research Institute of Intelligent Computer Systems&quot;,&quot;issue&quot;:&quot;3&quot;,&quot;volume&quot;:&quot;19&quot;,&quot;container-title-short&quot;:&quot;&quot;},&quot;isTemporary&quot;:false,&quot;suppress-author&quot;:false,&quot;composite&quot;:false,&quot;author-only&quot;:false}]},{&quot;citationID&quot;:&quot;MENDELEY_CITATION_f0d597bc-e46d-45d6-a624-c9a47ce31db8&quot;,&quot;properties&quot;:{&quot;noteIndex&quot;:0},&quot;isEdited&quot;:false,&quot;manualOverride&quot;:{&quot;isManuallyOverridden&quot;:false,&quot;citeprocText&quot;:&quot;(Shoush &amp;#38; Dumas, 2024)&quot;,&quot;manualOverrideText&quot;:&quot;&quot;},&quot;citationTag&quot;:&quot;MENDELEY_CITATION_v3_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&quot;,&quot;citationItems&quot;:[{&quot;id&quot;:&quot;770d918c-9779-3adb-a3dc-474c985743ae&quot;,&quot;itemData&quot;:{&quot;type&quot;:&quot;article-journal&quot;,&quot;id&quot;:&quot;770d918c-9779-3adb-a3dc-474c985743ae&quot;,&quot;title&quot;:&quot;Prescriptive Process Monitoring Under Resource Constraints: A Reinforcement Learning Approach&quot;,&quot;author&quot;:[{&quot;family&quot;:&quot;Shoush&quot;,&quot;given&quot;:&quot;Mahmoud&quot;,&quot;parse-names&quot;:false,&quot;dropping-particle&quot;:&quot;&quot;,&quot;non-dropping-particle&quot;:&quot;&quot;},{&quot;family&quot;:&quot;Dumas&quot;,&quot;given&quot;:&quot;Marlon&quot;,&quot;parse-names&quot;:false,&quot;dropping-particle&quot;:&quot;&quot;,&quot;non-dropping-particle&quot;:&quot;&quot;}],&quot;container-title&quot;:&quot;KI - Kunstliche Intelligenz&quot;,&quot;accessed&quot;:{&quot;date-parts&quot;:[[2025,9,22]]},&quot;DOI&quot;:&quot;10.1007/s13218-024-00881-6&quot;,&quot;URL&quot;:&quot;http://arxiv.org/abs/2307.06564&quot;,&quot;issued&quot;:{&quot;date-parts&quot;:[[2024,1,20]]},&quot;abstract&quot;:&quot;Prescriptive process monitoring methods seek to optimize the performance of business processes by triggering interventions at runtime, thereby increasing the probability of positive case outcomes. These interventions are triggered according to an intervention policy. Reinforcement learning has been put forward as an approach to learning intervention policies through trial and error. Existing approaches in this space assume that the number of resources available to perform interventions in a process is unlimited, an unrealistic assumption in practice. This paper argues that, in the presence of resource constraints, a key dilemma in the field of prescriptive process monitoring is to trigger interventions based not only on predictions of their necessity, timeliness, or effect but also on the uncertainty of these predictions and the level of resource utilization. Indeed, committing scarce resources to an intervention when the necessity or effects of this intervention are highly uncertain may intuitively lead to suboptimal intervention effects. Accordingly, the paper proposes a reinforcement learning approach for prescriptive process monitoring that leverages conformal prediction techniques to consider the uncertainty of the predictions upon which an intervention decision is based. An evaluation using real-life datasets demonstrates that explicitly modeling uncertainty using conformal predictions helps reinforcement learning agents converge towards policies with higher net intervention gain&quot;,&quot;publisher&quot;:&quot;Springer Science and Business Media Deutschland GmbH&quot;,&quot;container-title-short&quot;:&quot;&quot;},&quot;isTemporary&quot;:false,&quot;suppress-author&quot;:false,&quot;composite&quot;:false,&quot;author-only&quot;:false}]}]"/>
-    <we:property name="MENDELEY_CITATIONS_STYLE" value="{&quot;id&quot;:&quot;https://www.zotero.org/styles/apa&quot;,&quot;title&quot;:&quot;American Psychological Association 7th edition&quot;,&quot;format&quot;:&quot;author-date&quot;,&quot;defaultLocale&quot;:null,&quot;isLocaleCodeValid&quot;:true}"/>
     <we:property name="MENDELEY_BIBLIOGRAPHY_IS_DIRTY" value="true"/>
     <we:property name="MENDELEY_BIBLIOGRAPHY_LAST_MODIFIED" value="1758538872067"/>
+    <we:property name="MENDELEY_CITATIONS" value="[{&quot;citationID&quot;:&quot;MENDELEY_CITATION_c20b92f0-88d7-4042-854f-1c27ca42aeba&quot;,&quot;properties&quot;:{&quot;noteIndex&quot;:0},&quot;isEdited&quot;:false,&quot;manualOverride&quot;:{&quot;isManuallyOverridden&quot;:false,&quot;citeprocText&quot;:&quot;(Chen et al., 2015)&quot;,&quot;manualOverrideText&quot;:&quot;&quot;},&quot;citationTag&quot;:&quot;MENDELEY_CITATION_v3_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&quot;,&quot;citationItems&quot;:[{&quot;id&quot;:&quot;c6123ffa-ce65-33cc-85b0-6ac6e9e037b5&quot;,&quot;itemData&quot;:{&quot;type&quot;:&quot;article-journal&quot;,&quot;id&quot;:&quot;c6123ffa-ce65-33cc-85b0-6ac6e9e037b5&quot;,&quot;title&quot;:&quot;How the use of big data analytics affects value creation in supply chain management&quot;,&quot;author&quot;:[{&quot;family&quot;:&quot;Chen&quot;,&quot;given&quot;:&quot;Daniel Q.&quot;,&quot;parse-names&quot;:false,&quot;dropping-particle&quot;:&quot;&quot;,&quot;non-dropping-particle&quot;:&quot;&quot;},{&quot;family&quot;:&quot;Preston&quot;,&quot;given&quot;:&quot;David S.&quot;,&quot;parse-names&quot;:false,&quot;dropping-particle&quot;:&quot;&quot;,&quot;non-dropping-particle&quot;:&quot;&quot;},{&quot;family&quot;:&quot;Swink&quot;,&quot;given&quot;:&quot;Morgan&quot;,&quot;parse-names&quot;:false,&quot;dropping-particle&quot;:&quot;&quot;,&quot;non-dropping-particle&quot;:&quot;&quot;}],&quot;container-title&quot;:&quot;Journal of Management Information Systems&quot;,&quot;accessed&quot;:{&quot;date-parts&quot;:[[2025,9,19]]},&quot;DOI&quot;:&quot;10.1080/07421222.2015.1138364&quot;,&quot;ISSN&quot;:&quot;1557928X&quot;,&quot;issued&quot;:{&quot;date-parts&quot;:[[2015,10,2]]},&quot;page&quot;:&quot;4-39&quot;,&quot;abstract&quot;:&quot;Despite numerous testimonials of first movers, the underlying mechanisms of organizations big data analytics (BDA) usage deserves close investigation. Our study addresses two essential research questions: (1) How does organizational BDA usage affect value creation? and (2) What are key antecedents of organizational-level BDA usage? We draw on dynamic capabilities theory to conceptualize BDA use as a unique information processing capability that brings competitive advantage to organizations. Furthermore, we employ the technology-organization-environment (TOE) framework to identify and theorize paths via which factors influence the actual usage of BDA. Survey data collected from 161 U.S.-based companies show that: organizational-level BDA usage affects organizational value creation; the degree to which BDA usage influences such creation is moderated by environmental dynamism; technological factors directly influence organizational BDA usage; and organizational and environmental factors indirectly influence organizational BDA usage through top management support. Collectively, these findings provide a theory-based understanding of the impacts and antecedents of organizational BDA usage, while also providing guidance regarding what managers should expect from usage of this rapidly emerging technology.&quot;,&quot;publisher&quot;:&quot;Routledge&quot;,&quot;issue&quot;:&quot;4&quot;,&quot;volume&quot;:&quot;32&quot;,&quot;container-title-short&quot;:&quot;&quot;},&quot;isTemporary&quot;:false}]},{&quot;citationID&quot;:&quot;MENDELEY_CITATION_d1ded204-0067-4436-883b-0904d0ff4de0&quot;,&quot;properties&quot;:{&quot;noteIndex&quot;:0},&quot;isEdited&quot;:false,&quot;manualOverride&quot;:{&quot;isManuallyOverridden&quot;:true,&quot;citeprocText&quot;:&quot;(Li et al., 2022)&quot;,&quot;manualOverrideText&quot;:&quot;(Li et al., 22022)&quot;},&quot;citationTag&quot;:&quot;MENDELEY_CITATION_v3_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&quot;,&quot;citationItems&quot;:[{&quot;id&quot;:&quot;83bf2f1d-4584-319f-8372-29cc6a4afcb3&quot;,&quot;itemData&quot;:{&quot;type&quot;:&quot;article-journal&quot;,&quot;id&quot;:&quot;83bf2f1d-4584-319f-8372-29cc6a4afcb3&quot;,&quot;title&quot;:&quot;Evaluating the impact of big data analytics usage on the decision-making quality of organizations&quot;,&quot;author&quot;:[{&quot;family&quot;:&quot;Li&quot;,&quot;given&quot;:&quot;Lei&quot;,&quot;parse-names&quot;:false,&quot;dropping-particle&quot;:&quot;&quot;,&quot;non-dropping-particle&quot;:&quot;&quot;},{&quot;family&quot;:&quot;Lin&quot;,&quot;given&quot;:&quot;Jiabao&quot;,&quot;parse-names&quot;:false,&quot;dropping-particle&quot;:&quot;&quot;,&quot;non-dropping-particle&quot;:&quot;&quot;},{&quot;family&quot;:&quot;Ouyang&quot;,&quot;given&quot;:&quot;Ye&quot;,&quot;parse-names&quot;:false,&quot;dropping-particle&quot;:&quot;&quot;,&quot;non-dropping-particle&quot;:&quot;&quot;},{&quot;family&quot;:&quot;Luo&quot;,&quot;given&quot;:&quot;Xin (Robert)&quot;,&quot;parse-names&quot;:false,&quot;dropping-particle&quot;:&quot;&quot;,&quot;non-dropping-particle&quot;:&quot;&quot;}],&quot;container-title&quot;:&quot;Technological Forecasting and Social Change&quot;,&quot;container-title-short&quot;:&quot;Technol Forecast Soc Change&quot;,&quot;accessed&quot;:{&quot;date-parts&quot;:[[2025,9,19]]},&quot;DOI&quot;:&quot;10.1016/J.TECHFORE.2021.121355&quot;,&quot;ISSN&quot;:&quot;0040-1625&quot;,&quot;URL&quot;:&quot;https://www.sciencedirect.com/science/article/abs/pii/S0040162521007861&quot;,&quot;issued&quot;:{&quot;date-parts&quot;:[[2022,2,1]]},&quot;page&quot;:&quot;121355&quot;,&quot;abstract&quot;:&quot;Big data initiatives are critical for transforming traditional organizational decision making into data-driven decision making. However, prior information systems research has not paid enough attention to the impact of big data analytics usage on decision-making quality. Drawing on the dynamic capability theory, this study investigated the impact of big data analytics usage on decision-making quality and tested the mediating effect of data analytics capabilities. We collected data from 240 agricultural firms in China. The empirical results showed that big data analytics usage had a positive impact on decision-making quality and that data analytics capabilities played a mediating role in the relationship between big data analytics usage and decision-making quality. Hence, firms should not only popularize big data analytics usage in their business activities but also take measures to improve their data analytics capabilities, which will improve their decision-making quality toward competitive advantages.&quot;,&quot;publisher&quot;:&quot;North-Holland&quot;,&quot;volume&quot;:&quot;175&quot;},&quot;isTemporary&quot;:false}]},{&quot;citationID&quot;:&quot;MENDELEY_CITATION_dc349a0f-334f-4ca3-a565-3c409623d906&quot;,&quot;properties&quot;:{&quot;noteIndex&quot;:0},&quot;isEdited&quot;:false,&quot;manualOverride&quot;:{&quot;isManuallyOverridden&quot;:false,&quot;citeprocText&quot;:&quot;(Lo &amp;#38; Pachamanova, 2023)&quot;,&quot;manualOverrideText&quot;:&quot;&quot;},&quot;citationTag&quot;:&quot;MENDELEY_CITATION_v3_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&quot;,&quot;citationItems&quot;:[{&quot;id&quot;:&quot;17ef0366-796d-348d-bdf3-6ed0bb46898c&quot;,&quot;itemData&quot;:{&quot;type&quot;:&quot;article-journal&quot;,&quot;id&quot;:&quot;17ef0366-796d-348d-bdf3-6ed0bb46898c&quot;,&quot;title&quot;:&quot;From Meaningful Data Science to Impactful Decisions: The Importance of Being Causally Prescriptive&quot;,&quot;author&quot;:[{&quot;family&quot;:&quot;Lo&quot;,&quot;given&quot;:&quot;Victor S.Y.&quot;,&quot;parse-names&quot;:false,&quot;dropping-particle&quot;:&quot;&quot;,&quot;non-dropping-particle&quot;:&quot;&quot;},{&quot;family&quot;:&quot;Pachamanova&quot;,&quot;given&quot;:&quot;Dessislava A.&quot;,&quot;parse-names&quot;:false,&quot;dropping-particle&quot;:&quot;&quot;,&quot;non-dropping-particle&quot;:&quot;&quot;}],&quot;container-title&quot;:&quot;Data Science Journal&quot;,&quot;container-title-short&quot;:&quot;Data Sci J&quot;,&quot;accessed&quot;:{&quot;date-parts&quot;:[[2025,9,19]]},&quot;DOI&quot;:&quot;10.5334/dsj-2023-008&quot;,&quot;ISSN&quot;:&quot;16831470&quot;,&quot;URL&quot;:&quot;https://www-scopus-com.universidadviu.idm.oclc.org/pages/publications/85160018171?origin=resultslist&quot;,&quot;issued&quot;:{&quot;date-parts&quot;:[[2023]]},&quot;abstract&quot;:&quot;This article proposes a framework for transition from traditional data science, where the focus is on extracting value from available data, to goal-driven analytical decision-making, where the business objective is defined first, through integration of various analytical techniques in a common setting. We discuss the link between predictive analytics and prescriptive analytics in the context of formulating the problem and assert that all prescriptive analytics problem formulations assume a causal link between decisions and outcomes. We emphasize the role of predictive analytics and causal inference in specifying the causal link between decisions and outcomes accurately and ultimately in aligning the analysis with the business objectives. We offer practical examples that integrate various required analytics tasks and describe scenarios where causal inference is required versus not required. © 2023 The Author(s).&quot;,&quot;publisher&quot;:&quot;Ubiquity Press&quot;,&quot;issue&quot;:&quot;1&quot;,&quot;volume&quot;:&quot;22&quot;},&quot;isTemporary&quot;:false}]},{&quot;citationID&quot;:&quot;MENDELEY_CITATION_89113836-ff18-4adb-a63e-283a24614d7b&quot;,&quot;properties&quot;:{&quot;noteIndex&quot;:0},&quot;isEdited&quot;:false,&quot;manualOverride&quot;:{&quot;isManuallyOverridden&quot;:false,&quot;citeprocText&quot;:&quot;(Wissuchek &amp;#38; Zschech, 2025)&quot;,&quot;manualOverrideText&quot;:&quot;&quot;},&quot;citationTag&quot;:&quot;MENDELEY_CITATION_v3_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&quot;,&quot;citationItems&quot;:[{&quot;id&quot;:&quot;52a509c5-f772-3b76-92bf-c201e98d05d0&quot;,&quot;itemData&quot;:{&quot;type&quot;:&quot;article-journal&quot;,&quot;id&quot;:&quot;52a509c5-f772-3b76-92bf-c201e98d05d0&quot;,&quot;title&quot;:&quot;Prescriptive analytics systems revised: a systematic literature review from an information systems perspective&quot;,&quot;author&quot;:[{&quot;family&quot;:&quot;Wissuchek&quot;,&quot;given&quot;:&quot;Christopher&quot;,&quot;parse-names&quot;:false,&quot;dropping-particle&quot;:&quot;&quot;,&quot;non-dropping-particle&quot;:&quot;&quot;},{&quot;family&quot;:&quot;Zschech&quot;,&quot;given&quot;:&quot;Patrick&quot;,&quot;parse-names&quot;:false,&quot;dropping-particle&quot;:&quot;&quot;,&quot;non-dropping-particle&quot;:&quot;&quot;}],&quot;container-title&quot;:&quot;Information Systems and e-Business Management&quot;,&quot;accessed&quot;:{&quot;date-parts&quot;:[[2025,9,19]]},&quot;DOI&quot;:&quot;10.1007/s10257-024-00688-w&quot;,&quot;ISSN&quot;:&quot;16179854&quot;,&quot;URL&quot;:&quot;https://www-scopus-com.universidadviu.idm.oclc.org/pages/publications/85202768095?origin=resultslist&quot;,&quot;issued&quot;:{&quot;date-parts&quot;:[[2025,6,1]]},&quot;abstract&quot;:&quot;Prescriptive Analytics Systems (PAS) represent the most mature iteration of business analytics, significantly enhancing organizational decision-making. Recently, research has gained traction, with various technological innovations, including machine learning and artificial intelligence, significantly influencing the design of PAS. Although recent studies highlight these developments, the rising trend focuses on broader implications, such as the synergies and delegation between systems and users in organizational decision-making environments. Against this backdrop, we utilized a systematic literature review of 262 articles to build on this evolving perspective. Guided by general systems theory and socio-technical thinking, the concept of an information systems artifact directed this review. Our first objective was to clarify the essential subsystems, identifying 23 constituent components of PAS. Subsequently, we delved into the meta-level design of PAS, emphasizing the synergy and delegation between the human decision-maker and prescriptive analytics in supporting organizational decisions. From this exploration, four distinct system archetypes emerged: advisory, executive, adaptive, and self-governing PAS. Lastly, we engaged with affordance theory, illuminating the action potential of PAS. Our study advances the perspective on PAS, specifically from a broader socio-technical and information systems viewpoint, highlighting six distinct research directions, acting as a launchpad for future research in the domain. © The Author(s) 2024.&quot;,&quot;publisher&quot;:&quot;Springer Science and Business Media Deutschland GmbH&quot;,&quot;container-title-short&quot;:&quot;&quot;},&quot;isTemporary&quot;:false}]},{&quot;citationID&quot;:&quot;MENDELEY_CITATION_33ddd504-2e7f-46ad-961e-e94fe6eccca4&quot;,&quot;properties&quot;:{&quot;noteIndex&quot;:0},&quot;isEdited&quot;:false,&quot;manualOverride&quot;:{&quot;isManuallyOverridden&quot;:false,&quot;citeprocText&quot;:&quot;(Relich, 2023)&quot;,&quot;manualOverrideText&quot;:&quot;&quot;},&quot;citationTag&quot;:&quot;MENDELEY_CITATION_v3_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&quot;,&quot;citationItems&quot;:[{&quot;id&quot;:&quot;6a2b6a71-7ea4-3ec4-b947-cf79e7d2c5f3&quot;,&quot;itemData&quot;:{&quot;type&quot;:&quot;article-journal&quot;,&quot;id&quot;:&quot;6a2b6a71-7ea4-3ec4-b947-cf79e7d2c5f3&quot;,&quot;title&quot;:&quot;Predictive and Prescriptive Analytics in Identifying Opportunities for Improving Sustainable Manufacturing&quot;,&quot;author&quot;:[{&quot;family&quot;:&quot;Relich&quot;,&quot;given&quot;:&quot;Marcin&quot;,&quot;parse-names&quot;:false,&quot;dropping-particle&quot;:&quot;&quot;,&quot;non-dropping-particle&quot;:&quot;&quot;}],&quot;container-title&quot;:&quot;Sustainability (Switzerland)&quot;,&quot;accessed&quot;:{&quot;date-parts&quot;:[[2025,9,19]]},&quot;DOI&quot;:&quot;10.3390/su15097667&quot;,&quot;ISSN&quot;:&quot;20711050&quot;,&quot;URL&quot;:&quot;https://www-scopus-com.universidadviu.idm.oclc.org/pages/publications/85159368110?origin=resultslist&quot;,&quot;issued&quot;:{&quot;date-parts&quot;:[[2023,5,1]]},&quot;abstract&quot;:&quot;Environmental issues and sustainability performance are more and more significant in today’s business world. A growing number of manufacturing companies are searching for changes to improve their sustainability in the areas of products and manufacturing processes. These changes should be introduced in the design process and affect the whole product life cycle. This paper is concerned with developing a method based on predictive and prescriptive analytics to identify opportunities for increasing sustainable manufacturing through changes incorporated at the product design stage. Predictive analytics uses parametric models obtained from regression analysis and artificial neural networks in order to predict sustainability performance. In turn, prescriptive analytics refers to the identification of opportunities for improving sustainability performance in manufacturing, and it is based on a constraint programming implemented within a constraint satisfaction problem (CSP). The specification of sustainability performance in terms of a CSP provides a pertinent framework for identifying all admissible solutions (if there are any) of the considered problem. The identified opportunities for improving sustainability performance are dedicated to specialists in product development, and aim to reduce both resources used in manufacturing and negative effects on the environment. The applicability of the proposed method is illustrated through reducing the number of defective products in manufacturing. © 2023 by the author.&quot;,&quot;publisher&quot;:&quot;MDPI&quot;,&quot;issue&quot;:&quot;9&quot;,&quot;volume&quot;:&quot;15&quot;,&quot;container-title-short&quot;:&quot;&quot;},&quot;isTemporary&quot;:false}]},{&quot;citationID&quot;:&quot;MENDELEY_CITATION_fb54c748-5b07-49b7-8f2c-d63423d56eac&quot;,&quot;properties&quot;:{&quot;noteIndex&quot;:0},&quot;isEdited&quot;:false,&quot;manualOverride&quot;:{&quot;isManuallyOverridden&quot;:false,&quot;citeprocText&quot;:&quot;(Lo &amp;#38; Pachamanova, 2023)&quot;,&quot;manualOverrideText&quot;:&quot;&quot;},&quot;citationTag&quot;:&quot;MENDELEY_CITATION_v3_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&quot;,&quot;citationItems&quot;:[{&quot;id&quot;:&quot;17ef0366-796d-348d-bdf3-6ed0bb46898c&quot;,&quot;itemData&quot;:{&quot;type&quot;:&quot;article-journal&quot;,&quot;id&quot;:&quot;17ef0366-796d-348d-bdf3-6ed0bb46898c&quot;,&quot;title&quot;:&quot;From Meaningful Data Science to Impactful Decisions: The Importance of Being Causally Prescriptive&quot;,&quot;author&quot;:[{&quot;family&quot;:&quot;Lo&quot;,&quot;given&quot;:&quot;Victor S.Y.&quot;,&quot;parse-names&quot;:false,&quot;dropping-particle&quot;:&quot;&quot;,&quot;non-dropping-particle&quot;:&quot;&quot;},{&quot;family&quot;:&quot;Pachamanova&quot;,&quot;given&quot;:&quot;Dessislava A.&quot;,&quot;parse-names&quot;:false,&quot;dropping-particle&quot;:&quot;&quot;,&quot;non-dropping-particle&quot;:&quot;&quot;}],&quot;container-title&quot;:&quot;Data Science Journal&quot;,&quot;container-title-short&quot;:&quot;Data Sci J&quot;,&quot;accessed&quot;:{&quot;date-parts&quot;:[[2025,9,19]]},&quot;DOI&quot;:&quot;10.5334/dsj-2023-008&quot;,&quot;ISSN&quot;:&quot;16831470&quot;,&quot;URL&quot;:&quot;https://www-scopus-com.universidadviu.idm.oclc.org/pages/publications/85160018171?origin=resultslist&quot;,&quot;issued&quot;:{&quot;date-parts&quot;:[[2023]]},&quot;abstract&quot;:&quot;This article proposes a framework for transition from traditional data science, where the focus is on extracting value from available data, to goal-driven analytical decision-making, where the business objective is defined first, through integration of various analytical techniques in a common setting. We discuss the link between predictive analytics and prescriptive analytics in the context of formulating the problem and assert that all prescriptive analytics problem formulations assume a causal link between decisions and outcomes. We emphasize the role of predictive analytics and causal inference in specifying the causal link between decisions and outcomes accurately and ultimately in aligning the analysis with the business objectives. We offer practical examples that integrate various required analytics tasks and describe scenarios where causal inference is required versus not required. © 2023 The Author(s).&quot;,&quot;publisher&quot;:&quot;Ubiquity Press&quot;,&quot;issue&quot;:&quot;1&quot;,&quot;volume&quot;:&quot;22&quot;},&quot;isTemporary&quot;:false}]},{&quot;citationID&quot;:&quot;MENDELEY_CITATION_7d231a86-c134-4d20-87d3-035fa0fc8788&quot;,&quot;properties&quot;:{&quot;noteIndex&quot;:0},&quot;isEdited&quot;:false,&quot;manualOverride&quot;:{&quot;isManuallyOverridden&quot;:false,&quot;citeprocText&quot;:&quot;(Lo &amp;#38; Pachamanova, 2023)&quot;,&quot;manualOverrideText&quot;:&quot;&quot;},&quot;citationTag&quot;:&quot;MENDELEY_CITATION_v3_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&quot;,&quot;citationItems&quot;:[{&quot;id&quot;:&quot;17ef0366-796d-348d-bdf3-6ed0bb46898c&quot;,&quot;itemData&quot;:{&quot;type&quot;:&quot;article-journal&quot;,&quot;id&quot;:&quot;17ef0366-796d-348d-bdf3-6ed0bb46898c&quot;,&quot;title&quot;:&quot;From Meaningful Data Science to Impactful Decisions: The Importance of Being Causally Prescriptive&quot;,&quot;author&quot;:[{&quot;family&quot;:&quot;Lo&quot;,&quot;given&quot;:&quot;Victor S.Y.&quot;,&quot;parse-names&quot;:false,&quot;dropping-particle&quot;:&quot;&quot;,&quot;non-dropping-particle&quot;:&quot;&quot;},{&quot;family&quot;:&quot;Pachamanova&quot;,&quot;given&quot;:&quot;Dessislava A.&quot;,&quot;parse-names&quot;:false,&quot;dropping-particle&quot;:&quot;&quot;,&quot;non-dropping-particle&quot;:&quot;&quot;}],&quot;container-title&quot;:&quot;Data Science Journal&quot;,&quot;container-title-short&quot;:&quot;Data Sci J&quot;,&quot;accessed&quot;:{&quot;date-parts&quot;:[[2025,9,19]]},&quot;DOI&quot;:&quot;10.5334/dsj-2023-008&quot;,&quot;ISSN&quot;:&quot;16831470&quot;,&quot;URL&quot;:&quot;https://www-scopus-com.universidadviu.idm.oclc.org/pages/publications/85160018171?origin=resultslist&quot;,&quot;issued&quot;:{&quot;date-parts&quot;:[[2023]]},&quot;abstract&quot;:&quot;This article proposes a framework for transition from traditional data science, where the focus is on extracting value from available data, to goal-driven analytical decision-making, where the business objective is defined first, through integration of various analytical techniques in a common setting. We discuss the link between predictive analytics and prescriptive analytics in the context of formulating the problem and assert that all prescriptive analytics problem formulations assume a causal link between decisions and outcomes. We emphasize the role of predictive analytics and causal inference in specifying the causal link between decisions and outcomes accurately and ultimately in aligning the analysis with the business objectives. We offer practical examples that integrate various required analytics tasks and describe scenarios where causal inference is required versus not required. © 2023 The Author(s).&quot;,&quot;publisher&quot;:&quot;Ubiquity Press&quot;,&quot;issue&quot;:&quot;1&quot;,&quot;volume&quot;:&quot;22&quot;},&quot;isTemporary&quot;:false}]},{&quot;citationID&quot;:&quot;MENDELEY_CITATION_a2d2958e-1689-4b97-9d43-0a613bab5f45&quot;,&quot;properties&quot;:{&quot;noteIndex&quot;:0},&quot;isEdited&quot;:false,&quot;manualOverride&quot;:{&quot;isManuallyOverridden&quot;:false,&quot;citeprocText&quot;:&quot;(Lo &amp;#38; Pachamanova, 2023)&quot;,&quot;manualOverrideText&quot;:&quot;&quot;},&quot;citationTag&quot;:&quot;MENDELEY_CITATION_v3_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&quot;,&quot;citationItems&quot;:[{&quot;id&quot;:&quot;17ef0366-796d-348d-bdf3-6ed0bb46898c&quot;,&quot;itemData&quot;:{&quot;type&quot;:&quot;article-journal&quot;,&quot;id&quot;:&quot;17ef0366-796d-348d-bdf3-6ed0bb46898c&quot;,&quot;title&quot;:&quot;From Meaningful Data Science to Impactful Decisions: The Importance of Being Causally Prescriptive&quot;,&quot;author&quot;:[{&quot;family&quot;:&quot;Lo&quot;,&quot;given&quot;:&quot;Victor S.Y.&quot;,&quot;parse-names&quot;:false,&quot;dropping-particle&quot;:&quot;&quot;,&quot;non-dropping-particle&quot;:&quot;&quot;},{&quot;family&quot;:&quot;Pachamanova&quot;,&quot;given&quot;:&quot;Dessislava A.&quot;,&quot;parse-names&quot;:false,&quot;dropping-particle&quot;:&quot;&quot;,&quot;non-dropping-particle&quot;:&quot;&quot;}],&quot;container-title&quot;:&quot;Data Science Journal&quot;,&quot;container-title-short&quot;:&quot;Data Sci J&quot;,&quot;accessed&quot;:{&quot;date-parts&quot;:[[2025,9,19]]},&quot;DOI&quot;:&quot;10.5334/dsj-2023-008&quot;,&quot;ISSN&quot;:&quot;16831470&quot;,&quot;URL&quot;:&quot;https://www-scopus-com.universidadviu.idm.oclc.org/pages/publications/85160018171?origin=resultslist&quot;,&quot;issued&quot;:{&quot;date-parts&quot;:[[2023]]},&quot;abstract&quot;:&quot;This article proposes a framework for transition from traditional data science, where the focus is on extracting value from available data, to goal-driven analytical decision-making, where the business objective is defined first, through integration of various analytical techniques in a common setting. We discuss the link between predictive analytics and prescriptive analytics in the context of formulating the problem and assert that all prescriptive analytics problem formulations assume a causal link between decisions and outcomes. We emphasize the role of predictive analytics and causal inference in specifying the causal link between decisions and outcomes accurately and ultimately in aligning the analysis with the business objectives. We offer practical examples that integrate various required analytics tasks and describe scenarios where causal inference is required versus not required. © 2023 The Author(s).&quot;,&quot;publisher&quot;:&quot;Ubiquity Press&quot;,&quot;issue&quot;:&quot;1&quot;,&quot;volume&quot;:&quot;22&quot;},&quot;isTemporary&quot;:false,&quot;suppress-author&quot;:false,&quot;composite&quot;:false,&quot;author-only&quot;:false}]},{&quot;citationID&quot;:&quot;MENDELEY_CITATION_6e80ac2c-69c3-4352-b81f-e7ec7a260c34&quot;,&quot;properties&quot;:{&quot;noteIndex&quot;:0},&quot;isEdited&quot;:false,&quot;manualOverride&quot;:{&quot;isManuallyOverridden&quot;:false,&quot;citeprocText&quot;:&quot;(Wissuchek &amp;#38; Zschech, 2025)&quot;,&quot;manualOverrideText&quot;:&quot;&quot;},&quot;citationTag&quot;:&quot;MENDELEY_CITATION_v3_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&quot;,&quot;citationItems&quot;:[{&quot;id&quot;:&quot;52a509c5-f772-3b76-92bf-c201e98d05d0&quot;,&quot;itemData&quot;:{&quot;type&quot;:&quot;article-journal&quot;,&quot;id&quot;:&quot;52a509c5-f772-3b76-92bf-c201e98d05d0&quot;,&quot;title&quot;:&quot;Prescriptive analytics systems revised: a systematic literature review from an information systems perspective&quot;,&quot;author&quot;:[{&quot;family&quot;:&quot;Wissuchek&quot;,&quot;given&quot;:&quot;Christopher&quot;,&quot;parse-names&quot;:false,&quot;dropping-particle&quot;:&quot;&quot;,&quot;non-dropping-particle&quot;:&quot;&quot;},{&quot;family&quot;:&quot;Zschech&quot;,&quot;given&quot;:&quot;Patrick&quot;,&quot;parse-names&quot;:false,&quot;dropping-particle&quot;:&quot;&quot;,&quot;non-dropping-particle&quot;:&quot;&quot;}],&quot;container-title&quot;:&quot;Information Systems and e-Business Management&quot;,&quot;accessed&quot;:{&quot;date-parts&quot;:[[2025,9,19]]},&quot;DOI&quot;:&quot;10.1007/s10257-024-00688-w&quot;,&quot;ISSN&quot;:&quot;16179854&quot;,&quot;URL&quot;:&quot;https://www-scopus-com.universidadviu.idm.oclc.org/pages/publications/85202768095?origin=resultslist&quot;,&quot;issued&quot;:{&quot;date-parts&quot;:[[2025,6,1]]},&quot;abstract&quot;:&quot;Prescriptive Analytics Systems (PAS) represent the most mature iteration of business analytics, significantly enhancing organizational decision-making. Recently, research has gained traction, with various technological innovations, including machine learning and artificial intelligence, significantly influencing the design of PAS. Although recent studies highlight these developments, the rising trend focuses on broader implications, such as the synergies and delegation between systems and users in organizational decision-making environments. Against this backdrop, we utilized a systematic literature review of 262 articles to build on this evolving perspective. Guided by general systems theory and socio-technical thinking, the concept of an information systems artifact directed this review. Our first objective was to clarify the essential subsystems, identifying 23 constituent components of PAS. Subsequently, we delved into the meta-level design of PAS, emphasizing the synergy and delegation between the human decision-maker and prescriptive analytics in supporting organizational decisions. From this exploration, four distinct system archetypes emerged: advisory, executive, adaptive, and self-governing PAS. Lastly, we engaged with affordance theory, illuminating the action potential of PAS. Our study advances the perspective on PAS, specifically from a broader socio-technical and information systems viewpoint, highlighting six distinct research directions, acting as a launchpad for future research in the domain. © The Author(s) 2024.&quot;,&quot;publisher&quot;:&quot;Springer Science and Business Media Deutschland GmbH&quot;,&quot;container-title-short&quot;:&quot;&quot;},&quot;isTemporary&quot;:false}]},{&quot;citationID&quot;:&quot;MENDELEY_CITATION_9c2c20c7-719b-43d9-8bc3-38678d306457&quot;,&quot;properties&quot;:{&quot;noteIndex&quot;:0},&quot;isEdited&quot;:false,&quot;manualOverride&quot;:{&quot;isManuallyOverridden&quot;:false,&quot;citeprocText&quot;:&quot;(Lo &amp;#38; Pachamanova, 2023)&quot;,&quot;manualOverrideText&quot;:&quot;&quot;},&quot;citationTag&quot;:&quot;MENDELEY_CITATION_v3_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&quot;,&quot;citationItems&quot;:[{&quot;id&quot;:&quot;17ef0366-796d-348d-bdf3-6ed0bb46898c&quot;,&quot;itemData&quot;:{&quot;type&quot;:&quot;article-journal&quot;,&quot;id&quot;:&quot;17ef0366-796d-348d-bdf3-6ed0bb46898c&quot;,&quot;title&quot;:&quot;From Meaningful Data Science to Impactful Decisions: The Importance of Being Causally Prescriptive&quot;,&quot;author&quot;:[{&quot;family&quot;:&quot;Lo&quot;,&quot;given&quot;:&quot;Victor S.Y.&quot;,&quot;parse-names&quot;:false,&quot;dropping-particle&quot;:&quot;&quot;,&quot;non-dropping-particle&quot;:&quot;&quot;},{&quot;family&quot;:&quot;Pachamanova&quot;,&quot;given&quot;:&quot;Dessislava A.&quot;,&quot;parse-names&quot;:false,&quot;dropping-particle&quot;:&quot;&quot;,&quot;non-dropping-particle&quot;:&quot;&quot;}],&quot;container-title&quot;:&quot;Data Science Journal&quot;,&quot;container-title-short&quot;:&quot;Data Sci J&quot;,&quot;accessed&quot;:{&quot;date-parts&quot;:[[2025,9,19]]},&quot;DOI&quot;:&quot;10.5334/dsj-2023-008&quot;,&quot;ISSN&quot;:&quot;16831470&quot;,&quot;URL&quot;:&quot;https://www-scopus-com.universidadviu.idm.oclc.org/pages/publications/85160018171?origin=resultslist&quot;,&quot;issued&quot;:{&quot;date-parts&quot;:[[2023]]},&quot;abstract&quot;:&quot;This article proposes a framework for transition from traditional data science, where the focus is on extracting value from available data, to goal-driven analytical decision-making, where the business objective is defined first, through integration of various analytical techniques in a common setting. We discuss the link between predictive analytics and prescriptive analytics in the context of formulating the problem and assert that all prescriptive analytics problem formulations assume a causal link between decisions and outcomes. We emphasize the role of predictive analytics and causal inference in specifying the causal link between decisions and outcomes accurately and ultimately in aligning the analysis with the business objectives. We offer practical examples that integrate various required analytics tasks and describe scenarios where causal inference is required versus not required. © 2023 The Author(s).&quot;,&quot;publisher&quot;:&quot;Ubiquity Press&quot;,&quot;issue&quot;:&quot;1&quot;,&quot;volume&quot;:&quot;22&quot;},&quot;isTemporary&quot;:false,&quot;suppress-author&quot;:false,&quot;composite&quot;:false,&quot;author-only&quot;:false}]},{&quot;citationID&quot;:&quot;MENDELEY_CITATION_3c0d9842-1ebd-4499-a513-791d7d190399&quot;,&quot;properties&quot;:{&quot;noteIndex&quot;:0},&quot;isEdited&quot;:false,&quot;manualOverride&quot;:{&quot;isManuallyOverridden&quot;:false,&quot;citeprocText&quot;:&quot;(Wissuchek &amp;#38; Zschech, 2025)&quot;,&quot;manualOverrideText&quot;:&quot;&quot;},&quot;citationTag&quot;:&quot;MENDELEY_CITATION_v3_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&quot;,&quot;citationItems&quot;:[{&quot;id&quot;:&quot;52a509c5-f772-3b76-92bf-c201e98d05d0&quot;,&quot;itemData&quot;:{&quot;type&quot;:&quot;article-journal&quot;,&quot;id&quot;:&quot;52a509c5-f772-3b76-92bf-c201e98d05d0&quot;,&quot;title&quot;:&quot;Prescriptive analytics systems revised: a systematic literature review from an information systems perspective&quot;,&quot;author&quot;:[{&quot;family&quot;:&quot;Wissuchek&quot;,&quot;given&quot;:&quot;Christopher&quot;,&quot;parse-names&quot;:false,&quot;dropping-particle&quot;:&quot;&quot;,&quot;non-dropping-particle&quot;:&quot;&quot;},{&quot;family&quot;:&quot;Zschech&quot;,&quot;given&quot;:&quot;Patrick&quot;,&quot;parse-names&quot;:false,&quot;dropping-particle&quot;:&quot;&quot;,&quot;non-dropping-particle&quot;:&quot;&quot;}],&quot;container-title&quot;:&quot;Information Systems and e-Business Management&quot;,&quot;accessed&quot;:{&quot;date-parts&quot;:[[2025,9,19]]},&quot;DOI&quot;:&quot;10.1007/s10257-024-00688-w&quot;,&quot;ISSN&quot;:&quot;16179854&quot;,&quot;URL&quot;:&quot;https://www-scopus-com.universidadviu.idm.oclc.org/pages/publications/85202768095?origin=resultslist&quot;,&quot;issued&quot;:{&quot;date-parts&quot;:[[2025,6,1]]},&quot;abstract&quot;:&quot;Prescriptive Analytics Systems (PAS) represent the most mature iteration of business analytics, significantly enhancing organizational decision-making. Recently, research has gained traction, with various technological innovations, including machine learning and artificial intelligence, significantly influencing the design of PAS. Although recent studies highlight these developments, the rising trend focuses on broader implications, such as the synergies and delegation between systems and users in organizational decision-making environments. Against this backdrop, we utilized a systematic literature review of 262 articles to build on this evolving perspective. Guided by general systems theory and socio-technical thinking, the concept of an information systems artifact directed this review. Our first objective was to clarify the essential subsystems, identifying 23 constituent components of PAS. Subsequently, we delved into the meta-level design of PAS, emphasizing the synergy and delegation between the human decision-maker and prescriptive analytics in supporting organizational decisions. From this exploration, four distinct system archetypes emerged: advisory, executive, adaptive, and self-governing PAS. Lastly, we engaged with affordance theory, illuminating the action potential of PAS. Our study advances the perspective on PAS, specifically from a broader socio-technical and information systems viewpoint, highlighting six distinct research directions, acting as a launchpad for future research in the domain. © The Author(s) 2024.&quot;,&quot;publisher&quot;:&quot;Springer Science and Business Media Deutschland GmbH&quot;,&quot;container-title-short&quot;:&quot;&quot;},&quot;isTemporary&quot;:false,&quot;suppress-author&quot;:false,&quot;composite&quot;:false,&quot;author-only&quot;:false}]},{&quot;citationID&quot;:&quot;MENDELEY_CITATION_dadf7414-1d05-414f-b2dc-117d32e81c39&quot;,&quot;properties&quot;:{&quot;noteIndex&quot;:0},&quot;isEdited&quot;:false,&quot;manualOverride&quot;:{&quot;isManuallyOverridden&quot;:false,&quot;citeprocText&quot;:&quot;(Schnegg &amp;#38; Möller, 2022)&quot;,&quot;manualOverrideText&quot;:&quot;&quot;},&quot;citationTag&quot;:&quot;MENDELEY_CITATION_v3_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&quot;,&quot;citationItems&quot;:[{&quot;id&quot;:&quot;fa869f64-1f8e-31de-9887-cfa35335e781&quot;,&quot;itemData&quot;:{&quot;type&quot;:&quot;article-journal&quot;,&quot;id&quot;:&quot;fa869f64-1f8e-31de-9887-cfa35335e781&quot;,&quot;title&quot;:&quot;Strategies for data analytics projects in business performance forecasting: a field study&quot;,&quot;author&quot;:[{&quot;family&quot;:&quot;Schnegg&quot;,&quot;given&quot;:&quot;Maël&quot;,&quot;parse-names&quot;:false,&quot;dropping-particle&quot;:&quot;&quot;,&quot;non-dropping-particle&quot;:&quot;&quot;},{&quot;family&quot;:&quot;Möller&quot;,&quot;given&quot;:&quot;Klaus&quot;,&quot;parse-names&quot;:false,&quot;dropping-particle&quot;:&quot;&quot;,&quot;non-dropping-particle&quot;:&quot;&quot;}],&quot;container-title&quot;:&quot;Journal of Management Control&quot;,&quot;accessed&quot;:{&quot;date-parts&quot;:[[2025,9,21]]},&quot;DOI&quot;:&quot;10.1007/S00187-022-00338-7&quot;,&quot;ISSN&quot;:&quot;2191477X&quot;,&quot;issued&quot;:{&quot;date-parts&quot;:[[2022,6,1]]},&quot;page&quot;:&quot;241-271&quot;,&quot;abstract&quot;:&quot;Data analytics is applied in various fields, including business performance forecasting, but companies struggle with its implementation. Following a cross-sectional field study approach, we make two contributions. First, we elaborate on the central role played by the head controller in generating trust in analytics solutions and thus, making the project successful. Second, we identify three patterns in the way companies plan, implement, and then use data analytics in the context of business performance forecasting. The two successful patterns are the ones that start with a limited but tangible objective (either in term of information precision, or rapidity of processing) that can be expended in a second time.&quot;,&quot;publisher&quot;:&quot;Springer Science and Business Media Deutschland GmbH&quot;,&quot;issue&quot;:&quot;2&quot;,&quot;volume&quot;:&quot;33&quot;,&quot;container-title-short&quot;:&quot;&quot;},&quot;isTemporary&quot;:false}]},{&quot;citationID&quot;:&quot;MENDELEY_CITATION_708898e4-5507-40f4-acca-e7ee242d9226&quot;,&quot;properties&quot;:{&quot;noteIndex&quot;:0},&quot;isEdited&quot;:false,&quot;manualOverride&quot;:{&quot;isManuallyOverridden&quot;:false,&quot;citeprocText&quot;:&quot;(Schnegg &amp;#38; Möller, 2022)&quot;,&quot;manualOverrideText&quot;:&quot;&quot;},&quot;citationTag&quot;:&quot;MENDELEY_CITATION_v3_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&quot;,&quot;citationItems&quot;:[{&quot;id&quot;:&quot;fa869f64-1f8e-31de-9887-cfa35335e781&quot;,&quot;itemData&quot;:{&quot;type&quot;:&quot;article-journal&quot;,&quot;id&quot;:&quot;fa869f64-1f8e-31de-9887-cfa35335e781&quot;,&quot;title&quot;:&quot;Strategies for data analytics projects in business performance forecasting: a field study&quot;,&quot;author&quot;:[{&quot;family&quot;:&quot;Schnegg&quot;,&quot;given&quot;:&quot;Maël&quot;,&quot;parse-names&quot;:false,&quot;dropping-particle&quot;:&quot;&quot;,&quot;non-dropping-particle&quot;:&quot;&quot;},{&quot;family&quot;:&quot;Möller&quot;,&quot;given&quot;:&quot;Klaus&quot;,&quot;parse-names&quot;:false,&quot;dropping-particle&quot;:&quot;&quot;,&quot;non-dropping-particle&quot;:&quot;&quot;}],&quot;container-title&quot;:&quot;Journal of Management Control&quot;,&quot;accessed&quot;:{&quot;date-parts&quot;:[[2025,9,21]]},&quot;DOI&quot;:&quot;10.1007/S00187-022-00338-7&quot;,&quot;ISSN&quot;:&quot;2191477X&quot;,&quot;issued&quot;:{&quot;date-parts&quot;:[[2022,6,1]]},&quot;page&quot;:&quot;241-271&quot;,&quot;abstract&quot;:&quot;Data analytics is applied in various fields, including business performance forecasting, but companies struggle with its implementation. Following a cross-sectional field study approach, we make two contributions. First, we elaborate on the central role played by the head controller in generating trust in analytics solutions and thus, making the project successful. Second, we identify three patterns in the way companies plan, implement, and then use data analytics in the context of business performance forecasting. The two successful patterns are the ones that start with a limited but tangible objective (either in term of information precision, or rapidity of processing) that can be expended in a second time.&quot;,&quot;publisher&quot;:&quot;Springer Science and Business Media Deutschland GmbH&quot;,&quot;issue&quot;:&quot;2&quot;,&quot;volume&quot;:&quot;33&quot;,&quot;container-title-short&quot;:&quot;&quot;},&quot;isTemporary&quot;:false,&quot;suppress-author&quot;:false,&quot;composite&quot;:false,&quot;author-only&quot;:false}]},{&quot;citationID&quot;:&quot;MENDELEY_CITATION_60d98750-7cae-4508-9852-2942717def7b&quot;,&quot;properties&quot;:{&quot;noteIndex&quot;:0},&quot;isEdited&quot;:false,&quot;manualOverride&quot;:{&quot;isManuallyOverridden&quot;:false,&quot;citeprocText&quot;:&quot;(Mach-Król, 2022)&quot;,&quot;manualOverrideText&quot;:&quot;&quot;},&quot;citationTag&quot;:&quot;MENDELEY_CITATION_v3_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&quot;,&quot;citationItems&quot;:[{&quot;id&quot;:&quot;64e4269a-310b-325e-8e71-3cec06f6d7ae&quot;,&quot;itemData&quot;:{&quot;type&quot;:&quot;article-journal&quot;,&quot;id&quot;:&quot;64e4269a-310b-325e-8e71-3cec06f6d7ae&quot;,&quot;title&quot;:&quot;Conceptual Framework for Implementing Temporal Big Data Analytics in Companies&quot;,&quot;author&quot;:[{&quot;family&quot;:&quot;Mach-Król&quot;,&quot;given&quot;:&quot;Maria&quot;,&quot;parse-names&quot;:false,&quot;dropping-particle&quot;:&quot;&quot;,&quot;non-dropping-particle&quot;:&quot;&quot;}],&quot;container-title&quot;:&quot;Applied Sciences (Switzerland)&quot;,&quot;accessed&quot;:{&quot;date-parts&quot;:[[2025,9,21]]},&quot;DOI&quot;:&quot;10.3390/APP122312265&quot;,&quot;ISSN&quot;:&quot;20763417&quot;,&quot;issued&quot;:{&quot;date-parts&quot;:[[2022,12,1]]},&quot;abstract&quot;:&quot;Considering the time dimension in big data analytics allows for a more complete insight into the analyzed phenomena and thus for gaining a competitive advantage on the market. The entrepreneurs also reported the need for temporal big data analytics, when interviewed by the author. Hence, the main goal of this article is to create a conceptual framework for applying temporal big data analytics (TBDA) in businesses. It is determined that a temporal framework is required. Existing big data implementation frameworks are discussed. The requirements for the successful implementation of temporal big data analytics are shown. Finally, the conceptual framework for organizational adoption of temporal big data analytics is offered and verified. The most important findings of this study are: proving that effective implementation of big data analytics in companies requires open consideration of time; demonstrating the usefulness of the leagile approach in the implementation of TBDA in companies; proposing a comprehensive conceptual framework for TBDA implementation; indicating possible success measures of the TBDA implementation in the company. The study has been conducted according to the Design Science Research in Information Systems (DSRIS) methodology. IT, business leaders, and policymakers can use the findings of this article to plan and develop temporal big data analytics in their enterprises. The report provides useful information on how to implement temporal big data in companies.&quot;,&quot;publisher&quot;:&quot;MDPI&quot;,&quot;issue&quot;:&quot;23&quot;,&quot;volume&quot;:&quot;12&quot;,&quot;container-title-short&quot;:&quot;&quot;},&quot;isTemporary&quot;:false,&quot;suppress-author&quot;:false,&quot;composite&quot;:false,&quot;author-only&quot;:false}]},{&quot;citationID&quot;:&quot;MENDELEY_CITATION_65e69042-effa-4b82-a191-9e94ad1520db&quot;,&quot;properties&quot;:{&quot;noteIndex&quot;:0},&quot;isEdited&quot;:false,&quot;manualOverride&quot;:{&quot;isManuallyOverridden&quot;:false,&quot;citeprocText&quot;:&quot;(Jahani et al., 2023)&quot;,&quot;manualOverrideText&quot;:&quot;&quot;},&quot;citationTag&quot;:&quot;MENDELEY_CITATION_v3_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&quot;,&quot;citationItems&quot;:[{&quot;id&quot;:&quot;d1dcce2c-0d81-34d6-b82e-b68da2ba552e&quot;,&quot;itemData&quot;:{&quot;type&quot;:&quot;article-journal&quot;,&quot;id&quot;:&quot;d1dcce2c-0d81-34d6-b82e-b68da2ba552e&quot;,&quot;title&quot;:&quot;Data science and big data analytics: a systematic review of methodologies used in the supply chain and logistics research&quot;,&quot;author&quot;:[{&quot;family&quot;:&quot;Jahani&quot;,&quot;given&quot;:&quot;Hamed&quot;,&quot;parse-names&quot;:false,&quot;dropping-particle&quot;:&quot;&quot;,&quot;non-dropping-particle&quot;:&quot;&quot;},{&quot;family&quot;:&quot;Jain&quot;,&quot;given&quot;:&quot;Richa&quot;,&quot;parse-names&quot;:false,&quot;dropping-particle&quot;:&quot;&quot;,&quot;non-dropping-particle&quot;:&quot;&quot;},{&quot;family&quot;:&quot;Ivanov&quot;,&quot;given&quot;:&quot;Dmitry&quot;,&quot;parse-names&quot;:false,&quot;dropping-particle&quot;:&quot;&quot;,&quot;non-dropping-particle&quot;:&quot;&quot;}],&quot;container-title&quot;:&quot;Annals of Operations Research&quot;,&quot;container-title-short&quot;:&quot;Ann Oper Res&quot;,&quot;accessed&quot;:{&quot;date-parts&quot;:[[2025,9,21]]},&quot;DOI&quot;:&quot;10.1007/S10479-023-05390-7&quot;,&quot;ISSN&quot;:&quot;15729338&quot;,&quot;issued&quot;:{&quot;date-parts&quot;:[[2023]]},&quot;abstract&quot;:&quot;Data science and big data analytics (DS &amp;BDA) methodologies and tools are used extensively in supply chains and logistics (SC &amp;L). However, the existing insights are scattered over different literature sources and there is a lack of a structured and unbiased review methodology to systematise DS &amp;BDA application areas in the SC &amp;L comprehensively covering efficiency, resilience and sustainability paradigms. In this study, we first propose an unique systematic review methodology for the field of DS &amp;BDA in SC &amp;L. Second, we use the methodology proposed for a systematic literature review on DS &amp;BDA techniques in the SC &amp;L fields aiming at classifying the existing DS &amp;BDA models/techniques employed, structuring their practical application areas, identifying the research gaps and potential future research directions. We analyse 364 publications which use a variety of DS &amp;BDA-driven modelling methods for SC &amp;L processes across different decision-making levels. Our analysis is triangulated across efficiency, resilience, and sustainability perspectives. The developed review methodology and proposed novel classifications and categorisations can be used by researchers and practitioners alike for a structured analysis and applications of DS &amp;BDA in SC &amp;L.&quot;,&quot;publisher&quot;:&quot;Springer&quot;},&quot;isTemporary&quot;:false,&quot;suppress-author&quot;:false,&quot;composite&quot;:false,&quot;author-only&quot;:false}]},{&quot;citationID&quot;:&quot;MENDELEY_CITATION_7d33036a-a7c0-4d60-87d7-5235e1925fd4&quot;,&quot;properties&quot;:{&quot;noteIndex&quot;:0},&quot;isEdited&quot;:false,&quot;manualOverride&quot;:{&quot;isManuallyOverridden&quot;:false,&quot;citeprocText&quot;:&quot;(Jahani et al., 2023)&quot;,&quot;manualOverrideText&quot;:&quot;&quot;},&quot;citationTag&quot;:&quot;MENDELEY_CITATION_v3_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&quot;,&quot;citationItems&quot;:[{&quot;id&quot;:&quot;d1dcce2c-0d81-34d6-b82e-b68da2ba552e&quot;,&quot;itemData&quot;:{&quot;type&quot;:&quot;article-journal&quot;,&quot;id&quot;:&quot;d1dcce2c-0d81-34d6-b82e-b68da2ba552e&quot;,&quot;title&quot;:&quot;Data science and big data analytics: a systematic review of methodologies used in the supply chain and logistics research&quot;,&quot;author&quot;:[{&quot;family&quot;:&quot;Jahani&quot;,&quot;given&quot;:&quot;Hamed&quot;,&quot;parse-names&quot;:false,&quot;dropping-particle&quot;:&quot;&quot;,&quot;non-dropping-particle&quot;:&quot;&quot;},{&quot;family&quot;:&quot;Jain&quot;,&quot;given&quot;:&quot;Richa&quot;,&quot;parse-names&quot;:false,&quot;dropping-particle&quot;:&quot;&quot;,&quot;non-dropping-particle&quot;:&quot;&quot;},{&quot;family&quot;:&quot;Ivanov&quot;,&quot;given&quot;:&quot;Dmitry&quot;,&quot;parse-names&quot;:false,&quot;dropping-particle&quot;:&quot;&quot;,&quot;non-dropping-particle&quot;:&quot;&quot;}],&quot;container-title&quot;:&quot;Annals of Operations Research&quot;,&quot;container-title-short&quot;:&quot;Ann Oper Res&quot;,&quot;accessed&quot;:{&quot;date-parts&quot;:[[2025,9,21]]},&quot;DOI&quot;:&quot;10.1007/S10479-023-05390-7&quot;,&quot;ISSN&quot;:&quot;15729338&quot;,&quot;issued&quot;:{&quot;date-parts&quot;:[[2023]]},&quot;abstract&quot;:&quot;Data science and big data analytics (DS &amp;BDA) methodologies and tools are used extensively in supply chains and logistics (SC &amp;L). However, the existing insights are scattered over different literature sources and there is a lack of a structured and unbiased review methodology to systematise DS &amp;BDA application areas in the SC &amp;L comprehensively covering efficiency, resilience and sustainability paradigms. In this study, we first propose an unique systematic review methodology for the field of DS &amp;BDA in SC &amp;L. Second, we use the methodology proposed for a systematic literature review on DS &amp;BDA techniques in the SC &amp;L fields aiming at classifying the existing DS &amp;BDA models/techniques employed, structuring their practical application areas, identifying the research gaps and potential future research directions. We analyse 364 publications which use a variety of DS &amp;BDA-driven modelling methods for SC &amp;L processes across different decision-making levels. Our analysis is triangulated across efficiency, resilience, and sustainability perspectives. The developed review methodology and proposed novel classifications and categorisations can be used by researchers and practitioners alike for a structured analysis and applications of DS &amp;BDA in SC &amp;L.&quot;,&quot;publisher&quot;:&quot;Springer&quot;},&quot;isTemporary&quot;:false,&quot;suppress-author&quot;:false,&quot;composite&quot;:false,&quot;author-only&quot;:false}]},{&quot;citationID&quot;:&quot;MENDELEY_CITATION_aa73fb4f-b53e-4b7f-8f6a-4118a987e03a&quot;,&quot;properties&quot;:{&quot;noteIndex&quot;:0},&quot;isEdited&quot;:false,&quot;manualOverride&quot;:{&quot;isManuallyOverridden&quot;:false,&quot;citeprocText&quot;:&quot;(Schnegg &amp;#38; Möller, 2022)&quot;,&quot;manualOverrideText&quot;:&quot;&quot;},&quot;citationTag&quot;:&quot;MENDELEY_CITATION_v3_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&quot;,&quot;citationItems&quot;:[{&quot;id&quot;:&quot;fa869f64-1f8e-31de-9887-cfa35335e781&quot;,&quot;itemData&quot;:{&quot;type&quot;:&quot;article-journal&quot;,&quot;id&quot;:&quot;fa869f64-1f8e-31de-9887-cfa35335e781&quot;,&quot;title&quot;:&quot;Strategies for data analytics projects in business performance forecasting: a field study&quot;,&quot;author&quot;:[{&quot;family&quot;:&quot;Schnegg&quot;,&quot;given&quot;:&quot;Maël&quot;,&quot;parse-names&quot;:false,&quot;dropping-particle&quot;:&quot;&quot;,&quot;non-dropping-particle&quot;:&quot;&quot;},{&quot;family&quot;:&quot;Möller&quot;,&quot;given&quot;:&quot;Klaus&quot;,&quot;parse-names&quot;:false,&quot;dropping-particle&quot;:&quot;&quot;,&quot;non-dropping-particle&quot;:&quot;&quot;}],&quot;container-title&quot;:&quot;Journal of Management Control&quot;,&quot;accessed&quot;:{&quot;date-parts&quot;:[[2025,9,21]]},&quot;DOI&quot;:&quot;10.1007/S00187-022-00338-7&quot;,&quot;ISSN&quot;:&quot;2191477X&quot;,&quot;issued&quot;:{&quot;date-parts&quot;:[[2022,6,1]]},&quot;page&quot;:&quot;241-271&quot;,&quot;abstract&quot;:&quot;Data analytics is applied in various fields, including business performance forecasting, but companies struggle with its implementation. Following a cross-sectional field study approach, we make two contributions. First, we elaborate on the central role played by the head controller in generating trust in analytics solutions and thus, making the project successful. Second, we identify three patterns in the way companies plan, implement, and then use data analytics in the context of business performance forecasting. The two successful patterns are the ones that start with a limited but tangible objective (either in term of information precision, or rapidity of processing) that can be expended in a second time.&quot;,&quot;publisher&quot;:&quot;Springer Science and Business Media Deutschland GmbH&quot;,&quot;issue&quot;:&quot;2&quot;,&quot;volume&quot;:&quot;33&quot;,&quot;container-title-short&quot;:&quot;&quot;},&quot;isTemporary&quot;:false,&quot;suppress-author&quot;:false,&quot;composite&quot;:false,&quot;author-only&quot;:false}]},{&quot;citationID&quot;:&quot;MENDELEY_CITATION_a66e33da-768a-41f6-89ce-d81c96ea72ef&quot;,&quot;properties&quot;:{&quot;noteIndex&quot;:0},&quot;isEdited&quot;:false,&quot;manualOverride&quot;:{&quot;isManuallyOverridden&quot;:false,&quot;citeprocText&quot;:&quot;(Mach-Król, 2022)&quot;,&quot;manualOverrideText&quot;:&quot;&quot;},&quot;citationTag&quot;:&quot;MENDELEY_CITATION_v3_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&quot;,&quot;citationItems&quot;:[{&quot;id&quot;:&quot;64e4269a-310b-325e-8e71-3cec06f6d7ae&quot;,&quot;itemData&quot;:{&quot;type&quot;:&quot;article-journal&quot;,&quot;id&quot;:&quot;64e4269a-310b-325e-8e71-3cec06f6d7ae&quot;,&quot;title&quot;:&quot;Conceptual Framework for Implementing Temporal Big Data Analytics in Companies&quot;,&quot;author&quot;:[{&quot;family&quot;:&quot;Mach-Król&quot;,&quot;given&quot;:&quot;Maria&quot;,&quot;parse-names&quot;:false,&quot;dropping-particle&quot;:&quot;&quot;,&quot;non-dropping-particle&quot;:&quot;&quot;}],&quot;container-title&quot;:&quot;Applied Sciences (Switzerland)&quot;,&quot;accessed&quot;:{&quot;date-parts&quot;:[[2025,9,21]]},&quot;DOI&quot;:&quot;10.3390/APP122312265&quot;,&quot;ISSN&quot;:&quot;20763417&quot;,&quot;issued&quot;:{&quot;date-parts&quot;:[[2022,12,1]]},&quot;abstract&quot;:&quot;Considering the time dimension in big data analytics allows for a more complete insight into the analyzed phenomena and thus for gaining a competitive advantage on the market. The entrepreneurs also reported the need for temporal big data analytics, when interviewed by the author. Hence, the main goal of this article is to create a conceptual framework for applying temporal big data analytics (TBDA) in businesses. It is determined that a temporal framework is required. Existing big data implementation frameworks are discussed. The requirements for the successful implementation of temporal big data analytics are shown. Finally, the conceptual framework for organizational adoption of temporal big data analytics is offered and verified. The most important findings of this study are: proving that effective implementation of big data analytics in companies requires open consideration of time; demonstrating the usefulness of the leagile approach in the implementation of TBDA in companies; proposing a comprehensive conceptual framework for TBDA implementation; indicating possible success measures of the TBDA implementation in the company. The study has been conducted according to the Design Science Research in Information Systems (DSRIS) methodology. IT, business leaders, and policymakers can use the findings of this article to plan and develop temporal big data analytics in their enterprises. The report provides useful information on how to implement temporal big data in companies.&quot;,&quot;publisher&quot;:&quot;MDPI&quot;,&quot;issue&quot;:&quot;23&quot;,&quot;volume&quot;:&quot;12&quot;,&quot;container-title-short&quot;:&quot;&quot;},&quot;isTemporary&quot;:false,&quot;suppress-author&quot;:false,&quot;composite&quot;:false,&quot;author-only&quot;:false}]},{&quot;citationID&quot;:&quot;MENDELEY_CITATION_6bc5cfd8-4f1f-4b0e-a98b-112e7bfde9be&quot;,&quot;properties&quot;:{&quot;noteIndex&quot;:0},&quot;isEdited&quot;:false,&quot;manualOverride&quot;:{&quot;isManuallyOverridden&quot;:false,&quot;citeprocText&quot;:&quot;(Jahani et al., 2023)&quot;,&quot;manualOverrideText&quot;:&quot;&quot;},&quot;citationTag&quot;:&quot;MENDELEY_CITATION_v3_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&quot;,&quot;citationItems&quot;:[{&quot;id&quot;:&quot;d1dcce2c-0d81-34d6-b82e-b68da2ba552e&quot;,&quot;itemData&quot;:{&quot;type&quot;:&quot;article-journal&quot;,&quot;id&quot;:&quot;d1dcce2c-0d81-34d6-b82e-b68da2ba552e&quot;,&quot;title&quot;:&quot;Data science and big data analytics: a systematic review of methodologies used in the supply chain and logistics research&quot;,&quot;author&quot;:[{&quot;family&quot;:&quot;Jahani&quot;,&quot;given&quot;:&quot;Hamed&quot;,&quot;parse-names&quot;:false,&quot;dropping-particle&quot;:&quot;&quot;,&quot;non-dropping-particle&quot;:&quot;&quot;},{&quot;family&quot;:&quot;Jain&quot;,&quot;given&quot;:&quot;Richa&quot;,&quot;parse-names&quot;:false,&quot;dropping-particle&quot;:&quot;&quot;,&quot;non-dropping-particle&quot;:&quot;&quot;},{&quot;family&quot;:&quot;Ivanov&quot;,&quot;given&quot;:&quot;Dmitry&quot;,&quot;parse-names&quot;:false,&quot;dropping-particle&quot;:&quot;&quot;,&quot;non-dropping-particle&quot;:&quot;&quot;}],&quot;container-title&quot;:&quot;Annals of Operations Research&quot;,&quot;container-title-short&quot;:&quot;Ann Oper Res&quot;,&quot;accessed&quot;:{&quot;date-parts&quot;:[[2025,9,21]]},&quot;DOI&quot;:&quot;10.1007/S10479-023-05390-7&quot;,&quot;ISSN&quot;:&quot;15729338&quot;,&quot;issued&quot;:{&quot;date-parts&quot;:[[2023]]},&quot;abstract&quot;:&quot;Data science and big data analytics (DS &amp;BDA) methodologies and tools are used extensively in supply chains and logistics (SC &amp;L). However, the existing insights are scattered over different literature sources and there is a lack of a structured and unbiased review methodology to systematise DS &amp;BDA application areas in the SC &amp;L comprehensively covering efficiency, resilience and sustainability paradigms. In this study, we first propose an unique systematic review methodology for the field of DS &amp;BDA in SC &amp;L. Second, we use the methodology proposed for a systematic literature review on DS &amp;BDA techniques in the SC &amp;L fields aiming at classifying the existing DS &amp;BDA models/techniques employed, structuring their practical application areas, identifying the research gaps and potential future research directions. We analyse 364 publications which use a variety of DS &amp;BDA-driven modelling methods for SC &amp;L processes across different decision-making levels. Our analysis is triangulated across efficiency, resilience, and sustainability perspectives. The developed review methodology and proposed novel classifications and categorisations can be used by researchers and practitioners alike for a structured analysis and applications of DS &amp;BDA in SC &amp;L.&quot;,&quot;publisher&quot;:&quot;Springer&quot;},&quot;isTemporary&quot;:false,&quot;suppress-author&quot;:false,&quot;composite&quot;:false,&quot;author-only&quot;:false}]},{&quot;citationID&quot;:&quot;MENDELEY_CITATION_570d39b2-150f-46d4-90c6-14c54d135596&quot;,&quot;properties&quot;:{&quot;noteIndex&quot;:0},&quot;isEdited&quot;:false,&quot;manualOverride&quot;:{&quot;isManuallyOverridden&quot;:false,&quot;citeprocText&quot;:&quot;(Moesmann &amp;#38; Pedersen, 2025)&quot;,&quot;manualOverrideText&quot;:&quot;&quot;},&quot;citationTag&quot;:&quot;MENDELEY_CITATION_v3_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&quot;,&quot;citationItems&quot;:[{&quot;id&quot;:&quot;a3f22752-4adf-3d7b-b56b-0f2d38b19b68&quot;,&quot;itemData&quot;:{&quot;type&quot;:&quot;article-journal&quot;,&quot;id&quot;:&quot;a3f22752-4adf-3d7b-b56b-0f2d38b19b68&quot;,&quot;title&quot;:&quot;Data-driven prescriptive analytics applications: A comprehensive survey&quot;,&quot;author&quot;:[{&quot;family&quot;:&quot;Moesmann&quot;,&quot;given&quot;:&quot;Martin&quot;,&quot;parse-names&quot;:false,&quot;dropping-particle&quot;:&quot;&quot;,&quot;non-dropping-particle&quot;:&quot;&quot;},{&quot;family&quot;:&quot;Pedersen&quot;,&quot;given&quot;:&quot;Torben Bach&quot;,&quot;parse-names&quot;:false,&quot;dropping-particle&quot;:&quot;&quot;,&quot;non-dropping-particle&quot;:&quot;&quot;}],&quot;container-title&quot;:&quot;Information Systems&quot;,&quot;container-title-short&quot;:&quot;Inf Syst&quot;,&quot;accessed&quot;:{&quot;date-parts&quot;:[[2025,9,19]]},&quot;DOI&quot;:&quot;10.1016/J.IS.2025.102576&quot;,&quot;ISSN&quot;:&quot;03064379&quot;,&quot;issued&quot;:{&quot;date-parts&quot;:[[2025,10,1]]},&quot;abstract&quot;:&quot;Prescriptive Analytics (PSA), an emerging business analytics field suggesting concrete options for solving business problems, has seen an increasing amount of interest after more than a decade of multidisciplinary research. This paper is a comprehensive survey of existing applications within PSA in terms of their use cases, methodologies, and possible future research directions. To ensure a manageable scope, we focus on PSA applications that develop data-driven, automatic workflows, i.e., Data-Driven PSA (DPSA). Following a systematic methodology, we identify and include 104 papers in our survey. As our key contributions, we derive a number of novel taxonomies of the field and use them to analyse the field's temporal development. In terms of use cases, we derive 10 application domains for DPSA, from Healthcare to Manufacturing, and subsumed problem types within each. In terms of individual method usage, we derive 5 method types and map them to a comprehensive taxonomy of method usage within DPSA applications, covering mathematical optimization, data mining and machine learning, probabilistic modelling, domain expertise, as well as simulations. As for combined method usage, we provide a statistical overview of how different method usage combinations are distributed and derive 2 generic workflow patterns along with subsumed workflow patterns, combining methods by either sequential or simultaneous relationships. Finally, we derive 5 possible research directions based on frequently recurring issues among surveyed papers, suggesting new frontiers in terms of methods, tools, and use cases.&quot;,&quot;publisher&quot;:&quot;Elsevier Ltd&quot;,&quot;volume&quot;:&quot;134&quot;},&quot;isTemporary&quot;:false,&quot;suppress-author&quot;:false,&quot;composite&quot;:false,&quot;author-only&quot;:false}]},{&quot;citationID&quot;:&quot;MENDELEY_CITATION_549df288-3e89-4baa-9880-7cf2a1405098&quot;,&quot;properties&quot;:{&quot;noteIndex&quot;:0},&quot;isEdited&quot;:false,&quot;manualOverride&quot;:{&quot;isManuallyOverridden&quot;:false,&quot;citeprocText&quot;:&quot;(Schnegg &amp;#38; Möller, 2022)&quot;,&quot;manualOverrideText&quot;:&quot;&quot;},&quot;citationTag&quot;:&quot;MENDELEY_CITATION_v3_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&quot;,&quot;citationItems&quot;:[{&quot;id&quot;:&quot;fa869f64-1f8e-31de-9887-cfa35335e781&quot;,&quot;itemData&quot;:{&quot;type&quot;:&quot;article-journal&quot;,&quot;id&quot;:&quot;fa869f64-1f8e-31de-9887-cfa35335e781&quot;,&quot;title&quot;:&quot;Strategies for data analytics projects in business performance forecasting: a field study&quot;,&quot;author&quot;:[{&quot;family&quot;:&quot;Schnegg&quot;,&quot;given&quot;:&quot;Maël&quot;,&quot;parse-names&quot;:false,&quot;dropping-particle&quot;:&quot;&quot;,&quot;non-dropping-particle&quot;:&quot;&quot;},{&quot;family&quot;:&quot;Möller&quot;,&quot;given&quot;:&quot;Klaus&quot;,&quot;parse-names&quot;:false,&quot;dropping-particle&quot;:&quot;&quot;,&quot;non-dropping-particle&quot;:&quot;&quot;}],&quot;container-title&quot;:&quot;Journal of Management Control&quot;,&quot;accessed&quot;:{&quot;date-parts&quot;:[[2025,9,21]]},&quot;DOI&quot;:&quot;10.1007/S00187-022-00338-7&quot;,&quot;ISSN&quot;:&quot;2191477X&quot;,&quot;issued&quot;:{&quot;date-parts&quot;:[[2022,6,1]]},&quot;page&quot;:&quot;241-271&quot;,&quot;abstract&quot;:&quot;Data analytics is applied in various fields, including business performance forecasting, but companies struggle with its implementation. Following a cross-sectional field study approach, we make two contributions. First, we elaborate on the central role played by the head controller in generating trust in analytics solutions and thus, making the project successful. Second, we identify three patterns in the way companies plan, implement, and then use data analytics in the context of business performance forecasting. The two successful patterns are the ones that start with a limited but tangible objective (either in term of information precision, or rapidity of processing) that can be expended in a second time.&quot;,&quot;publisher&quot;:&quot;Springer Science and Business Media Deutschland GmbH&quot;,&quot;issue&quot;:&quot;2&quot;,&quot;volume&quot;:&quot;33&quot;,&quot;container-title-short&quot;:&quot;&quot;},&quot;isTemporary&quot;:false,&quot;suppress-author&quot;:false,&quot;composite&quot;:false,&quot;author-only&quot;:false}]},{&quot;citationID&quot;:&quot;MENDELEY_CITATION_325d13a2-7e57-458e-b20a-e04e76c6b2c4&quot;,&quot;properties&quot;:{&quot;noteIndex&quot;:0},&quot;isEdited&quot;:false,&quot;manualOverride&quot;:{&quot;isManuallyOverridden&quot;:false,&quot;citeprocText&quot;:&quot;(Mach-Król, 2022)&quot;,&quot;manualOverrideText&quot;:&quot;&quot;},&quot;citationTag&quot;:&quot;MENDELEY_CITATION_v3_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&quot;,&quot;citationItems&quot;:[{&quot;id&quot;:&quot;64e4269a-310b-325e-8e71-3cec06f6d7ae&quot;,&quot;itemData&quot;:{&quot;type&quot;:&quot;article-journal&quot;,&quot;id&quot;:&quot;64e4269a-310b-325e-8e71-3cec06f6d7ae&quot;,&quot;title&quot;:&quot;Conceptual Framework for Implementing Temporal Big Data Analytics in Companies&quot;,&quot;author&quot;:[{&quot;family&quot;:&quot;Mach-Król&quot;,&quot;given&quot;:&quot;Maria&quot;,&quot;parse-names&quot;:false,&quot;dropping-particle&quot;:&quot;&quot;,&quot;non-dropping-particle&quot;:&quot;&quot;}],&quot;container-title&quot;:&quot;Applied Sciences (Switzerland)&quot;,&quot;accessed&quot;:{&quot;date-parts&quot;:[[2025,9,21]]},&quot;DOI&quot;:&quot;10.3390/APP122312265&quot;,&quot;ISSN&quot;:&quot;20763417&quot;,&quot;issued&quot;:{&quot;date-parts&quot;:[[2022,12,1]]},&quot;abstract&quot;:&quot;Considering the time dimension in big data analytics allows for a more complete insight into the analyzed phenomena and thus for gaining a competitive advantage on the market. The entrepreneurs also reported the need for temporal big data analytics, when interviewed by the author. Hence, the main goal of this article is to create a conceptual framework for applying temporal big data analytics (TBDA) in businesses. It is determined that a temporal framework is required. Existing big data implementation frameworks are discussed. The requirements for the successful implementation of temporal big data analytics are shown. Finally, the conceptual framework for organizational adoption of temporal big data analytics is offered and verified. The most important findings of this study are: proving that effective implementation of big data analytics in companies requires open consideration of time; demonstrating the usefulness of the leagile approach in the implementation of TBDA in companies; proposing a comprehensive conceptual framework for TBDA implementation; indicating possible success measures of the TBDA implementation in the company. The study has been conducted according to the Design Science Research in Information Systems (DSRIS) methodology. IT, business leaders, and policymakers can use the findings of this article to plan and develop temporal big data analytics in their enterprises. The report provides useful information on how to implement temporal big data in companies.&quot;,&quot;publisher&quot;:&quot;MDPI&quot;,&quot;issue&quot;:&quot;23&quot;,&quot;volume&quot;:&quot;12&quot;,&quot;container-title-short&quot;:&quot;&quot;},&quot;isTemporary&quot;:false,&quot;suppress-author&quot;:false,&quot;composite&quot;:false,&quot;author-only&quot;:false}]},{&quot;citationID&quot;:&quot;MENDELEY_CITATION_726b79d4-0972-4d11-a717-da4cb9a40597&quot;,&quot;properties&quot;:{&quot;noteIndex&quot;:0},&quot;isEdited&quot;:false,&quot;manualOverride&quot;:{&quot;isManuallyOverridden&quot;:false,&quot;citeprocText&quot;:&quot;(Li et al., 2022)&quot;,&quot;manualOverrideText&quot;:&quot;&quot;},&quot;citationTag&quot;:&quot;MENDELEY_CITATION_v3_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&quot;,&quot;citationItems&quot;:[{&quot;id&quot;:&quot;83bf2f1d-4584-319f-8372-29cc6a4afcb3&quot;,&quot;itemData&quot;:{&quot;type&quot;:&quot;article-journal&quot;,&quot;id&quot;:&quot;83bf2f1d-4584-319f-8372-29cc6a4afcb3&quot;,&quot;title&quot;:&quot;Evaluating the impact of big data analytics usage on the decision-making quality of organizations&quot;,&quot;author&quot;:[{&quot;family&quot;:&quot;Li&quot;,&quot;given&quot;:&quot;Lei&quot;,&quot;parse-names&quot;:false,&quot;dropping-particle&quot;:&quot;&quot;,&quot;non-dropping-particle&quot;:&quot;&quot;},{&quot;family&quot;:&quot;Lin&quot;,&quot;given&quot;:&quot;Jiabao&quot;,&quot;parse-names&quot;:false,&quot;dropping-particle&quot;:&quot;&quot;,&quot;non-dropping-particle&quot;:&quot;&quot;},{&quot;family&quot;:&quot;Ouyang&quot;,&quot;given&quot;:&quot;Ye&quot;,&quot;parse-names&quot;:false,&quot;dropping-particle&quot;:&quot;&quot;,&quot;non-dropping-particle&quot;:&quot;&quot;},{&quot;family&quot;:&quot;Luo&quot;,&quot;given&quot;:&quot;Xin (Robert)&quot;,&quot;parse-names&quot;:false,&quot;dropping-particle&quot;:&quot;&quot;,&quot;non-dropping-particle&quot;:&quot;&quot;}],&quot;container-title&quot;:&quot;Technological Forecasting and Social Change&quot;,&quot;container-title-short&quot;:&quot;Technol Forecast Soc Change&quot;,&quot;accessed&quot;:{&quot;date-parts&quot;:[[2025,9,19]]},&quot;DOI&quot;:&quot;10.1016/J.TECHFORE.2021.121355&quot;,&quot;ISSN&quot;:&quot;0040-1625&quot;,&quot;URL&quot;:&quot;https://www.sciencedirect.com/science/article/abs/pii/S0040162521007861&quot;,&quot;issued&quot;:{&quot;date-parts&quot;:[[2022,2,1]]},&quot;page&quot;:&quot;121355&quot;,&quot;abstract&quot;:&quot;Big data initiatives are critical for transforming traditional organizational decision making into data-driven decision making. However, prior information systems research has not paid enough attention to the impact of big data analytics usage on decision-making quality. Drawing on the dynamic capability theory, this study investigated the impact of big data analytics usage on decision-making quality and tested the mediating effect of data analytics capabilities. We collected data from 240 agricultural firms in China. The empirical results showed that big data analytics usage had a positive impact on decision-making quality and that data analytics capabilities played a mediating role in the relationship between big data analytics usage and decision-making quality. Hence, firms should not only popularize big data analytics usage in their business activities but also take measures to improve their data analytics capabilities, which will improve their decision-making quality toward competitive advantages.&quot;,&quot;publisher&quot;:&quot;North-Holland&quot;,&quot;volume&quot;:&quot;175&quot;},&quot;isTemporary&quot;:false,&quot;suppress-author&quot;:false,&quot;composite&quot;:false,&quot;author-only&quot;:false}]},{&quot;citationID&quot;:&quot;MENDELEY_CITATION_2a876452-2f41-4279-8e30-d3f254e20fcc&quot;,&quot;properties&quot;:{&quot;noteIndex&quot;:0},&quot;isEdited&quot;:false,&quot;manualOverride&quot;:{&quot;isManuallyOverridden&quot;:false,&quot;citeprocText&quot;:&quot;(Chatterjee et al., 2023)&quot;,&quot;manualOverrideText&quot;:&quot;&quot;},&quot;citationTag&quot;:&quot;MENDELEY_CITATION_v3_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&quot;,&quot;citationItems&quot;:[{&quot;id&quot;:&quot;bc5ab890-0a24-3684-ac38-19279f19a2fd&quot;,&quot;itemData&quot;:{&quot;type&quot;:&quot;article-journal&quot;,&quot;id&quot;:&quot;bc5ab890-0a24-3684-ac38-19279f19a2fd&quot;,&quot;title&quot;:&quot;Assessing the impact of big data analytics on decision-making processes, forecasting, and performance of a firm&quot;,&quot;author&quot;:[{&quot;family&quot;:&quot;Chatterjee&quot;,&quot;given&quot;:&quot;Sheshadri&quot;,&quot;parse-names&quot;:false,&quot;dropping-particle&quot;:&quot;&quot;,&quot;non-dropping-particle&quot;:&quot;&quot;},{&quot;family&quot;:&quot;Chaudhuri&quot;,&quot;given&quot;:&quot;Ranjan&quot;,&quot;parse-names&quot;:false,&quot;dropping-particle&quot;:&quot;&quot;,&quot;non-dropping-particle&quot;:&quot;&quot;},{&quot;family&quot;:&quot;Gupta&quot;,&quot;given&quot;:&quot;Shivam&quot;,&quot;parse-names&quot;:false,&quot;dropping-particle&quot;:&quot;&quot;,&quot;non-dropping-particle&quot;:&quot;&quot;},{&quot;family&quot;:&quot;Sivarajah&quot;,&quot;given&quot;:&quot;Uthayasankar&quot;,&quot;parse-names&quot;:false,&quot;dropping-particle&quot;:&quot;&quot;,&quot;non-dropping-particle&quot;:&quot;&quot;},{&quot;family&quot;:&quot;Bag&quot;,&quot;given&quot;:&quot;Surajit&quot;,&quot;parse-names&quot;:false,&quot;dropping-particle&quot;:&quot;&quot;,&quot;non-dropping-particle&quot;:&quot;&quot;}],&quot;container-title&quot;:&quot;Technological Forecasting and Social Change&quot;,&quot;container-title-short&quot;:&quot;Technol Forecast Soc Change&quot;,&quot;accessed&quot;:{&quot;date-parts&quot;:[[2025,9,19]]},&quot;DOI&quot;:&quot;10.1016/j.techfore.2023.122824&quot;,&quot;ISSN&quot;:&quot;00401625&quot;,&quot;URL&quot;:&quot;https://www-scopus-com.universidadviu.idm.oclc.org/pages/publications/85169831251?origin=resultslist&quot;,&quot;issued&quot;:{&quot;date-parts&quot;:[[2023,11,1]]},&quot;abstract&quot;:&quot;There are various kinds of applications of BDA in the firms. Not many studies are there which deal with the impact of BDA towards issues like forecasting, decision-making, as well as performance of the firms simultaneously. So, there exists a gap in the research. In such a background, this study aims at examining the impacts of BDA on the process of decision-making, forecasting, as well as firm performance. Using resource-based view (RBV) as well as dynamic capability view (DCV) and related research studies, a research model was proposed conceptually. This conceptual model was validated taking help of PLS-SEM approach considering 366 respondents from Indian firms. This study has highlighted that smart decision making and accurate forecasting process can be achieved by using BDA. This research has demonstrated that there is a considerable influence of adoption of BDA on decision making process, forecasting process, as well as overall firm performance. However, the present study suffers from the fact that the study results depend on the cross-sectional data which could invite defects of causality and endogeneity bias. The present research work also found that there is no impact of different control variables on the firm's performance.&quot;,&quot;publisher&quot;:&quot;Elsevier Inc.&quot;,&quot;volume&quot;:&quot;196&quot;},&quot;isTemporary&quot;:false,&quot;suppress-author&quot;:false,&quot;composite&quot;:false,&quot;author-only&quot;:false}]},{&quot;citationID&quot;:&quot;MENDELEY_CITATION_f6393bb7-7063-4c2d-b90a-099609f1712c&quot;,&quot;properties&quot;:{&quot;noteIndex&quot;:0},&quot;isEdited&quot;:false,&quot;manualOverride&quot;:{&quot;isManuallyOverridden&quot;:false,&quot;citeprocText&quot;:&quot;(Gubela &amp;#38; Lessmann, 2021)&quot;,&quot;manualOverrideText&quot;:&quot;&quot;},&quot;citationTag&quot;:&quot;MENDELEY_CITATION_v3_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&quot;,&quot;citationItems&quot;:[{&quot;id&quot;:&quot;beba5113-49ac-3218-ada5-6f9d8272b58b&quot;,&quot;itemData&quot;:{&quot;type&quot;:&quot;article-journal&quot;,&quot;id&quot;:&quot;beba5113-49ac-3218-ada5-6f9d8272b58b&quot;,&quot;title&quot;:&quot;Uplift modeling with value-driven evaluation metrics&quot;,&quot;author&quot;:[{&quot;family&quot;:&quot;Gubela&quot;,&quot;given&quot;:&quot;Robin M.&quot;,&quot;parse-names&quot;:false,&quot;dropping-particle&quot;:&quot;&quot;,&quot;non-dropping-particle&quot;:&quot;&quot;},{&quot;family&quot;:&quot;Lessmann&quot;,&quot;given&quot;:&quot;Stefan&quot;,&quot;parse-names&quot;:false,&quot;dropping-particle&quot;:&quot;&quot;,&quot;non-dropping-particle&quot;:&quot;&quot;}],&quot;container-title&quot;:&quot;Decision Support Systems&quot;,&quot;container-title-short&quot;:&quot;Decis Support Syst&quot;,&quot;accessed&quot;:{&quot;date-parts&quot;:[[2025,9,19]]},&quot;DOI&quot;:&quot;10.1016/J.DSS.2021.113648&quot;,&quot;ISSN&quot;:&quot;01679236&quot;,&quot;issued&quot;:{&quot;date-parts&quot;:[[2021,11,1]]},&quot;abstract&quot;:&quot;Measuring the success of targeted marketing actions is challenging. Research on prescriptive analytics recommends uplift models to guide targeting decisions. Uplift models predict how much a marketing action will change customers' behavior, known as the individual treatment effect (ITE). Marketers can then solicit customers in decreasing order of their estimated ITE. We argue that the ITE-based targeting policy is not fully consistent with a business value maximization objective. We propose business-centric evaluation metrics that integrate estimates of the ITE and the expected business value and validate their benefits relative to the ITE-based targeting baseline using real-world marketing data. The new metrics yield remarkably higher profit across different uplift models, targeting depths, profit functions, and data sets. They further contribute to the growing field of interpretable data science by uncovering interdependencies between covariates, ITE, and profit and by clarifying whether customers are worth targeting because of high responsiveness or high value.&quot;,&quot;publisher&quot;:&quot;Elsevier B.V.&quot;,&quot;volume&quot;:&quot;150&quot;},&quot;isTemporary&quot;:false,&quot;suppress-author&quot;:false,&quot;composite&quot;:false,&quot;author-only&quot;:false}]},{&quot;citationID&quot;:&quot;MENDELEY_CITATION_dd2e2dc0-f1ed-45aa-9c0e-35611115a4be&quot;,&quot;properties&quot;:{&quot;noteIndex&quot;:0},&quot;isEdited&quot;:false,&quot;manualOverride&quot;:{&quot;isManuallyOverridden&quot;:false,&quot;citeprocText&quot;:&quot;(Chatterjee et al., 2023)&quot;,&quot;manualOverrideText&quot;:&quot;&quot;},&quot;citationTag&quot;:&quot;MENDELEY_CITATION_v3_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&quot;,&quot;citationItems&quot;:[{&quot;id&quot;:&quot;bc5ab890-0a24-3684-ac38-19279f19a2fd&quot;,&quot;itemData&quot;:{&quot;type&quot;:&quot;article-journal&quot;,&quot;id&quot;:&quot;bc5ab890-0a24-3684-ac38-19279f19a2fd&quot;,&quot;title&quot;:&quot;Assessing the impact of big data analytics on decision-making processes, forecasting, and performance of a firm&quot;,&quot;author&quot;:[{&quot;family&quot;:&quot;Chatterjee&quot;,&quot;given&quot;:&quot;Sheshadri&quot;,&quot;parse-names&quot;:false,&quot;dropping-particle&quot;:&quot;&quot;,&quot;non-dropping-particle&quot;:&quot;&quot;},{&quot;family&quot;:&quot;Chaudhuri&quot;,&quot;given&quot;:&quot;Ranjan&quot;,&quot;parse-names&quot;:false,&quot;dropping-particle&quot;:&quot;&quot;,&quot;non-dropping-particle&quot;:&quot;&quot;},{&quot;family&quot;:&quot;Gupta&quot;,&quot;given&quot;:&quot;Shivam&quot;,&quot;parse-names&quot;:false,&quot;dropping-particle&quot;:&quot;&quot;,&quot;non-dropping-particle&quot;:&quot;&quot;},{&quot;family&quot;:&quot;Sivarajah&quot;,&quot;given&quot;:&quot;Uthayasankar&quot;,&quot;parse-names&quot;:false,&quot;dropping-particle&quot;:&quot;&quot;,&quot;non-dropping-particle&quot;:&quot;&quot;},{&quot;family&quot;:&quot;Bag&quot;,&quot;given&quot;:&quot;Surajit&quot;,&quot;parse-names&quot;:false,&quot;dropping-particle&quot;:&quot;&quot;,&quot;non-dropping-particle&quot;:&quot;&quot;}],&quot;container-title&quot;:&quot;Technological Forecasting and Social Change&quot;,&quot;container-title-short&quot;:&quot;Technol Forecast Soc Change&quot;,&quot;accessed&quot;:{&quot;date-parts&quot;:[[2025,9,19]]},&quot;DOI&quot;:&quot;10.1016/j.techfore.2023.122824&quot;,&quot;ISSN&quot;:&quot;00401625&quot;,&quot;URL&quot;:&quot;https://www-scopus-com.universidadviu.idm.oclc.org/pages/publications/85169831251?origin=resultslist&quot;,&quot;issued&quot;:{&quot;date-parts&quot;:[[2023,11,1]]},&quot;abstract&quot;:&quot;There are various kinds of applications of BDA in the firms. Not many studies are there which deal with the impact of BDA towards issues like forecasting, decision-making, as well as performance of the firms simultaneously. So, there exists a gap in the research. In such a background, this study aims at examining the impacts of BDA on the process of decision-making, forecasting, as well as firm performance. Using resource-based view (RBV) as well as dynamic capability view (DCV) and related research studies, a research model was proposed conceptually. This conceptual model was validated taking help of PLS-SEM approach considering 366 respondents from Indian firms. This study has highlighted that smart decision making and accurate forecasting process can be achieved by using BDA. This research has demonstrated that there is a considerable influence of adoption of BDA on decision making process, forecasting process, as well as overall firm performance. However, the present study suffers from the fact that the study results depend on the cross-sectional data which could invite defects of causality and endogeneity bias. The present research work also found that there is no impact of different control variables on the firm's performance.&quot;,&quot;publisher&quot;:&quot;Elsevier Inc.&quot;,&quot;volume&quot;:&quot;196&quot;},&quot;isTemporary&quot;:false,&quot;suppress-author&quot;:false,&quot;composite&quot;:false,&quot;author-only&quot;:false}]},{&quot;citationID&quot;:&quot;MENDELEY_CITATION_1dad3eb8-2bb3-41c0-8ffc-b5928bc85a58&quot;,&quot;properties&quot;:{&quot;noteIndex&quot;:0},&quot;isEdited&quot;:false,&quot;manualOverride&quot;:{&quot;isManuallyOverridden&quot;:false,&quot;citeprocText&quot;:&quot;(Liu &amp;#38; Lai, 2025)&quot;,&quot;manualOverrideText&quot;:&quot;&quot;},&quot;citationTag&quot;:&quot;MENDELEY_CITATION_v3_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&quot;,&quot;citationItems&quot;:[{&quot;id&quot;:&quot;e2cbbfb3-81c9-3f35-a0a2-a56a98471fb2&quot;,&quot;itemData&quot;:{&quot;type&quot;:&quot;article-journal&quot;,&quot;id&quot;:&quot;e2cbbfb3-81c9-3f35-a0a2-a56a98471fb2&quot;,&quot;title&quot;:&quot;Integrating decision tools for efficient operations management through innovative approaches&quot;,&quot;author&quot;:[{&quot;family&quot;:&quot;Liu&quot;,&quot;given&quot;:&quot;Weidong&quot;,&quot;parse-names&quot;:false,&quot;dropping-particle&quot;:&quot;&quot;,&quot;non-dropping-particle&quot;:&quot;&quot;},{&quot;family&quot;:&quot;Lai&quot;,&quot;given&quot;:&quot;Xuewu&quot;,&quot;parse-names&quot;:false,&quot;dropping-particle&quot;:&quot;&quot;,&quot;non-dropping-particle&quot;:&quot;&quot;}],&quot;container-title&quot;:&quot;Scientific Reports&quot;,&quot;container-title-short&quot;:&quot;Sci Rep&quot;,&quot;accessed&quot;:{&quot;date-parts&quot;:[[2025,9,17]]},&quot;DOI&quot;:&quot;10.1038/s41598-025-99022-8&quot;,&quot;ISSN&quot;:&quot;20452322&quot;,&quot;PMID&quot;:&quot;40346198&quot;,&quot;URL&quot;:&quot;https://www-scopus-com.universidadviu.idm.oclc.org/pages/publications/105004707857?origin=resultslist&quot;,&quot;issued&quot;:{&quot;date-parts&quot;:[[2025,12,1]]},&quot;abstract&quot;:&quot;In a dynamic business environment, operations management (OM) is essential for enhancing efficiency, minimizing costs, and promoting sustainable growth. Traditional OM methods frequently encounter difficulties in balancing various criteria, including cost, quality, resource utilization, and adaptability, resulting in a lack of clear guidance for organizations in selecting optimal strategies. This study presents a novel decision-support framework that combines objective and subjective insights to improve OM strategy selection. This research is distinguished by its innovative integration of three advanced methodologies: CRITIC (Criteria Importance Through Intercriteria Correlation) for objective weighting, CIMAS (Criteria Importance Assessment) for subjective weight determination, and WASPAS (Weighted Aggregated Sum Product Assessment) for comprehensive strategy ranking. This hybrid weighting approach signifies a notable progression in operations management research, facilitating a balanced and practical evaluation of competing strategies. This study assesses five advanced OM approaches: lean management, automation, sustainability-driven operations, flexible workforce allocation, and data-driven decision-making, in relation to eight essential performance criteria. Our findings indicate that data-driven decision-making is a prominent strategy for achieving operational excellence, whereas alternative approaches exhibit distinct advantages across various performance dimensions. The results highlight the significant potential of multi-criteria decision-making (MCDM) techniques in assisting operations management leaders and policymakers in making informed, performance-oriented decisions. This study redefines the future of operations management by addressing efficiency and sustainability goals, offering a practical roadmap for organizations facing complex operational challenges. © The Author(s) 2025.&quot;,&quot;publisher&quot;:&quot;Nature Research&quot;,&quot;issue&quot;:&quot;1&quot;,&quot;volume&quot;:&quot;15&quot;},&quot;isTemporary&quot;:false,&quot;suppress-author&quot;:false,&quot;composite&quot;:false,&quot;author-only&quot;:false}]},{&quot;citationID&quot;:&quot;MENDELEY_CITATION_de5b3894-61b1-4b9c-8f9d-f7b4ba94af21&quot;,&quot;properties&quot;:{&quot;noteIndex&quot;:0},&quot;isEdited&quot;:false,&quot;manualOverride&quot;:{&quot;isManuallyOverridden&quot;:false,&quot;citeprocText&quot;:&quot;(Relich, 2023)&quot;,&quot;manualOverrideText&quot;:&quot;&quot;},&quot;citationTag&quot;:&quot;MENDELEY_CITATION_v3_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&quot;,&quot;citationItems&quot;:[{&quot;id&quot;:&quot;6a2b6a71-7ea4-3ec4-b947-cf79e7d2c5f3&quot;,&quot;itemData&quot;:{&quot;type&quot;:&quot;article-journal&quot;,&quot;id&quot;:&quot;6a2b6a71-7ea4-3ec4-b947-cf79e7d2c5f3&quot;,&quot;title&quot;:&quot;Predictive and Prescriptive Analytics in Identifying Opportunities for Improving Sustainable Manufacturing&quot;,&quot;author&quot;:[{&quot;family&quot;:&quot;Relich&quot;,&quot;given&quot;:&quot;Marcin&quot;,&quot;parse-names&quot;:false,&quot;dropping-particle&quot;:&quot;&quot;,&quot;non-dropping-particle&quot;:&quot;&quot;}],&quot;container-title&quot;:&quot;Sustainability (Switzerland)&quot;,&quot;accessed&quot;:{&quot;date-parts&quot;:[[2025,9,19]]},&quot;DOI&quot;:&quot;10.3390/su15097667&quot;,&quot;ISSN&quot;:&quot;20711050&quot;,&quot;URL&quot;:&quot;https://www-scopus-com.universidadviu.idm.oclc.org/pages/publications/85159368110?origin=resultslist&quot;,&quot;issued&quot;:{&quot;date-parts&quot;:[[2023,5,1]]},&quot;abstract&quot;:&quot;Environmental issues and sustainability performance are more and more significant in today’s business world. A growing number of manufacturing companies are searching for changes to improve their sustainability in the areas of products and manufacturing processes. These changes should be introduced in the design process and affect the whole product life cycle. This paper is concerned with developing a method based on predictive and prescriptive analytics to identify opportunities for increasing sustainable manufacturing through changes incorporated at the product design stage. Predictive analytics uses parametric models obtained from regression analysis and artificial neural networks in order to predict sustainability performance. In turn, prescriptive analytics refers to the identification of opportunities for improving sustainability performance in manufacturing, and it is based on a constraint programming implemented within a constraint satisfaction problem (CSP). The specification of sustainability performance in terms of a CSP provides a pertinent framework for identifying all admissible solutions (if there are any) of the considered problem. The identified opportunities for improving sustainability performance are dedicated to specialists in product development, and aim to reduce both resources used in manufacturing and negative effects on the environment. The applicability of the proposed method is illustrated through reducing the number of defective products in manufacturing. © 2023 by the author.&quot;,&quot;publisher&quot;:&quot;MDPI&quot;,&quot;issue&quot;:&quot;9&quot;,&quot;volume&quot;:&quot;15&quot;,&quot;container-title-short&quot;:&quot;&quot;},&quot;isTemporary&quot;:false,&quot;suppress-author&quot;:false,&quot;composite&quot;:false,&quot;author-only&quot;:false}]},{&quot;citationID&quot;:&quot;MENDELEY_CITATION_83ff5d08-333a-413a-a8cb-b7784a23ed2e&quot;,&quot;properties&quot;:{&quot;noteIndex&quot;:0},&quot;isEdited&quot;:false,&quot;manualOverride&quot;:{&quot;isManuallyOverridden&quot;:false,&quot;citeprocText&quot;:&quot;(Gubela &amp;#38; Lessmann, 2021)&quot;,&quot;manualOverrideText&quot;:&quot;&quot;},&quot;citationTag&quot;:&quot;MENDELEY_CITATION_v3_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&quot;,&quot;citationItems&quot;:[{&quot;id&quot;:&quot;beba5113-49ac-3218-ada5-6f9d8272b58b&quot;,&quot;itemData&quot;:{&quot;type&quot;:&quot;article-journal&quot;,&quot;id&quot;:&quot;beba5113-49ac-3218-ada5-6f9d8272b58b&quot;,&quot;title&quot;:&quot;Uplift modeling with value-driven evaluation metrics&quot;,&quot;author&quot;:[{&quot;family&quot;:&quot;Gubela&quot;,&quot;given&quot;:&quot;Robin M.&quot;,&quot;parse-names&quot;:false,&quot;dropping-particle&quot;:&quot;&quot;,&quot;non-dropping-particle&quot;:&quot;&quot;},{&quot;family&quot;:&quot;Lessmann&quot;,&quot;given&quot;:&quot;Stefan&quot;,&quot;parse-names&quot;:false,&quot;dropping-particle&quot;:&quot;&quot;,&quot;non-dropping-particle&quot;:&quot;&quot;}],&quot;container-title&quot;:&quot;Decision Support Systems&quot;,&quot;container-title-short&quot;:&quot;Decis Support Syst&quot;,&quot;accessed&quot;:{&quot;date-parts&quot;:[[2025,9,19]]},&quot;DOI&quot;:&quot;10.1016/J.DSS.2021.113648&quot;,&quot;ISSN&quot;:&quot;01679236&quot;,&quot;issued&quot;:{&quot;date-parts&quot;:[[2021,11,1]]},&quot;abstract&quot;:&quot;Measuring the success of targeted marketing actions is challenging. Research on prescriptive analytics recommends uplift models to guide targeting decisions. Uplift models predict how much a marketing action will change customers' behavior, known as the individual treatment effect (ITE). Marketers can then solicit customers in decreasing order of their estimated ITE. We argue that the ITE-based targeting policy is not fully consistent with a business value maximization objective. We propose business-centric evaluation metrics that integrate estimates of the ITE and the expected business value and validate their benefits relative to the ITE-based targeting baseline using real-world marketing data. The new metrics yield remarkably higher profit across different uplift models, targeting depths, profit functions, and data sets. They further contribute to the growing field of interpretable data science by uncovering interdependencies between covariates, ITE, and profit and by clarifying whether customers are worth targeting because of high responsiveness or high value.&quot;,&quot;publisher&quot;:&quot;Elsevier B.V.&quot;,&quot;volume&quot;:&quot;150&quot;},&quot;isTemporary&quot;:false,&quot;suppress-author&quot;:false,&quot;composite&quot;:false,&quot;author-only&quot;:false}]},{&quot;citationID&quot;:&quot;MENDELEY_CITATION_98e48649-5fdf-439e-a4f7-44a604c30f88&quot;,&quot;properties&quot;:{&quot;noteIndex&quot;:0},&quot;isEdited&quot;:false,&quot;manualOverride&quot;:{&quot;isManuallyOverridden&quot;:false,&quot;citeprocText&quot;:&quot;(Li et al., 2022)&quot;,&quot;manualOverrideText&quot;:&quot;&quot;},&quot;citationTag&quot;:&quot;MENDELEY_CITATION_v3_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&quot;,&quot;citationItems&quot;:[{&quot;id&quot;:&quot;83bf2f1d-4584-319f-8372-29cc6a4afcb3&quot;,&quot;itemData&quot;:{&quot;type&quot;:&quot;article-journal&quot;,&quot;id&quot;:&quot;83bf2f1d-4584-319f-8372-29cc6a4afcb3&quot;,&quot;title&quot;:&quot;Evaluating the impact of big data analytics usage on the decision-making quality of organizations&quot;,&quot;author&quot;:[{&quot;family&quot;:&quot;Li&quot;,&quot;given&quot;:&quot;Lei&quot;,&quot;parse-names&quot;:false,&quot;dropping-particle&quot;:&quot;&quot;,&quot;non-dropping-particle&quot;:&quot;&quot;},{&quot;family&quot;:&quot;Lin&quot;,&quot;given&quot;:&quot;Jiabao&quot;,&quot;parse-names&quot;:false,&quot;dropping-particle&quot;:&quot;&quot;,&quot;non-dropping-particle&quot;:&quot;&quot;},{&quot;family&quot;:&quot;Ouyang&quot;,&quot;given&quot;:&quot;Ye&quot;,&quot;parse-names&quot;:false,&quot;dropping-particle&quot;:&quot;&quot;,&quot;non-dropping-particle&quot;:&quot;&quot;},{&quot;family&quot;:&quot;Luo&quot;,&quot;given&quot;:&quot;Xin (Robert)&quot;,&quot;parse-names&quot;:false,&quot;dropping-particle&quot;:&quot;&quot;,&quot;non-dropping-particle&quot;:&quot;&quot;}],&quot;container-title&quot;:&quot;Technological Forecasting and Social Change&quot;,&quot;container-title-short&quot;:&quot;Technol Forecast Soc Change&quot;,&quot;accessed&quot;:{&quot;date-parts&quot;:[[2025,9,19]]},&quot;DOI&quot;:&quot;10.1016/J.TECHFORE.2021.121355&quot;,&quot;ISSN&quot;:&quot;0040-1625&quot;,&quot;URL&quot;:&quot;https://www.sciencedirect.com/science/article/abs/pii/S0040162521007861&quot;,&quot;issued&quot;:{&quot;date-parts&quot;:[[2022,2,1]]},&quot;page&quot;:&quot;121355&quot;,&quot;abstract&quot;:&quot;Big data initiatives are critical for transforming traditional organizational decision making into data-driven decision making. However, prior information systems research has not paid enough attention to the impact of big data analytics usage on decision-making quality. Drawing on the dynamic capability theory, this study investigated the impact of big data analytics usage on decision-making quality and tested the mediating effect of data analytics capabilities. We collected data from 240 agricultural firms in China. The empirical results showed that big data analytics usage had a positive impact on decision-making quality and that data analytics capabilities played a mediating role in the relationship between big data analytics usage and decision-making quality. Hence, firms should not only popularize big data analytics usage in their business activities but also take measures to improve their data analytics capabilities, which will improve their decision-making quality toward competitive advantages.&quot;,&quot;publisher&quot;:&quot;North-Holland&quot;,&quot;volume&quot;:&quot;175&quot;},&quot;isTemporary&quot;:false,&quot;suppress-author&quot;:false,&quot;composite&quot;:false,&quot;author-only&quot;:false}]},{&quot;citationID&quot;:&quot;MENDELEY_CITATION_811f7749-7af9-4fc8-8792-16a4ce7605ac&quot;,&quot;properties&quot;:{&quot;noteIndex&quot;:0},&quot;isEdited&quot;:false,&quot;manualOverride&quot;:{&quot;isManuallyOverridden&quot;:false,&quot;citeprocText&quot;:&quot;(Pavlyshenko, 2020)&quot;,&quot;manualOverrideText&quot;:&quot;&quot;},&quot;citationTag&quot;:&quot;MENDELEY_CITATION_v3_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&quot;,&quot;citationItems&quot;:[{&quot;id&quot;:&quot;2e8e6662-798d-343d-808e-77da2f720c7f&quot;,&quot;itemData&quot;:{&quot;type&quot;:&quot;article-journal&quot;,&quot;id&quot;:&quot;2e8e6662-798d-343d-808e-77da2f720c7f&quot;,&quot;title&quot;:&quot;SALES TIME SERIES ANALYTICS USING DEEP Q-LEARNING&quot;,&quot;author&quot;:[{&quot;family&quot;:&quot;Pavlyshenko&quot;,&quot;given&quot;:&quot;Bohdan M.&quot;,&quot;parse-names&quot;:false,&quot;dropping-particle&quot;:&quot;&quot;,&quot;non-dropping-particle&quot;:&quot;&quot;}],&quot;container-title&quot;:&quot;International Journal of Computing&quot;,&quot;accessed&quot;:{&quot;date-parts&quot;:[[2025,9,19]]},&quot;DOI&quot;:&quot;10.47839/IJC.19.3.1892&quot;,&quot;ISSN&quot;:&quot;23125381&quot;,&quot;URL&quot;:&quot;https://www-scopus-com.universidadviu.idm.oclc.org/pages/publications/85102530532?origin=resultslist&quot;,&quot;issued&quot;:{&quot;date-parts&quot;:[[2020]]},&quot;page&quot;:&quot;434-441&quot;,&quot;abstract&quot;:&quot;The article describes the use of deep Q-learning models in the problems of sales time series analytics. In contrast to supervised machine learning, which is a kind of passive learning, where historical data are used, Q- learning is a kind of active learning aimed at maximizing a reward by optimal sequence of actions. Model free Q-learning approach to optimal pricing strategies and supply-demand problems is considered in the work. The main idea of the study is to show that using deep Q-learning approach in time series analytics causes the sequence of actions to be optimized by maximizing the reward function when the environment for learning agent interaction can be modeled using the parametric model and in the case of using the model which is based on the historical data. In the pricing optimizing case study environment was modeled using sales dependence on extras price and randomly simulated demand. In the pricing optimizing case study, the environment was modeled using sales dependence on extra price and randomly simulated demand. In the supply-demand case study, it was proposed to use historical demand time series for environment modeling, agent states were represented by promo actions, previous demand values and weekly seasonality features. Obtained results show that using deep Q-learning, we can optimize the decision making process for price optimization and supply-demand problems. Environment modeling using parametric models and historical data can be used for the cold start of learning agent. On the next steps, after the cold start, the trained agent can be used in real business environment. © 2020. Research Institute for Intelligent Computer Systems. All rights reserved.&quot;,&quot;publisher&quot;:&quot;Research Institute of Intelligent Computer Systems&quot;,&quot;issue&quot;:&quot;3&quot;,&quot;volume&quot;:&quot;19&quot;,&quot;container-title-short&quot;:&quot;&quot;},&quot;isTemporary&quot;:false,&quot;suppress-author&quot;:false,&quot;composite&quot;:false,&quot;author-only&quot;:false}]},{&quot;citationID&quot;:&quot;MENDELEY_CITATION_c3ea16e9-1a26-4e10-b89e-39f28a988cb1&quot;,&quot;properties&quot;:{&quot;noteIndex&quot;:0},&quot;isEdited&quot;:false,&quot;manualOverride&quot;:{&quot;isManuallyOverridden&quot;:false,&quot;citeprocText&quot;:&quot;(Relich, 2023)&quot;,&quot;manualOverrideText&quot;:&quot;&quot;},&quot;citationTag&quot;:&quot;MENDELEY_CITATION_v3_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&quot;,&quot;citationItems&quot;:[{&quot;id&quot;:&quot;6a2b6a71-7ea4-3ec4-b947-cf79e7d2c5f3&quot;,&quot;itemData&quot;:{&quot;type&quot;:&quot;article-journal&quot;,&quot;id&quot;:&quot;6a2b6a71-7ea4-3ec4-b947-cf79e7d2c5f3&quot;,&quot;title&quot;:&quot;Predictive and Prescriptive Analytics in Identifying Opportunities for Improving Sustainable Manufacturing&quot;,&quot;author&quot;:[{&quot;family&quot;:&quot;Relich&quot;,&quot;given&quot;:&quot;Marcin&quot;,&quot;parse-names&quot;:false,&quot;dropping-particle&quot;:&quot;&quot;,&quot;non-dropping-particle&quot;:&quot;&quot;}],&quot;container-title&quot;:&quot;Sustainability (Switzerland)&quot;,&quot;accessed&quot;:{&quot;date-parts&quot;:[[2025,9,19]]},&quot;DOI&quot;:&quot;10.3390/su15097667&quot;,&quot;ISSN&quot;:&quot;20711050&quot;,&quot;URL&quot;:&quot;https://www-scopus-com.universidadviu.idm.oclc.org/pages/publications/85159368110?origin=resultslist&quot;,&quot;issued&quot;:{&quot;date-parts&quot;:[[2023,5,1]]},&quot;abstract&quot;:&quot;Environmental issues and sustainability performance are more and more significant in today’s business world. A growing number of manufacturing companies are searching for changes to improve their sustainability in the areas of products and manufacturing processes. These changes should be introduced in the design process and affect the whole product life cycle. This paper is concerned with developing a method based on predictive and prescriptive analytics to identify opportunities for increasing sustainable manufacturing through changes incorporated at the product design stage. Predictive analytics uses parametric models obtained from regression analysis and artificial neural networks in order to predict sustainability performance. In turn, prescriptive analytics refers to the identification of opportunities for improving sustainability performance in manufacturing, and it is based on a constraint programming implemented within a constraint satisfaction problem (CSP). The specification of sustainability performance in terms of a CSP provides a pertinent framework for identifying all admissible solutions (if there are any) of the considered problem. The identified opportunities for improving sustainability performance are dedicated to specialists in product development, and aim to reduce both resources used in manufacturing and negative effects on the environment. The applicability of the proposed method is illustrated through reducing the number of defective products in manufacturing. © 2023 by the author.&quot;,&quot;publisher&quot;:&quot;MDPI&quot;,&quot;issue&quot;:&quot;9&quot;,&quot;volume&quot;:&quot;15&quot;,&quot;container-title-short&quot;:&quot;&quot;},&quot;isTemporary&quot;:false,&quot;suppress-author&quot;:false,&quot;composite&quot;:false,&quot;author-only&quot;:false}]},{&quot;citationID&quot;:&quot;MENDELEY_CITATION_d2fe1bfe-8f08-41dd-9170-bef746e4a078&quot;,&quot;properties&quot;:{&quot;noteIndex&quot;:0},&quot;isEdited&quot;:false,&quot;manualOverride&quot;:{&quot;isManuallyOverridden&quot;:false,&quot;citeprocText&quot;:&quot;(Liu &amp;#38; Lai, 2025)&quot;,&quot;manualOverrideText&quot;:&quot;&quot;},&quot;citationTag&quot;:&quot;MENDELEY_CITATION_v3_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&quot;,&quot;citationItems&quot;:[{&quot;id&quot;:&quot;e2cbbfb3-81c9-3f35-a0a2-a56a98471fb2&quot;,&quot;itemData&quot;:{&quot;type&quot;:&quot;article-journal&quot;,&quot;id&quot;:&quot;e2cbbfb3-81c9-3f35-a0a2-a56a98471fb2&quot;,&quot;title&quot;:&quot;Integrating decision tools for efficient operations management through innovative approaches&quot;,&quot;author&quot;:[{&quot;family&quot;:&quot;Liu&quot;,&quot;given&quot;:&quot;Weidong&quot;,&quot;parse-names&quot;:false,&quot;dropping-particle&quot;:&quot;&quot;,&quot;non-dropping-particle&quot;:&quot;&quot;},{&quot;family&quot;:&quot;Lai&quot;,&quot;given&quot;:&quot;Xuewu&quot;,&quot;parse-names&quot;:false,&quot;dropping-particle&quot;:&quot;&quot;,&quot;non-dropping-particle&quot;:&quot;&quot;}],&quot;container-title&quot;:&quot;Scientific Reports&quot;,&quot;container-title-short&quot;:&quot;Sci Rep&quot;,&quot;accessed&quot;:{&quot;date-parts&quot;:[[2025,9,17]]},&quot;DOI&quot;:&quot;10.1038/s41598-025-99022-8&quot;,&quot;ISSN&quot;:&quot;20452322&quot;,&quot;PMID&quot;:&quot;40346198&quot;,&quot;URL&quot;:&quot;https://www-scopus-com.universidadviu.idm.oclc.org/pages/publications/105004707857?origin=resultslist&quot;,&quot;issued&quot;:{&quot;date-parts&quot;:[[2025,12,1]]},&quot;abstract&quot;:&quot;In a dynamic business environment, operations management (OM) is essential for enhancing efficiency, minimizing costs, and promoting sustainable growth. Traditional OM methods frequently encounter difficulties in balancing various criteria, including cost, quality, resource utilization, and adaptability, resulting in a lack of clear guidance for organizations in selecting optimal strategies. This study presents a novel decision-support framework that combines objective and subjective insights to improve OM strategy selection. This research is distinguished by its innovative integration of three advanced methodologies: CRITIC (Criteria Importance Through Intercriteria Correlation) for objective weighting, CIMAS (Criteria Importance Assessment) for subjective weight determination, and WASPAS (Weighted Aggregated Sum Product Assessment) for comprehensive strategy ranking. This hybrid weighting approach signifies a notable progression in operations management research, facilitating a balanced and practical evaluation of competing strategies. This study assesses five advanced OM approaches: lean management, automation, sustainability-driven operations, flexible workforce allocation, and data-driven decision-making, in relation to eight essential performance criteria. Our findings indicate that data-driven decision-making is a prominent strategy for achieving operational excellence, whereas alternative approaches exhibit distinct advantages across various performance dimensions. The results highlight the significant potential of multi-criteria decision-making (MCDM) techniques in assisting operations management leaders and policymakers in making informed, performance-oriented decisions. This study redefines the future of operations management by addressing efficiency and sustainability goals, offering a practical roadmap for organizations facing complex operational challenges. © The Author(s) 2025.&quot;,&quot;publisher&quot;:&quot;Nature Research&quot;,&quot;issue&quot;:&quot;1&quot;,&quot;volume&quot;:&quot;15&quot;},&quot;isTemporary&quot;:false,&quot;suppress-author&quot;:false,&quot;composite&quot;:false,&quot;author-only&quot;:false}]},{&quot;citationID&quot;:&quot;MENDELEY_CITATION_a810ae9b-b872-4305-9249-f4f79e023304&quot;,&quot;properties&quot;:{&quot;noteIndex&quot;:0},&quot;isEdited&quot;:false,&quot;manualOverride&quot;:{&quot;isManuallyOverridden&quot;:false,&quot;citeprocText&quot;:&quot;(Li et al., 2022)&quot;,&quot;manualOverrideText&quot;:&quot;&quot;},&quot;citationTag&quot;:&quot;MENDELEY_CITATION_v3_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&quot;,&quot;citationItems&quot;:[{&quot;id&quot;:&quot;83bf2f1d-4584-319f-8372-29cc6a4afcb3&quot;,&quot;itemData&quot;:{&quot;type&quot;:&quot;article-journal&quot;,&quot;id&quot;:&quot;83bf2f1d-4584-319f-8372-29cc6a4afcb3&quot;,&quot;title&quot;:&quot;Evaluating the impact of big data analytics usage on the decision-making quality of organizations&quot;,&quot;author&quot;:[{&quot;family&quot;:&quot;Li&quot;,&quot;given&quot;:&quot;Lei&quot;,&quot;parse-names&quot;:false,&quot;dropping-particle&quot;:&quot;&quot;,&quot;non-dropping-particle&quot;:&quot;&quot;},{&quot;family&quot;:&quot;Lin&quot;,&quot;given&quot;:&quot;Jiabao&quot;,&quot;parse-names&quot;:false,&quot;dropping-particle&quot;:&quot;&quot;,&quot;non-dropping-particle&quot;:&quot;&quot;},{&quot;family&quot;:&quot;Ouyang&quot;,&quot;given&quot;:&quot;Ye&quot;,&quot;parse-names&quot;:false,&quot;dropping-particle&quot;:&quot;&quot;,&quot;non-dropping-particle&quot;:&quot;&quot;},{&quot;family&quot;:&quot;Luo&quot;,&quot;given&quot;:&quot;Xin (Robert)&quot;,&quot;parse-names&quot;:false,&quot;dropping-particle&quot;:&quot;&quot;,&quot;non-dropping-particle&quot;:&quot;&quot;}],&quot;container-title&quot;:&quot;Technological Forecasting and Social Change&quot;,&quot;container-title-short&quot;:&quot;Technol Forecast Soc Change&quot;,&quot;accessed&quot;:{&quot;date-parts&quot;:[[2025,9,19]]},&quot;DOI&quot;:&quot;10.1016/J.TECHFORE.2021.121355&quot;,&quot;ISSN&quot;:&quot;0040-1625&quot;,&quot;URL&quot;:&quot;https://www.sciencedirect.com/science/article/abs/pii/S0040162521007861&quot;,&quot;issued&quot;:{&quot;date-parts&quot;:[[2022,2,1]]},&quot;page&quot;:&quot;121355&quot;,&quot;abstract&quot;:&quot;Big data initiatives are critical for transforming traditional organizational decision making into data-driven decision making. However, prior information systems research has not paid enough attention to the impact of big data analytics usage on decision-making quality. Drawing on the dynamic capability theory, this study investigated the impact of big data analytics usage on decision-making quality and tested the mediating effect of data analytics capabilities. We collected data from 240 agricultural firms in China. The empirical results showed that big data analytics usage had a positive impact on decision-making quality and that data analytics capabilities played a mediating role in the relationship between big data analytics usage and decision-making quality. Hence, firms should not only popularize big data analytics usage in their business activities but also take measures to improve their data analytics capabilities, which will improve their decision-making quality toward competitive advantages.&quot;,&quot;publisher&quot;:&quot;North-Holland&quot;,&quot;volume&quot;:&quot;175&quot;},&quot;isTemporary&quot;:false,&quot;suppress-author&quot;:false,&quot;composite&quot;:false,&quot;author-only&quot;:false}]},{&quot;citationID&quot;:&quot;MENDELEY_CITATION_40693f0d-cf80-4975-a567-cf2900940b74&quot;,&quot;properties&quot;:{&quot;noteIndex&quot;:0},&quot;isEdited&quot;:false,&quot;manualOverride&quot;:{&quot;isManuallyOverridden&quot;:false,&quot;citeprocText&quot;:&quot;(Pavlyshenko, 2020)&quot;,&quot;manualOverrideText&quot;:&quot;&quot;},&quot;citationTag&quot;:&quot;MENDELEY_CITATION_v3_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&quot;,&quot;citationItems&quot;:[{&quot;id&quot;:&quot;2e8e6662-798d-343d-808e-77da2f720c7f&quot;,&quot;itemData&quot;:{&quot;type&quot;:&quot;article-journal&quot;,&quot;id&quot;:&quot;2e8e6662-798d-343d-808e-77da2f720c7f&quot;,&quot;title&quot;:&quot;SALES TIME SERIES ANALYTICS USING DEEP Q-LEARNING&quot;,&quot;author&quot;:[{&quot;family&quot;:&quot;Pavlyshenko&quot;,&quot;given&quot;:&quot;Bohdan M.&quot;,&quot;parse-names&quot;:false,&quot;dropping-particle&quot;:&quot;&quot;,&quot;non-dropping-particle&quot;:&quot;&quot;}],&quot;container-title&quot;:&quot;International Journal of Computing&quot;,&quot;accessed&quot;:{&quot;date-parts&quot;:[[2025,9,19]]},&quot;DOI&quot;:&quot;10.47839/IJC.19.3.1892&quot;,&quot;ISSN&quot;:&quot;23125381&quot;,&quot;URL&quot;:&quot;https://www-scopus-com.universidadviu.idm.oclc.org/pages/publications/85102530532?origin=resultslist&quot;,&quot;issued&quot;:{&quot;date-parts&quot;:[[2020]]},&quot;page&quot;:&quot;434-441&quot;,&quot;abstract&quot;:&quot;The article describes the use of deep Q-learning models in the problems of sales time series analytics. In contrast to supervised machine learning, which is a kind of passive learning, where historical data are used, Q- learning is a kind of active learning aimed at maximizing a reward by optimal sequence of actions. Model free Q-learning approach to optimal pricing strategies and supply-demand problems is considered in the work. The main idea of the study is to show that using deep Q-learning approach in time series analytics causes the sequence of actions to be optimized by maximizing the reward function when the environment for learning agent interaction can be modeled using the parametric model and in the case of using the model which is based on the historical data. In the pricing optimizing case study environment was modeled using sales dependence on extras price and randomly simulated demand. In the pricing optimizing case study, the environment was modeled using sales dependence on extra price and randomly simulated demand. In the supply-demand case study, it was proposed to use historical demand time series for environment modeling, agent states were represented by promo actions, previous demand values and weekly seasonality features. Obtained results show that using deep Q-learning, we can optimize the decision making process for price optimization and supply-demand problems. Environment modeling using parametric models and historical data can be used for the cold start of learning agent. On the next steps, after the cold start, the trained agent can be used in real business environment. © 2020. Research Institute for Intelligent Computer Systems. All rights reserved.&quot;,&quot;publisher&quot;:&quot;Research Institute of Intelligent Computer Systems&quot;,&quot;issue&quot;:&quot;3&quot;,&quot;volume&quot;:&quot;19&quot;,&quot;container-title-short&quot;:&quot;&quot;},&quot;isTemporary&quot;:false,&quot;suppress-author&quot;:false,&quot;composite&quot;:false,&quot;author-only&quot;:false}]},{&quot;citationID&quot;:&quot;MENDELEY_CITATION_ea5d98d5-5e79-41d8-8c4e-0a9635705b86&quot;,&quot;properties&quot;:{&quot;noteIndex&quot;:0},&quot;isEdited&quot;:false,&quot;manualOverride&quot;:{&quot;isManuallyOverridden&quot;:false,&quot;citeprocText&quot;:&quot;(Liu &amp;#38; Lai, 2025)&quot;,&quot;manualOverrideText&quot;:&quot;&quot;},&quot;citationTag&quot;:&quot;MENDELEY_CITATION_v3_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&quot;,&quot;citationItems&quot;:[{&quot;id&quot;:&quot;e2cbbfb3-81c9-3f35-a0a2-a56a98471fb2&quot;,&quot;itemData&quot;:{&quot;type&quot;:&quot;article-journal&quot;,&quot;id&quot;:&quot;e2cbbfb3-81c9-3f35-a0a2-a56a98471fb2&quot;,&quot;title&quot;:&quot;Integrating decision tools for efficient operations management through innovative approaches&quot;,&quot;author&quot;:[{&quot;family&quot;:&quot;Liu&quot;,&quot;given&quot;:&quot;Weidong&quot;,&quot;parse-names&quot;:false,&quot;dropping-particle&quot;:&quot;&quot;,&quot;non-dropping-particle&quot;:&quot;&quot;},{&quot;family&quot;:&quot;Lai&quot;,&quot;given&quot;:&quot;Xuewu&quot;,&quot;parse-names&quot;:false,&quot;dropping-particle&quot;:&quot;&quot;,&quot;non-dropping-particle&quot;:&quot;&quot;}],&quot;container-title&quot;:&quot;Scientific Reports&quot;,&quot;container-title-short&quot;:&quot;Sci Rep&quot;,&quot;accessed&quot;:{&quot;date-parts&quot;:[[2025,9,17]]},&quot;DOI&quot;:&quot;10.1038/s41598-025-99022-8&quot;,&quot;ISSN&quot;:&quot;20452322&quot;,&quot;PMID&quot;:&quot;40346198&quot;,&quot;URL&quot;:&quot;https://www-scopus-com.universidadviu.idm.oclc.org/pages/publications/105004707857?origin=resultslist&quot;,&quot;issued&quot;:{&quot;date-parts&quot;:[[2025,12,1]]},&quot;abstract&quot;:&quot;In a dynamic business environment, operations management (OM) is essential for enhancing efficiency, minimizing costs, and promoting sustainable growth. Traditional OM methods frequently encounter difficulties in balancing various criteria, including cost, quality, resource utilization, and adaptability, resulting in a lack of clear guidance for organizations in selecting optimal strategies. This study presents a novel decision-support framework that combines objective and subjective insights to improve OM strategy selection. This research is distinguished by its innovative integration of three advanced methodologies: CRITIC (Criteria Importance Through Intercriteria Correlation) for objective weighting, CIMAS (Criteria Importance Assessment) for subjective weight determination, and WASPAS (Weighted Aggregated Sum Product Assessment) for comprehensive strategy ranking. This hybrid weighting approach signifies a notable progression in operations management research, facilitating a balanced and practical evaluation of competing strategies. This study assesses five advanced OM approaches: lean management, automation, sustainability-driven operations, flexible workforce allocation, and data-driven decision-making, in relation to eight essential performance criteria. Our findings indicate that data-driven decision-making is a prominent strategy for achieving operational excellence, whereas alternative approaches exhibit distinct advantages across various performance dimensions. The results highlight the significant potential of multi-criteria decision-making (MCDM) techniques in assisting operations management leaders and policymakers in making informed, performance-oriented decisions. This study redefines the future of operations management by addressing efficiency and sustainability goals, offering a practical roadmap for organizations facing complex operational challenges. © The Author(s) 2025.&quot;,&quot;publisher&quot;:&quot;Nature Research&quot;,&quot;issue&quot;:&quot;1&quot;,&quot;volume&quot;:&quot;15&quot;},&quot;isTemporary&quot;:false}]},{&quot;citationID&quot;:&quot;MENDELEY_CITATION_518a66ad-cb52-4e74-a028-7fee3c61c941&quot;,&quot;properties&quot;:{&quot;noteIndex&quot;:0},&quot;isEdited&quot;:false,&quot;manualOverride&quot;:{&quot;isManuallyOverridden&quot;:false,&quot;citeprocText&quot;:&quot;(Wissuchek &amp;#38; Zschech, 2025)&quot;,&quot;manualOverrideText&quot;:&quot;&quot;},&quot;citationTag&quot;:&quot;MENDELEY_CITATION_v3_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&quot;,&quot;citationItems&quot;:[{&quot;id&quot;:&quot;52a509c5-f772-3b76-92bf-c201e98d05d0&quot;,&quot;itemData&quot;:{&quot;type&quot;:&quot;article-journal&quot;,&quot;id&quot;:&quot;52a509c5-f772-3b76-92bf-c201e98d05d0&quot;,&quot;title&quot;:&quot;Prescriptive analytics systems revised: a systematic literature review from an information systems perspective&quot;,&quot;author&quot;:[{&quot;family&quot;:&quot;Wissuchek&quot;,&quot;given&quot;:&quot;Christopher&quot;,&quot;parse-names&quot;:false,&quot;dropping-particle&quot;:&quot;&quot;,&quot;non-dropping-particle&quot;:&quot;&quot;},{&quot;family&quot;:&quot;Zschech&quot;,&quot;given&quot;:&quot;Patrick&quot;,&quot;parse-names&quot;:false,&quot;dropping-particle&quot;:&quot;&quot;,&quot;non-dropping-particle&quot;:&quot;&quot;}],&quot;container-title&quot;:&quot;Information Systems and e-Business Management&quot;,&quot;accessed&quot;:{&quot;date-parts&quot;:[[2025,9,19]]},&quot;DOI&quot;:&quot;10.1007/s10257-024-00688-w&quot;,&quot;ISSN&quot;:&quot;16179854&quot;,&quot;URL&quot;:&quot;https://www-scopus-com.universidadviu.idm.oclc.org/pages/publications/85202768095?origin=resultslist&quot;,&quot;issued&quot;:{&quot;date-parts&quot;:[[2025,6,1]]},&quot;abstract&quot;:&quot;Prescriptive Analytics Systems (PAS) represent the most mature iteration of business analytics, significantly enhancing organizational decision-making. Recently, research has gained traction, with various technological innovations, including machine learning and artificial intelligence, significantly influencing the design of PAS. Although recent studies highlight these developments, the rising trend focuses on broader implications, such as the synergies and delegation between systems and users in organizational decision-making environments. Against this backdrop, we utilized a systematic literature review of 262 articles to build on this evolving perspective. Guided by general systems theory and socio-technical thinking, the concept of an information systems artifact directed this review. Our first objective was to clarify the essential subsystems, identifying 23 constituent components of PAS. Subsequently, we delved into the meta-level design of PAS, emphasizing the synergy and delegation between the human decision-maker and prescriptive analytics in supporting organizational decisions. From this exploration, four distinct system archetypes emerged: advisory, executive, adaptive, and self-governing PAS. Lastly, we engaged with affordance theory, illuminating the action potential of PAS. Our study advances the perspective on PAS, specifically from a broader socio-technical and information systems viewpoint, highlighting six distinct research directions, acting as a launchpad for future research in the domain. © The Author(s) 2024.&quot;,&quot;publisher&quot;:&quot;Springer Science and Business Media Deutschland GmbH&quot;,&quot;container-title-short&quot;:&quot;&quot;},&quot;isTemporary&quot;:false,&quot;suppress-author&quot;:false,&quot;composite&quot;:false,&quot;author-only&quot;:false}]},{&quot;citationID&quot;:&quot;MENDELEY_CITATION_fae465a6-64a3-48bc-93e1-28c55df3eebc&quot;,&quot;properties&quot;:{&quot;noteIndex&quot;:0},&quot;isEdited&quot;:false,&quot;manualOverride&quot;:{&quot;isManuallyOverridden&quot;:false,&quot;citeprocText&quot;:&quot;(Relich, 2023)&quot;,&quot;manualOverrideText&quot;:&quot;&quot;},&quot;citationTag&quot;:&quot;MENDELEY_CITATION_v3_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&quot;,&quot;citationItems&quot;:[{&quot;id&quot;:&quot;6a2b6a71-7ea4-3ec4-b947-cf79e7d2c5f3&quot;,&quot;itemData&quot;:{&quot;type&quot;:&quot;article-journal&quot;,&quot;id&quot;:&quot;6a2b6a71-7ea4-3ec4-b947-cf79e7d2c5f3&quot;,&quot;title&quot;:&quot;Predictive and Prescriptive Analytics in Identifying Opportunities for Improving Sustainable Manufacturing&quot;,&quot;author&quot;:[{&quot;family&quot;:&quot;Relich&quot;,&quot;given&quot;:&quot;Marcin&quot;,&quot;parse-names&quot;:false,&quot;dropping-particle&quot;:&quot;&quot;,&quot;non-dropping-particle&quot;:&quot;&quot;}],&quot;container-title&quot;:&quot;Sustainability (Switzerland)&quot;,&quot;accessed&quot;:{&quot;date-parts&quot;:[[2025,9,19]]},&quot;DOI&quot;:&quot;10.3390/su15097667&quot;,&quot;ISSN&quot;:&quot;20711050&quot;,&quot;URL&quot;:&quot;https://www-scopus-com.universidadviu.idm.oclc.org/pages/publications/85159368110?origin=resultslist&quot;,&quot;issued&quot;:{&quot;date-parts&quot;:[[2023,5,1]]},&quot;abstract&quot;:&quot;Environmental issues and sustainability performance are more and more significant in today’s business world. A growing number of manufacturing companies are searching for changes to improve their sustainability in the areas of products and manufacturing processes. These changes should be introduced in the design process and affect the whole product life cycle. This paper is concerned with developing a method based on predictive and prescriptive analytics to identify opportunities for increasing sustainable manufacturing through changes incorporated at the product design stage. Predictive analytics uses parametric models obtained from regression analysis and artificial neural networks in order to predict sustainability performance. In turn, prescriptive analytics refers to the identification of opportunities for improving sustainability performance in manufacturing, and it is based on a constraint programming implemented within a constraint satisfaction problem (CSP). The specification of sustainability performance in terms of a CSP provides a pertinent framework for identifying all admissible solutions (if there are any) of the considered problem. The identified opportunities for improving sustainability performance are dedicated to specialists in product development, and aim to reduce both resources used in manufacturing and negative effects on the environment. The applicability of the proposed method is illustrated through reducing the number of defective products in manufacturing. © 2023 by the author.&quot;,&quot;publisher&quot;:&quot;MDPI&quot;,&quot;issue&quot;:&quot;9&quot;,&quot;volume&quot;:&quot;15&quot;,&quot;container-title-short&quot;:&quot;&quot;},&quot;isTemporary&quot;:false,&quot;suppress-author&quot;:false,&quot;composite&quot;:false,&quot;author-only&quot;:false}]},{&quot;citationID&quot;:&quot;MENDELEY_CITATION_cd2fe46f-d69f-4903-9e67-df6a1c0997fd&quot;,&quot;properties&quot;:{&quot;noteIndex&quot;:0},&quot;isEdited&quot;:false,&quot;manualOverride&quot;:{&quot;isManuallyOverridden&quot;:false,&quot;citeprocText&quot;:&quot;(Liu &amp;#38; Lai, 2025)&quot;,&quot;manualOverrideText&quot;:&quot;&quot;},&quot;citationTag&quot;:&quot;MENDELEY_CITATION_v3_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&quot;,&quot;citationItems&quot;:[{&quot;id&quot;:&quot;e2cbbfb3-81c9-3f35-a0a2-a56a98471fb2&quot;,&quot;itemData&quot;:{&quot;type&quot;:&quot;article-journal&quot;,&quot;id&quot;:&quot;e2cbbfb3-81c9-3f35-a0a2-a56a98471fb2&quot;,&quot;title&quot;:&quot;Integrating decision tools for efficient operations management through innovative approaches&quot;,&quot;author&quot;:[{&quot;family&quot;:&quot;Liu&quot;,&quot;given&quot;:&quot;Weidong&quot;,&quot;parse-names&quot;:false,&quot;dropping-particle&quot;:&quot;&quot;,&quot;non-dropping-particle&quot;:&quot;&quot;},{&quot;family&quot;:&quot;Lai&quot;,&quot;given&quot;:&quot;Xuewu&quot;,&quot;parse-names&quot;:false,&quot;dropping-particle&quot;:&quot;&quot;,&quot;non-dropping-particle&quot;:&quot;&quot;}],&quot;container-title&quot;:&quot;Scientific Reports&quot;,&quot;container-title-short&quot;:&quot;Sci Rep&quot;,&quot;accessed&quot;:{&quot;date-parts&quot;:[[2025,9,17]]},&quot;DOI&quot;:&quot;10.1038/s41598-025-99022-8&quot;,&quot;ISSN&quot;:&quot;20452322&quot;,&quot;PMID&quot;:&quot;40346198&quot;,&quot;URL&quot;:&quot;https://www-scopus-com.universidadviu.idm.oclc.org/pages/publications/105004707857?origin=resultslist&quot;,&quot;issued&quot;:{&quot;date-parts&quot;:[[2025,12,1]]},&quot;abstract&quot;:&quot;In a dynamic business environment, operations management (OM) is essential for enhancing efficiency, minimizing costs, and promoting sustainable growth. Traditional OM methods frequently encounter difficulties in balancing various criteria, including cost, quality, resource utilization, and adaptability, resulting in a lack of clear guidance for organizations in selecting optimal strategies. This study presents a novel decision-support framework that combines objective and subjective insights to improve OM strategy selection. This research is distinguished by its innovative integration of three advanced methodologies: CRITIC (Criteria Importance Through Intercriteria Correlation) for objective weighting, CIMAS (Criteria Importance Assessment) for subjective weight determination, and WASPAS (Weighted Aggregated Sum Product Assessment) for comprehensive strategy ranking. This hybrid weighting approach signifies a notable progression in operations management research, facilitating a balanced and practical evaluation of competing strategies. This study assesses five advanced OM approaches: lean management, automation, sustainability-driven operations, flexible workforce allocation, and data-driven decision-making, in relation to eight essential performance criteria. Our findings indicate that data-driven decision-making is a prominent strategy for achieving operational excellence, whereas alternative approaches exhibit distinct advantages across various performance dimensions. The results highlight the significant potential of multi-criteria decision-making (MCDM) techniques in assisting operations management leaders and policymakers in making informed, performance-oriented decisions. This study redefines the future of operations management by addressing efficiency and sustainability goals, offering a practical roadmap for organizations facing complex operational challenges. © The Author(s) 2025.&quot;,&quot;publisher&quot;:&quot;Nature Research&quot;,&quot;issue&quot;:&quot;1&quot;,&quot;volume&quot;:&quot;15&quot;},&quot;isTemporary&quot;:false,&quot;suppress-author&quot;:false,&quot;composite&quot;:false,&quot;author-only&quot;:false}]},{&quot;citationID&quot;:&quot;MENDELEY_CITATION_9a71eb33-74a5-4c26-a728-c721df2af419&quot;,&quot;properties&quot;:{&quot;noteIndex&quot;:0},&quot;isEdited&quot;:false,&quot;manualOverride&quot;:{&quot;isManuallyOverridden&quot;:false,&quot;citeprocText&quot;:&quot;(Relich, 2023)&quot;,&quot;manualOverrideText&quot;:&quot;&quot;},&quot;citationTag&quot;:&quot;MENDELEY_CITATION_v3_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&quot;,&quot;citationItems&quot;:[{&quot;id&quot;:&quot;6a2b6a71-7ea4-3ec4-b947-cf79e7d2c5f3&quot;,&quot;itemData&quot;:{&quot;type&quot;:&quot;article-journal&quot;,&quot;id&quot;:&quot;6a2b6a71-7ea4-3ec4-b947-cf79e7d2c5f3&quot;,&quot;title&quot;:&quot;Predictive and Prescriptive Analytics in Identifying Opportunities for Improving Sustainable Manufacturing&quot;,&quot;author&quot;:[{&quot;family&quot;:&quot;Relich&quot;,&quot;given&quot;:&quot;Marcin&quot;,&quot;parse-names&quot;:false,&quot;dropping-particle&quot;:&quot;&quot;,&quot;non-dropping-particle&quot;:&quot;&quot;}],&quot;container-title&quot;:&quot;Sustainability (Switzerland)&quot;,&quot;accessed&quot;:{&quot;date-parts&quot;:[[2025,9,19]]},&quot;DOI&quot;:&quot;10.3390/su15097667&quot;,&quot;ISSN&quot;:&quot;20711050&quot;,&quot;URL&quot;:&quot;https://www-scopus-com.universidadviu.idm.oclc.org/pages/publications/85159368110?origin=resultslist&quot;,&quot;issued&quot;:{&quot;date-parts&quot;:[[2023,5,1]]},&quot;abstract&quot;:&quot;Environmental issues and sustainability performance are more and more significant in today’s business world. A growing number of manufacturing companies are searching for changes to improve their sustainability in the areas of products and manufacturing processes. These changes should be introduced in the design process and affect the whole product life cycle. This paper is concerned with developing a method based on predictive and prescriptive analytics to identify opportunities for increasing sustainable manufacturing through changes incorporated at the product design stage. Predictive analytics uses parametric models obtained from regression analysis and artificial neural networks in order to predict sustainability performance. In turn, prescriptive analytics refers to the identification of opportunities for improving sustainability performance in manufacturing, and it is based on a constraint programming implemented within a constraint satisfaction problem (CSP). The specification of sustainability performance in terms of a CSP provides a pertinent framework for identifying all admissible solutions (if there are any) of the considered problem. The identified opportunities for improving sustainability performance are dedicated to specialists in product development, and aim to reduce both resources used in manufacturing and negative effects on the environment. The applicability of the proposed method is illustrated through reducing the number of defective products in manufacturing. © 2023 by the author.&quot;,&quot;publisher&quot;:&quot;MDPI&quot;,&quot;issue&quot;:&quot;9&quot;,&quot;volume&quot;:&quot;15&quot;,&quot;container-title-short&quot;:&quot;&quot;},&quot;isTemporary&quot;:false,&quot;suppress-author&quot;:false,&quot;composite&quot;:false,&quot;author-only&quot;:false}]},{&quot;citationID&quot;:&quot;MENDELEY_CITATION_45f3c0f7-6a35-4f5e-95e9-d20408bfc02d&quot;,&quot;properties&quot;:{&quot;noteIndex&quot;:0},&quot;isEdited&quot;:false,&quot;manualOverride&quot;:{&quot;isManuallyOverridden&quot;:false,&quot;citeprocText&quot;:&quot;(Relich, 2023)&quot;,&quot;manualOverrideText&quot;:&quot;&quot;},&quot;citationTag&quot;:&quot;MENDELEY_CITATION_v3_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&quot;,&quot;citationItems&quot;:[{&quot;id&quot;:&quot;6a2b6a71-7ea4-3ec4-b947-cf79e7d2c5f3&quot;,&quot;itemData&quot;:{&quot;type&quot;:&quot;article-journal&quot;,&quot;id&quot;:&quot;6a2b6a71-7ea4-3ec4-b947-cf79e7d2c5f3&quot;,&quot;title&quot;:&quot;Predictive and Prescriptive Analytics in Identifying Opportunities for Improving Sustainable Manufacturing&quot;,&quot;author&quot;:[{&quot;family&quot;:&quot;Relich&quot;,&quot;given&quot;:&quot;Marcin&quot;,&quot;parse-names&quot;:false,&quot;dropping-particle&quot;:&quot;&quot;,&quot;non-dropping-particle&quot;:&quot;&quot;}],&quot;container-title&quot;:&quot;Sustainability (Switzerland)&quot;,&quot;accessed&quot;:{&quot;date-parts&quot;:[[2025,9,19]]},&quot;DOI&quot;:&quot;10.3390/su15097667&quot;,&quot;ISSN&quot;:&quot;20711050&quot;,&quot;URL&quot;:&quot;https://www-scopus-com.universidadviu.idm.oclc.org/pages/publications/85159368110?origin=resultslist&quot;,&quot;issued&quot;:{&quot;date-parts&quot;:[[2023,5,1]]},&quot;abstract&quot;:&quot;Environmental issues and sustainability performance are more and more significant in today’s business world. A growing number of manufacturing companies are searching for changes to improve their sustainability in the areas of products and manufacturing processes. These changes should be introduced in the design process and affect the whole product life cycle. This paper is concerned with developing a method based on predictive and prescriptive analytics to identify opportunities for increasing sustainable manufacturing through changes incorporated at the product design stage. Predictive analytics uses parametric models obtained from regression analysis and artificial neural networks in order to predict sustainability performance. In turn, prescriptive analytics refers to the identification of opportunities for improving sustainability performance in manufacturing, and it is based on a constraint programming implemented within a constraint satisfaction problem (CSP). The specification of sustainability performance in terms of a CSP provides a pertinent framework for identifying all admissible solutions (if there are any) of the considered problem. The identified opportunities for improving sustainability performance are dedicated to specialists in product development, and aim to reduce both resources used in manufacturing and negative effects on the environment. The applicability of the proposed method is illustrated through reducing the number of defective products in manufacturing. © 2023 by the author.&quot;,&quot;publisher&quot;:&quot;MDPI&quot;,&quot;issue&quot;:&quot;9&quot;,&quot;volume&quot;:&quot;15&quot;,&quot;container-title-short&quot;:&quot;&quot;},&quot;isTemporary&quot;:false,&quot;suppress-author&quot;:false,&quot;composite&quot;:false,&quot;author-only&quot;:false}]},{&quot;citationID&quot;:&quot;MENDELEY_CITATION_2e0abedf-52af-49d5-a12b-4f2121afc994&quot;,&quot;properties&quot;:{&quot;noteIndex&quot;:0},&quot;isEdited&quot;:false,&quot;manualOverride&quot;:{&quot;isManuallyOverridden&quot;:false,&quot;citeprocText&quot;:&quot;(Pavlyshenko, 2020)&quot;,&quot;manualOverrideText&quot;:&quot;&quot;},&quot;citationTag&quot;:&quot;MENDELEY_CITATION_v3_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&quot;,&quot;citationItems&quot;:[{&quot;id&quot;:&quot;2e8e6662-798d-343d-808e-77da2f720c7f&quot;,&quot;itemData&quot;:{&quot;type&quot;:&quot;article-journal&quot;,&quot;id&quot;:&quot;2e8e6662-798d-343d-808e-77da2f720c7f&quot;,&quot;title&quot;:&quot;SALES TIME SERIES ANALYTICS USING DEEP Q-LEARNING&quot;,&quot;author&quot;:[{&quot;family&quot;:&quot;Pavlyshenko&quot;,&quot;given&quot;:&quot;Bohdan M.&quot;,&quot;parse-names&quot;:false,&quot;dropping-particle&quot;:&quot;&quot;,&quot;non-dropping-particle&quot;:&quot;&quot;}],&quot;container-title&quot;:&quot;International Journal of Computing&quot;,&quot;accessed&quot;:{&quot;date-parts&quot;:[[2025,9,19]]},&quot;DOI&quot;:&quot;10.47839/IJC.19.3.1892&quot;,&quot;ISSN&quot;:&quot;23125381&quot;,&quot;URL&quot;:&quot;https://www-scopus-com.universidadviu.idm.oclc.org/pages/publications/85102530532?origin=resultslist&quot;,&quot;issued&quot;:{&quot;date-parts&quot;:[[2020]]},&quot;page&quot;:&quot;434-441&quot;,&quot;abstract&quot;:&quot;The article describes the use of deep Q-learning models in the problems of sales time series analytics. In contrast to supervised machine learning, which is a kind of passive learning, where historical data are used, Q- learning is a kind of active learning aimed at maximizing a reward by optimal sequence of actions. Model free Q-learning approach to optimal pricing strategies and supply-demand problems is considered in the work. The main idea of the study is to show that using deep Q-learning approach in time series analytics causes the sequence of actions to be optimized by maximizing the reward function when the environment for learning agent interaction can be modeled using the parametric model and in the case of using the model which is based on the historical data. In the pricing optimizing case study environment was modeled using sales dependence on extras price and randomly simulated demand. In the pricing optimizing case study, the environment was modeled using sales dependence on extra price and randomly simulated demand. In the supply-demand case study, it was proposed to use historical demand time series for environment modeling, agent states were represented by promo actions, previous demand values and weekly seasonality features. Obtained results show that using deep Q-learning, we can optimize the decision making process for price optimization and supply-demand problems. Environment modeling using parametric models and historical data can be used for the cold start of learning agent. On the next steps, after the cold start, the trained agent can be used in real business environment. © 2020. Research Institute for Intelligent Computer Systems. All rights reserved.&quot;,&quot;publisher&quot;:&quot;Research Institute of Intelligent Computer Systems&quot;,&quot;issue&quot;:&quot;3&quot;,&quot;volume&quot;:&quot;19&quot;,&quot;container-title-short&quot;:&quot;&quot;},&quot;isTemporary&quot;:false,&quot;suppress-author&quot;:false,&quot;composite&quot;:false,&quot;author-only&quot;:false}]},{&quot;citationID&quot;:&quot;MENDELEY_CITATION_f0d597bc-e46d-45d6-a624-c9a47ce31db8&quot;,&quot;properties&quot;:{&quot;noteIndex&quot;:0},&quot;isEdited&quot;:false,&quot;manualOverride&quot;:{&quot;isManuallyOverridden&quot;:false,&quot;citeprocText&quot;:&quot;(Shoush &amp;#38; Dumas, 2024)&quot;,&quot;manualOverrideText&quot;:&quot;&quot;},&quot;citationTag&quot;:&quot;MENDELEY_CITATION_v3_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&quot;,&quot;citationItems&quot;:[{&quot;id&quot;:&quot;770d918c-9779-3adb-a3dc-474c985743ae&quot;,&quot;itemData&quot;:{&quot;type&quot;:&quot;article-journal&quot;,&quot;id&quot;:&quot;770d918c-9779-3adb-a3dc-474c985743ae&quot;,&quot;title&quot;:&quot;Prescriptive Process Monitoring Under Resource Constraints: A Reinforcement Learning Approach&quot;,&quot;author&quot;:[{&quot;family&quot;:&quot;Shoush&quot;,&quot;given&quot;:&quot;Mahmoud&quot;,&quot;parse-names&quot;:false,&quot;dropping-particle&quot;:&quot;&quot;,&quot;non-dropping-particle&quot;:&quot;&quot;},{&quot;family&quot;:&quot;Dumas&quot;,&quot;given&quot;:&quot;Marlon&quot;,&quot;parse-names&quot;:false,&quot;dropping-particle&quot;:&quot;&quot;,&quot;non-dropping-particle&quot;:&quot;&quot;}],&quot;container-title&quot;:&quot;KI - Kunstliche Intelligenz&quot;,&quot;accessed&quot;:{&quot;date-parts&quot;:[[2025,9,22]]},&quot;DOI&quot;:&quot;10.1007/s13218-024-00881-6&quot;,&quot;URL&quot;:&quot;http://arxiv.org/abs/2307.06564&quot;,&quot;issued&quot;:{&quot;date-parts&quot;:[[2024,1,20]]},&quot;abstract&quot;:&quot;Prescriptive process monitoring methods seek to optimize the performance of business processes by triggering interventions at runtime, thereby increasing the probability of positive case outcomes. These interventions are triggered according to an intervention policy. Reinforcement learning has been put forward as an approach to learning intervention policies through trial and error. Existing approaches in this space assume that the number of resources available to perform interventions in a process is unlimited, an unrealistic assumption in practice. This paper argues that, in the presence of resource constraints, a key dilemma in the field of prescriptive process monitoring is to trigger interventions based not only on predictions of their necessity, timeliness, or effect but also on the uncertainty of these predictions and the level of resource utilization. Indeed, committing scarce resources to an intervention when the necessity or effects of this intervention are highly uncertain may intuitively lead to suboptimal intervention effects. Accordingly, the paper proposes a reinforcement learning approach for prescriptive process monitoring that leverages conformal prediction techniques to consider the uncertainty of the predictions upon which an intervention decision is based. An evaluation using real-life datasets demonstrates that explicitly modeling uncertainty using conformal predictions helps reinforcement learning agents converge towards policies with higher net intervention gain&quot;,&quot;publisher&quot;:&quot;Springer Science and Business Media Deutschland GmbH&quot;,&quot;container-title-short&quot;:&quot;&quot;},&quot;isTemporary&quot;:false,&quot;suppress-author&quot;:false,&quot;composite&quot;:false,&quot;author-only&quot;:false}]}]"/>
+    <we:property name="MENDELEY_CITATIONS_STYLE" value="{&quot;id&quot;:&quot;https://www.zotero.org/styles/apa&quot;,&quot;title&quot;:&quot;American Psychological Association 7th edition&quot;,&quot;format&quot;:&quot;author-date&quot;,&quot;defaultLocale&quot;:null,&quot;isLocaleCodeValid&quot;:true}"/>
   </we:properties>
   <we:bindings/>
   <we:snapshot xmlns:r="http://schemas.openxmlformats.org/officeDocument/2006/relationships"/>

</xml_diff>